<commit_message>
[minor] Removed mentions of INI files
Removed INI files being referenced directly in all documentation because of not yet having finalized the handling of them.
</commit_message>
<xml_diff>
--- a/resources/user_manual.docx
+++ b/resources/user_manual.docx
@@ -6,6 +6,8 @@
       <w:pPr>
         <w:pStyle w:val="Title"/>
       </w:pPr>
+      <w:bookmarkStart w:id="0" w:name="_GoBack"/>
+      <w:bookmarkEnd w:id="0"/>
     </w:p>
     <w:p>
       <w:pPr>
@@ -68,7 +70,19 @@
         <w:rPr>
           <w:color w:val="7F7F7F" w:themeColor="text1" w:themeTint="80"/>
         </w:rPr>
-        <w:t>Build 202008xx</w:t>
+        <w:t>Build 20200</w:t>
+      </w:r>
+      <w:r>
+        <w:rPr>
+          <w:color w:val="7F7F7F" w:themeColor="text1" w:themeTint="80"/>
+        </w:rPr>
+        <w:t>9</w:t>
+      </w:r>
+      <w:r>
+        <w:rPr>
+          <w:color w:val="7F7F7F" w:themeColor="text1" w:themeTint="80"/>
+        </w:rPr>
+        <w:t>xx</w:t>
       </w:r>
     </w:p>
     <w:p>
@@ -190,7 +204,7 @@
             </w:rPr>
             <w:fldChar w:fldCharType="separate"/>
           </w:r>
-          <w:hyperlink w:anchor="_Toc48478251" w:history="1">
+          <w:hyperlink w:anchor="_Toc50232418" w:history="1">
             <w:r>
               <w:rPr>
                 <w:rStyle w:val="Hyperlink"/>
@@ -217,7 +231,7 @@
                 <w:noProof/>
                 <w:webHidden/>
               </w:rPr>
-              <w:instrText xml:space="preserve"> PAGEREF _Toc48478251 \h </w:instrText>
+              <w:instrText xml:space="preserve"> PAGEREF _Toc50232418 \h </w:instrText>
             </w:r>
             <w:r>
               <w:rPr>
@@ -259,7 +273,7 @@
               <w:noProof/>
             </w:rPr>
           </w:pPr>
-          <w:hyperlink w:anchor="_Toc48478252" w:history="1">
+          <w:hyperlink w:anchor="_Toc50232419" w:history="1">
             <w:r>
               <w:rPr>
                 <w:rStyle w:val="Hyperlink"/>
@@ -286,7 +300,7 @@
                 <w:noProof/>
                 <w:webHidden/>
               </w:rPr>
-              <w:instrText xml:space="preserve"> PAGEREF _Toc48478252 \h </w:instrText>
+              <w:instrText xml:space="preserve"> PAGEREF _Toc50232419 \h </w:instrText>
             </w:r>
             <w:r>
               <w:rPr>
@@ -328,7 +342,7 @@
               <w:noProof/>
             </w:rPr>
           </w:pPr>
-          <w:hyperlink w:anchor="_Toc48478253" w:history="1">
+          <w:hyperlink w:anchor="_Toc50232420" w:history="1">
             <w:r>
               <w:rPr>
                 <w:rStyle w:val="Hyperlink"/>
@@ -355,7 +369,7 @@
                 <w:noProof/>
                 <w:webHidden/>
               </w:rPr>
-              <w:instrText xml:space="preserve"> PAGEREF _Toc48478253 \h </w:instrText>
+              <w:instrText xml:space="preserve"> PAGEREF _Toc50232420 \h </w:instrText>
             </w:r>
             <w:r>
               <w:rPr>
@@ -397,7 +411,7 @@
               <w:noProof/>
             </w:rPr>
           </w:pPr>
-          <w:hyperlink w:anchor="_Toc48478254" w:history="1">
+          <w:hyperlink w:anchor="_Toc50232421" w:history="1">
             <w:r>
               <w:rPr>
                 <w:rStyle w:val="Hyperlink"/>
@@ -424,7 +438,7 @@
                 <w:noProof/>
                 <w:webHidden/>
               </w:rPr>
-              <w:instrText xml:space="preserve"> PAGEREF _Toc48478254 \h </w:instrText>
+              <w:instrText xml:space="preserve"> PAGEREF _Toc50232421 \h </w:instrText>
             </w:r>
             <w:r>
               <w:rPr>
@@ -466,7 +480,7 @@
               <w:noProof/>
             </w:rPr>
           </w:pPr>
-          <w:hyperlink w:anchor="_Toc48478255" w:history="1">
+          <w:hyperlink w:anchor="_Toc50232422" w:history="1">
             <w:r>
               <w:rPr>
                 <w:rStyle w:val="Hyperlink"/>
@@ -493,7 +507,7 @@
                 <w:noProof/>
                 <w:webHidden/>
               </w:rPr>
-              <w:instrText xml:space="preserve"> PAGEREF _Toc48478255 \h </w:instrText>
+              <w:instrText xml:space="preserve"> PAGEREF _Toc50232422 \h </w:instrText>
             </w:r>
             <w:r>
               <w:rPr>
@@ -535,7 +549,7 @@
               <w:noProof/>
             </w:rPr>
           </w:pPr>
-          <w:hyperlink w:anchor="_Toc48478256" w:history="1">
+          <w:hyperlink w:anchor="_Toc50232423" w:history="1">
             <w:r>
               <w:rPr>
                 <w:rStyle w:val="Hyperlink"/>
@@ -562,7 +576,7 @@
                 <w:noProof/>
                 <w:webHidden/>
               </w:rPr>
-              <w:instrText xml:space="preserve"> PAGEREF _Toc48478256 \h </w:instrText>
+              <w:instrText xml:space="preserve"> PAGEREF _Toc50232423 \h </w:instrText>
             </w:r>
             <w:r>
               <w:rPr>
@@ -604,7 +618,7 @@
               <w:noProof/>
             </w:rPr>
           </w:pPr>
-          <w:hyperlink w:anchor="_Toc48478257" w:history="1">
+          <w:hyperlink w:anchor="_Toc50232424" w:history="1">
             <w:r>
               <w:rPr>
                 <w:rStyle w:val="Hyperlink"/>
@@ -631,7 +645,7 @@
                 <w:noProof/>
                 <w:webHidden/>
               </w:rPr>
-              <w:instrText xml:space="preserve"> PAGEREF _Toc48478257 \h </w:instrText>
+              <w:instrText xml:space="preserve"> PAGEREF _Toc50232424 \h </w:instrText>
             </w:r>
             <w:r>
               <w:rPr>
@@ -673,7 +687,7 @@
               <w:noProof/>
             </w:rPr>
           </w:pPr>
-          <w:hyperlink w:anchor="_Toc48478258" w:history="1">
+          <w:hyperlink w:anchor="_Toc50232425" w:history="1">
             <w:r>
               <w:rPr>
                 <w:rStyle w:val="Hyperlink"/>
@@ -700,7 +714,7 @@
                 <w:noProof/>
                 <w:webHidden/>
               </w:rPr>
-              <w:instrText xml:space="preserve"> PAGEREF _Toc48478258 \h </w:instrText>
+              <w:instrText xml:space="preserve"> PAGEREF _Toc50232425 \h </w:instrText>
             </w:r>
             <w:r>
               <w:rPr>
@@ -742,7 +756,7 @@
               <w:noProof/>
             </w:rPr>
           </w:pPr>
-          <w:hyperlink w:anchor="_Toc48478259" w:history="1">
+          <w:hyperlink w:anchor="_Toc50232426" w:history="1">
             <w:r>
               <w:rPr>
                 <w:rStyle w:val="Hyperlink"/>
@@ -769,7 +783,7 @@
                 <w:noProof/>
                 <w:webHidden/>
               </w:rPr>
-              <w:instrText xml:space="preserve"> PAGEREF _Toc48478259 \h </w:instrText>
+              <w:instrText xml:space="preserve"> PAGEREF _Toc50232426 \h </w:instrText>
             </w:r>
             <w:r>
               <w:rPr>
@@ -811,7 +825,7 @@
               <w:noProof/>
             </w:rPr>
           </w:pPr>
-          <w:hyperlink w:anchor="_Toc48478260" w:history="1">
+          <w:hyperlink w:anchor="_Toc50232427" w:history="1">
             <w:r>
               <w:rPr>
                 <w:rStyle w:val="Hyperlink"/>
@@ -838,7 +852,7 @@
                 <w:noProof/>
                 <w:webHidden/>
               </w:rPr>
-              <w:instrText xml:space="preserve"> PAGEREF _Toc48478260 \h </w:instrText>
+              <w:instrText xml:space="preserve"> PAGEREF _Toc50232427 \h </w:instrText>
             </w:r>
             <w:r>
               <w:rPr>
@@ -880,7 +894,7 @@
               <w:noProof/>
             </w:rPr>
           </w:pPr>
-          <w:hyperlink w:anchor="_Toc48478261" w:history="1">
+          <w:hyperlink w:anchor="_Toc50232428" w:history="1">
             <w:r>
               <w:rPr>
                 <w:rStyle w:val="Hyperlink"/>
@@ -907,7 +921,7 @@
                 <w:noProof/>
                 <w:webHidden/>
               </w:rPr>
-              <w:instrText xml:space="preserve"> PAGEREF _Toc48478261 \h </w:instrText>
+              <w:instrText xml:space="preserve"> PAGEREF _Toc50232428 \h </w:instrText>
             </w:r>
             <w:r>
               <w:rPr>
@@ -949,7 +963,7 @@
               <w:noProof/>
             </w:rPr>
           </w:pPr>
-          <w:hyperlink w:anchor="_Toc48478262" w:history="1">
+          <w:hyperlink w:anchor="_Toc50232429" w:history="1">
             <w:r>
               <w:rPr>
                 <w:rStyle w:val="Hyperlink"/>
@@ -976,7 +990,7 @@
                 <w:noProof/>
                 <w:webHidden/>
               </w:rPr>
-              <w:instrText xml:space="preserve"> PAGEREF _Toc48478262 \h </w:instrText>
+              <w:instrText xml:space="preserve"> PAGEREF _Toc50232429 \h </w:instrText>
             </w:r>
             <w:r>
               <w:rPr>
@@ -1018,7 +1032,7 @@
               <w:noProof/>
             </w:rPr>
           </w:pPr>
-          <w:hyperlink w:anchor="_Toc48478263" w:history="1">
+          <w:hyperlink w:anchor="_Toc50232430" w:history="1">
             <w:r>
               <w:rPr>
                 <w:rStyle w:val="Hyperlink"/>
@@ -1045,7 +1059,7 @@
                 <w:noProof/>
                 <w:webHidden/>
               </w:rPr>
-              <w:instrText xml:space="preserve"> PAGEREF _Toc48478263 \h </w:instrText>
+              <w:instrText xml:space="preserve"> PAGEREF _Toc50232430 \h </w:instrText>
             </w:r>
             <w:r>
               <w:rPr>
@@ -1087,7 +1101,7 @@
               <w:noProof/>
             </w:rPr>
           </w:pPr>
-          <w:hyperlink w:anchor="_Toc48478264" w:history="1">
+          <w:hyperlink w:anchor="_Toc50232431" w:history="1">
             <w:r>
               <w:rPr>
                 <w:rStyle w:val="Hyperlink"/>
@@ -1114,7 +1128,7 @@
                 <w:noProof/>
                 <w:webHidden/>
               </w:rPr>
-              <w:instrText xml:space="preserve"> PAGEREF _Toc48478264 \h </w:instrText>
+              <w:instrText xml:space="preserve"> PAGEREF _Toc50232431 \h </w:instrText>
             </w:r>
             <w:r>
               <w:rPr>
@@ -1156,7 +1170,7 @@
               <w:noProof/>
             </w:rPr>
           </w:pPr>
-          <w:hyperlink w:anchor="_Toc48478265" w:history="1">
+          <w:hyperlink w:anchor="_Toc50232432" w:history="1">
             <w:r>
               <w:rPr>
                 <w:rStyle w:val="Hyperlink"/>
@@ -1183,7 +1197,7 @@
                 <w:noProof/>
                 <w:webHidden/>
               </w:rPr>
-              <w:instrText xml:space="preserve"> PAGEREF _Toc48478265 \h </w:instrText>
+              <w:instrText xml:space="preserve"> PAGEREF _Toc50232432 \h </w:instrText>
             </w:r>
             <w:r>
               <w:rPr>
@@ -1225,7 +1239,7 @@
               <w:noProof/>
             </w:rPr>
           </w:pPr>
-          <w:hyperlink w:anchor="_Toc48478266" w:history="1">
+          <w:hyperlink w:anchor="_Toc50232433" w:history="1">
             <w:r>
               <w:rPr>
                 <w:rStyle w:val="Hyperlink"/>
@@ -1252,7 +1266,7 @@
                 <w:noProof/>
                 <w:webHidden/>
               </w:rPr>
-              <w:instrText xml:space="preserve"> PAGEREF _Toc48478266 \h </w:instrText>
+              <w:instrText xml:space="preserve"> PAGEREF _Toc50232433 \h </w:instrText>
             </w:r>
             <w:r>
               <w:rPr>
@@ -1294,7 +1308,7 @@
               <w:noProof/>
             </w:rPr>
           </w:pPr>
-          <w:hyperlink w:anchor="_Toc48478267" w:history="1">
+          <w:hyperlink w:anchor="_Toc50232434" w:history="1">
             <w:r>
               <w:rPr>
                 <w:rStyle w:val="Hyperlink"/>
@@ -1321,7 +1335,7 @@
                 <w:noProof/>
                 <w:webHidden/>
               </w:rPr>
-              <w:instrText xml:space="preserve"> PAGEREF _Toc48478267 \h </w:instrText>
+              <w:instrText xml:space="preserve"> PAGEREF _Toc50232434 \h </w:instrText>
             </w:r>
             <w:r>
               <w:rPr>
@@ -1363,7 +1377,7 @@
               <w:noProof/>
             </w:rPr>
           </w:pPr>
-          <w:hyperlink w:anchor="_Toc48478268" w:history="1">
+          <w:hyperlink w:anchor="_Toc50232435" w:history="1">
             <w:r>
               <w:rPr>
                 <w:rStyle w:val="Hyperlink"/>
@@ -1390,7 +1404,7 @@
                 <w:noProof/>
                 <w:webHidden/>
               </w:rPr>
-              <w:instrText xml:space="preserve"> PAGEREF _Toc48478268 \h </w:instrText>
+              <w:instrText xml:space="preserve"> PAGEREF _Toc50232435 \h </w:instrText>
             </w:r>
             <w:r>
               <w:rPr>
@@ -1432,7 +1446,7 @@
               <w:noProof/>
             </w:rPr>
           </w:pPr>
-          <w:hyperlink w:anchor="_Toc48478269" w:history="1">
+          <w:hyperlink w:anchor="_Toc50232436" w:history="1">
             <w:r>
               <w:rPr>
                 <w:rStyle w:val="Hyperlink"/>
@@ -1459,7 +1473,7 @@
                 <w:noProof/>
                 <w:webHidden/>
               </w:rPr>
-              <w:instrText xml:space="preserve"> PAGEREF _Toc48478269 \h </w:instrText>
+              <w:instrText xml:space="preserve"> PAGEREF _Toc50232436 \h </w:instrText>
             </w:r>
             <w:r>
               <w:rPr>
@@ -1501,7 +1515,7 @@
               <w:noProof/>
             </w:rPr>
           </w:pPr>
-          <w:hyperlink w:anchor="_Toc48478270" w:history="1">
+          <w:hyperlink w:anchor="_Toc50232437" w:history="1">
             <w:r>
               <w:rPr>
                 <w:rStyle w:val="Hyperlink"/>
@@ -1528,7 +1542,7 @@
                 <w:noProof/>
                 <w:webHidden/>
               </w:rPr>
-              <w:instrText xml:space="preserve"> PAGEREF _Toc48478270 \h </w:instrText>
+              <w:instrText xml:space="preserve"> PAGEREF _Toc50232437 \h </w:instrText>
             </w:r>
             <w:r>
               <w:rPr>
@@ -1570,7 +1584,7 @@
               <w:noProof/>
             </w:rPr>
           </w:pPr>
-          <w:hyperlink w:anchor="_Toc48478271" w:history="1">
+          <w:hyperlink w:anchor="_Toc50232438" w:history="1">
             <w:r>
               <w:rPr>
                 <w:rStyle w:val="Hyperlink"/>
@@ -1597,7 +1611,7 @@
                 <w:noProof/>
                 <w:webHidden/>
               </w:rPr>
-              <w:instrText xml:space="preserve"> PAGEREF _Toc48478271 \h </w:instrText>
+              <w:instrText xml:space="preserve"> PAGEREF _Toc50232438 \h </w:instrText>
             </w:r>
             <w:r>
               <w:rPr>
@@ -1639,7 +1653,7 @@
               <w:noProof/>
             </w:rPr>
           </w:pPr>
-          <w:hyperlink w:anchor="_Toc48478272" w:history="1">
+          <w:hyperlink w:anchor="_Toc50232439" w:history="1">
             <w:r>
               <w:rPr>
                 <w:rStyle w:val="Hyperlink"/>
@@ -1666,7 +1680,7 @@
                 <w:noProof/>
                 <w:webHidden/>
               </w:rPr>
-              <w:instrText xml:space="preserve"> PAGEREF _Toc48478272 \h </w:instrText>
+              <w:instrText xml:space="preserve"> PAGEREF _Toc50232439 \h </w:instrText>
             </w:r>
             <w:r>
               <w:rPr>
@@ -1708,7 +1722,7 @@
               <w:noProof/>
             </w:rPr>
           </w:pPr>
-          <w:hyperlink w:anchor="_Toc48478273" w:history="1">
+          <w:hyperlink w:anchor="_Toc50232440" w:history="1">
             <w:r>
               <w:rPr>
                 <w:rStyle w:val="Hyperlink"/>
@@ -1735,7 +1749,7 @@
                 <w:noProof/>
                 <w:webHidden/>
               </w:rPr>
-              <w:instrText xml:space="preserve"> PAGEREF _Toc48478273 \h </w:instrText>
+              <w:instrText xml:space="preserve"> PAGEREF _Toc50232440 \h </w:instrText>
             </w:r>
             <w:r>
               <w:rPr>
@@ -1777,7 +1791,7 @@
               <w:noProof/>
             </w:rPr>
           </w:pPr>
-          <w:hyperlink w:anchor="_Toc48478274" w:history="1">
+          <w:hyperlink w:anchor="_Toc50232441" w:history="1">
             <w:r>
               <w:rPr>
                 <w:rStyle w:val="Hyperlink"/>
@@ -1804,7 +1818,7 @@
                 <w:noProof/>
                 <w:webHidden/>
               </w:rPr>
-              <w:instrText xml:space="preserve"> PAGEREF _Toc48478274 \h </w:instrText>
+              <w:instrText xml:space="preserve"> PAGEREF _Toc50232441 \h </w:instrText>
             </w:r>
             <w:r>
               <w:rPr>
@@ -1846,7 +1860,7 @@
               <w:noProof/>
             </w:rPr>
           </w:pPr>
-          <w:hyperlink w:anchor="_Toc48478275" w:history="1">
+          <w:hyperlink w:anchor="_Toc50232442" w:history="1">
             <w:r>
               <w:rPr>
                 <w:rStyle w:val="Hyperlink"/>
@@ -1873,7 +1887,7 @@
                 <w:noProof/>
                 <w:webHidden/>
               </w:rPr>
-              <w:instrText xml:space="preserve"> PAGEREF _Toc48478275 \h </w:instrText>
+              <w:instrText xml:space="preserve"> PAGEREF _Toc50232442 \h </w:instrText>
             </w:r>
             <w:r>
               <w:rPr>
@@ -1915,7 +1929,7 @@
               <w:noProof/>
             </w:rPr>
           </w:pPr>
-          <w:hyperlink w:anchor="_Toc48478276" w:history="1">
+          <w:hyperlink w:anchor="_Toc50232443" w:history="1">
             <w:r>
               <w:rPr>
                 <w:rStyle w:val="Hyperlink"/>
@@ -1942,7 +1956,7 @@
                 <w:noProof/>
                 <w:webHidden/>
               </w:rPr>
-              <w:instrText xml:space="preserve"> PAGEREF _Toc48478276 \h </w:instrText>
+              <w:instrText xml:space="preserve"> PAGEREF _Toc50232443 \h </w:instrText>
             </w:r>
             <w:r>
               <w:rPr>
@@ -1984,7 +1998,7 @@
               <w:noProof/>
             </w:rPr>
           </w:pPr>
-          <w:hyperlink w:anchor="_Toc48478277" w:history="1">
+          <w:hyperlink w:anchor="_Toc50232444" w:history="1">
             <w:r>
               <w:rPr>
                 <w:rStyle w:val="Hyperlink"/>
@@ -2011,7 +2025,7 @@
                 <w:noProof/>
                 <w:webHidden/>
               </w:rPr>
-              <w:instrText xml:space="preserve"> PAGEREF _Toc48478277 \h </w:instrText>
+              <w:instrText xml:space="preserve"> PAGEREF _Toc50232444 \h </w:instrText>
             </w:r>
             <w:r>
               <w:rPr>
@@ -2053,7 +2067,7 @@
               <w:noProof/>
             </w:rPr>
           </w:pPr>
-          <w:hyperlink w:anchor="_Toc48478278" w:history="1">
+          <w:hyperlink w:anchor="_Toc50232445" w:history="1">
             <w:r>
               <w:rPr>
                 <w:rStyle w:val="Hyperlink"/>
@@ -2080,7 +2094,7 @@
                 <w:noProof/>
                 <w:webHidden/>
               </w:rPr>
-              <w:instrText xml:space="preserve"> PAGEREF _Toc48478278 \h </w:instrText>
+              <w:instrText xml:space="preserve"> PAGEREF _Toc50232445 \h </w:instrText>
             </w:r>
             <w:r>
               <w:rPr>
@@ -2122,7 +2136,7 @@
               <w:noProof/>
             </w:rPr>
           </w:pPr>
-          <w:hyperlink w:anchor="_Toc48478279" w:history="1">
+          <w:hyperlink w:anchor="_Toc50232446" w:history="1">
             <w:r>
               <w:rPr>
                 <w:rStyle w:val="Hyperlink"/>
@@ -2149,7 +2163,7 @@
                 <w:noProof/>
                 <w:webHidden/>
               </w:rPr>
-              <w:instrText xml:space="preserve"> PAGEREF _Toc48478279 \h </w:instrText>
+              <w:instrText xml:space="preserve"> PAGEREF _Toc50232446 \h </w:instrText>
             </w:r>
             <w:r>
               <w:rPr>
@@ -2191,7 +2205,7 @@
               <w:noProof/>
             </w:rPr>
           </w:pPr>
-          <w:hyperlink w:anchor="_Toc48478280" w:history="1">
+          <w:hyperlink w:anchor="_Toc50232447" w:history="1">
             <w:r>
               <w:rPr>
                 <w:rStyle w:val="Hyperlink"/>
@@ -2218,7 +2232,7 @@
                 <w:noProof/>
                 <w:webHidden/>
               </w:rPr>
-              <w:instrText xml:space="preserve"> PAGEREF _Toc48478280 \h </w:instrText>
+              <w:instrText xml:space="preserve"> PAGEREF _Toc50232447 \h </w:instrText>
             </w:r>
             <w:r>
               <w:rPr>
@@ -2265,12 +2279,12 @@
       <w:pPr>
         <w:pStyle w:val="Heading1"/>
       </w:pPr>
-      <w:bookmarkStart w:id="0" w:name="_Toc48478251"/>
+      <w:bookmarkStart w:id="1" w:name="_Toc50232418"/>
       <w:r>
         <w:lastRenderedPageBreak/>
         <w:t>Introduction</w:t>
       </w:r>
-      <w:bookmarkEnd w:id="0"/>
+      <w:bookmarkEnd w:id="1"/>
     </w:p>
     <w:p>
       <w:hyperlink r:id="rId6">
@@ -2368,11 +2382,11 @@
       <w:pPr>
         <w:pStyle w:val="Heading2"/>
       </w:pPr>
-      <w:bookmarkStart w:id="1" w:name="_Toc48478252"/>
+      <w:bookmarkStart w:id="2" w:name="_Toc50232419"/>
       <w:r>
         <w:t>Noteworthy features</w:t>
       </w:r>
-      <w:bookmarkEnd w:id="1"/>
+      <w:bookmarkEnd w:id="2"/>
     </w:p>
     <w:p>
       <w:r>
@@ -2528,12 +2542,12 @@
       <w:pPr>
         <w:pStyle w:val="Heading1"/>
       </w:pPr>
-      <w:bookmarkStart w:id="2" w:name="_Toc48478253"/>
+      <w:bookmarkStart w:id="3" w:name="_Toc50232420"/>
       <w:r>
         <w:lastRenderedPageBreak/>
         <w:t>The Basics</w:t>
       </w:r>
-      <w:bookmarkEnd w:id="2"/>
+      <w:bookmarkEnd w:id="3"/>
     </w:p>
     <w:p>
       <w:r>
@@ -2606,11 +2620,11 @@
       <w:pPr>
         <w:pStyle w:val="Heading2"/>
       </w:pPr>
-      <w:bookmarkStart w:id="3" w:name="_Toc48478254"/>
+      <w:bookmarkStart w:id="4" w:name="_Toc50232421"/>
       <w:r>
         <w:t>Editor</w:t>
       </w:r>
-      <w:bookmarkEnd w:id="3"/>
+      <w:bookmarkEnd w:id="4"/>
     </w:p>
     <w:p>
       <w:r>
@@ -2742,11 +2756,11 @@
       <w:pPr>
         <w:pStyle w:val="Heading2"/>
       </w:pPr>
-      <w:bookmarkStart w:id="4" w:name="_Toc48478255"/>
+      <w:bookmarkStart w:id="5" w:name="_Toc50232422"/>
       <w:r>
         <w:t>Options</w:t>
       </w:r>
-      <w:bookmarkEnd w:id="4"/>
+      <w:bookmarkEnd w:id="5"/>
     </w:p>
     <w:p>
       <w:r>
@@ -2864,11 +2878,11 @@
       <w:pPr>
         <w:pStyle w:val="Heading2"/>
       </w:pPr>
-      <w:bookmarkStart w:id="5" w:name="_Toc48478256"/>
+      <w:bookmarkStart w:id="6" w:name="_Toc50232423"/>
       <w:r>
         <w:t>Tracks</w:t>
       </w:r>
-      <w:bookmarkEnd w:id="5"/>
+      <w:bookmarkEnd w:id="6"/>
     </w:p>
     <w:p>
       <w:r>
@@ -3531,14 +3545,14 @@
       <w:pPr>
         <w:pStyle w:val="Heading2"/>
       </w:pPr>
-      <w:bookmarkStart w:id="6" w:name="_Toc48478257"/>
+      <w:bookmarkStart w:id="7" w:name="_Toc50232424"/>
       <w:r>
         <w:t>Song</w:t>
       </w:r>
       <w:r>
         <w:t xml:space="preserve"> list</w:t>
       </w:r>
-      <w:bookmarkEnd w:id="6"/>
+      <w:bookmarkEnd w:id="7"/>
     </w:p>
     <w:p>
       <w:r>
@@ -3663,11 +3677,11 @@
       <w:pPr>
         <w:pStyle w:val="Heading2"/>
       </w:pPr>
-      <w:bookmarkStart w:id="7" w:name="_Toc48478258"/>
+      <w:bookmarkStart w:id="8" w:name="_Toc50232425"/>
       <w:r>
         <w:t>Bookmarks</w:t>
       </w:r>
-      <w:bookmarkEnd w:id="7"/>
+      <w:bookmarkEnd w:id="8"/>
     </w:p>
     <w:p>
       <w:r>
@@ -3811,11 +3825,11 @@
       <w:pPr>
         <w:pStyle w:val="Heading2"/>
       </w:pPr>
-      <w:bookmarkStart w:id="8" w:name="_Toc48478259"/>
+      <w:bookmarkStart w:id="9" w:name="_Toc50232426"/>
       <w:r>
         <w:t>Tables</w:t>
       </w:r>
-      <w:bookmarkEnd w:id="8"/>
+      <w:bookmarkEnd w:id="9"/>
     </w:p>
     <w:p>
       <w:r>
@@ -4273,12 +4287,12 @@
       <w:pPr>
         <w:pStyle w:val="Heading3"/>
       </w:pPr>
-      <w:bookmarkStart w:id="9" w:name="_Toc48478260"/>
+      <w:bookmarkStart w:id="10" w:name="_Toc50232427"/>
       <w:r>
         <w:lastRenderedPageBreak/>
         <w:t>Commands</w:t>
       </w:r>
-      <w:bookmarkEnd w:id="9"/>
+      <w:bookmarkEnd w:id="10"/>
     </w:p>
     <w:p>
       <w:r>
@@ -4355,11 +4369,11 @@
       <w:pPr>
         <w:pStyle w:val="Heading3"/>
       </w:pPr>
-      <w:bookmarkStart w:id="10" w:name="_Toc48478261"/>
+      <w:bookmarkStart w:id="11" w:name="_Toc50232428"/>
       <w:r>
         <w:t>Instruments</w:t>
       </w:r>
-      <w:bookmarkEnd w:id="10"/>
+      <w:bookmarkEnd w:id="11"/>
     </w:p>
     <w:p>
       <w:r>
@@ -4463,12 +4477,12 @@
       <w:pPr>
         <w:pStyle w:val="Heading3"/>
       </w:pPr>
-      <w:bookmarkStart w:id="11" w:name="_Toc48478262"/>
+      <w:bookmarkStart w:id="12" w:name="_Toc50232429"/>
       <w:r>
         <w:lastRenderedPageBreak/>
         <w:t>Wave</w:t>
       </w:r>
-      <w:bookmarkEnd w:id="11"/>
+      <w:bookmarkEnd w:id="12"/>
     </w:p>
     <w:p>
       <w:r>
@@ -4552,11 +4566,11 @@
       <w:pPr>
         <w:pStyle w:val="Heading3"/>
       </w:pPr>
-      <w:bookmarkStart w:id="12" w:name="_Toc48478263"/>
+      <w:bookmarkStart w:id="13" w:name="_Toc50232430"/>
       <w:r>
         <w:t>Pulse</w:t>
       </w:r>
-      <w:bookmarkEnd w:id="12"/>
+      <w:bookmarkEnd w:id="13"/>
     </w:p>
     <w:p>
       <w:r>
@@ -4591,11 +4605,11 @@
       <w:pPr>
         <w:pStyle w:val="Heading3"/>
       </w:pPr>
-      <w:bookmarkStart w:id="13" w:name="_Toc48478264"/>
+      <w:bookmarkStart w:id="14" w:name="_Toc50232431"/>
       <w:r>
         <w:t>Filter</w:t>
       </w:r>
-      <w:bookmarkEnd w:id="13"/>
+      <w:bookmarkEnd w:id="14"/>
     </w:p>
     <w:p>
       <w:r>
@@ -4652,11 +4666,11 @@
       <w:pPr>
         <w:pStyle w:val="Heading3"/>
       </w:pPr>
-      <w:bookmarkStart w:id="14" w:name="_Toc48478265"/>
+      <w:bookmarkStart w:id="15" w:name="_Toc50232432"/>
       <w:r>
         <w:t>Arp</w:t>
       </w:r>
-      <w:bookmarkEnd w:id="14"/>
+      <w:bookmarkEnd w:id="15"/>
     </w:p>
     <w:p>
       <w:r>
@@ -4734,11 +4748,11 @@
       <w:pPr>
         <w:pStyle w:val="Heading3"/>
       </w:pPr>
-      <w:bookmarkStart w:id="15" w:name="_Toc48478266"/>
+      <w:bookmarkStart w:id="16" w:name="_Toc50232433"/>
       <w:r>
         <w:t>Init</w:t>
       </w:r>
-      <w:bookmarkEnd w:id="15"/>
+      <w:bookmarkEnd w:id="16"/>
     </w:p>
     <w:p>
       <w:r>
@@ -4798,11 +4812,11 @@
       <w:pPr>
         <w:pStyle w:val="Heading3"/>
       </w:pPr>
-      <w:bookmarkStart w:id="16" w:name="_Toc48478267"/>
+      <w:bookmarkStart w:id="17" w:name="_Toc50232434"/>
       <w:r>
         <w:t>HR</w:t>
       </w:r>
-      <w:bookmarkEnd w:id="16"/>
+      <w:bookmarkEnd w:id="17"/>
     </w:p>
     <w:p>
       <w:r>
@@ -5043,11 +5057,11 @@
       <w:pPr>
         <w:pStyle w:val="Heading3"/>
       </w:pPr>
-      <w:bookmarkStart w:id="17" w:name="_Toc48478268"/>
+      <w:bookmarkStart w:id="18" w:name="_Toc50232435"/>
       <w:r>
         <w:t>Tempo</w:t>
       </w:r>
-      <w:bookmarkEnd w:id="17"/>
+      <w:bookmarkEnd w:id="18"/>
     </w:p>
     <w:p>
       <w:r>
@@ -5137,11 +5151,11 @@
       <w:pPr>
         <w:pStyle w:val="Heading2"/>
       </w:pPr>
-      <w:bookmarkStart w:id="18" w:name="_Toc48478269"/>
+      <w:bookmarkStart w:id="19" w:name="_Toc50232436"/>
       <w:r>
         <w:t>Changing drivers</w:t>
       </w:r>
-      <w:bookmarkEnd w:id="18"/>
+      <w:bookmarkEnd w:id="19"/>
     </w:p>
     <w:p>
       <w:r>
@@ -5431,11 +5445,11 @@
       <w:pPr>
         <w:pStyle w:val="Heading2"/>
       </w:pPr>
-      <w:bookmarkStart w:id="19" w:name="_Toc48478270"/>
+      <w:bookmarkStart w:id="20" w:name="_Toc50232437"/>
       <w:r>
         <w:t>Packing</w:t>
       </w:r>
-      <w:bookmarkEnd w:id="19"/>
+      <w:bookmarkEnd w:id="20"/>
     </w:p>
     <w:p>
       <w:r>
@@ -5649,12 +5663,12 @@
       <w:pPr>
         <w:pStyle w:val="Heading1"/>
       </w:pPr>
-      <w:bookmarkStart w:id="20" w:name="_Toc48478271"/>
+      <w:bookmarkStart w:id="21" w:name="_Toc50232438"/>
       <w:r>
         <w:lastRenderedPageBreak/>
         <w:t>Controls</w:t>
       </w:r>
-      <w:bookmarkEnd w:id="20"/>
+      <w:bookmarkEnd w:id="21"/>
     </w:p>
     <w:p>
       <w:r>
@@ -5791,48 +5805,13 @@
     </w:p>
     <w:p>
       <w:pPr>
-        <w:pStyle w:val="IntenseQuote"/>
-      </w:pPr>
-      <w:r>
-        <w:rPr>
-          <w:b/>
-        </w:rPr>
-        <w:t>NOTE:</w:t>
-      </w:r>
-      <w:r>
-        <w:t xml:space="preserve"> You can redefine </w:t>
-      </w:r>
-      <w:r>
-        <w:t xml:space="preserve">and even add </w:t>
-      </w:r>
-      <w:r>
-        <w:t>alternative</w:t>
-      </w:r>
-      <w:r>
-        <w:t xml:space="preserve"> hot</w:t>
-      </w:r>
-      <w:r>
-        <w:t xml:space="preserve">keys in the </w:t>
-      </w:r>
-      <w:r>
-        <w:rPr>
-          <w:b/>
-        </w:rPr>
-        <w:t>config.ini</w:t>
-      </w:r>
-      <w:r>
-        <w:t xml:space="preserve"> file.</w:t>
-      </w:r>
-    </w:p>
-    <w:p>
-      <w:pPr>
         <w:pStyle w:val="Heading2"/>
       </w:pPr>
-      <w:bookmarkStart w:id="21" w:name="_Toc48478272"/>
+      <w:bookmarkStart w:id="22" w:name="_Toc50232439"/>
       <w:r>
         <w:t>Files</w:t>
       </w:r>
-      <w:bookmarkEnd w:id="21"/>
+      <w:bookmarkEnd w:id="22"/>
     </w:p>
     <w:p>
       <w:pPr>
@@ -6104,11 +6083,11 @@
       <w:pPr>
         <w:pStyle w:val="Heading2"/>
       </w:pPr>
-      <w:bookmarkStart w:id="22" w:name="_Toc48478273"/>
+      <w:bookmarkStart w:id="23" w:name="_Toc50232440"/>
       <w:r>
         <w:t>Playing</w:t>
       </w:r>
-      <w:bookmarkEnd w:id="22"/>
+      <w:bookmarkEnd w:id="23"/>
     </w:p>
     <w:p>
       <w:r>
@@ -6336,11 +6315,11 @@
       <w:pPr>
         <w:pStyle w:val="Heading2"/>
       </w:pPr>
-      <w:bookmarkStart w:id="23" w:name="_Toc48478274"/>
+      <w:bookmarkStart w:id="24" w:name="_Toc50232441"/>
       <w:r>
         <w:t>Tracks</w:t>
       </w:r>
-      <w:bookmarkEnd w:id="23"/>
+      <w:bookmarkEnd w:id="24"/>
     </w:p>
     <w:p>
       <w:r>
@@ -6378,7 +6357,6 @@
           <w:b/>
           <w:color w:val="003399"/>
         </w:rPr>
-        <w:lastRenderedPageBreak/>
         <w:t>Enter</w:t>
       </w:r>
       <w:r>
@@ -6493,6 +6471,7 @@
           <w:b/>
           <w:color w:val="003399"/>
         </w:rPr>
+        <w:lastRenderedPageBreak/>
         <w:t>Ctrl+1</w:t>
       </w:r>
       <w:r>
@@ -6713,11 +6692,11 @@
       <w:pPr>
         <w:pStyle w:val="Heading2"/>
       </w:pPr>
-      <w:bookmarkStart w:id="24" w:name="_Toc48478275"/>
+      <w:bookmarkStart w:id="25" w:name="_Toc50232442"/>
       <w:r>
         <w:t>Order list</w:t>
       </w:r>
-      <w:bookmarkEnd w:id="24"/>
+      <w:bookmarkEnd w:id="25"/>
     </w:p>
     <w:p>
       <w:r>
@@ -6881,11 +6860,11 @@
       <w:pPr>
         <w:pStyle w:val="Heading2"/>
       </w:pPr>
-      <w:bookmarkStart w:id="25" w:name="_Toc48478276"/>
+      <w:bookmarkStart w:id="26" w:name="_Toc50232443"/>
       <w:r>
         <w:t>Sequences</w:t>
       </w:r>
-      <w:bookmarkEnd w:id="25"/>
+      <w:bookmarkEnd w:id="26"/>
     </w:p>
     <w:p>
       <w:pPr>
@@ -7124,7 +7103,6 @@
           <w:b/>
           <w:color w:val="003399"/>
         </w:rPr>
-        <w:lastRenderedPageBreak/>
         <w:t>Ctrl+Insert</w:t>
       </w:r>
       <w:r>
@@ -7200,6 +7178,7 @@
           <w:b/>
           <w:color w:val="003399"/>
         </w:rPr>
+        <w:lastRenderedPageBreak/>
         <w:t>Space</w:t>
       </w:r>
       <w:r>
@@ -7427,11 +7406,11 @@
       <w:pPr>
         <w:pStyle w:val="Heading2"/>
       </w:pPr>
-      <w:bookmarkStart w:id="26" w:name="_Toc48478277"/>
+      <w:bookmarkStart w:id="27" w:name="_Toc50232444"/>
       <w:r>
         <w:t>Tables</w:t>
       </w:r>
-      <w:bookmarkEnd w:id="26"/>
+      <w:bookmarkEnd w:id="27"/>
     </w:p>
     <w:p>
       <w:pPr>
@@ -7928,11 +7907,11 @@
       <w:pPr>
         <w:pStyle w:val="Heading2"/>
       </w:pPr>
-      <w:bookmarkStart w:id="27" w:name="_Toc48478278"/>
+      <w:bookmarkStart w:id="28" w:name="_Toc50232445"/>
       <w:r>
         <w:t>Options</w:t>
       </w:r>
-      <w:bookmarkEnd w:id="27"/>
+      <w:bookmarkEnd w:id="28"/>
     </w:p>
     <w:p>
       <w:r>
@@ -8010,20 +7989,10 @@
           <w:b/>
           <w:color w:val="003399"/>
         </w:rPr>
-        <w:t>Shift+F</w:t>
-      </w:r>
-      <w:r>
-        <w:rPr>
-          <w:b/>
-          <w:color w:val="003399"/>
-        </w:rPr>
-        <w:t>7</w:t>
-      </w:r>
-      <w:r>
-        <w:t xml:space="preserve"> reloads the settings in all .ini files</w:t>
-      </w:r>
-      <w:r>
-        <w:t xml:space="preserve"> (use this if you are creating your own color scheme)</w:t>
+        <w:t>Shift+F7</w:t>
+      </w:r>
+      <w:r>
+        <w:t xml:space="preserve"> reloads the settings</w:t>
       </w:r>
     </w:p>
     <w:p>
@@ -8042,10 +8011,7 @@
         <w:t>Ctrl+F7</w:t>
       </w:r>
       <w:r>
-        <w:t xml:space="preserve"> </w:t>
-      </w:r>
-      <w:r>
-        <w:t>selects the next color scheme</w:t>
+        <w:t xml:space="preserve"> selects the next color scheme</w:t>
       </w:r>
     </w:p>
     <w:p>
@@ -8066,14 +8032,12 @@
       <w:r>
         <w:t xml:space="preserve"> opens the utilities menu.</w:t>
       </w:r>
-      <w:bookmarkStart w:id="28" w:name="_GoBack"/>
-      <w:bookmarkEnd w:id="28"/>
     </w:p>
     <w:p>
       <w:pPr>
         <w:pStyle w:val="Heading2"/>
       </w:pPr>
-      <w:bookmarkStart w:id="29" w:name="_Toc48478279"/>
+      <w:bookmarkStart w:id="29" w:name="_Toc50232446"/>
       <w:r>
         <w:lastRenderedPageBreak/>
         <w:t>Song</w:t>
@@ -8242,7 +8206,7 @@
       <w:pPr>
         <w:pStyle w:val="Heading2"/>
       </w:pPr>
-      <w:bookmarkStart w:id="30" w:name="_Toc48478280"/>
+      <w:bookmarkStart w:id="30" w:name="_Toc50232447"/>
       <w:r>
         <w:t>Bookmarks</w:t>
       </w:r>
@@ -9916,7 +9880,7 @@
 </file>
 
 <file path=customXml/itemProps1.xml><?xml version="1.0" encoding="utf-8"?>
-<ds:datastoreItem xmlns:ds="http://schemas.openxmlformats.org/officeDocument/2006/customXml" ds:itemID="{B92427A8-696B-459F-8465-C0864DB7577D}">
+<ds:datastoreItem xmlns:ds="http://schemas.openxmlformats.org/officeDocument/2006/customXml" ds:itemID="{D7841B87-A538-4D04-9AD6-3DF975424D05}">
   <ds:schemaRefs>
     <ds:schemaRef ds:uri="http://schemas.openxmlformats.org/officeDocument/2006/bibliography"/>
   </ds:schemaRefs>

</xml_diff>

<commit_message>
[minor] Replaced release build dates
The PDF user manual now shows a "last updated" date for the manual itself instead of a release build date.
</commit_message>
<xml_diff>
--- a/resources/user_manual.docx
+++ b/resources/user_manual.docx
@@ -6,89 +6,98 @@
       <w:pPr>
         <w:pStyle w:val="Title"/>
       </w:pPr>
+    </w:p>
+    <w:p>
+      <w:pPr>
+        <w:pStyle w:val="Title"/>
+      </w:pPr>
+    </w:p>
+    <w:p>
+      <w:pPr>
+        <w:pStyle w:val="Title"/>
+      </w:pPr>
+    </w:p>
+    <w:p>
+      <w:pPr>
+        <w:pStyle w:val="Title"/>
+        <w:jc w:val="center"/>
+        <w:rPr>
+          <w:sz w:val="96"/>
+          <w:szCs w:val="96"/>
+        </w:rPr>
+      </w:pPr>
+      <w:r>
+        <w:rPr>
+          <w:color w:val="003399"/>
+          <w:sz w:val="144"/>
+          <w:szCs w:val="144"/>
+        </w:rPr>
+        <w:t>SID Factory II</w:t>
+      </w:r>
+      <w:r>
+        <w:br/>
+      </w:r>
+      <w:r>
+        <w:rPr>
+          <w:sz w:val="96"/>
+          <w:szCs w:val="96"/>
+        </w:rPr>
+        <w:t>User Manual</w:t>
+      </w:r>
+    </w:p>
+    <w:p>
+      <w:pPr>
+        <w:pStyle w:val="Title"/>
+        <w:jc w:val="center"/>
+        <w:rPr>
+          <w:color w:val="7F7F7F" w:themeColor="text1" w:themeTint="80"/>
+          <w:sz w:val="32"/>
+          <w:szCs w:val="32"/>
+        </w:rPr>
+      </w:pPr>
+      <w:r>
+        <w:rPr>
+          <w:color w:val="7F7F7F" w:themeColor="text1" w:themeTint="80"/>
+          <w:sz w:val="32"/>
+          <w:szCs w:val="32"/>
+        </w:rPr>
+        <w:br/>
+      </w:r>
+      <w:r>
+        <w:rPr>
+          <w:color w:val="7F7F7F" w:themeColor="text1" w:themeTint="80"/>
+          <w:sz w:val="32"/>
+          <w:szCs w:val="32"/>
+        </w:rPr>
+        <w:t>Last updated 2020-09-11</w:t>
+      </w:r>
+    </w:p>
+    <w:p>
+      <w:pPr>
+        <w:jc w:val="center"/>
+      </w:pPr>
+    </w:p>
+    <w:p>
+      <w:pPr>
+        <w:jc w:val="center"/>
+      </w:pPr>
+    </w:p>
+    <w:p>
+      <w:pPr>
+        <w:jc w:val="center"/>
+      </w:pPr>
+    </w:p>
+    <w:p>
+      <w:pPr>
+        <w:jc w:val="center"/>
+      </w:pPr>
+    </w:p>
+    <w:p>
+      <w:pPr>
+        <w:jc w:val="center"/>
+      </w:pPr>
       <w:bookmarkStart w:id="0" w:name="_GoBack"/>
       <w:bookmarkEnd w:id="0"/>
-    </w:p>
-    <w:p>
-      <w:pPr>
-        <w:pStyle w:val="Title"/>
-      </w:pPr>
-    </w:p>
-    <w:p>
-      <w:pPr>
-        <w:pStyle w:val="Title"/>
-      </w:pPr>
-    </w:p>
-    <w:p>
-      <w:pPr>
-        <w:pStyle w:val="Title"/>
-      </w:pPr>
-    </w:p>
-    <w:p>
-      <w:pPr>
-        <w:pStyle w:val="Title"/>
-        <w:jc w:val="center"/>
-        <w:rPr>
-          <w:sz w:val="96"/>
-          <w:szCs w:val="96"/>
-        </w:rPr>
-      </w:pPr>
-      <w:r>
-        <w:rPr>
-          <w:color w:val="003399"/>
-          <w:sz w:val="144"/>
-          <w:szCs w:val="144"/>
-        </w:rPr>
-        <w:t>SID Factory II</w:t>
-      </w:r>
-      <w:r>
-        <w:br/>
-      </w:r>
-      <w:r>
-        <w:rPr>
-          <w:sz w:val="96"/>
-          <w:szCs w:val="96"/>
-        </w:rPr>
-        <w:t>User Manual</w:t>
-      </w:r>
-    </w:p>
-    <w:p>
-      <w:pPr>
-        <w:pStyle w:val="Title"/>
-        <w:jc w:val="center"/>
-      </w:pPr>
-    </w:p>
-    <w:p>
-      <w:pPr>
-        <w:pStyle w:val="Title"/>
-        <w:jc w:val="center"/>
-        <w:rPr>
-          <w:color w:val="7F7F7F" w:themeColor="text1" w:themeTint="80"/>
-        </w:rPr>
-      </w:pPr>
-      <w:r>
-        <w:rPr>
-          <w:color w:val="7F7F7F" w:themeColor="text1" w:themeTint="80"/>
-        </w:rPr>
-        <w:t>Build 20200</w:t>
-      </w:r>
-      <w:r>
-        <w:rPr>
-          <w:color w:val="7F7F7F" w:themeColor="text1" w:themeTint="80"/>
-        </w:rPr>
-        <w:t>9</w:t>
-      </w:r>
-      <w:r>
-        <w:rPr>
-          <w:color w:val="7F7F7F" w:themeColor="text1" w:themeTint="80"/>
-        </w:rPr>
-        <w:t>xx</w:t>
-      </w:r>
-    </w:p>
-    <w:p>
-      <w:pPr>
-        <w:jc w:val="center"/>
-      </w:pPr>
     </w:p>
     <w:p>
       <w:pPr>
@@ -9880,7 +9889,7 @@
 </file>
 
 <file path=customXml/itemProps1.xml><?xml version="1.0" encoding="utf-8"?>
-<ds:datastoreItem xmlns:ds="http://schemas.openxmlformats.org/officeDocument/2006/customXml" ds:itemID="{D7841B87-A538-4D04-9AD6-3DF975424D05}">
+<ds:datastoreItem xmlns:ds="http://schemas.openxmlformats.org/officeDocument/2006/customXml" ds:itemID="{56CF4EE0-F17F-4E74-9E2C-C47AC12E97F6}">
   <ds:schemaRefs>
     <ds:schemaRef ds:uri="http://schemas.openxmlformats.org/officeDocument/2006/bibliography"/>
   </ds:schemaRefs>

</xml_diff>

<commit_message>
[minor] Updated user manual
</commit_message>
<xml_diff>
--- a/resources/user_manual.docx
+++ b/resources/user_manual.docx
@@ -69,7 +69,31 @@
           <w:sz w:val="32"/>
           <w:szCs w:val="32"/>
         </w:rPr>
-        <w:t>Last updated 2020-09-11</w:t>
+        <w:t>Last updated 2020-</w:t>
+      </w:r>
+      <w:r>
+        <w:rPr>
+          <w:color w:val="7F7F7F" w:themeColor="text1" w:themeTint="80"/>
+          <w:sz w:val="32"/>
+          <w:szCs w:val="32"/>
+        </w:rPr>
+        <w:t>10</w:t>
+      </w:r>
+      <w:r>
+        <w:rPr>
+          <w:color w:val="7F7F7F" w:themeColor="text1" w:themeTint="80"/>
+          <w:sz w:val="32"/>
+          <w:szCs w:val="32"/>
+        </w:rPr>
+        <w:t>-</w:t>
+      </w:r>
+      <w:r>
+        <w:rPr>
+          <w:color w:val="7F7F7F" w:themeColor="text1" w:themeTint="80"/>
+          <w:sz w:val="32"/>
+          <w:szCs w:val="32"/>
+        </w:rPr>
+        <w:t>21</w:t>
       </w:r>
     </w:p>
     <w:p>
@@ -96,8 +120,6 @@
       <w:pPr>
         <w:jc w:val="center"/>
       </w:pPr>
-      <w:bookmarkStart w:id="0" w:name="_GoBack"/>
-      <w:bookmarkEnd w:id="0"/>
     </w:p>
     <w:p>
       <w:pPr>
@@ -213,7 +235,7 @@
             </w:rPr>
             <w:fldChar w:fldCharType="separate"/>
           </w:r>
-          <w:hyperlink w:anchor="_Toc50232418" w:history="1">
+          <w:hyperlink w:anchor="_Toc54197372" w:history="1">
             <w:r>
               <w:rPr>
                 <w:rStyle w:val="Hyperlink"/>
@@ -240,7 +262,7 @@
                 <w:noProof/>
                 <w:webHidden/>
               </w:rPr>
-              <w:instrText xml:space="preserve"> PAGEREF _Toc50232418 \h </w:instrText>
+              <w:instrText xml:space="preserve"> PAGEREF _Toc54197372 \h </w:instrText>
             </w:r>
             <w:r>
               <w:rPr>
@@ -282,7 +304,7 @@
               <w:noProof/>
             </w:rPr>
           </w:pPr>
-          <w:hyperlink w:anchor="_Toc50232419" w:history="1">
+          <w:hyperlink w:anchor="_Toc54197373" w:history="1">
             <w:r>
               <w:rPr>
                 <w:rStyle w:val="Hyperlink"/>
@@ -309,7 +331,7 @@
                 <w:noProof/>
                 <w:webHidden/>
               </w:rPr>
-              <w:instrText xml:space="preserve"> PAGEREF _Toc50232419 \h </w:instrText>
+              <w:instrText xml:space="preserve"> PAGEREF _Toc54197373 \h </w:instrText>
             </w:r>
             <w:r>
               <w:rPr>
@@ -351,7 +373,7 @@
               <w:noProof/>
             </w:rPr>
           </w:pPr>
-          <w:hyperlink w:anchor="_Toc50232420" w:history="1">
+          <w:hyperlink w:anchor="_Toc54197374" w:history="1">
             <w:r>
               <w:rPr>
                 <w:rStyle w:val="Hyperlink"/>
@@ -378,7 +400,7 @@
                 <w:noProof/>
                 <w:webHidden/>
               </w:rPr>
-              <w:instrText xml:space="preserve"> PAGEREF _Toc50232420 \h </w:instrText>
+              <w:instrText xml:space="preserve"> PAGEREF _Toc54197374 \h </w:instrText>
             </w:r>
             <w:r>
               <w:rPr>
@@ -420,7 +442,7 @@
               <w:noProof/>
             </w:rPr>
           </w:pPr>
-          <w:hyperlink w:anchor="_Toc50232421" w:history="1">
+          <w:hyperlink w:anchor="_Toc54197375" w:history="1">
             <w:r>
               <w:rPr>
                 <w:rStyle w:val="Hyperlink"/>
@@ -447,7 +469,7 @@
                 <w:noProof/>
                 <w:webHidden/>
               </w:rPr>
-              <w:instrText xml:space="preserve"> PAGEREF _Toc50232421 \h </w:instrText>
+              <w:instrText xml:space="preserve"> PAGEREF _Toc54197375 \h </w:instrText>
             </w:r>
             <w:r>
               <w:rPr>
@@ -489,7 +511,7 @@
               <w:noProof/>
             </w:rPr>
           </w:pPr>
-          <w:hyperlink w:anchor="_Toc50232422" w:history="1">
+          <w:hyperlink w:anchor="_Toc54197376" w:history="1">
             <w:r>
               <w:rPr>
                 <w:rStyle w:val="Hyperlink"/>
@@ -516,7 +538,7 @@
                 <w:noProof/>
                 <w:webHidden/>
               </w:rPr>
-              <w:instrText xml:space="preserve"> PAGEREF _Toc50232422 \h </w:instrText>
+              <w:instrText xml:space="preserve"> PAGEREF _Toc54197376 \h </w:instrText>
             </w:r>
             <w:r>
               <w:rPr>
@@ -558,7 +580,7 @@
               <w:noProof/>
             </w:rPr>
           </w:pPr>
-          <w:hyperlink w:anchor="_Toc50232423" w:history="1">
+          <w:hyperlink w:anchor="_Toc54197377" w:history="1">
             <w:r>
               <w:rPr>
                 <w:rStyle w:val="Hyperlink"/>
@@ -585,7 +607,7 @@
                 <w:noProof/>
                 <w:webHidden/>
               </w:rPr>
-              <w:instrText xml:space="preserve"> PAGEREF _Toc50232423 \h </w:instrText>
+              <w:instrText xml:space="preserve"> PAGEREF _Toc54197377 \h </w:instrText>
             </w:r>
             <w:r>
               <w:rPr>
@@ -627,7 +649,7 @@
               <w:noProof/>
             </w:rPr>
           </w:pPr>
-          <w:hyperlink w:anchor="_Toc50232424" w:history="1">
+          <w:hyperlink w:anchor="_Toc54197378" w:history="1">
             <w:r>
               <w:rPr>
                 <w:rStyle w:val="Hyperlink"/>
@@ -654,7 +676,7 @@
                 <w:noProof/>
                 <w:webHidden/>
               </w:rPr>
-              <w:instrText xml:space="preserve"> PAGEREF _Toc50232424 \h </w:instrText>
+              <w:instrText xml:space="preserve"> PAGEREF _Toc54197378 \h </w:instrText>
             </w:r>
             <w:r>
               <w:rPr>
@@ -696,7 +718,7 @@
               <w:noProof/>
             </w:rPr>
           </w:pPr>
-          <w:hyperlink w:anchor="_Toc50232425" w:history="1">
+          <w:hyperlink w:anchor="_Toc54197379" w:history="1">
             <w:r>
               <w:rPr>
                 <w:rStyle w:val="Hyperlink"/>
@@ -723,7 +745,7 @@
                 <w:noProof/>
                 <w:webHidden/>
               </w:rPr>
-              <w:instrText xml:space="preserve"> PAGEREF _Toc50232425 \h </w:instrText>
+              <w:instrText xml:space="preserve"> PAGEREF _Toc54197379 \h </w:instrText>
             </w:r>
             <w:r>
               <w:rPr>
@@ -743,7 +765,7 @@
                 <w:noProof/>
                 <w:webHidden/>
               </w:rPr>
-              <w:t>7</w:t>
+              <w:t>8</w:t>
             </w:r>
             <w:r>
               <w:rPr>
@@ -765,7 +787,7 @@
               <w:noProof/>
             </w:rPr>
           </w:pPr>
-          <w:hyperlink w:anchor="_Toc50232426" w:history="1">
+          <w:hyperlink w:anchor="_Toc54197380" w:history="1">
             <w:r>
               <w:rPr>
                 <w:rStyle w:val="Hyperlink"/>
@@ -792,7 +814,7 @@
                 <w:noProof/>
                 <w:webHidden/>
               </w:rPr>
-              <w:instrText xml:space="preserve"> PAGEREF _Toc50232426 \h </w:instrText>
+              <w:instrText xml:space="preserve"> PAGEREF _Toc54197380 \h </w:instrText>
             </w:r>
             <w:r>
               <w:rPr>
@@ -834,7 +856,7 @@
               <w:noProof/>
             </w:rPr>
           </w:pPr>
-          <w:hyperlink w:anchor="_Toc50232427" w:history="1">
+          <w:hyperlink w:anchor="_Toc54197381" w:history="1">
             <w:r>
               <w:rPr>
                 <w:rStyle w:val="Hyperlink"/>
@@ -861,7 +883,7 @@
                 <w:noProof/>
                 <w:webHidden/>
               </w:rPr>
-              <w:instrText xml:space="preserve"> PAGEREF _Toc50232427 \h </w:instrText>
+              <w:instrText xml:space="preserve"> PAGEREF _Toc54197381 \h </w:instrText>
             </w:r>
             <w:r>
               <w:rPr>
@@ -903,7 +925,7 @@
               <w:noProof/>
             </w:rPr>
           </w:pPr>
-          <w:hyperlink w:anchor="_Toc50232428" w:history="1">
+          <w:hyperlink w:anchor="_Toc54197382" w:history="1">
             <w:r>
               <w:rPr>
                 <w:rStyle w:val="Hyperlink"/>
@@ -930,7 +952,7 @@
                 <w:noProof/>
                 <w:webHidden/>
               </w:rPr>
-              <w:instrText xml:space="preserve"> PAGEREF _Toc50232428 \h </w:instrText>
+              <w:instrText xml:space="preserve"> PAGEREF _Toc54197382 \h </w:instrText>
             </w:r>
             <w:r>
               <w:rPr>
@@ -972,7 +994,7 @@
               <w:noProof/>
             </w:rPr>
           </w:pPr>
-          <w:hyperlink w:anchor="_Toc50232429" w:history="1">
+          <w:hyperlink w:anchor="_Toc54197383" w:history="1">
             <w:r>
               <w:rPr>
                 <w:rStyle w:val="Hyperlink"/>
@@ -999,7 +1021,7 @@
                 <w:noProof/>
                 <w:webHidden/>
               </w:rPr>
-              <w:instrText xml:space="preserve"> PAGEREF _Toc50232429 \h </w:instrText>
+              <w:instrText xml:space="preserve"> PAGEREF _Toc54197383 \h </w:instrText>
             </w:r>
             <w:r>
               <w:rPr>
@@ -1041,7 +1063,7 @@
               <w:noProof/>
             </w:rPr>
           </w:pPr>
-          <w:hyperlink w:anchor="_Toc50232430" w:history="1">
+          <w:hyperlink w:anchor="_Toc54197384" w:history="1">
             <w:r>
               <w:rPr>
                 <w:rStyle w:val="Hyperlink"/>
@@ -1068,7 +1090,7 @@
                 <w:noProof/>
                 <w:webHidden/>
               </w:rPr>
-              <w:instrText xml:space="preserve"> PAGEREF _Toc50232430 \h </w:instrText>
+              <w:instrText xml:space="preserve"> PAGEREF _Toc54197384 \h </w:instrText>
             </w:r>
             <w:r>
               <w:rPr>
@@ -1110,7 +1132,7 @@
               <w:noProof/>
             </w:rPr>
           </w:pPr>
-          <w:hyperlink w:anchor="_Toc50232431" w:history="1">
+          <w:hyperlink w:anchor="_Toc54197385" w:history="1">
             <w:r>
               <w:rPr>
                 <w:rStyle w:val="Hyperlink"/>
@@ -1137,7 +1159,7 @@
                 <w:noProof/>
                 <w:webHidden/>
               </w:rPr>
-              <w:instrText xml:space="preserve"> PAGEREF _Toc50232431 \h </w:instrText>
+              <w:instrText xml:space="preserve"> PAGEREF _Toc54197385 \h </w:instrText>
             </w:r>
             <w:r>
               <w:rPr>
@@ -1179,7 +1201,7 @@
               <w:noProof/>
             </w:rPr>
           </w:pPr>
-          <w:hyperlink w:anchor="_Toc50232432" w:history="1">
+          <w:hyperlink w:anchor="_Toc54197386" w:history="1">
             <w:r>
               <w:rPr>
                 <w:rStyle w:val="Hyperlink"/>
@@ -1206,7 +1228,7 @@
                 <w:noProof/>
                 <w:webHidden/>
               </w:rPr>
-              <w:instrText xml:space="preserve"> PAGEREF _Toc50232432 \h </w:instrText>
+              <w:instrText xml:space="preserve"> PAGEREF _Toc54197386 \h </w:instrText>
             </w:r>
             <w:r>
               <w:rPr>
@@ -1248,7 +1270,7 @@
               <w:noProof/>
             </w:rPr>
           </w:pPr>
-          <w:hyperlink w:anchor="_Toc50232433" w:history="1">
+          <w:hyperlink w:anchor="_Toc54197387" w:history="1">
             <w:r>
               <w:rPr>
                 <w:rStyle w:val="Hyperlink"/>
@@ -1275,7 +1297,7 @@
                 <w:noProof/>
                 <w:webHidden/>
               </w:rPr>
-              <w:instrText xml:space="preserve"> PAGEREF _Toc50232433 \h </w:instrText>
+              <w:instrText xml:space="preserve"> PAGEREF _Toc54197387 \h </w:instrText>
             </w:r>
             <w:r>
               <w:rPr>
@@ -1295,7 +1317,7 @@
                 <w:noProof/>
                 <w:webHidden/>
               </w:rPr>
-              <w:t>10</w:t>
+              <w:t>11</w:t>
             </w:r>
             <w:r>
               <w:rPr>
@@ -1317,7 +1339,7 @@
               <w:noProof/>
             </w:rPr>
           </w:pPr>
-          <w:hyperlink w:anchor="_Toc50232434" w:history="1">
+          <w:hyperlink w:anchor="_Toc54197388" w:history="1">
             <w:r>
               <w:rPr>
                 <w:rStyle w:val="Hyperlink"/>
@@ -1344,7 +1366,7 @@
                 <w:noProof/>
                 <w:webHidden/>
               </w:rPr>
-              <w:instrText xml:space="preserve"> PAGEREF _Toc50232434 \h </w:instrText>
+              <w:instrText xml:space="preserve"> PAGEREF _Toc54197388 \h </w:instrText>
             </w:r>
             <w:r>
               <w:rPr>
@@ -1386,7 +1408,7 @@
               <w:noProof/>
             </w:rPr>
           </w:pPr>
-          <w:hyperlink w:anchor="_Toc50232435" w:history="1">
+          <w:hyperlink w:anchor="_Toc54197389" w:history="1">
             <w:r>
               <w:rPr>
                 <w:rStyle w:val="Hyperlink"/>
@@ -1413,7 +1435,7 @@
                 <w:noProof/>
                 <w:webHidden/>
               </w:rPr>
-              <w:instrText xml:space="preserve"> PAGEREF _Toc50232435 \h </w:instrText>
+              <w:instrText xml:space="preserve"> PAGEREF _Toc54197389 \h </w:instrText>
             </w:r>
             <w:r>
               <w:rPr>
@@ -1433,7 +1455,7 @@
                 <w:noProof/>
                 <w:webHidden/>
               </w:rPr>
-              <w:t>11</w:t>
+              <w:t>12</w:t>
             </w:r>
             <w:r>
               <w:rPr>
@@ -1455,7 +1477,7 @@
               <w:noProof/>
             </w:rPr>
           </w:pPr>
-          <w:hyperlink w:anchor="_Toc50232436" w:history="1">
+          <w:hyperlink w:anchor="_Toc54197390" w:history="1">
             <w:r>
               <w:rPr>
                 <w:rStyle w:val="Hyperlink"/>
@@ -1482,7 +1504,7 @@
                 <w:noProof/>
                 <w:webHidden/>
               </w:rPr>
-              <w:instrText xml:space="preserve"> PAGEREF _Toc50232436 \h </w:instrText>
+              <w:instrText xml:space="preserve"> PAGEREF _Toc54197390 \h </w:instrText>
             </w:r>
             <w:r>
               <w:rPr>
@@ -1524,12 +1546,81 @@
               <w:noProof/>
             </w:rPr>
           </w:pPr>
-          <w:hyperlink w:anchor="_Toc50232437" w:history="1">
+          <w:hyperlink w:anchor="_Toc54197391" w:history="1">
             <w:r>
               <w:rPr>
                 <w:rStyle w:val="Hyperlink"/>
                 <w:noProof/>
               </w:rPr>
+              <w:t>Converting</w:t>
+            </w:r>
+            <w:r>
+              <w:rPr>
+                <w:noProof/>
+                <w:webHidden/>
+              </w:rPr>
+              <w:tab/>
+            </w:r>
+            <w:r>
+              <w:rPr>
+                <w:noProof/>
+                <w:webHidden/>
+              </w:rPr>
+              <w:fldChar w:fldCharType="begin"/>
+            </w:r>
+            <w:r>
+              <w:rPr>
+                <w:noProof/>
+                <w:webHidden/>
+              </w:rPr>
+              <w:instrText xml:space="preserve"> PAGEREF _Toc54197391 \h </w:instrText>
+            </w:r>
+            <w:r>
+              <w:rPr>
+                <w:noProof/>
+                <w:webHidden/>
+              </w:rPr>
+            </w:r>
+            <w:r>
+              <w:rPr>
+                <w:noProof/>
+                <w:webHidden/>
+              </w:rPr>
+              <w:fldChar w:fldCharType="separate"/>
+            </w:r>
+            <w:r>
+              <w:rPr>
+                <w:noProof/>
+                <w:webHidden/>
+              </w:rPr>
+              <w:t>13</w:t>
+            </w:r>
+            <w:r>
+              <w:rPr>
+                <w:noProof/>
+                <w:webHidden/>
+              </w:rPr>
+              <w:fldChar w:fldCharType="end"/>
+            </w:r>
+          </w:hyperlink>
+        </w:p>
+        <w:p>
+          <w:pPr>
+            <w:pStyle w:val="TOC2"/>
+            <w:tabs>
+              <w:tab w:val="right" w:leader="dot" w:pos="9350"/>
+            </w:tabs>
+            <w:rPr>
+              <w:rFonts w:eastAsiaTheme="minorEastAsia"/>
+              <w:noProof/>
+            </w:rPr>
+          </w:pPr>
+          <w:hyperlink w:anchor="_Toc54197392" w:history="1">
+            <w:r>
+              <w:rPr>
+                <w:rStyle w:val="Hyperlink"/>
+                <w:noProof/>
+              </w:rPr>
               <w:t>Packing</w:t>
             </w:r>
             <w:r>
@@ -1551,7 +1642,7 @@
                 <w:noProof/>
                 <w:webHidden/>
               </w:rPr>
-              <w:instrText xml:space="preserve"> PAGEREF _Toc50232437 \h </w:instrText>
+              <w:instrText xml:space="preserve"> PAGEREF _Toc54197392 \h </w:instrText>
             </w:r>
             <w:r>
               <w:rPr>
@@ -1571,7 +1662,7 @@
                 <w:noProof/>
                 <w:webHidden/>
               </w:rPr>
-              <w:t>12</w:t>
+              <w:t>13</w:t>
             </w:r>
             <w:r>
               <w:rPr>
@@ -1593,7 +1684,7 @@
               <w:noProof/>
             </w:rPr>
           </w:pPr>
-          <w:hyperlink w:anchor="_Toc50232438" w:history="1">
+          <w:hyperlink w:anchor="_Toc54197393" w:history="1">
             <w:r>
               <w:rPr>
                 <w:rStyle w:val="Hyperlink"/>
@@ -1620,7 +1711,7 @@
                 <w:noProof/>
                 <w:webHidden/>
               </w:rPr>
-              <w:instrText xml:space="preserve"> PAGEREF _Toc50232438 \h </w:instrText>
+              <w:instrText xml:space="preserve"> PAGEREF _Toc54197393 \h </w:instrText>
             </w:r>
             <w:r>
               <w:rPr>
@@ -1662,7 +1753,7 @@
               <w:noProof/>
             </w:rPr>
           </w:pPr>
-          <w:hyperlink w:anchor="_Toc50232439" w:history="1">
+          <w:hyperlink w:anchor="_Toc54197394" w:history="1">
             <w:r>
               <w:rPr>
                 <w:rStyle w:val="Hyperlink"/>
@@ -1689,7 +1780,7 @@
                 <w:noProof/>
                 <w:webHidden/>
               </w:rPr>
-              <w:instrText xml:space="preserve"> PAGEREF _Toc50232439 \h </w:instrText>
+              <w:instrText xml:space="preserve"> PAGEREF _Toc54197394 \h </w:instrText>
             </w:r>
             <w:r>
               <w:rPr>
@@ -1731,7 +1822,7 @@
               <w:noProof/>
             </w:rPr>
           </w:pPr>
-          <w:hyperlink w:anchor="_Toc50232440" w:history="1">
+          <w:hyperlink w:anchor="_Toc54197395" w:history="1">
             <w:r>
               <w:rPr>
                 <w:rStyle w:val="Hyperlink"/>
@@ -1758,7 +1849,7 @@
                 <w:noProof/>
                 <w:webHidden/>
               </w:rPr>
-              <w:instrText xml:space="preserve"> PAGEREF _Toc50232440 \h </w:instrText>
+              <w:instrText xml:space="preserve"> PAGEREF _Toc54197395 \h </w:instrText>
             </w:r>
             <w:r>
               <w:rPr>
@@ -1800,7 +1891,7 @@
               <w:noProof/>
             </w:rPr>
           </w:pPr>
-          <w:hyperlink w:anchor="_Toc50232441" w:history="1">
+          <w:hyperlink w:anchor="_Toc54197396" w:history="1">
             <w:r>
               <w:rPr>
                 <w:rStyle w:val="Hyperlink"/>
@@ -1827,7 +1918,7 @@
                 <w:noProof/>
                 <w:webHidden/>
               </w:rPr>
-              <w:instrText xml:space="preserve"> PAGEREF _Toc50232441 \h </w:instrText>
+              <w:instrText xml:space="preserve"> PAGEREF _Toc54197396 \h </w:instrText>
             </w:r>
             <w:r>
               <w:rPr>
@@ -1847,7 +1938,7 @@
                 <w:noProof/>
                 <w:webHidden/>
               </w:rPr>
-              <w:t>14</w:t>
+              <w:t>15</w:t>
             </w:r>
             <w:r>
               <w:rPr>
@@ -1869,7 +1960,7 @@
               <w:noProof/>
             </w:rPr>
           </w:pPr>
-          <w:hyperlink w:anchor="_Toc50232442" w:history="1">
+          <w:hyperlink w:anchor="_Toc54197397" w:history="1">
             <w:r>
               <w:rPr>
                 <w:rStyle w:val="Hyperlink"/>
@@ -1896,7 +1987,7 @@
                 <w:noProof/>
                 <w:webHidden/>
               </w:rPr>
-              <w:instrText xml:space="preserve"> PAGEREF _Toc50232442 \h </w:instrText>
+              <w:instrText xml:space="preserve"> PAGEREF _Toc54197397 \h </w:instrText>
             </w:r>
             <w:r>
               <w:rPr>
@@ -1938,7 +2029,7 @@
               <w:noProof/>
             </w:rPr>
           </w:pPr>
-          <w:hyperlink w:anchor="_Toc50232443" w:history="1">
+          <w:hyperlink w:anchor="_Toc54197398" w:history="1">
             <w:r>
               <w:rPr>
                 <w:rStyle w:val="Hyperlink"/>
@@ -1965,7 +2056,7 @@
                 <w:noProof/>
                 <w:webHidden/>
               </w:rPr>
-              <w:instrText xml:space="preserve"> PAGEREF _Toc50232443 \h </w:instrText>
+              <w:instrText xml:space="preserve"> PAGEREF _Toc54197398 \h </w:instrText>
             </w:r>
             <w:r>
               <w:rPr>
@@ -2007,7 +2098,7 @@
               <w:noProof/>
             </w:rPr>
           </w:pPr>
-          <w:hyperlink w:anchor="_Toc50232444" w:history="1">
+          <w:hyperlink w:anchor="_Toc54197399" w:history="1">
             <w:r>
               <w:rPr>
                 <w:rStyle w:val="Hyperlink"/>
@@ -2034,7 +2125,7 @@
                 <w:noProof/>
                 <w:webHidden/>
               </w:rPr>
-              <w:instrText xml:space="preserve"> PAGEREF _Toc50232444 \h </w:instrText>
+              <w:instrText xml:space="preserve"> PAGEREF _Toc54197399 \h </w:instrText>
             </w:r>
             <w:r>
               <w:rPr>
@@ -2076,7 +2167,7 @@
               <w:noProof/>
             </w:rPr>
           </w:pPr>
-          <w:hyperlink w:anchor="_Toc50232445" w:history="1">
+          <w:hyperlink w:anchor="_Toc54197400" w:history="1">
             <w:r>
               <w:rPr>
                 <w:rStyle w:val="Hyperlink"/>
@@ -2103,7 +2194,7 @@
                 <w:noProof/>
                 <w:webHidden/>
               </w:rPr>
-              <w:instrText xml:space="preserve"> PAGEREF _Toc50232445 \h </w:instrText>
+              <w:instrText xml:space="preserve"> PAGEREF _Toc54197400 \h </w:instrText>
             </w:r>
             <w:r>
               <w:rPr>
@@ -2123,7 +2214,7 @@
                 <w:noProof/>
                 <w:webHidden/>
               </w:rPr>
-              <w:t>16</w:t>
+              <w:t>17</w:t>
             </w:r>
             <w:r>
               <w:rPr>
@@ -2145,7 +2236,7 @@
               <w:noProof/>
             </w:rPr>
           </w:pPr>
-          <w:hyperlink w:anchor="_Toc50232446" w:history="1">
+          <w:hyperlink w:anchor="_Toc54197401" w:history="1">
             <w:r>
               <w:rPr>
                 <w:rStyle w:val="Hyperlink"/>
@@ -2172,7 +2263,7 @@
                 <w:noProof/>
                 <w:webHidden/>
               </w:rPr>
-              <w:instrText xml:space="preserve"> PAGEREF _Toc50232446 \h </w:instrText>
+              <w:instrText xml:space="preserve"> PAGEREF _Toc54197401 \h </w:instrText>
             </w:r>
             <w:r>
               <w:rPr>
@@ -2214,7 +2305,7 @@
               <w:noProof/>
             </w:rPr>
           </w:pPr>
-          <w:hyperlink w:anchor="_Toc50232447" w:history="1">
+          <w:hyperlink w:anchor="_Toc54197402" w:history="1">
             <w:r>
               <w:rPr>
                 <w:rStyle w:val="Hyperlink"/>
@@ -2241,7 +2332,7 @@
                 <w:noProof/>
                 <w:webHidden/>
               </w:rPr>
-              <w:instrText xml:space="preserve"> PAGEREF _Toc50232447 \h </w:instrText>
+              <w:instrText xml:space="preserve"> PAGEREF _Toc54197402 \h </w:instrText>
             </w:r>
             <w:r>
               <w:rPr>
@@ -2288,12 +2379,12 @@
       <w:pPr>
         <w:pStyle w:val="Heading1"/>
       </w:pPr>
-      <w:bookmarkStart w:id="1" w:name="_Toc50232418"/>
+      <w:bookmarkStart w:id="0" w:name="_Toc54197372"/>
       <w:r>
         <w:lastRenderedPageBreak/>
         <w:t>Introduction</w:t>
       </w:r>
-      <w:bookmarkEnd w:id="1"/>
+      <w:bookmarkEnd w:id="0"/>
     </w:p>
     <w:p>
       <w:hyperlink r:id="rId6">
@@ -2305,7 +2396,12 @@
         </w:r>
       </w:hyperlink>
       <w:r>
-        <w:t xml:space="preserve"> is a cross-platform music editor for editing SID music that can be played on a Commodore 64. The project was started by Thomas Egeskov Petersen (also known as Laxity) with the ambition of combining the emulation of MOS6510 code and SID sound with an editing environment that will provide close to full consistency between the work in progress and the final product.</w:t>
+        <w:t xml:space="preserve"> is a cross-platform music editor for editing SID music that can be played on a Commodore 64. The project was started by Thomas Egeskov </w:t>
+      </w:r>
+      <w:bookmarkStart w:id="1" w:name="_GoBack"/>
+      <w:bookmarkEnd w:id="1"/>
+      <w:r>
+        <w:t>Petersen (also known as Laxity) with the ambition of combining the emulation of MOS6510 code and SID sound with an editing environment that will provide close to full consistency between the work in progress and the final product.</w:t>
       </w:r>
     </w:p>
     <w:p>
@@ -2391,7 +2487,7 @@
       <w:pPr>
         <w:pStyle w:val="Heading2"/>
       </w:pPr>
-      <w:bookmarkStart w:id="2" w:name="_Toc50232419"/>
+      <w:bookmarkStart w:id="2" w:name="_Toc54197373"/>
       <w:r>
         <w:t>Noteworthy features</w:t>
       </w:r>
@@ -2535,23 +2631,30 @@
       </w:r>
     </w:p>
     <w:p>
+      <w:pPr>
+        <w:pStyle w:val="ListParagraph"/>
+        <w:numPr>
+          <w:ilvl w:val="0"/>
+          <w:numId w:val="2"/>
+        </w:numPr>
+      </w:pPr>
+      <w:r>
+        <w:t>The editor can convert from MOD (Amiga), SNG (GoatTracke</w:t>
+      </w:r>
+      <w:r>
+        <w:t>r 2) and CT (CheeseCutter) when loading a tune as always</w:t>
+      </w:r>
+    </w:p>
+    <w:p>
       <w:r>
         <w:t>Of course, the editor and its drivers also have all the modern features you would expect these days, such as table index hotkeys, muting channels, both instruments and commands at the same time, adjustable hard restart, pulse and filter programs, inserting the next unused sequence, and a whole lot more.</w:t>
       </w:r>
     </w:p>
     <w:p>
-      <w:r>
-        <w:t>And if it doesn’t, chances are it’s on our ToDo. O</w:t>
-      </w:r>
-      <w:r>
-        <w:t>therwise, please do let us know.</w:t>
-      </w:r>
-    </w:p>
-    <w:p>
       <w:pPr>
         <w:pStyle w:val="Heading1"/>
       </w:pPr>
-      <w:bookmarkStart w:id="3" w:name="_Toc50232420"/>
+      <w:bookmarkStart w:id="3" w:name="_Toc54197374"/>
       <w:r>
         <w:lastRenderedPageBreak/>
         <w:t>The Basics</w:t>
@@ -2629,7 +2732,7 @@
       <w:pPr>
         <w:pStyle w:val="Heading2"/>
       </w:pPr>
-      <w:bookmarkStart w:id="4" w:name="_Toc50232421"/>
+      <w:bookmarkStart w:id="4" w:name="_Toc54197375"/>
       <w:r>
         <w:t>Editor</w:t>
       </w:r>
@@ -2765,7 +2868,7 @@
       <w:pPr>
         <w:pStyle w:val="Heading2"/>
       </w:pPr>
-      <w:bookmarkStart w:id="5" w:name="_Toc50232422"/>
+      <w:bookmarkStart w:id="5" w:name="_Toc54197376"/>
       <w:r>
         <w:t>Options</w:t>
       </w:r>
@@ -2887,7 +2990,7 @@
       <w:pPr>
         <w:pStyle w:val="Heading2"/>
       </w:pPr>
-      <w:bookmarkStart w:id="6" w:name="_Toc50232423"/>
+      <w:bookmarkStart w:id="6" w:name="_Toc54197377"/>
       <w:r>
         <w:t>Tracks</w:t>
       </w:r>
@@ -3506,7 +3609,34 @@
         <w:t>Ctrl+F</w:t>
       </w:r>
       <w:r>
-        <w:t xml:space="preserve"> to insert the next unused sequence.</w:t>
+        <w:t xml:space="preserve"> to </w:t>
+      </w:r>
+      <w:r>
+        <w:t xml:space="preserve">insert the next unused sequence where old data is ignored. (If you want the next truly empty unused sequence, hit </w:t>
+      </w:r>
+      <w:r>
+        <w:rPr>
+          <w:b/>
+          <w:color w:val="003399"/>
+        </w:rPr>
+        <w:t>Ct</w:t>
+      </w:r>
+      <w:r>
+        <w:rPr>
+          <w:b/>
+          <w:color w:val="003399"/>
+        </w:rPr>
+        <w:t>rl+</w:t>
+      </w:r>
+      <w:r>
+        <w:rPr>
+          <w:b/>
+          <w:color w:val="003399"/>
+        </w:rPr>
+        <w:t>Shift+F</w:t>
+      </w:r>
+      <w:r>
+        <w:t xml:space="preserve"> instead.)</w:t>
       </w:r>
     </w:p>
     <w:p>
@@ -3554,7 +3684,7 @@
       <w:pPr>
         <w:pStyle w:val="Heading2"/>
       </w:pPr>
-      <w:bookmarkStart w:id="7" w:name="_Toc50232424"/>
+      <w:bookmarkStart w:id="7" w:name="_Toc54197378"/>
       <w:r>
         <w:t>Song</w:t>
       </w:r>
@@ -3686,8 +3816,9 @@
       <w:pPr>
         <w:pStyle w:val="Heading2"/>
       </w:pPr>
-      <w:bookmarkStart w:id="8" w:name="_Toc50232425"/>
-      <w:r>
+      <w:bookmarkStart w:id="8" w:name="_Toc54197379"/>
+      <w:r>
+        <w:lastRenderedPageBreak/>
         <w:t>Bookmarks</w:t>
       </w:r>
       <w:bookmarkEnd w:id="8"/>
@@ -3702,7 +3833,6 @@
         <w:rPr>
           <w:noProof/>
         </w:rPr>
-        <w:lastRenderedPageBreak/>
         <w:drawing>
           <wp:inline distT="0" distB="0" distL="0" distR="0">
             <wp:extent cx="5327924" cy="1384371"/>
@@ -3834,7 +3964,7 @@
       <w:pPr>
         <w:pStyle w:val="Heading2"/>
       </w:pPr>
-      <w:bookmarkStart w:id="9" w:name="_Toc50232426"/>
+      <w:bookmarkStart w:id="9" w:name="_Toc54197380"/>
       <w:r>
         <w:t>Tables</w:t>
       </w:r>
@@ -4256,6 +4386,7 @@
     </w:p>
     <w:p>
       <w:r>
+        <w:lastRenderedPageBreak/>
         <w:t xml:space="preserve">SID Factory II is normally silent in the tables. However, if you hold down </w:t>
       </w:r>
       <w:r>
@@ -4296,9 +4427,8 @@
       <w:pPr>
         <w:pStyle w:val="Heading3"/>
       </w:pPr>
-      <w:bookmarkStart w:id="10" w:name="_Toc50232427"/>
-      <w:r>
-        <w:lastRenderedPageBreak/>
+      <w:bookmarkStart w:id="10" w:name="_Toc54197381"/>
+      <w:r>
         <w:t>Commands</w:t>
       </w:r>
       <w:bookmarkEnd w:id="10"/>
@@ -4378,7 +4508,7 @@
       <w:pPr>
         <w:pStyle w:val="Heading3"/>
       </w:pPr>
-      <w:bookmarkStart w:id="11" w:name="_Toc50232428"/>
+      <w:bookmarkStart w:id="11" w:name="_Toc54197382"/>
       <w:r>
         <w:t>Instruments</w:t>
       </w:r>
@@ -4451,6 +4581,7 @@
     </w:p>
     <w:p>
       <w:r>
+        <w:lastRenderedPageBreak/>
         <w:t>The amount of bytes and their purpose depends on the currently loaded driver, but typically at least the ADSR can be edited here. If there are support tables for e.g. wave</w:t>
       </w:r>
       <w:r>
@@ -4486,670 +4617,669 @@
       <w:pPr>
         <w:pStyle w:val="Heading3"/>
       </w:pPr>
-      <w:bookmarkStart w:id="12" w:name="_Toc50232429"/>
+      <w:bookmarkStart w:id="12" w:name="_Toc54197383"/>
+      <w:r>
+        <w:t>Wave</w:t>
+      </w:r>
+      <w:bookmarkEnd w:id="12"/>
+    </w:p>
+    <w:p>
+      <w:r>
+        <w:t>If the driver offers a</w:t>
+      </w:r>
+      <w:r>
+        <w:t xml:space="preserve"> wave table, it usually sets the waveform in the left column and the semitones add value in the right. For example, </w:t>
+      </w:r>
+      <w:r>
+        <w:rPr>
+          <w:rFonts w:ascii="Courier New" w:hAnsi="Courier New" w:cs="Courier New"/>
+        </w:rPr>
+        <w:t>11 0c</w:t>
+      </w:r>
+      <w:r>
+        <w:t xml:space="preserve"> means use the triangle waveform and play it one octave higher than what the note in the sequence states. </w:t>
+      </w:r>
+      <w:r>
+        <w:t>However, i</w:t>
+      </w:r>
+      <w:r>
+        <w:t xml:space="preserve">f you add </w:t>
+      </w:r>
+      <w:r>
+        <w:rPr>
+          <w:rFonts w:ascii="Courier New" w:hAnsi="Courier New" w:cs="Courier New"/>
+        </w:rPr>
+        <w:t>80</w:t>
+      </w:r>
+      <w:r>
+        <w:t xml:space="preserve"> to the right value, it will be a static note chosen directly from the table of frequency values. This is great for e.g. drums.</w:t>
+      </w:r>
+    </w:p>
+    <w:p>
+      <w:r>
+        <w:t xml:space="preserve">A left value of </w:t>
+      </w:r>
+      <w:r>
+        <w:rPr>
+          <w:rFonts w:ascii="Courier New" w:hAnsi="Courier New" w:cs="Courier New"/>
+        </w:rPr>
+        <w:t>7f</w:t>
+      </w:r>
+      <w:r>
+        <w:t xml:space="preserve"> expects the right value to be an absolute pointer to a different row. For example, </w:t>
+      </w:r>
+      <w:r>
+        <w:rPr>
+          <w:rFonts w:ascii="Courier New" w:hAnsi="Courier New" w:cs="Courier New"/>
+        </w:rPr>
+        <w:t>7f 02</w:t>
+      </w:r>
+      <w:r>
+        <w:t xml:space="preserve"> means that it should wrap back to the third row in the table.</w:t>
+      </w:r>
+    </w:p>
+    <w:p>
+      <w:r>
+        <w:t>T</w:t>
+      </w:r>
+      <w:r>
+        <w:t xml:space="preserve">he above </w:t>
+      </w:r>
+      <w:r>
+        <w:t xml:space="preserve">rules </w:t>
+      </w:r>
+      <w:r>
+        <w:t xml:space="preserve">are common but </w:t>
+      </w:r>
+      <w:r>
+        <w:t xml:space="preserve">might change </w:t>
+      </w:r>
+      <w:r>
+        <w:t xml:space="preserve">when a different </w:t>
+      </w:r>
+      <w:r>
+        <w:t>driver is loaded.</w:t>
+      </w:r>
+    </w:p>
+    <w:p>
+      <w:pPr>
+        <w:pStyle w:val="Heading3"/>
+      </w:pPr>
+      <w:bookmarkStart w:id="13" w:name="_Toc54197384"/>
+      <w:r>
+        <w:t>Pulse</w:t>
+      </w:r>
+      <w:bookmarkEnd w:id="13"/>
+    </w:p>
+    <w:p>
+      <w:r>
+        <w:t xml:space="preserve">If the driver offers a pulse table, it is used to define the range and speeds of which the pulse travels to produce the swooping effects of waveform </w:t>
+      </w:r>
+      <w:r>
+        <w:rPr>
+          <w:rFonts w:ascii="Courier New" w:hAnsi="Courier New" w:cs="Courier New"/>
+        </w:rPr>
+        <w:t>41</w:t>
+      </w:r>
+      <w:r>
+        <w:t xml:space="preserve"> as well as a few combined waveforms. Hit </w:t>
+      </w:r>
+      <w:r>
+        <w:rPr>
+          <w:b/>
+          <w:color w:val="003399"/>
+        </w:rPr>
+        <w:t>F12</w:t>
+      </w:r>
+      <w:r>
+        <w:t xml:space="preserve"> to open an expanded overlay that explains the commands in this table. Look for the pink color.</w:t>
+      </w:r>
+    </w:p>
+    <w:p>
+      <w:r>
+        <w:t>In some drivers, a more simple pulsating effect is defined in one or two bytes in the instrument.</w:t>
+      </w:r>
+    </w:p>
+    <w:p>
+      <w:pPr>
+        <w:pStyle w:val="Heading3"/>
+      </w:pPr>
+      <w:bookmarkStart w:id="14" w:name="_Toc54197385"/>
+      <w:r>
+        <w:t>Filter</w:t>
+      </w:r>
+      <w:bookmarkEnd w:id="14"/>
+    </w:p>
+    <w:p>
+      <w:r>
+        <w:t>If the driver offers a filter table, it is also used to define the range and speeds. Unlike pulse, the filter in the SID chip is a global effect that can then be applied to one or more channels using a bit mask.</w:t>
+      </w:r>
+      <w:r>
+        <w:t xml:space="preserve"> </w:t>
+      </w:r>
+      <w:r>
+        <w:t>This bit mask consists of three bits, for values 1, 2 and 4.</w:t>
+      </w:r>
+    </w:p>
+    <w:p>
+      <w:r>
+        <w:t xml:space="preserve">By combining these you can </w:t>
+      </w:r>
+      <w:r>
+        <w:t xml:space="preserve">choose </w:t>
+      </w:r>
+      <w:r>
+        <w:t>any combination of channels.</w:t>
+      </w:r>
+    </w:p>
+    <w:p>
+      <w:r>
+        <w:t xml:space="preserve">For example 1+2 = 3 adds the filter effect to the first two channels, 4 only to the third channel, while 1+2+4 = 7 to all three channels. Typically this bitmask is one of several settings </w:t>
+      </w:r>
+      <w:r>
+        <w:t xml:space="preserve">in this table along with the filter cutoff start value and the resonance, but it depends on how the driver is written. Hit </w:t>
+      </w:r>
+      <w:r>
+        <w:rPr>
+          <w:b/>
+          <w:color w:val="003399"/>
+        </w:rPr>
+        <w:t>F12</w:t>
+      </w:r>
+      <w:r>
+        <w:t xml:space="preserve"> to open an expanded overlay that explains the commands in the table. Look for the orange color.</w:t>
+      </w:r>
+    </w:p>
+    <w:p>
+      <w:r>
+        <w:t xml:space="preserve">Note that some of the drivers available doesn’t </w:t>
+      </w:r>
+      <w:r>
+        <w:t xml:space="preserve">even </w:t>
+      </w:r>
+      <w:r>
+        <w:t>have any filter capabilities at all.</w:t>
+      </w:r>
+    </w:p>
+    <w:p>
+      <w:pPr>
+        <w:pStyle w:val="Heading3"/>
+      </w:pPr>
+      <w:bookmarkStart w:id="15" w:name="_Toc54197386"/>
+      <w:r>
+        <w:t>Arp</w:t>
+      </w:r>
+      <w:bookmarkEnd w:id="15"/>
+    </w:p>
+    <w:p>
+      <w:r>
+        <w:t xml:space="preserve">Some drivers have an arpeggio table that is separate from the wave table. This is primarily used to </w:t>
+      </w:r>
+      <w:r>
+        <w:t>make</w:t>
+      </w:r>
+      <w:r>
+        <w:t xml:space="preserve"> arpeggio chords, typically referred to from the command table. The values are added as semitones to the note in the sequence. A value in the command may even set the speed of the arpeggio. Hit</w:t>
+      </w:r>
+      <w:r>
+        <w:rPr>
+          <w:b/>
+          <w:color w:val="003399"/>
+        </w:rPr>
+        <w:t xml:space="preserve"> </w:t>
+      </w:r>
+      <w:r>
+        <w:rPr>
+          <w:b/>
+          <w:color w:val="003399"/>
+        </w:rPr>
+        <w:t>F12</w:t>
+      </w:r>
+      <w:r>
+        <w:t xml:space="preserve"> to open an expanded overlay that explains the table. Look for the green color. </w:t>
+      </w:r>
+    </w:p>
+    <w:p>
+      <w:r>
+        <w:t xml:space="preserve">In the default driver that loads when SID Factory II starts (driver 11) the arpeggio only affect the values in the </w:t>
+      </w:r>
+      <w:r>
+        <w:rPr>
+          <w:i/>
+        </w:rPr>
+        <w:t>wave table</w:t>
+      </w:r>
+      <w:r>
+        <w:t xml:space="preserve"> where semitone add value</w:t>
+      </w:r>
+      <w:r>
+        <w:t>s</w:t>
+      </w:r>
+      <w:r>
+        <w:t xml:space="preserve"> </w:t>
+      </w:r>
+      <w:r>
+        <w:t>are</w:t>
+      </w:r>
+      <w:r>
+        <w:t xml:space="preserve"> </w:t>
+      </w:r>
+      <w:r>
+        <w:t xml:space="preserve">set to </w:t>
+      </w:r>
+      <w:r>
+        <w:rPr>
+          <w:rFonts w:ascii="Courier New" w:hAnsi="Courier New" w:cs="Courier New"/>
+        </w:rPr>
+        <w:t>0</w:t>
+      </w:r>
+      <w:r>
+        <w:rPr>
+          <w:rFonts w:ascii="Courier New" w:hAnsi="Courier New" w:cs="Courier New"/>
+        </w:rPr>
+        <w:t>0</w:t>
+      </w:r>
+      <w:r>
+        <w:t>. Other add values ignore the arpeggio.</w:t>
+      </w:r>
+    </w:p>
+    <w:p>
+      <w:pPr>
+        <w:pStyle w:val="Heading3"/>
+      </w:pPr>
+      <w:bookmarkStart w:id="16" w:name="_Toc54197387"/>
       <w:r>
         <w:lastRenderedPageBreak/>
-        <w:t>Wave</w:t>
-      </w:r>
-      <w:bookmarkEnd w:id="12"/>
-    </w:p>
-    <w:p>
-      <w:r>
-        <w:t>If the driver offers a</w:t>
-      </w:r>
-      <w:r>
-        <w:t xml:space="preserve"> wave table, it usually sets the waveform in the left column and the semitones add value in the right. For example, </w:t>
+        <w:t>Init</w:t>
+      </w:r>
+      <w:bookmarkEnd w:id="16"/>
+    </w:p>
+    <w:p>
+      <w:r>
+        <w:t xml:space="preserve">If the init table is present in the current driver, it points to a tempo table row and sets the main volume with </w:t>
       </w:r>
       <w:r>
         <w:rPr>
           <w:rFonts w:ascii="Courier New" w:hAnsi="Courier New" w:cs="Courier New"/>
         </w:rPr>
-        <w:t>11 0c</w:t>
-      </w:r>
-      <w:r>
-        <w:t xml:space="preserve"> means use the triangle waveform and play it one octave higher than what the note in the sequence states. </w:t>
-      </w:r>
-      <w:r>
-        <w:t>However, i</w:t>
-      </w:r>
-      <w:r>
-        <w:t xml:space="preserve">f you add </w:t>
+        <w:t>00 0f</w:t>
+      </w:r>
+      <w:r>
+        <w:t xml:space="preserve"> (</w:t>
+      </w:r>
+      <w:r>
+        <w:t xml:space="preserve">the latter is </w:t>
+      </w:r>
+      <w:r>
+        <w:t>the loudest volume possible</w:t>
+      </w:r>
+      <w:r>
+        <w:t xml:space="preserve"> in the SID chip</w:t>
+      </w:r>
+      <w:r>
+        <w:t>).</w:t>
+      </w:r>
+      <w:r>
+        <w:t xml:space="preserve"> If you hit </w:t>
+      </w:r>
+      <w:r>
+        <w:rPr>
+          <w:b/>
+          <w:color w:val="003399"/>
+        </w:rPr>
+        <w:t>F12</w:t>
+      </w:r>
+      <w:r>
+        <w:t xml:space="preserve"> to open the overlay you can find its details in the box outlined in white.</w:t>
+      </w:r>
+    </w:p>
+    <w:p>
+      <w:pPr>
+        <w:pStyle w:val="IntenseQuote"/>
+      </w:pPr>
+      <w:r>
+        <w:rPr>
+          <w:b/>
+        </w:rPr>
+        <w:t>NOTE:</w:t>
+      </w:r>
+      <w:r>
+        <w:t xml:space="preserve"> Multiple sub tunes are not yet supported and thus only the first row is used.</w:t>
+      </w:r>
+    </w:p>
+    <w:p>
+      <w:pPr>
+        <w:pStyle w:val="Heading3"/>
+      </w:pPr>
+      <w:bookmarkStart w:id="17" w:name="_Toc54197388"/>
+      <w:r>
+        <w:t>HR</w:t>
+      </w:r>
+      <w:bookmarkEnd w:id="17"/>
+    </w:p>
+    <w:p>
+      <w:r>
+        <w:t xml:space="preserve">Most drivers utilize something called </w:t>
+      </w:r>
+      <w:r>
+        <w:rPr>
+          <w:i/>
+        </w:rPr>
+        <w:t>hard restart</w:t>
+      </w:r>
+      <w:r>
+        <w:t>. In fact, most modern players on the C64 have some version of this technique. So what is this?</w:t>
+      </w:r>
+    </w:p>
+    <w:p>
+      <w:r>
+        <w:t xml:space="preserve">The ADSR for each channel defines the </w:t>
+      </w:r>
+      <w:r>
+        <w:rPr>
+          <w:i/>
+        </w:rPr>
+        <w:t>Attack</w:t>
+      </w:r>
+      <w:r>
+        <w:t xml:space="preserve">, </w:t>
+      </w:r>
+      <w:r>
+        <w:rPr>
+          <w:i/>
+        </w:rPr>
+        <w:t>Decay</w:t>
+      </w:r>
+      <w:r>
+        <w:t xml:space="preserve">, </w:t>
+      </w:r>
+      <w:r>
+        <w:rPr>
+          <w:i/>
+        </w:rPr>
+        <w:t>Sustain</w:t>
+      </w:r>
+      <w:r>
+        <w:t xml:space="preserve"> and </w:t>
+      </w:r>
+      <w:r>
+        <w:rPr>
+          <w:i/>
+        </w:rPr>
+        <w:t>Release</w:t>
+      </w:r>
+      <w:r>
+        <w:t xml:space="preserve"> of a note. How i</w:t>
+      </w:r>
+      <w:r>
+        <w:t>t</w:t>
+      </w:r>
+      <w:r>
+        <w:t xml:space="preserve"> increases in volume and then decays to a steady level as long as the note is gate</w:t>
+      </w:r>
+      <w:r>
+        <w:t>d</w:t>
+      </w:r>
+      <w:r>
+        <w:t xml:space="preserve"> on, which corresponds to holding down a piano key. As soon as you gate off – release the piano key – the release fades out the note. The ASDR is typically defined in the instrument table and can also be changed with commands.</w:t>
+      </w:r>
+    </w:p>
+    <w:p>
+      <w:r>
+        <w:t>While ADSR is definitely one of the best features of the SID chip, it is not perfect. If you were to, say, play a sequence full of smaller note durations, each kept gated on until the next note, then played it over and over without enabling hard restart in the instrument</w:t>
+      </w:r>
+      <w:r>
+        <w:t>, you would probably hear the ADSR kind of stumble here and there. Of course this depends on what values you put into the ADSR registers and some values may also alleviate it, but it’s easy to keep running into this problem. The renowned C64 composer Martin Galway called thi</w:t>
+      </w:r>
+      <w:r>
+        <w:t xml:space="preserve">s </w:t>
+      </w:r>
+      <w:r>
+        <w:t>“</w:t>
+      </w:r>
+      <w:r>
+        <w:t>the school band effect</w:t>
+      </w:r>
+      <w:r>
+        <w:t>”</w:t>
+      </w:r>
+      <w:r>
+        <w:t xml:space="preserve"> </w:t>
+      </w:r>
+      <w:r>
+        <w:t>which is as apt a description as any.</w:t>
+      </w:r>
+    </w:p>
+    <w:p>
+      <w:r>
+        <w:t xml:space="preserve">Hard restart was </w:t>
+      </w:r>
+      <w:r>
+        <w:t xml:space="preserve">invented </w:t>
+      </w:r>
+      <w:r>
+        <w:t>to defeat this ADSR bug.</w:t>
+      </w:r>
+    </w:p>
+    <w:p>
+      <w:r>
+        <w:t>The hard restart prevention works by gat</w:t>
+      </w:r>
+      <w:r>
+        <w:t>ing</w:t>
+      </w:r>
+      <w:r>
+        <w:t xml:space="preserve"> off and resetting the ADSR values a few frames before the next note triggers. How to design hard restart in a player varies a lot depending on the creator, but in SID Factory</w:t>
+      </w:r>
+      <w:r>
+        <w:t xml:space="preserve"> II</w:t>
+      </w:r>
+      <w:r>
+        <w:t xml:space="preserve">, most drivers that use it triggers the effect exactly two frames before. Say you trigger a note and keep it gated on with </w:t>
       </w:r>
       <w:r>
         <w:rPr>
           <w:rFonts w:ascii="Courier New" w:hAnsi="Courier New" w:cs="Courier New"/>
         </w:rPr>
-        <w:t>80</w:t>
-      </w:r>
-      <w:r>
-        <w:t xml:space="preserve"> to the right value, it will be a static note chosen directly from the table of frequency values. This is great for e.g. drums.</w:t>
-      </w:r>
-    </w:p>
-    <w:p>
-      <w:r>
-        <w:t xml:space="preserve">A left value of </w:t>
+        <w:t>+++</w:t>
+      </w:r>
+      <w:r>
+        <w:t xml:space="preserve"> rows for a few rows, adding up to a total of 15 frames. The note is first triggered with the ADSR defined in the instrument. After 13 of its 15 frames have passed, </w:t>
+      </w:r>
+      <w:r>
+        <w:t xml:space="preserve">the </w:t>
+      </w:r>
+      <w:r>
+        <w:t xml:space="preserve">hard restart takes over. It gates off and applies a different set of ADSR. Depending on this new set of ADSR, it may cut off the remainder of the note, making it sound a tiny bit staccato. </w:t>
+      </w:r>
+      <w:r>
+        <w:t>However, t</w:t>
+      </w:r>
+      <w:r>
+        <w:t xml:space="preserve">his </w:t>
+      </w:r>
+      <w:r>
+        <w:t xml:space="preserve">also </w:t>
+      </w:r>
+      <w:r>
+        <w:t>stabilizes the ADSR and makes sure the next note always triggers perfectly. No more stumbling.</w:t>
+      </w:r>
+    </w:p>
+    <w:p>
+      <w:r>
+        <w:t xml:space="preserve">Defining this new ADSR is where the HR table comes in. In the default driver that loads when SID Factory II starts (driver 11) you can enable hard restart with a flag in the instrument and also point to an ADSR value in the HR table. </w:t>
+      </w:r>
+      <w:r>
+        <w:t>T</w:t>
+      </w:r>
+      <w:r>
+        <w:t xml:space="preserve">his is </w:t>
+      </w:r>
+      <w:r>
+        <w:t xml:space="preserve">typically </w:t>
       </w:r>
       <w:r>
         <w:rPr>
           <w:rFonts w:ascii="Courier New" w:hAnsi="Courier New" w:cs="Courier New"/>
         </w:rPr>
+        <w:t>0F 00</w:t>
+      </w:r>
+      <w:r>
+        <w:t xml:space="preserve"> which brings the note down fast. </w:t>
+      </w:r>
+      <w:r>
+        <w:t>T</w:t>
+      </w:r>
+      <w:r>
+        <w:t xml:space="preserve">here is </w:t>
+      </w:r>
+      <w:r>
+        <w:t xml:space="preserve">usually </w:t>
+      </w:r>
+      <w:r>
+        <w:t xml:space="preserve">no reason to change this, but as you become more proficient with composing, </w:t>
+      </w:r>
+      <w:r>
+        <w:t xml:space="preserve">you may want to </w:t>
+      </w:r>
+      <w:r>
+        <w:t xml:space="preserve">experiment. You can also leave it as is </w:t>
+      </w:r>
+      <w:r>
+        <w:t xml:space="preserve">for most instruments </w:t>
+      </w:r>
+      <w:r>
+        <w:t xml:space="preserve">and create a second ADSR set that you point to from </w:t>
+      </w:r>
+      <w:r>
+        <w:t>another</w:t>
+      </w:r>
+      <w:r>
+        <w:t xml:space="preserve"> instrument</w:t>
+      </w:r>
+      <w:r>
+        <w:t>.</w:t>
+      </w:r>
+      <w:r>
+        <w:t xml:space="preserve"> </w:t>
+      </w:r>
+      <w:r>
+        <w:t xml:space="preserve">If you hit </w:t>
+      </w:r>
+      <w:r>
+        <w:rPr>
+          <w:b/>
+          <w:color w:val="003399"/>
+        </w:rPr>
+        <w:t>F12</w:t>
+      </w:r>
+      <w:r>
+        <w:t xml:space="preserve"> to open the overlay</w:t>
+      </w:r>
+      <w:r>
+        <w:t>,</w:t>
+      </w:r>
+      <w:r>
+        <w:t xml:space="preserve"> you can find </w:t>
+      </w:r>
+      <w:r>
+        <w:t>the</w:t>
+      </w:r>
+      <w:r>
+        <w:t xml:space="preserve"> details in the </w:t>
+      </w:r>
+      <w:r>
+        <w:t>cyan box with flags.</w:t>
+      </w:r>
+    </w:p>
+    <w:p>
+      <w:pPr>
+        <w:pStyle w:val="Heading3"/>
+      </w:pPr>
+      <w:bookmarkStart w:id="18" w:name="_Toc54197389"/>
+      <w:r>
+        <w:lastRenderedPageBreak/>
+        <w:t>Tempo</w:t>
+      </w:r>
+      <w:bookmarkEnd w:id="18"/>
+    </w:p>
+    <w:p>
+      <w:r>
+        <w:t>If the current driver supports a tempo table, this is where the pace of the song is defined. In the default driver that loads when SID Factory II starts (driver 11) the accompanying init table points to it</w:t>
+      </w:r>
+      <w:r>
+        <w:t>.</w:t>
+      </w:r>
+    </w:p>
+    <w:p>
+      <w:r>
+        <w:t xml:space="preserve">A value in the tempo table defines the number of frames </w:t>
+      </w:r>
+      <w:r>
+        <w:t xml:space="preserve">one </w:t>
+      </w:r>
+      <w:r>
+        <w:t xml:space="preserve">row (or </w:t>
+      </w:r>
+      <w:r>
+        <w:t>the smallest possible note</w:t>
+      </w:r>
+      <w:r>
+        <w:t>)</w:t>
+      </w:r>
+      <w:r>
+        <w:t xml:space="preserve"> in a sequence lasts. Frames </w:t>
+      </w:r>
+      <w:r>
+        <w:t xml:space="preserve">is </w:t>
+      </w:r>
+      <w:r>
+        <w:t>the fastest possible update of the driver and is typically 50 times a second on PAL and 60 times a second on NTSC.</w:t>
+      </w:r>
+    </w:p>
+    <w:p>
+      <w:r>
+        <w:t>Smaller values means a faster tune. Depending on whether the driver uses hard restart</w:t>
+      </w:r>
+      <w:r>
+        <w:t xml:space="preserve"> </w:t>
+      </w:r>
+      <w:r>
+        <w:t xml:space="preserve">and how this is set up, there may be a minimum value that works well with the driver. Usually this is </w:t>
+      </w:r>
+      <w:r>
+        <w:rPr>
+          <w:rFonts w:ascii="Courier New" w:hAnsi="Courier New" w:cs="Courier New"/>
+        </w:rPr>
+        <w:t>02</w:t>
+      </w:r>
+      <w:r>
+        <w:t>, but if you are using a driver that doesn’t have hard restart (or uses a tight model of it) it may be smaller.</w:t>
+      </w:r>
+      <w:r>
+        <w:t xml:space="preserve"> The table won’t prevent you from trying small values, however, and sometimes they </w:t>
+      </w:r>
+      <w:r>
+        <w:rPr>
+          <w:i/>
+        </w:rPr>
+        <w:t>may</w:t>
+      </w:r>
+      <w:r>
+        <w:t xml:space="preserve"> work in a chain.</w:t>
+      </w:r>
+    </w:p>
+    <w:p>
+      <w:r>
+        <w:t xml:space="preserve">You may have a chain of tempo values until the wrap byte </w:t>
+      </w:r>
+      <w:r>
+        <w:rPr>
+          <w:rFonts w:ascii="Courier New" w:hAnsi="Courier New" w:cs="Courier New"/>
+        </w:rPr>
         <w:t>7f</w:t>
       </w:r>
       <w:r>
-        <w:t xml:space="preserve"> expects the right value to be an absolute pointer to a different row. For example, </w:t>
-      </w:r>
-      <w:r>
-        <w:rPr>
-          <w:rFonts w:ascii="Courier New" w:hAnsi="Courier New" w:cs="Courier New"/>
-        </w:rPr>
-        <w:t>7f 02</w:t>
-      </w:r>
-      <w:r>
-        <w:t xml:space="preserve"> means that it should wrap back to the third row in the table.</w:t>
-      </w:r>
-    </w:p>
-    <w:p>
-      <w:r>
-        <w:t>T</w:t>
-      </w:r>
-      <w:r>
-        <w:t xml:space="preserve">he above </w:t>
-      </w:r>
-      <w:r>
-        <w:t xml:space="preserve">rules </w:t>
-      </w:r>
-      <w:r>
-        <w:t xml:space="preserve">are common but </w:t>
-      </w:r>
-      <w:r>
-        <w:t xml:space="preserve">might change </w:t>
-      </w:r>
-      <w:r>
-        <w:t xml:space="preserve">when a different </w:t>
-      </w:r>
-      <w:r>
-        <w:t>driver is loaded.</w:t>
-      </w:r>
-    </w:p>
-    <w:p>
-      <w:pPr>
-        <w:pStyle w:val="Heading3"/>
-      </w:pPr>
-      <w:bookmarkStart w:id="13" w:name="_Toc50232430"/>
-      <w:r>
-        <w:t>Pulse</w:t>
-      </w:r>
-      <w:bookmarkEnd w:id="13"/>
-    </w:p>
-    <w:p>
-      <w:r>
-        <w:t xml:space="preserve">If the driver offers a pulse table, it is used to define the range and speeds of which the pulse travels to produce the swooping effects of waveform </w:t>
-      </w:r>
-      <w:r>
-        <w:rPr>
-          <w:rFonts w:ascii="Courier New" w:hAnsi="Courier New" w:cs="Courier New"/>
-        </w:rPr>
-        <w:t>41</w:t>
-      </w:r>
-      <w:r>
-        <w:t xml:space="preserve"> as well as a few combined waveforms. Hit </w:t>
-      </w:r>
-      <w:r>
-        <w:rPr>
-          <w:b/>
-          <w:color w:val="003399"/>
-        </w:rPr>
-        <w:t>F12</w:t>
-      </w:r>
-      <w:r>
-        <w:t xml:space="preserve"> to open an expanded overlay that explains the commands in this table. Look for the pink color.</w:t>
-      </w:r>
-    </w:p>
-    <w:p>
-      <w:r>
-        <w:t>In some drivers, a more simple pulsating effect is defined in one or two bytes in the instrument.</w:t>
-      </w:r>
-    </w:p>
-    <w:p>
-      <w:pPr>
-        <w:pStyle w:val="Heading3"/>
-      </w:pPr>
-      <w:bookmarkStart w:id="14" w:name="_Toc50232431"/>
-      <w:r>
-        <w:t>Filter</w:t>
-      </w:r>
-      <w:bookmarkEnd w:id="14"/>
-    </w:p>
-    <w:p>
-      <w:r>
-        <w:t>If the driver offers a filter table, it is also used to define the range and speeds. Unlike pulse, the filter in the SID chip is a global effect that can then be applied to one or more channels using a bit mask.</w:t>
-      </w:r>
-      <w:r>
-        <w:t xml:space="preserve"> </w:t>
-      </w:r>
-      <w:r>
-        <w:t>This bit mask consists of three bits, for values 1, 2 and 4.</w:t>
-      </w:r>
-    </w:p>
-    <w:p>
-      <w:r>
-        <w:t xml:space="preserve">By combining these you can </w:t>
-      </w:r>
-      <w:r>
-        <w:t xml:space="preserve">choose </w:t>
-      </w:r>
-      <w:r>
-        <w:t>any combination of channels.</w:t>
-      </w:r>
-    </w:p>
-    <w:p>
-      <w:r>
-        <w:t xml:space="preserve">For example 1+2 = 3 adds the filter effect to the first two channels, 4 only to the third channel, while 1+2+4 = 7 to all three channels. Typically this bitmask is one of several settings </w:t>
-      </w:r>
-      <w:r>
-        <w:t xml:space="preserve">in this table along with the filter cutoff start value and the resonance, but it depends on how the driver is written. Hit </w:t>
-      </w:r>
-      <w:r>
-        <w:rPr>
-          <w:b/>
-          <w:color w:val="003399"/>
-        </w:rPr>
-        <w:t>F12</w:t>
-      </w:r>
-      <w:r>
-        <w:t xml:space="preserve"> to open an expanded overlay that explains the commands in the table. Look for the orange color.</w:t>
-      </w:r>
-    </w:p>
-    <w:p>
-      <w:r>
-        <w:t xml:space="preserve">Note that some of the drivers available doesn’t </w:t>
-      </w:r>
-      <w:r>
-        <w:t xml:space="preserve">even </w:t>
-      </w:r>
-      <w:r>
-        <w:t>have any filter capabilities at all.</w:t>
-      </w:r>
-    </w:p>
-    <w:p>
-      <w:pPr>
-        <w:pStyle w:val="Heading3"/>
-      </w:pPr>
-      <w:bookmarkStart w:id="15" w:name="_Toc50232432"/>
-      <w:r>
-        <w:t>Arp</w:t>
-      </w:r>
-      <w:bookmarkEnd w:id="15"/>
-    </w:p>
-    <w:p>
-      <w:r>
-        <w:t xml:space="preserve">Some drivers have an arpeggio table that is separate from the wave table. This is primarily used to </w:t>
-      </w:r>
-      <w:r>
-        <w:t>make</w:t>
-      </w:r>
-      <w:r>
-        <w:t xml:space="preserve"> arpeggio chords, typically referred to from the command table. The values are added as semitones to the note in the sequence. A value in the command may even set the speed of the arpeggio. Hit</w:t>
-      </w:r>
-      <w:r>
-        <w:rPr>
-          <w:b/>
-          <w:color w:val="003399"/>
-        </w:rPr>
-        <w:t xml:space="preserve"> </w:t>
-      </w:r>
-      <w:r>
-        <w:rPr>
-          <w:b/>
-          <w:color w:val="003399"/>
-        </w:rPr>
-        <w:t>F12</w:t>
-      </w:r>
-      <w:r>
-        <w:t xml:space="preserve"> to open an expanded overlay that explains the table. Look for the green color. </w:t>
-      </w:r>
-    </w:p>
-    <w:p>
-      <w:r>
-        <w:t xml:space="preserve">In the default driver that loads when SID Factory II starts (driver 11) the arpeggio only affect the values in the </w:t>
-      </w:r>
-      <w:r>
-        <w:rPr>
-          <w:i/>
-        </w:rPr>
-        <w:t>wave table</w:t>
-      </w:r>
-      <w:r>
-        <w:t xml:space="preserve"> where semitone add value</w:t>
-      </w:r>
-      <w:r>
-        <w:t>s</w:t>
-      </w:r>
-      <w:r>
-        <w:t xml:space="preserve"> </w:t>
-      </w:r>
-      <w:r>
-        <w:t>are</w:t>
-      </w:r>
-      <w:r>
-        <w:t xml:space="preserve"> </w:t>
-      </w:r>
-      <w:r>
-        <w:t xml:space="preserve">set to </w:t>
-      </w:r>
-      <w:r>
-        <w:rPr>
-          <w:rFonts w:ascii="Courier New" w:hAnsi="Courier New" w:cs="Courier New"/>
-        </w:rPr>
-        <w:t>0</w:t>
-      </w:r>
-      <w:r>
-        <w:rPr>
-          <w:rFonts w:ascii="Courier New" w:hAnsi="Courier New" w:cs="Courier New"/>
-        </w:rPr>
-        <w:t>0</w:t>
-      </w:r>
-      <w:r>
-        <w:t>. Other add values ignore the arpeggio.</w:t>
-      </w:r>
-    </w:p>
-    <w:p>
-      <w:pPr>
-        <w:pStyle w:val="Heading3"/>
-      </w:pPr>
-      <w:bookmarkStart w:id="16" w:name="_Toc50232433"/>
-      <w:r>
-        <w:t>Init</w:t>
-      </w:r>
-      <w:bookmarkEnd w:id="16"/>
-    </w:p>
-    <w:p>
-      <w:r>
-        <w:t xml:space="preserve">If the init table is present in the current driver, it points to a tempo table row and sets the main volume with </w:t>
-      </w:r>
-      <w:r>
-        <w:rPr>
-          <w:rFonts w:ascii="Courier New" w:hAnsi="Courier New" w:cs="Courier New"/>
-        </w:rPr>
-        <w:t>00 0f</w:t>
-      </w:r>
-      <w:r>
-        <w:t xml:space="preserve"> (</w:t>
-      </w:r>
-      <w:r>
-        <w:t xml:space="preserve">the latter is </w:t>
-      </w:r>
-      <w:r>
-        <w:t>the loudest volume possible</w:t>
-      </w:r>
-      <w:r>
-        <w:t xml:space="preserve"> in the SID chip</w:t>
-      </w:r>
-      <w:r>
-        <w:t>).</w:t>
-      </w:r>
-      <w:r>
-        <w:t xml:space="preserve"> If you hit </w:t>
-      </w:r>
-      <w:r>
-        <w:rPr>
-          <w:b/>
-          <w:color w:val="003399"/>
-        </w:rPr>
-        <w:t>F12</w:t>
-      </w:r>
-      <w:r>
-        <w:t xml:space="preserve"> to open the overlay you can find its details in the box outlined in white.</w:t>
-      </w:r>
-    </w:p>
-    <w:p>
-      <w:pPr>
-        <w:pStyle w:val="IntenseQuote"/>
-      </w:pPr>
-      <w:r>
-        <w:rPr>
-          <w:b/>
-        </w:rPr>
-        <w:lastRenderedPageBreak/>
-        <w:t>NOTE:</w:t>
-      </w:r>
-      <w:r>
-        <w:t xml:space="preserve"> Multiple sub tunes are not yet supported and thus only the first row is used.</w:t>
-      </w:r>
-    </w:p>
-    <w:p>
-      <w:pPr>
-        <w:pStyle w:val="Heading3"/>
-      </w:pPr>
-      <w:bookmarkStart w:id="17" w:name="_Toc50232434"/>
-      <w:r>
-        <w:t>HR</w:t>
-      </w:r>
-      <w:bookmarkEnd w:id="17"/>
-    </w:p>
-    <w:p>
-      <w:r>
-        <w:t xml:space="preserve">Most drivers utilize something called </w:t>
-      </w:r>
-      <w:r>
-        <w:rPr>
-          <w:i/>
-        </w:rPr>
-        <w:t>hard restart</w:t>
-      </w:r>
-      <w:r>
-        <w:t>. In fact, most modern players on the C64 have some version of this technique. So what is this?</w:t>
-      </w:r>
-    </w:p>
-    <w:p>
-      <w:r>
-        <w:t xml:space="preserve">The ADSR for each channel defines the </w:t>
-      </w:r>
-      <w:r>
-        <w:rPr>
-          <w:i/>
-        </w:rPr>
-        <w:t>Attack</w:t>
-      </w:r>
-      <w:r>
-        <w:t xml:space="preserve">, </w:t>
-      </w:r>
-      <w:r>
-        <w:rPr>
-          <w:i/>
-        </w:rPr>
-        <w:t>Decay</w:t>
-      </w:r>
-      <w:r>
-        <w:t xml:space="preserve">, </w:t>
-      </w:r>
-      <w:r>
-        <w:rPr>
-          <w:i/>
-        </w:rPr>
-        <w:t>Sustain</w:t>
-      </w:r>
-      <w:r>
-        <w:t xml:space="preserve"> and </w:t>
-      </w:r>
-      <w:r>
-        <w:rPr>
-          <w:i/>
-        </w:rPr>
-        <w:t>Release</w:t>
-      </w:r>
-      <w:r>
-        <w:t xml:space="preserve"> of a note. How i</w:t>
-      </w:r>
-      <w:r>
-        <w:t>t</w:t>
-      </w:r>
-      <w:r>
-        <w:t xml:space="preserve"> increases in volume and then decays to a steady level as long as the note is gate</w:t>
-      </w:r>
-      <w:r>
-        <w:t>d</w:t>
-      </w:r>
-      <w:r>
-        <w:t xml:space="preserve"> on, which corresponds to holding down a piano key. As soon as you gate off – release the piano key – the release fades out the note. The ASDR is typically defined in the instrument table and can also be changed with commands.</w:t>
-      </w:r>
-    </w:p>
-    <w:p>
-      <w:r>
-        <w:t>While ADSR is definitely one of the best features of the SID chip, it is not perfect. If you were to, say, play a sequence full of smaller note durations, each kept gated on until the next note, then played it over and over without enabling hard restart in the instrument</w:t>
-      </w:r>
-      <w:r>
-        <w:t>, you would probably hear the ADSR kind of stumble here and there. Of course this depends on what values you put into the ADSR registers and some values may also alleviate it, but it’s easy to keep running into this problem. The renowned C64 composer Martin Galway called thi</w:t>
-      </w:r>
-      <w:r>
-        <w:t xml:space="preserve">s </w:t>
-      </w:r>
-      <w:r>
-        <w:t>“</w:t>
-      </w:r>
-      <w:r>
-        <w:t>the school band effect</w:t>
-      </w:r>
-      <w:r>
-        <w:t>”</w:t>
-      </w:r>
-      <w:r>
-        <w:t xml:space="preserve"> </w:t>
-      </w:r>
-      <w:r>
-        <w:t>which is as apt a description as any.</w:t>
-      </w:r>
-    </w:p>
-    <w:p>
-      <w:r>
-        <w:t xml:space="preserve">Hard restart was </w:t>
-      </w:r>
-      <w:r>
-        <w:t xml:space="preserve">invented </w:t>
-      </w:r>
-      <w:r>
-        <w:t>to defeat this ADSR bug.</w:t>
-      </w:r>
-    </w:p>
-    <w:p>
-      <w:r>
-        <w:t>The hard restart prevention works by gat</w:t>
-      </w:r>
-      <w:r>
-        <w:t>ing</w:t>
-      </w:r>
-      <w:r>
-        <w:t xml:space="preserve"> off and resetting the ADSR values a few frames before the next note triggers. How to design hard restart in a player varies a lot depending on the creator, but in SID Factory</w:t>
-      </w:r>
-      <w:r>
-        <w:t xml:space="preserve"> II</w:t>
-      </w:r>
-      <w:r>
-        <w:t xml:space="preserve">, most drivers that use it triggers the effect exactly two frames before. Say you trigger a note and keep it gated on with </w:t>
-      </w:r>
-      <w:r>
-        <w:rPr>
-          <w:rFonts w:ascii="Courier New" w:hAnsi="Courier New" w:cs="Courier New"/>
-        </w:rPr>
-        <w:t>+++</w:t>
-      </w:r>
-      <w:r>
-        <w:t xml:space="preserve"> rows for a few rows, adding up to a total of 15 frames. The note is first triggered with the ADSR defined in the instrument. After 13 of its 15 frames have passed, </w:t>
-      </w:r>
-      <w:r>
-        <w:t xml:space="preserve">the </w:t>
-      </w:r>
-      <w:r>
-        <w:t xml:space="preserve">hard restart takes over. It gates off and applies a different set of ADSR. Depending on this new set of ADSR, it may cut off the remainder of the note, making it sound a tiny bit staccato. </w:t>
-      </w:r>
-      <w:r>
-        <w:t>However, t</w:t>
-      </w:r>
-      <w:r>
-        <w:t xml:space="preserve">his </w:t>
-      </w:r>
-      <w:r>
-        <w:t xml:space="preserve">also </w:t>
-      </w:r>
-      <w:r>
-        <w:t>stabilizes the ADSR and makes sure the next note always triggers perfectly. No more stumbling.</w:t>
-      </w:r>
-    </w:p>
-    <w:p>
-      <w:r>
-        <w:t xml:space="preserve">Defining this new ADSR is where the HR table comes in. In the default driver that loads when SID Factory II starts (driver 11) you can enable hard restart with a flag in the instrument and also point to an ADSR value in the HR table. </w:t>
-      </w:r>
-      <w:r>
-        <w:t>T</w:t>
-      </w:r>
-      <w:r>
-        <w:t xml:space="preserve">his is </w:t>
-      </w:r>
-      <w:r>
-        <w:t xml:space="preserve">typically </w:t>
-      </w:r>
-      <w:r>
-        <w:rPr>
-          <w:rFonts w:ascii="Courier New" w:hAnsi="Courier New" w:cs="Courier New"/>
-        </w:rPr>
-        <w:t>0F 00</w:t>
-      </w:r>
-      <w:r>
-        <w:t xml:space="preserve"> which brings the note down fast. </w:t>
-      </w:r>
-      <w:r>
-        <w:t>T</w:t>
-      </w:r>
-      <w:r>
-        <w:t xml:space="preserve">here is </w:t>
-      </w:r>
-      <w:r>
-        <w:t xml:space="preserve">usually </w:t>
-      </w:r>
-      <w:r>
-        <w:t xml:space="preserve">no reason to change this, but as you become more proficient with composing, </w:t>
-      </w:r>
-      <w:r>
-        <w:t xml:space="preserve">you may want to </w:t>
-      </w:r>
-      <w:r>
-        <w:t xml:space="preserve">experiment. You can also leave it as is </w:t>
-      </w:r>
-      <w:r>
-        <w:t xml:space="preserve">for most instruments </w:t>
-      </w:r>
-      <w:r>
-        <w:t xml:space="preserve">and create a second ADSR set that you point to from </w:t>
-      </w:r>
-      <w:r>
-        <w:t>another</w:t>
-      </w:r>
-      <w:r>
-        <w:t xml:space="preserve"> instrument</w:t>
-      </w:r>
-      <w:r>
-        <w:t>.</w:t>
-      </w:r>
-      <w:r>
-        <w:t xml:space="preserve"> </w:t>
-      </w:r>
-      <w:r>
-        <w:t xml:space="preserve">If you hit </w:t>
-      </w:r>
-      <w:r>
-        <w:rPr>
-          <w:b/>
-          <w:color w:val="003399"/>
-        </w:rPr>
-        <w:t>F12</w:t>
-      </w:r>
-      <w:r>
-        <w:t xml:space="preserve"> to open the overlay</w:t>
-      </w:r>
-      <w:r>
-        <w:t>,</w:t>
-      </w:r>
-      <w:r>
-        <w:t xml:space="preserve"> you can find </w:t>
-      </w:r>
-      <w:r>
-        <w:t>the</w:t>
-      </w:r>
-      <w:r>
-        <w:t xml:space="preserve"> details in the </w:t>
-      </w:r>
-      <w:r>
-        <w:t>cyan box with flags.</w:t>
-      </w:r>
-    </w:p>
-    <w:p>
-      <w:pPr>
-        <w:pStyle w:val="Heading3"/>
-      </w:pPr>
-      <w:bookmarkStart w:id="18" w:name="_Toc50232435"/>
-      <w:r>
-        <w:t>Tempo</w:t>
-      </w:r>
-      <w:bookmarkEnd w:id="18"/>
-    </w:p>
-    <w:p>
-      <w:r>
-        <w:t>If the current driver supports a tempo table, this is where the pace of the song is defined. In the default driver that loads when SID Factory II starts (driver 11) the accompanying init table points to it</w:t>
-      </w:r>
-      <w:r>
-        <w:t>.</w:t>
-      </w:r>
-    </w:p>
-    <w:p>
-      <w:r>
-        <w:t xml:space="preserve">A value in the tempo table defines the number of frames </w:t>
-      </w:r>
-      <w:r>
-        <w:t xml:space="preserve">one </w:t>
-      </w:r>
-      <w:r>
-        <w:t xml:space="preserve">row (or </w:t>
-      </w:r>
-      <w:r>
-        <w:t>the smallest possible note</w:t>
-      </w:r>
-      <w:r>
-        <w:t>)</w:t>
-      </w:r>
-      <w:r>
-        <w:t xml:space="preserve"> in a sequence lasts. Frames </w:t>
-      </w:r>
-      <w:r>
-        <w:t xml:space="preserve">is </w:t>
-      </w:r>
-      <w:r>
-        <w:t>the fastest possible update of the driver and is typically 50 times a second on PAL and 60 times a second on NTSC.</w:t>
-      </w:r>
-    </w:p>
-    <w:p>
-      <w:r>
-        <w:lastRenderedPageBreak/>
-        <w:t>Smaller values means a faster tune. Depending on whether the driver uses hard restart</w:t>
-      </w:r>
-      <w:r>
-        <w:t xml:space="preserve"> </w:t>
-      </w:r>
-      <w:r>
-        <w:t xml:space="preserve">and how this is set up, there may be a minimum value that works well with the driver. Usually this is </w:t>
-      </w:r>
-      <w:r>
-        <w:rPr>
-          <w:rFonts w:ascii="Courier New" w:hAnsi="Courier New" w:cs="Courier New"/>
-        </w:rPr>
-        <w:t>02</w:t>
-      </w:r>
-      <w:r>
-        <w:t>, but if you are using a driver that doesn’t have hard restart (or uses a tight model of it) it may be smaller.</w:t>
-      </w:r>
-      <w:r>
-        <w:t xml:space="preserve"> The table won’t prevent you from trying small values, however, and sometimes they </w:t>
-      </w:r>
-      <w:r>
-        <w:rPr>
-          <w:i/>
-        </w:rPr>
-        <w:t>may</w:t>
-      </w:r>
-      <w:r>
-        <w:t xml:space="preserve"> work in a chain.</w:t>
-      </w:r>
-    </w:p>
-    <w:p>
-      <w:r>
-        <w:t xml:space="preserve">You may have a chain of tempo values until the wrap byte </w:t>
-      </w:r>
-      <w:r>
-        <w:rPr>
-          <w:rFonts w:ascii="Courier New" w:hAnsi="Courier New" w:cs="Courier New"/>
-        </w:rPr>
-        <w:t>7f</w:t>
-      </w:r>
-      <w:r>
         <w:t xml:space="preserve"> restarts it. </w:t>
       </w:r>
       <w:r>
@@ -5160,7 +5290,7 @@
       <w:pPr>
         <w:pStyle w:val="Heading2"/>
       </w:pPr>
-      <w:bookmarkStart w:id="19" w:name="_Toc50232436"/>
+      <w:bookmarkStart w:id="19" w:name="_Toc54197390"/>
       <w:r>
         <w:t>Changing drivers</w:t>
       </w:r>
@@ -5424,6 +5554,7 @@
     </w:p>
     <w:p>
       <w:r>
+        <w:lastRenderedPageBreak/>
         <w:t>It is</w:t>
       </w:r>
       <w:r>
@@ -5454,11 +5585,44 @@
       <w:pPr>
         <w:pStyle w:val="Heading2"/>
       </w:pPr>
-      <w:bookmarkStart w:id="20" w:name="_Toc50232437"/>
+      <w:bookmarkStart w:id="20" w:name="_Toc54197391"/>
+      <w:r>
+        <w:t>Converting</w:t>
+      </w:r>
+      <w:bookmarkEnd w:id="20"/>
+    </w:p>
+    <w:p>
+      <w:r>
+        <w:t xml:space="preserve">SID Factory II also have the ability to convert from song formats made in other popular editors. Just hit </w:t>
+      </w:r>
+      <w:r>
+        <w:rPr>
+          <w:b/>
+          <w:color w:val="003399"/>
+        </w:rPr>
+        <w:t>F10</w:t>
+      </w:r>
+      <w:r>
+        <w:t xml:space="preserve"> </w:t>
+      </w:r>
+      <w:r>
+        <w:t>as usual and load MOD (4-voice music from Amiga), SNG (GoatTracker 2) or CT (CheeseCutter) to convert it to the latest sub version of driver 11.</w:t>
+      </w:r>
+    </w:p>
+    <w:p>
+      <w:r>
+        <w:t>A console will tell you about the conversion process. It’s not guaranteed that the conversion process will succeed. Some of the editors mentioned above have room for more instruments than SID Factory II does, and it’s also possible that the conversion into additional commands might overflow. If this happens you will have to simplify the tune in the original editor.</w:t>
+      </w:r>
+    </w:p>
+    <w:p>
+      <w:pPr>
+        <w:pStyle w:val="Heading2"/>
+      </w:pPr>
+      <w:bookmarkStart w:id="21" w:name="_Toc54197392"/>
       <w:r>
         <w:t>Packing</w:t>
       </w:r>
-      <w:bookmarkEnd w:id="20"/>
+      <w:bookmarkEnd w:id="21"/>
     </w:p>
     <w:p>
       <w:r>
@@ -5486,7 +5650,6 @@
         <w:rPr>
           <w:noProof/>
         </w:rPr>
-        <w:lastRenderedPageBreak/>
         <w:drawing>
           <wp:inline distT="0" distB="0" distL="0" distR="0">
             <wp:extent cx="5943600" cy="1747520"/>
@@ -5638,21 +5801,8 @@
         <w:rPr>
           <w:i/>
         </w:rPr>
+        <w:lastRenderedPageBreak/>
         <w:t>And now comes the important part.</w:t>
-      </w:r>
-    </w:p>
-    <w:p>
-      <w:r>
-        <w:t xml:space="preserve">If you type a filename without an extension, it will actually save to a PRG file as the default. But if you want to save it as a SID file, you have to specify the </w:t>
-      </w:r>
-      <w:r>
-        <w:rPr>
-          <w:rFonts w:ascii="Courier New" w:hAnsi="Courier New" w:cs="Courier New"/>
-        </w:rPr>
-        <w:t>.sid</w:t>
-      </w:r>
-      <w:r>
-        <w:t xml:space="preserve"> extension too. Now SID Factory II asks for the title, author and copyright strings, and then saves a SID file.</w:t>
       </w:r>
     </w:p>
     <w:p>
@@ -5665,19 +5815,27 @@
         </w:rPr>
       </w:pPr>
       <w:r>
-        <w:br w:type="page"/>
+        <w:t xml:space="preserve">If you type a filename without an extension, it will actually save to a PRG file as the default. But if you want to save it as a SID file, you have to specify the </w:t>
+      </w:r>
+      <w:r>
+        <w:rPr>
+          <w:rFonts w:ascii="Courier New" w:hAnsi="Courier New" w:cs="Courier New"/>
+        </w:rPr>
+        <w:t>.sid</w:t>
+      </w:r>
+      <w:r>
+        <w:t xml:space="preserve"> extension too. Now SID Factory II asks for the title, author and copyright strings, and then saves a SID file.</w:t>
       </w:r>
     </w:p>
     <w:p>
       <w:pPr>
         <w:pStyle w:val="Heading1"/>
       </w:pPr>
-      <w:bookmarkStart w:id="21" w:name="_Toc50232438"/>
-      <w:r>
-        <w:lastRenderedPageBreak/>
+      <w:bookmarkStart w:id="22" w:name="_Toc54197393"/>
+      <w:r>
         <w:t>Controls</w:t>
       </w:r>
-      <w:bookmarkEnd w:id="21"/>
+      <w:bookmarkEnd w:id="22"/>
     </w:p>
     <w:p>
       <w:r>
@@ -5816,11 +5974,11 @@
       <w:pPr>
         <w:pStyle w:val="Heading2"/>
       </w:pPr>
-      <w:bookmarkStart w:id="22" w:name="_Toc50232439"/>
+      <w:bookmarkStart w:id="23" w:name="_Toc54197394"/>
       <w:r>
         <w:t>Files</w:t>
       </w:r>
-      <w:bookmarkEnd w:id="22"/>
+      <w:bookmarkEnd w:id="23"/>
     </w:p>
     <w:p>
       <w:pPr>
@@ -5857,17 +6015,7 @@
         <w:t>F10</w:t>
       </w:r>
       <w:r>
-        <w:t xml:space="preserve">, then load a specific driver, then hit </w:t>
-      </w:r>
-      <w:r>
-        <w:rPr>
-          <w:b/>
-          <w:color w:val="003399"/>
-        </w:rPr>
-        <w:t>Ctrl+F10</w:t>
-      </w:r>
-      <w:r>
-        <w:t xml:space="preserve"> and load an SF2 file to add that driver to it.</w:t>
+        <w:t xml:space="preserve"> to convert from another format (MOD, SNG from GoatTracker 2, or CT from CheeseCutter).</w:t>
       </w:r>
     </w:p>
     <w:p>
@@ -5883,10 +6031,20 @@
           <w:b/>
           <w:color w:val="003399"/>
         </w:rPr>
-        <w:t>F11</w:t>
-      </w:r>
-      <w:r>
-        <w:t xml:space="preserve"> saves your song as a specific SF2 file.</w:t>
+        <w:t>F10</w:t>
+      </w:r>
+      <w:r>
+        <w:t xml:space="preserve">, then load a specific driver, then hit </w:t>
+      </w:r>
+      <w:r>
+        <w:rPr>
+          <w:b/>
+          <w:color w:val="003399"/>
+        </w:rPr>
+        <w:t>Ctrl+F10</w:t>
+      </w:r>
+      <w:r>
+        <w:t xml:space="preserve"> and load an SF2 file to add that driver to it.</w:t>
       </w:r>
     </w:p>
     <w:p>
@@ -5902,10 +6060,10 @@
           <w:b/>
           <w:color w:val="003399"/>
         </w:rPr>
-        <w:t>Ctrl+S</w:t>
-      </w:r>
-      <w:r>
-        <w:t xml:space="preserve"> quick saves your song to the latest loaded or saved SF2 file.</w:t>
+        <w:t>F11</w:t>
+      </w:r>
+      <w:r>
+        <w:t xml:space="preserve"> saves your song as a specific SF2 file.</w:t>
       </w:r>
     </w:p>
     <w:p>
@@ -5921,20 +6079,10 @@
           <w:b/>
           <w:color w:val="003399"/>
         </w:rPr>
-        <w:t>F6</w:t>
-      </w:r>
-      <w:r>
-        <w:t xml:space="preserve"> then select </w:t>
-      </w:r>
-      <w:r>
-        <w:rPr>
-          <w:b/>
-          <w:color w:val="003399"/>
-        </w:rPr>
-        <w:t>Pack</w:t>
-      </w:r>
-      <w:r>
-        <w:t xml:space="preserve"> to save as a PRG file.</w:t>
+        <w:t>Ctrl+S</w:t>
+      </w:r>
+      <w:r>
+        <w:t xml:space="preserve"> quick saves your song to the latest loaded or saved SF2 file.</w:t>
       </w:r>
     </w:p>
     <w:p>
@@ -5963,21 +6111,7 @@
         <w:t>Pack</w:t>
       </w:r>
       <w:r>
-        <w:t xml:space="preserve"> and add extension </w:t>
-      </w:r>
-      <w:r>
-        <w:rPr>
-          <w:rFonts w:ascii="Courier New" w:hAnsi="Courier New" w:cs="Courier New"/>
-        </w:rPr>
-        <w:t>.sid</w:t>
-      </w:r>
-      <w:r>
-        <w:t xml:space="preserve"> to save as a SID file.</w:t>
-      </w:r>
-    </w:p>
-    <w:p>
-      <w:r>
-        <w:t>While in any file dialog:</w:t>
+        <w:t xml:space="preserve"> to save as a PRG file.</w:t>
       </w:r>
     </w:p>
     <w:p>
@@ -5993,10 +6127,34 @@
           <w:b/>
           <w:color w:val="003399"/>
         </w:rPr>
-        <w:t>Tab</w:t>
-      </w:r>
-      <w:r>
-        <w:t xml:space="preserve"> to toggle between browser or filename.</w:t>
+        <w:t>F6</w:t>
+      </w:r>
+      <w:r>
+        <w:t xml:space="preserve"> then select </w:t>
+      </w:r>
+      <w:r>
+        <w:rPr>
+          <w:b/>
+          <w:color w:val="003399"/>
+        </w:rPr>
+        <w:t>Pack</w:t>
+      </w:r>
+      <w:r>
+        <w:t xml:space="preserve"> and add extension </w:t>
+      </w:r>
+      <w:r>
+        <w:rPr>
+          <w:rFonts w:ascii="Courier New" w:hAnsi="Courier New" w:cs="Courier New"/>
+        </w:rPr>
+        <w:t>.sid</w:t>
+      </w:r>
+      <w:r>
+        <w:t xml:space="preserve"> to save as a SID file.</w:t>
+      </w:r>
+    </w:p>
+    <w:p>
+      <w:r>
+        <w:t>While in any file dialog:</w:t>
       </w:r>
     </w:p>
     <w:p>
@@ -6008,27 +6166,14 @@
         </w:numPr>
       </w:pPr>
       <w:r>
-        <w:t xml:space="preserve">Hit </w:t>
-      </w:r>
-      <w:r>
-        <w:rPr>
-          <w:b/>
-          <w:color w:val="003399"/>
-        </w:rPr>
-        <w:t>A</w:t>
-      </w:r>
-      <w:r>
-        <w:t xml:space="preserve"> to </w:t>
-      </w:r>
-      <w:r>
-        <w:rPr>
-          <w:b/>
-          <w:color w:val="003399"/>
-        </w:rPr>
-        <w:t>Z</w:t>
-      </w:r>
-      <w:r>
-        <w:t xml:space="preserve"> to jump to the files starting with this letter. Repeating also works.</w:t>
+        <w:rPr>
+          <w:b/>
+          <w:color w:val="003399"/>
+        </w:rPr>
+        <w:t>Tab</w:t>
+      </w:r>
+      <w:r>
+        <w:t xml:space="preserve"> to toggle between browser or filename.</w:t>
       </w:r>
     </w:p>
     <w:p>
@@ -6040,14 +6185,27 @@
         </w:numPr>
       </w:pPr>
       <w:r>
-        <w:rPr>
-          <w:b/>
-          <w:color w:val="003399"/>
-        </w:rPr>
-        <w:t>Delete</w:t>
-      </w:r>
-      <w:r>
-        <w:t xml:space="preserve"> to remove a file in a folder.</w:t>
+        <w:t xml:space="preserve">Hit </w:t>
+      </w:r>
+      <w:r>
+        <w:rPr>
+          <w:b/>
+          <w:color w:val="003399"/>
+        </w:rPr>
+        <w:t>A</w:t>
+      </w:r>
+      <w:r>
+        <w:t xml:space="preserve"> to </w:t>
+      </w:r>
+      <w:r>
+        <w:rPr>
+          <w:b/>
+          <w:color w:val="003399"/>
+        </w:rPr>
+        <w:t>Z</w:t>
+      </w:r>
+      <w:r>
+        <w:t xml:space="preserve"> to jump to the files starting with this letter. Repeating also works.</w:t>
       </w:r>
     </w:p>
     <w:p>
@@ -6063,10 +6221,10 @@
           <w:b/>
           <w:color w:val="003399"/>
         </w:rPr>
-        <w:t>Backspace</w:t>
-      </w:r>
-      <w:r>
-        <w:t xml:space="preserve"> for browsing to a parent folder.</w:t>
+        <w:t>Delete</w:t>
+      </w:r>
+      <w:r>
+        <w:t xml:space="preserve"> to remove a file in a folder.</w:t>
       </w:r>
     </w:p>
     <w:p>
@@ -6082,65 +6240,10 @@
           <w:b/>
           <w:color w:val="003399"/>
         </w:rPr>
-        <w:t xml:space="preserve">Enter </w:t>
-      </w:r>
-      <w:r>
-        <w:t>to select a file.</w:t>
-      </w:r>
-    </w:p>
-    <w:p>
-      <w:pPr>
-        <w:pStyle w:val="Heading2"/>
-      </w:pPr>
-      <w:bookmarkStart w:id="23" w:name="_Toc50232440"/>
-      <w:r>
-        <w:t>Playing</w:t>
-      </w:r>
-      <w:bookmarkEnd w:id="23"/>
-    </w:p>
-    <w:p>
-      <w:r>
-        <w:t xml:space="preserve">SID Factory II </w:t>
-      </w:r>
-      <w:r>
-        <w:t>does not</w:t>
-      </w:r>
-      <w:r>
-        <w:t xml:space="preserve"> have a separate </w:t>
-      </w:r>
-      <w:r>
-        <w:t xml:space="preserve">function key </w:t>
-      </w:r>
-      <w:r>
-        <w:t xml:space="preserve">for </w:t>
-      </w:r>
-      <w:r>
-        <w:t>stopping</w:t>
-      </w:r>
-      <w:r>
-        <w:t xml:space="preserve">, </w:t>
-      </w:r>
-      <w:r>
-        <w:t xml:space="preserve">they </w:t>
-      </w:r>
-      <w:r>
-        <w:t xml:space="preserve">all </w:t>
-      </w:r>
-      <w:r>
-        <w:t xml:space="preserve">work as </w:t>
-      </w:r>
-      <w:r>
-        <w:t xml:space="preserve">toggle keys. This cut down on function keys for other purposes. However, </w:t>
-      </w:r>
-      <w:r>
-        <w:rPr>
-          <w:b/>
-          <w:color w:val="003399"/>
-        </w:rPr>
-        <w:t>Esc</w:t>
-      </w:r>
-      <w:r>
-        <w:t xml:space="preserve"> will also stop a tune.</w:t>
+        <w:t>Backspace</w:t>
+      </w:r>
+      <w:r>
+        <w:t xml:space="preserve"> for browsing to a parent folder.</w:t>
       </w:r>
     </w:p>
     <w:p>
@@ -6156,10 +6259,65 @@
           <w:b/>
           <w:color w:val="003399"/>
         </w:rPr>
-        <w:t>F1</w:t>
-      </w:r>
-      <w:r>
-        <w:t xml:space="preserve"> plays from the start of the entire song.</w:t>
+        <w:t xml:space="preserve">Enter </w:t>
+      </w:r>
+      <w:r>
+        <w:t>to select a file.</w:t>
+      </w:r>
+    </w:p>
+    <w:p>
+      <w:pPr>
+        <w:pStyle w:val="Heading2"/>
+      </w:pPr>
+      <w:bookmarkStart w:id="24" w:name="_Toc54197395"/>
+      <w:r>
+        <w:t>Playing</w:t>
+      </w:r>
+      <w:bookmarkEnd w:id="24"/>
+    </w:p>
+    <w:p>
+      <w:r>
+        <w:t xml:space="preserve">SID Factory II </w:t>
+      </w:r>
+      <w:r>
+        <w:t>does not</w:t>
+      </w:r>
+      <w:r>
+        <w:t xml:space="preserve"> have a separate </w:t>
+      </w:r>
+      <w:r>
+        <w:t xml:space="preserve">function key </w:t>
+      </w:r>
+      <w:r>
+        <w:t xml:space="preserve">for </w:t>
+      </w:r>
+      <w:r>
+        <w:t>stopping</w:t>
+      </w:r>
+      <w:r>
+        <w:t xml:space="preserve">, </w:t>
+      </w:r>
+      <w:r>
+        <w:t xml:space="preserve">they </w:t>
+      </w:r>
+      <w:r>
+        <w:t xml:space="preserve">all </w:t>
+      </w:r>
+      <w:r>
+        <w:t xml:space="preserve">work as </w:t>
+      </w:r>
+      <w:r>
+        <w:t xml:space="preserve">toggle keys. This cut down on function keys for other purposes. However, </w:t>
+      </w:r>
+      <w:r>
+        <w:rPr>
+          <w:b/>
+          <w:color w:val="003399"/>
+        </w:rPr>
+        <w:t>Esc</w:t>
+      </w:r>
+      <w:r>
+        <w:t xml:space="preserve"> will also stop a tune.</w:t>
       </w:r>
     </w:p>
     <w:p>
@@ -6175,10 +6333,10 @@
           <w:b/>
           <w:color w:val="003399"/>
         </w:rPr>
-        <w:t>F2</w:t>
-      </w:r>
-      <w:r>
-        <w:t xml:space="preserve"> plays from the currently selected bookmark (see below about these).</w:t>
+        <w:t>F1</w:t>
+      </w:r>
+      <w:r>
+        <w:t xml:space="preserve"> plays from the start of the entire song.</w:t>
       </w:r>
     </w:p>
     <w:p>
@@ -6194,16 +6352,10 @@
           <w:b/>
           <w:color w:val="003399"/>
         </w:rPr>
-        <w:t>Shift+F2</w:t>
-      </w:r>
-      <w:r>
-        <w:t xml:space="preserve"> plays from the top of the sequence </w:t>
-      </w:r>
-      <w:r>
-        <w:t>you are</w:t>
-      </w:r>
-      <w:r>
-        <w:t xml:space="preserve"> currently editing.</w:t>
+        <w:t>F2</w:t>
+      </w:r>
+      <w:r>
+        <w:t xml:space="preserve"> plays from the currently selected bookmark (see below about these).</w:t>
       </w:r>
     </w:p>
     <w:p>
@@ -6219,29 +6371,16 @@
           <w:b/>
           <w:color w:val="003399"/>
         </w:rPr>
-        <w:t>Ctrl+F2</w:t>
-      </w:r>
-      <w:r>
-        <w:t xml:space="preserve"> (</w:t>
-      </w:r>
-      <w:r>
-        <w:rPr>
-          <w:rFonts w:eastAsia="Calibri"/>
-          <w:b/>
-          <w:color w:val="003399"/>
-        </w:rPr>
-        <w:t>Cmd+</w:t>
-      </w:r>
-      <w:r>
-        <w:rPr>
-          <w:rFonts w:eastAsia="Calibri"/>
-          <w:b/>
-          <w:color w:val="003399"/>
-        </w:rPr>
-        <w:t>F2</w:t>
-      </w:r>
-      <w:r>
-        <w:t xml:space="preserve"> in macOS) plays from the current cursor position.</w:t>
+        <w:t>Shift+F2</w:t>
+      </w:r>
+      <w:r>
+        <w:t xml:space="preserve"> plays from the top of the sequence </w:t>
+      </w:r>
+      <w:r>
+        <w:t>you are</w:t>
+      </w:r>
+      <w:r>
+        <w:t xml:space="preserve"> currently editing.</w:t>
       </w:r>
     </w:p>
     <w:p>
@@ -6257,10 +6396,29 @@
           <w:b/>
           <w:color w:val="003399"/>
         </w:rPr>
-        <w:t>Ctrl+P</w:t>
-      </w:r>
-      <w:r>
-        <w:t xml:space="preserve"> toggles follow-play on and off.</w:t>
+        <w:t>Ctrl+F2</w:t>
+      </w:r>
+      <w:r>
+        <w:t xml:space="preserve"> (</w:t>
+      </w:r>
+      <w:r>
+        <w:rPr>
+          <w:rFonts w:eastAsia="Calibri"/>
+          <w:b/>
+          <w:color w:val="003399"/>
+        </w:rPr>
+        <w:t>Cmd+</w:t>
+      </w:r>
+      <w:r>
+        <w:rPr>
+          <w:rFonts w:eastAsia="Calibri"/>
+          <w:b/>
+          <w:color w:val="003399"/>
+        </w:rPr>
+        <w:t>F2</w:t>
+      </w:r>
+      <w:r>
+        <w:t xml:space="preserve"> in macOS) plays from the current cursor position.</w:t>
       </w:r>
     </w:p>
     <w:p>
@@ -6272,6 +6430,25 @@
         </w:numPr>
       </w:pPr>
       <w:r>
+        <w:rPr>
+          <w:b/>
+          <w:color w:val="003399"/>
+        </w:rPr>
+        <w:t>Ctrl+P</w:t>
+      </w:r>
+      <w:r>
+        <w:t xml:space="preserve"> toggles follow-play on and off.</w:t>
+      </w:r>
+    </w:p>
+    <w:p>
+      <w:pPr>
+        <w:pStyle w:val="ListParagraph"/>
+        <w:numPr>
+          <w:ilvl w:val="0"/>
+          <w:numId w:val="1"/>
+        </w:numPr>
+      </w:pPr>
+      <w:r>
         <w:t xml:space="preserve">Hold the key below </w:t>
       </w:r>
       <w:r>
@@ -6324,11 +6501,12 @@
       <w:pPr>
         <w:pStyle w:val="Heading2"/>
       </w:pPr>
-      <w:bookmarkStart w:id="24" w:name="_Toc50232441"/>
-      <w:r>
+      <w:bookmarkStart w:id="25" w:name="_Toc54197396"/>
+      <w:r>
+        <w:lastRenderedPageBreak/>
         <w:t>Tracks</w:t>
       </w:r>
-      <w:bookmarkEnd w:id="24"/>
+      <w:bookmarkEnd w:id="25"/>
     </w:p>
     <w:p>
       <w:r>
@@ -6480,7 +6658,6 @@
           <w:b/>
           <w:color w:val="003399"/>
         </w:rPr>
-        <w:lastRenderedPageBreak/>
         <w:t>Ctrl+1</w:t>
       </w:r>
       <w:r>
@@ -6701,11 +6878,11 @@
       <w:pPr>
         <w:pStyle w:val="Heading2"/>
       </w:pPr>
-      <w:bookmarkStart w:id="25" w:name="_Toc50232442"/>
+      <w:bookmarkStart w:id="26" w:name="_Toc54197397"/>
       <w:r>
         <w:t>Order list</w:t>
       </w:r>
-      <w:bookmarkEnd w:id="25"/>
+      <w:bookmarkEnd w:id="26"/>
     </w:p>
     <w:p>
       <w:r>
@@ -6867,13 +7044,105 @@
     </w:p>
     <w:p>
       <w:pPr>
+        <w:pStyle w:val="ListParagraph"/>
+        <w:numPr>
+          <w:ilvl w:val="0"/>
+          <w:numId w:val="1"/>
+        </w:numPr>
+      </w:pPr>
+      <w:r>
+        <w:rPr>
+          <w:b/>
+          <w:color w:val="003399"/>
+        </w:rPr>
+        <w:t>Ctrl+Shift+F</w:t>
+      </w:r>
+      <w:r>
+        <w:t xml:space="preserve"> to i</w:t>
+      </w:r>
+      <w:r>
+        <w:t xml:space="preserve">nsert the next unused </w:t>
+      </w:r>
+      <w:r>
+        <w:rPr>
+          <w:i/>
+        </w:rPr>
+        <w:t>empty</w:t>
+      </w:r>
+      <w:r>
+        <w:t xml:space="preserve"> sequence.</w:t>
+      </w:r>
+    </w:p>
+    <w:p>
+      <w:pPr>
+        <w:pStyle w:val="ListParagraph"/>
+        <w:numPr>
+          <w:ilvl w:val="0"/>
+          <w:numId w:val="1"/>
+        </w:numPr>
+      </w:pPr>
+      <w:r>
+        <w:rPr>
+          <w:b/>
+          <w:color w:val="003399"/>
+        </w:rPr>
+        <w:t>Ctrl+D</w:t>
+      </w:r>
+      <w:r>
+        <w:t xml:space="preserve"> to</w:t>
+      </w:r>
+      <w:r>
+        <w:t xml:space="preserve"> duplicate and replace the currently edited sequence.</w:t>
+      </w:r>
+    </w:p>
+    <w:p>
+      <w:pPr>
+        <w:pStyle w:val="ListParagraph"/>
+        <w:numPr>
+          <w:ilvl w:val="0"/>
+          <w:numId w:val="1"/>
+        </w:numPr>
+      </w:pPr>
+      <w:r>
+        <w:rPr>
+          <w:b/>
+          <w:color w:val="003399"/>
+        </w:rPr>
+        <w:t>Ctrl+</w:t>
+      </w:r>
+      <w:r>
+        <w:rPr>
+          <w:b/>
+          <w:color w:val="003399"/>
+        </w:rPr>
+        <w:t>Shift+</w:t>
+      </w:r>
+      <w:r>
+        <w:rPr>
+          <w:b/>
+          <w:color w:val="003399"/>
+        </w:rPr>
+        <w:t>D</w:t>
+      </w:r>
+      <w:r>
+        <w:t xml:space="preserve"> to duplicate and </w:t>
+      </w:r>
+      <w:r>
+        <w:t>append a sequence after the currently edited one</w:t>
+      </w:r>
+      <w:r>
+        <w:t>.</w:t>
+      </w:r>
+    </w:p>
+    <w:p>
+      <w:pPr>
         <w:pStyle w:val="Heading2"/>
       </w:pPr>
-      <w:bookmarkStart w:id="26" w:name="_Toc50232443"/>
+      <w:bookmarkStart w:id="27" w:name="_Toc54197398"/>
       <w:r>
         <w:t>Sequences</w:t>
       </w:r>
-      <w:bookmarkEnd w:id="26"/>
+      <w:bookmarkEnd w:id="27"/>
     </w:p>
     <w:p>
       <w:pPr>
@@ -6988,6 +7257,7 @@
           <w:b/>
           <w:color w:val="003399"/>
         </w:rPr>
+        <w:lastRenderedPageBreak/>
         <w:t>Ctrl+Left</w:t>
       </w:r>
       <w:r>
@@ -7187,7 +7457,6 @@
           <w:b/>
           <w:color w:val="003399"/>
         </w:rPr>
-        <w:lastRenderedPageBreak/>
         <w:t>Space</w:t>
       </w:r>
       <w:r>
@@ -7415,11 +7684,11 @@
       <w:pPr>
         <w:pStyle w:val="Heading2"/>
       </w:pPr>
-      <w:bookmarkStart w:id="27" w:name="_Toc50232444"/>
+      <w:bookmarkStart w:id="28" w:name="_Toc54197399"/>
       <w:r>
         <w:t>Tables</w:t>
       </w:r>
-      <w:bookmarkEnd w:id="27"/>
+      <w:bookmarkEnd w:id="28"/>
     </w:p>
     <w:p>
       <w:pPr>
@@ -7914,13 +8183,28 @@
     </w:p>
     <w:p>
       <w:pPr>
+        <w:spacing w:after="0" w:line="240" w:lineRule="auto"/>
+        <w:rPr>
+          <w:rFonts w:eastAsiaTheme="majorEastAsia" w:cstheme="minorHAnsi"/>
+          <w:color w:val="003399"/>
+          <w:sz w:val="32"/>
+          <w:szCs w:val="32"/>
+        </w:rPr>
+      </w:pPr>
+      <w:r>
+        <w:br w:type="page"/>
+      </w:r>
+    </w:p>
+    <w:p>
+      <w:pPr>
         <w:pStyle w:val="Heading2"/>
       </w:pPr>
-      <w:bookmarkStart w:id="28" w:name="_Toc50232445"/>
-      <w:r>
+      <w:bookmarkStart w:id="29" w:name="_Toc54197400"/>
+      <w:r>
+        <w:lastRenderedPageBreak/>
         <w:t>Options</w:t>
       </w:r>
-      <w:bookmarkEnd w:id="28"/>
+      <w:bookmarkEnd w:id="29"/>
     </w:p>
     <w:p>
       <w:r>
@@ -8046,15 +8330,14 @@
       <w:pPr>
         <w:pStyle w:val="Heading2"/>
       </w:pPr>
-      <w:bookmarkStart w:id="29" w:name="_Toc50232446"/>
-      <w:r>
-        <w:lastRenderedPageBreak/>
+      <w:bookmarkStart w:id="30" w:name="_Toc54197401"/>
+      <w:r>
         <w:t>Song</w:t>
       </w:r>
       <w:r>
         <w:t xml:space="preserve"> list</w:t>
       </w:r>
-      <w:bookmarkEnd w:id="29"/>
+      <w:bookmarkEnd w:id="30"/>
     </w:p>
     <w:p>
       <w:r>
@@ -8215,11 +8498,11 @@
       <w:pPr>
         <w:pStyle w:val="Heading2"/>
       </w:pPr>
-      <w:bookmarkStart w:id="30" w:name="_Toc50232447"/>
+      <w:bookmarkStart w:id="31" w:name="_Toc54197402"/>
       <w:r>
         <w:t>Bookmarks</w:t>
       </w:r>
-      <w:bookmarkEnd w:id="30"/>
+      <w:bookmarkEnd w:id="31"/>
     </w:p>
     <w:p>
       <w:pPr>
@@ -9889,7 +10172,7 @@
 </file>
 
 <file path=customXml/itemProps1.xml><?xml version="1.0" encoding="utf-8"?>
-<ds:datastoreItem xmlns:ds="http://schemas.openxmlformats.org/officeDocument/2006/customXml" ds:itemID="{56CF4EE0-F17F-4E74-9E2C-C47AC12E97F6}">
+<ds:datastoreItem xmlns:ds="http://schemas.openxmlformats.org/officeDocument/2006/customXml" ds:itemID="{27FC480E-530E-44D9-B776-21AA4C342B75}">
   <ds:schemaRefs>
     <ds:schemaRef ds:uri="http://schemas.openxmlformats.org/officeDocument/2006/bibliography"/>
   </ds:schemaRefs>

</xml_diff>

<commit_message>
[minor] Updated docs with info about driver 11.03
</commit_message>
<xml_diff>
--- a/resources/user_manual.docx
+++ b/resources/user_manual.docx
@@ -77,7 +77,7 @@
           <w:sz w:val="32"/>
           <w:szCs w:val="32"/>
         </w:rPr>
-        <w:t>10</w:t>
+        <w:t>1</w:t>
       </w:r>
       <w:r>
         <w:rPr>
@@ -85,7 +85,7 @@
           <w:sz w:val="32"/>
           <w:szCs w:val="32"/>
         </w:rPr>
-        <w:t>-</w:t>
+        <w:t>1</w:t>
       </w:r>
       <w:r>
         <w:rPr>
@@ -93,13 +93,31 @@
           <w:sz w:val="32"/>
           <w:szCs w:val="32"/>
         </w:rPr>
-        <w:t>21</w:t>
+        <w:t>-</w:t>
+      </w:r>
+      <w:r>
+        <w:rPr>
+          <w:color w:val="7F7F7F" w:themeColor="text1" w:themeTint="80"/>
+          <w:sz w:val="32"/>
+          <w:szCs w:val="32"/>
+        </w:rPr>
+        <w:t>1</w:t>
+      </w:r>
+      <w:r>
+        <w:rPr>
+          <w:color w:val="7F7F7F" w:themeColor="text1" w:themeTint="80"/>
+          <w:sz w:val="32"/>
+          <w:szCs w:val="32"/>
+        </w:rPr>
+        <w:t>1</w:t>
       </w:r>
     </w:p>
     <w:p>
       <w:pPr>
         <w:jc w:val="center"/>
       </w:pPr>
+      <w:bookmarkStart w:id="0" w:name="_GoBack"/>
+      <w:bookmarkEnd w:id="0"/>
     </w:p>
     <w:p>
       <w:pPr>
@@ -2379,12 +2397,12 @@
       <w:pPr>
         <w:pStyle w:val="Heading1"/>
       </w:pPr>
-      <w:bookmarkStart w:id="0" w:name="_Toc54197372"/>
+      <w:bookmarkStart w:id="1" w:name="_Toc54197372"/>
       <w:r>
         <w:lastRenderedPageBreak/>
         <w:t>Introduction</w:t>
       </w:r>
-      <w:bookmarkEnd w:id="0"/>
+      <w:bookmarkEnd w:id="1"/>
     </w:p>
     <w:p>
       <w:hyperlink r:id="rId6">
@@ -2396,12 +2414,7 @@
         </w:r>
       </w:hyperlink>
       <w:r>
-        <w:t xml:space="preserve"> is a cross-platform music editor for editing SID music that can be played on a Commodore 64. The project was started by Thomas Egeskov </w:t>
-      </w:r>
-      <w:bookmarkStart w:id="1" w:name="_GoBack"/>
-      <w:bookmarkEnd w:id="1"/>
-      <w:r>
-        <w:t>Petersen (also known as Laxity) with the ambition of combining the emulation of MOS6510 code and SID sound with an editing environment that will provide close to full consistency between the work in progress and the final product.</w:t>
+        <w:t xml:space="preserve"> is a cross-platform music editor for editing SID music that can be played on a Commodore 64. The project was started by Thomas Egeskov Petersen (also known as Laxity) with the ambition of combining the emulation of MOS6510 code and SID sound with an editing environment that will provide close to full consistency between the work in progress and the final product.</w:t>
       </w:r>
     </w:p>
     <w:p>
@@ -3619,21 +3632,7 @@
           <w:b/>
           <w:color w:val="003399"/>
         </w:rPr>
-        <w:t>Ct</w:t>
-      </w:r>
-      <w:r>
-        <w:rPr>
-          <w:b/>
-          <w:color w:val="003399"/>
-        </w:rPr>
-        <w:t>rl+</w:t>
-      </w:r>
-      <w:r>
-        <w:rPr>
-          <w:b/>
-          <w:color w:val="003399"/>
-        </w:rPr>
-        <w:t>Shift+F</w:t>
+        <w:t>Ctrl+Shift+F</w:t>
       </w:r>
       <w:r>
         <w:t xml:space="preserve"> instead.)</w:t>
@@ -5422,7 +5421,13 @@
         <w:t xml:space="preserve"> </w:t>
       </w:r>
       <w:r>
-        <w:t xml:space="preserve">Fret slide was introduced in </w:t>
+        <w:t xml:space="preserve">Fret slide was </w:t>
+      </w:r>
+      <w:r>
+        <w:t>added</w:t>
+      </w:r>
+      <w:r>
+        <w:t xml:space="preserve"> in </w:t>
       </w:r>
       <w:r>
         <w:rPr>
@@ -5441,7 +5446,10 @@
         <w:t xml:space="preserve"> were </w:t>
       </w:r>
       <w:r>
-        <w:t xml:space="preserve">introduced </w:t>
+        <w:t>added</w:t>
+      </w:r>
+      <w:r>
+        <w:t xml:space="preserve"> </w:t>
       </w:r>
       <w:r>
         <w:t xml:space="preserve">in </w:t>
@@ -5452,6 +5460,26 @@
           <w:color w:val="003399"/>
         </w:rPr>
         <w:t>11.02</w:t>
+      </w:r>
+      <w:r>
+        <w:t>.</w:t>
+      </w:r>
+      <w:r>
+        <w:t xml:space="preserve"> Filter enable flag in instrument was added in </w:t>
+      </w:r>
+      <w:r>
+        <w:rPr>
+          <w:b/>
+          <w:color w:val="003399"/>
+        </w:rPr>
+        <w:t>11.0</w:t>
+      </w:r>
+      <w:r>
+        <w:rPr>
+          <w:b/>
+          <w:color w:val="003399"/>
+        </w:rPr>
+        <w:t>3</w:t>
       </w:r>
       <w:r>
         <w:t>.</w:t>
@@ -5603,10 +5631,7 @@
         <w:t>F10</w:t>
       </w:r>
       <w:r>
-        <w:t xml:space="preserve"> </w:t>
-      </w:r>
-      <w:r>
-        <w:t>as usual and load MOD (4-voice music from Amiga), SNG (GoatTracker 2) or CT (CheeseCutter) to convert it to the latest sub version of driver 11.</w:t>
+        <w:t xml:space="preserve"> as usual and load MOD (4-voice music from Amiga), SNG (GoatTracker 2) or CT (CheeseCutter) to convert it to the latest sub version of driver 11.</w:t>
       </w:r>
     </w:p>
     <w:p>
@@ -7058,10 +7083,7 @@
         <w:t>Ctrl+Shift+F</w:t>
       </w:r>
       <w:r>
-        <w:t xml:space="preserve"> to i</w:t>
-      </w:r>
-      <w:r>
-        <w:t xml:space="preserve">nsert the next unused </w:t>
+        <w:t xml:space="preserve"> to insert the next unused </w:t>
       </w:r>
       <w:r>
         <w:rPr>
@@ -7089,10 +7111,7 @@
         <w:t>Ctrl+D</w:t>
       </w:r>
       <w:r>
-        <w:t xml:space="preserve"> to</w:t>
-      </w:r>
-      <w:r>
-        <w:t xml:space="preserve"> duplicate and replace the currently edited sequence.</w:t>
+        <w:t xml:space="preserve"> to duplicate and replace the currently edited sequence.</w:t>
       </w:r>
     </w:p>
     <w:p>
@@ -7108,30 +7127,10 @@
           <w:b/>
           <w:color w:val="003399"/>
         </w:rPr>
-        <w:t>Ctrl+</w:t>
-      </w:r>
-      <w:r>
-        <w:rPr>
-          <w:b/>
-          <w:color w:val="003399"/>
-        </w:rPr>
-        <w:t>Shift+</w:t>
-      </w:r>
-      <w:r>
-        <w:rPr>
-          <w:b/>
-          <w:color w:val="003399"/>
-        </w:rPr>
-        <w:t>D</w:t>
-      </w:r>
-      <w:r>
-        <w:t xml:space="preserve"> to duplicate and </w:t>
-      </w:r>
-      <w:r>
-        <w:t>append a sequence after the currently edited one</w:t>
-      </w:r>
-      <w:r>
-        <w:t>.</w:t>
+        <w:t>Ctrl+Shift+D</w:t>
+      </w:r>
+      <w:r>
+        <w:t xml:space="preserve"> to duplicate and append a sequence after the currently edited one.</w:t>
       </w:r>
     </w:p>
     <w:p>
@@ -10172,7 +10171,7 @@
 </file>
 
 <file path=customXml/itemProps1.xml><?xml version="1.0" encoding="utf-8"?>
-<ds:datastoreItem xmlns:ds="http://schemas.openxmlformats.org/officeDocument/2006/customXml" ds:itemID="{27FC480E-530E-44D9-B776-21AA4C342B75}">
+<ds:datastoreItem xmlns:ds="http://schemas.openxmlformats.org/officeDocument/2006/customXml" ds:itemID="{6ADE4BE8-653C-4EEB-8DA9-CF472FA342DF}">
   <ds:schemaRefs>
     <ds:schemaRef ds:uri="http://schemas.openxmlformats.org/officeDocument/2006/bibliography"/>
   </ds:schemaRefs>

</xml_diff>

<commit_message>
[minor] Updated user's manual with information about INI settings
</commit_message>
<xml_diff>
--- a/resources/user_manual.docx
+++ b/resources/user_manual.docx
@@ -69,7 +69,7 @@
           <w:sz w:val="32"/>
           <w:szCs w:val="32"/>
         </w:rPr>
-        <w:t>Last updated 2020-</w:t>
+        <w:t>Last updated 202</w:t>
       </w:r>
       <w:r>
         <w:rPr>
@@ -85,7 +85,7 @@
           <w:sz w:val="32"/>
           <w:szCs w:val="32"/>
         </w:rPr>
-        <w:t>1</w:t>
+        <w:t>-</w:t>
       </w:r>
       <w:r>
         <w:rPr>
@@ -93,7 +93,7 @@
           <w:sz w:val="32"/>
           <w:szCs w:val="32"/>
         </w:rPr>
-        <w:t>-</w:t>
+        <w:t>0</w:t>
       </w:r>
       <w:r>
         <w:rPr>
@@ -109,15 +109,21 @@
           <w:sz w:val="32"/>
           <w:szCs w:val="32"/>
         </w:rPr>
-        <w:t>1</w:t>
+        <w:t>-</w:t>
+      </w:r>
+      <w:r>
+        <w:rPr>
+          <w:color w:val="7F7F7F" w:themeColor="text1" w:themeTint="80"/>
+          <w:sz w:val="32"/>
+          <w:szCs w:val="32"/>
+        </w:rPr>
+        <w:t>17</w:t>
       </w:r>
     </w:p>
     <w:p>
       <w:pPr>
         <w:jc w:val="center"/>
       </w:pPr>
-      <w:bookmarkStart w:id="0" w:name="_GoBack"/>
-      <w:bookmarkEnd w:id="0"/>
     </w:p>
     <w:p>
       <w:pPr>
@@ -253,7 +259,7 @@
             </w:rPr>
             <w:fldChar w:fldCharType="separate"/>
           </w:r>
-          <w:hyperlink w:anchor="_Toc54197372" w:history="1">
+          <w:hyperlink w:anchor="_Toc61784155" w:history="1">
             <w:r>
               <w:rPr>
                 <w:rStyle w:val="Hyperlink"/>
@@ -280,7 +286,7 @@
                 <w:noProof/>
                 <w:webHidden/>
               </w:rPr>
-              <w:instrText xml:space="preserve"> PAGEREF _Toc54197372 \h </w:instrText>
+              <w:instrText xml:space="preserve"> PAGEREF _Toc61784155 \h </w:instrText>
             </w:r>
             <w:r>
               <w:rPr>
@@ -322,7 +328,7 @@
               <w:noProof/>
             </w:rPr>
           </w:pPr>
-          <w:hyperlink w:anchor="_Toc54197373" w:history="1">
+          <w:hyperlink w:anchor="_Toc61784156" w:history="1">
             <w:r>
               <w:rPr>
                 <w:rStyle w:val="Hyperlink"/>
@@ -349,7 +355,7 @@
                 <w:noProof/>
                 <w:webHidden/>
               </w:rPr>
-              <w:instrText xml:space="preserve"> PAGEREF _Toc54197373 \h </w:instrText>
+              <w:instrText xml:space="preserve"> PAGEREF _Toc61784156 \h </w:instrText>
             </w:r>
             <w:r>
               <w:rPr>
@@ -391,7 +397,7 @@
               <w:noProof/>
             </w:rPr>
           </w:pPr>
-          <w:hyperlink w:anchor="_Toc54197374" w:history="1">
+          <w:hyperlink w:anchor="_Toc61784157" w:history="1">
             <w:r>
               <w:rPr>
                 <w:rStyle w:val="Hyperlink"/>
@@ -418,7 +424,7 @@
                 <w:noProof/>
                 <w:webHidden/>
               </w:rPr>
-              <w:instrText xml:space="preserve"> PAGEREF _Toc54197374 \h </w:instrText>
+              <w:instrText xml:space="preserve"> PAGEREF _Toc61784157 \h </w:instrText>
             </w:r>
             <w:r>
               <w:rPr>
@@ -460,7 +466,7 @@
               <w:noProof/>
             </w:rPr>
           </w:pPr>
-          <w:hyperlink w:anchor="_Toc54197375" w:history="1">
+          <w:hyperlink w:anchor="_Toc61784158" w:history="1">
             <w:r>
               <w:rPr>
                 <w:rStyle w:val="Hyperlink"/>
@@ -487,7 +493,7 @@
                 <w:noProof/>
                 <w:webHidden/>
               </w:rPr>
-              <w:instrText xml:space="preserve"> PAGEREF _Toc54197375 \h </w:instrText>
+              <w:instrText xml:space="preserve"> PAGEREF _Toc61784158 \h </w:instrText>
             </w:r>
             <w:r>
               <w:rPr>
@@ -529,7 +535,7 @@
               <w:noProof/>
             </w:rPr>
           </w:pPr>
-          <w:hyperlink w:anchor="_Toc54197376" w:history="1">
+          <w:hyperlink w:anchor="_Toc61784159" w:history="1">
             <w:r>
               <w:rPr>
                 <w:rStyle w:val="Hyperlink"/>
@@ -556,7 +562,7 @@
                 <w:noProof/>
                 <w:webHidden/>
               </w:rPr>
-              <w:instrText xml:space="preserve"> PAGEREF _Toc54197376 \h </w:instrText>
+              <w:instrText xml:space="preserve"> PAGEREF _Toc61784159 \h </w:instrText>
             </w:r>
             <w:r>
               <w:rPr>
@@ -598,7 +604,7 @@
               <w:noProof/>
             </w:rPr>
           </w:pPr>
-          <w:hyperlink w:anchor="_Toc54197377" w:history="1">
+          <w:hyperlink w:anchor="_Toc61784160" w:history="1">
             <w:r>
               <w:rPr>
                 <w:rStyle w:val="Hyperlink"/>
@@ -625,7 +631,7 @@
                 <w:noProof/>
                 <w:webHidden/>
               </w:rPr>
-              <w:instrText xml:space="preserve"> PAGEREF _Toc54197377 \h </w:instrText>
+              <w:instrText xml:space="preserve"> PAGEREF _Toc61784160 \h </w:instrText>
             </w:r>
             <w:r>
               <w:rPr>
@@ -667,7 +673,7 @@
               <w:noProof/>
             </w:rPr>
           </w:pPr>
-          <w:hyperlink w:anchor="_Toc54197378" w:history="1">
+          <w:hyperlink w:anchor="_Toc61784161" w:history="1">
             <w:r>
               <w:rPr>
                 <w:rStyle w:val="Hyperlink"/>
@@ -694,7 +700,7 @@
                 <w:noProof/>
                 <w:webHidden/>
               </w:rPr>
-              <w:instrText xml:space="preserve"> PAGEREF _Toc54197378 \h </w:instrText>
+              <w:instrText xml:space="preserve"> PAGEREF _Toc61784161 \h </w:instrText>
             </w:r>
             <w:r>
               <w:rPr>
@@ -736,7 +742,7 @@
               <w:noProof/>
             </w:rPr>
           </w:pPr>
-          <w:hyperlink w:anchor="_Toc54197379" w:history="1">
+          <w:hyperlink w:anchor="_Toc61784162" w:history="1">
             <w:r>
               <w:rPr>
                 <w:rStyle w:val="Hyperlink"/>
@@ -763,7 +769,7 @@
                 <w:noProof/>
                 <w:webHidden/>
               </w:rPr>
-              <w:instrText xml:space="preserve"> PAGEREF _Toc54197379 \h </w:instrText>
+              <w:instrText xml:space="preserve"> PAGEREF _Toc61784162 \h </w:instrText>
             </w:r>
             <w:r>
               <w:rPr>
@@ -805,7 +811,7 @@
               <w:noProof/>
             </w:rPr>
           </w:pPr>
-          <w:hyperlink w:anchor="_Toc54197380" w:history="1">
+          <w:hyperlink w:anchor="_Toc61784163" w:history="1">
             <w:r>
               <w:rPr>
                 <w:rStyle w:val="Hyperlink"/>
@@ -832,7 +838,7 @@
                 <w:noProof/>
                 <w:webHidden/>
               </w:rPr>
-              <w:instrText xml:space="preserve"> PAGEREF _Toc54197380 \h </w:instrText>
+              <w:instrText xml:space="preserve"> PAGEREF _Toc61784163 \h </w:instrText>
             </w:r>
             <w:r>
               <w:rPr>
@@ -874,7 +880,7 @@
               <w:noProof/>
             </w:rPr>
           </w:pPr>
-          <w:hyperlink w:anchor="_Toc54197381" w:history="1">
+          <w:hyperlink w:anchor="_Toc61784164" w:history="1">
             <w:r>
               <w:rPr>
                 <w:rStyle w:val="Hyperlink"/>
@@ -901,7 +907,7 @@
                 <w:noProof/>
                 <w:webHidden/>
               </w:rPr>
-              <w:instrText xml:space="preserve"> PAGEREF _Toc54197381 \h </w:instrText>
+              <w:instrText xml:space="preserve"> PAGEREF _Toc61784164 \h </w:instrText>
             </w:r>
             <w:r>
               <w:rPr>
@@ -943,7 +949,7 @@
               <w:noProof/>
             </w:rPr>
           </w:pPr>
-          <w:hyperlink w:anchor="_Toc54197382" w:history="1">
+          <w:hyperlink w:anchor="_Toc61784165" w:history="1">
             <w:r>
               <w:rPr>
                 <w:rStyle w:val="Hyperlink"/>
@@ -970,7 +976,7 @@
                 <w:noProof/>
                 <w:webHidden/>
               </w:rPr>
-              <w:instrText xml:space="preserve"> PAGEREF _Toc54197382 \h </w:instrText>
+              <w:instrText xml:space="preserve"> PAGEREF _Toc61784165 \h </w:instrText>
             </w:r>
             <w:r>
               <w:rPr>
@@ -1012,7 +1018,7 @@
               <w:noProof/>
             </w:rPr>
           </w:pPr>
-          <w:hyperlink w:anchor="_Toc54197383" w:history="1">
+          <w:hyperlink w:anchor="_Toc61784166" w:history="1">
             <w:r>
               <w:rPr>
                 <w:rStyle w:val="Hyperlink"/>
@@ -1039,7 +1045,7 @@
                 <w:noProof/>
                 <w:webHidden/>
               </w:rPr>
-              <w:instrText xml:space="preserve"> PAGEREF _Toc54197383 \h </w:instrText>
+              <w:instrText xml:space="preserve"> PAGEREF _Toc61784166 \h </w:instrText>
             </w:r>
             <w:r>
               <w:rPr>
@@ -1081,7 +1087,7 @@
               <w:noProof/>
             </w:rPr>
           </w:pPr>
-          <w:hyperlink w:anchor="_Toc54197384" w:history="1">
+          <w:hyperlink w:anchor="_Toc61784167" w:history="1">
             <w:r>
               <w:rPr>
                 <w:rStyle w:val="Hyperlink"/>
@@ -1108,7 +1114,7 @@
                 <w:noProof/>
                 <w:webHidden/>
               </w:rPr>
-              <w:instrText xml:space="preserve"> PAGEREF _Toc54197384 \h </w:instrText>
+              <w:instrText xml:space="preserve"> PAGEREF _Toc61784167 \h </w:instrText>
             </w:r>
             <w:r>
               <w:rPr>
@@ -1150,7 +1156,7 @@
               <w:noProof/>
             </w:rPr>
           </w:pPr>
-          <w:hyperlink w:anchor="_Toc54197385" w:history="1">
+          <w:hyperlink w:anchor="_Toc61784168" w:history="1">
             <w:r>
               <w:rPr>
                 <w:rStyle w:val="Hyperlink"/>
@@ -1177,7 +1183,7 @@
                 <w:noProof/>
                 <w:webHidden/>
               </w:rPr>
-              <w:instrText xml:space="preserve"> PAGEREF _Toc54197385 \h </w:instrText>
+              <w:instrText xml:space="preserve"> PAGEREF _Toc61784168 \h </w:instrText>
             </w:r>
             <w:r>
               <w:rPr>
@@ -1219,7 +1225,7 @@
               <w:noProof/>
             </w:rPr>
           </w:pPr>
-          <w:hyperlink w:anchor="_Toc54197386" w:history="1">
+          <w:hyperlink w:anchor="_Toc61784169" w:history="1">
             <w:r>
               <w:rPr>
                 <w:rStyle w:val="Hyperlink"/>
@@ -1246,7 +1252,7 @@
                 <w:noProof/>
                 <w:webHidden/>
               </w:rPr>
-              <w:instrText xml:space="preserve"> PAGEREF _Toc54197386 \h </w:instrText>
+              <w:instrText xml:space="preserve"> PAGEREF _Toc61784169 \h </w:instrText>
             </w:r>
             <w:r>
               <w:rPr>
@@ -1288,7 +1294,7 @@
               <w:noProof/>
             </w:rPr>
           </w:pPr>
-          <w:hyperlink w:anchor="_Toc54197387" w:history="1">
+          <w:hyperlink w:anchor="_Toc61784170" w:history="1">
             <w:r>
               <w:rPr>
                 <w:rStyle w:val="Hyperlink"/>
@@ -1315,7 +1321,7 @@
                 <w:noProof/>
                 <w:webHidden/>
               </w:rPr>
-              <w:instrText xml:space="preserve"> PAGEREF _Toc54197387 \h </w:instrText>
+              <w:instrText xml:space="preserve"> PAGEREF _Toc61784170 \h </w:instrText>
             </w:r>
             <w:r>
               <w:rPr>
@@ -1357,7 +1363,7 @@
               <w:noProof/>
             </w:rPr>
           </w:pPr>
-          <w:hyperlink w:anchor="_Toc54197388" w:history="1">
+          <w:hyperlink w:anchor="_Toc61784171" w:history="1">
             <w:r>
               <w:rPr>
                 <w:rStyle w:val="Hyperlink"/>
@@ -1384,7 +1390,7 @@
                 <w:noProof/>
                 <w:webHidden/>
               </w:rPr>
-              <w:instrText xml:space="preserve"> PAGEREF _Toc54197388 \h </w:instrText>
+              <w:instrText xml:space="preserve"> PAGEREF _Toc61784171 \h </w:instrText>
             </w:r>
             <w:r>
               <w:rPr>
@@ -1426,7 +1432,7 @@
               <w:noProof/>
             </w:rPr>
           </w:pPr>
-          <w:hyperlink w:anchor="_Toc54197389" w:history="1">
+          <w:hyperlink w:anchor="_Toc61784172" w:history="1">
             <w:r>
               <w:rPr>
                 <w:rStyle w:val="Hyperlink"/>
@@ -1453,7 +1459,7 @@
                 <w:noProof/>
                 <w:webHidden/>
               </w:rPr>
-              <w:instrText xml:space="preserve"> PAGEREF _Toc54197389 \h </w:instrText>
+              <w:instrText xml:space="preserve"> PAGEREF _Toc61784172 \h </w:instrText>
             </w:r>
             <w:r>
               <w:rPr>
@@ -1495,7 +1501,7 @@
               <w:noProof/>
             </w:rPr>
           </w:pPr>
-          <w:hyperlink w:anchor="_Toc54197390" w:history="1">
+          <w:hyperlink w:anchor="_Toc61784173" w:history="1">
             <w:r>
               <w:rPr>
                 <w:rStyle w:val="Hyperlink"/>
@@ -1522,7 +1528,7 @@
                 <w:noProof/>
                 <w:webHidden/>
               </w:rPr>
-              <w:instrText xml:space="preserve"> PAGEREF _Toc54197390 \h </w:instrText>
+              <w:instrText xml:space="preserve"> PAGEREF _Toc61784173 \h </w:instrText>
             </w:r>
             <w:r>
               <w:rPr>
@@ -1564,13 +1570,13 @@
               <w:noProof/>
             </w:rPr>
           </w:pPr>
-          <w:hyperlink w:anchor="_Toc54197391" w:history="1">
+          <w:hyperlink w:anchor="_Toc61784174" w:history="1">
             <w:r>
               <w:rPr>
                 <w:rStyle w:val="Hyperlink"/>
                 <w:noProof/>
               </w:rPr>
-              <w:t>Converting</w:t>
+              <w:t>Changing the settings</w:t>
             </w:r>
             <w:r>
               <w:rPr>
@@ -1591,7 +1597,7 @@
                 <w:noProof/>
                 <w:webHidden/>
               </w:rPr>
-              <w:instrText xml:space="preserve"> PAGEREF _Toc54197391 \h </w:instrText>
+              <w:instrText xml:space="preserve"> PAGEREF _Toc61784174 \h </w:instrText>
             </w:r>
             <w:r>
               <w:rPr>
@@ -1633,12 +1639,81 @@
               <w:noProof/>
             </w:rPr>
           </w:pPr>
-          <w:hyperlink w:anchor="_Toc54197392" w:history="1">
+          <w:hyperlink w:anchor="_Toc61784175" w:history="1">
             <w:r>
               <w:rPr>
                 <w:rStyle w:val="Hyperlink"/>
                 <w:noProof/>
               </w:rPr>
+              <w:t>Converting</w:t>
+            </w:r>
+            <w:r>
+              <w:rPr>
+                <w:noProof/>
+                <w:webHidden/>
+              </w:rPr>
+              <w:tab/>
+            </w:r>
+            <w:r>
+              <w:rPr>
+                <w:noProof/>
+                <w:webHidden/>
+              </w:rPr>
+              <w:fldChar w:fldCharType="begin"/>
+            </w:r>
+            <w:r>
+              <w:rPr>
+                <w:noProof/>
+                <w:webHidden/>
+              </w:rPr>
+              <w:instrText xml:space="preserve"> PAGEREF _Toc61784175 \h </w:instrText>
+            </w:r>
+            <w:r>
+              <w:rPr>
+                <w:noProof/>
+                <w:webHidden/>
+              </w:rPr>
+            </w:r>
+            <w:r>
+              <w:rPr>
+                <w:noProof/>
+                <w:webHidden/>
+              </w:rPr>
+              <w:fldChar w:fldCharType="separate"/>
+            </w:r>
+            <w:r>
+              <w:rPr>
+                <w:noProof/>
+                <w:webHidden/>
+              </w:rPr>
+              <w:t>13</w:t>
+            </w:r>
+            <w:r>
+              <w:rPr>
+                <w:noProof/>
+                <w:webHidden/>
+              </w:rPr>
+              <w:fldChar w:fldCharType="end"/>
+            </w:r>
+          </w:hyperlink>
+        </w:p>
+        <w:p>
+          <w:pPr>
+            <w:pStyle w:val="TOC2"/>
+            <w:tabs>
+              <w:tab w:val="right" w:leader="dot" w:pos="9350"/>
+            </w:tabs>
+            <w:rPr>
+              <w:rFonts w:eastAsiaTheme="minorEastAsia"/>
+              <w:noProof/>
+            </w:rPr>
+          </w:pPr>
+          <w:hyperlink w:anchor="_Toc61784176" w:history="1">
+            <w:r>
+              <w:rPr>
+                <w:rStyle w:val="Hyperlink"/>
+                <w:noProof/>
+              </w:rPr>
               <w:t>Packing</w:t>
             </w:r>
             <w:r>
@@ -1660,7 +1735,7 @@
                 <w:noProof/>
                 <w:webHidden/>
               </w:rPr>
-              <w:instrText xml:space="preserve"> PAGEREF _Toc54197392 \h </w:instrText>
+              <w:instrText xml:space="preserve"> PAGEREF _Toc61784176 \h </w:instrText>
             </w:r>
             <w:r>
               <w:rPr>
@@ -1702,7 +1777,7 @@
               <w:noProof/>
             </w:rPr>
           </w:pPr>
-          <w:hyperlink w:anchor="_Toc54197393" w:history="1">
+          <w:hyperlink w:anchor="_Toc61784177" w:history="1">
             <w:r>
               <w:rPr>
                 <w:rStyle w:val="Hyperlink"/>
@@ -1729,7 +1804,7 @@
                 <w:noProof/>
                 <w:webHidden/>
               </w:rPr>
-              <w:instrText xml:space="preserve"> PAGEREF _Toc54197393 \h </w:instrText>
+              <w:instrText xml:space="preserve"> PAGEREF _Toc61784177 \h </w:instrText>
             </w:r>
             <w:r>
               <w:rPr>
@@ -1749,7 +1824,7 @@
                 <w:noProof/>
                 <w:webHidden/>
               </w:rPr>
-              <w:t>14</w:t>
+              <w:t>15</w:t>
             </w:r>
             <w:r>
               <w:rPr>
@@ -1771,7 +1846,7 @@
               <w:noProof/>
             </w:rPr>
           </w:pPr>
-          <w:hyperlink w:anchor="_Toc54197394" w:history="1">
+          <w:hyperlink w:anchor="_Toc61784178" w:history="1">
             <w:r>
               <w:rPr>
                 <w:rStyle w:val="Hyperlink"/>
@@ -1798,7 +1873,7 @@
                 <w:noProof/>
                 <w:webHidden/>
               </w:rPr>
-              <w:instrText xml:space="preserve"> PAGEREF _Toc54197394 \h </w:instrText>
+              <w:instrText xml:space="preserve"> PAGEREF _Toc61784178 \h </w:instrText>
             </w:r>
             <w:r>
               <w:rPr>
@@ -1818,7 +1893,7 @@
                 <w:noProof/>
                 <w:webHidden/>
               </w:rPr>
-              <w:t>14</w:t>
+              <w:t>15</w:t>
             </w:r>
             <w:r>
               <w:rPr>
@@ -1840,7 +1915,7 @@
               <w:noProof/>
             </w:rPr>
           </w:pPr>
-          <w:hyperlink w:anchor="_Toc54197395" w:history="1">
+          <w:hyperlink w:anchor="_Toc61784179" w:history="1">
             <w:r>
               <w:rPr>
                 <w:rStyle w:val="Hyperlink"/>
@@ -1867,7 +1942,7 @@
                 <w:noProof/>
                 <w:webHidden/>
               </w:rPr>
-              <w:instrText xml:space="preserve"> PAGEREF _Toc54197395 \h </w:instrText>
+              <w:instrText xml:space="preserve"> PAGEREF _Toc61784179 \h </w:instrText>
             </w:r>
             <w:r>
               <w:rPr>
@@ -1887,7 +1962,7 @@
                 <w:noProof/>
                 <w:webHidden/>
               </w:rPr>
-              <w:t>14</w:t>
+              <w:t>15</w:t>
             </w:r>
             <w:r>
               <w:rPr>
@@ -1909,7 +1984,7 @@
               <w:noProof/>
             </w:rPr>
           </w:pPr>
-          <w:hyperlink w:anchor="_Toc54197396" w:history="1">
+          <w:hyperlink w:anchor="_Toc61784180" w:history="1">
             <w:r>
               <w:rPr>
                 <w:rStyle w:val="Hyperlink"/>
@@ -1936,7 +2011,7 @@
                 <w:noProof/>
                 <w:webHidden/>
               </w:rPr>
-              <w:instrText xml:space="preserve"> PAGEREF _Toc54197396 \h </w:instrText>
+              <w:instrText xml:space="preserve"> PAGEREF _Toc61784180 \h </w:instrText>
             </w:r>
             <w:r>
               <w:rPr>
@@ -1978,7 +2053,7 @@
               <w:noProof/>
             </w:rPr>
           </w:pPr>
-          <w:hyperlink w:anchor="_Toc54197397" w:history="1">
+          <w:hyperlink w:anchor="_Toc61784181" w:history="1">
             <w:r>
               <w:rPr>
                 <w:rStyle w:val="Hyperlink"/>
@@ -2005,7 +2080,7 @@
                 <w:noProof/>
                 <w:webHidden/>
               </w:rPr>
-              <w:instrText xml:space="preserve"> PAGEREF _Toc54197397 \h </w:instrText>
+              <w:instrText xml:space="preserve"> PAGEREF _Toc61784181 \h </w:instrText>
             </w:r>
             <w:r>
               <w:rPr>
@@ -2025,7 +2100,7 @@
                 <w:noProof/>
                 <w:webHidden/>
               </w:rPr>
-              <w:t>15</w:t>
+              <w:t>16</w:t>
             </w:r>
             <w:r>
               <w:rPr>
@@ -2047,7 +2122,7 @@
               <w:noProof/>
             </w:rPr>
           </w:pPr>
-          <w:hyperlink w:anchor="_Toc54197398" w:history="1">
+          <w:hyperlink w:anchor="_Toc61784182" w:history="1">
             <w:r>
               <w:rPr>
                 <w:rStyle w:val="Hyperlink"/>
@@ -2074,7 +2149,7 @@
                 <w:noProof/>
                 <w:webHidden/>
               </w:rPr>
-              <w:instrText xml:space="preserve"> PAGEREF _Toc54197398 \h </w:instrText>
+              <w:instrText xml:space="preserve"> PAGEREF _Toc61784182 \h </w:instrText>
             </w:r>
             <w:r>
               <w:rPr>
@@ -2094,7 +2169,7 @@
                 <w:noProof/>
                 <w:webHidden/>
               </w:rPr>
-              <w:t>15</w:t>
+              <w:t>16</w:t>
             </w:r>
             <w:r>
               <w:rPr>
@@ -2116,7 +2191,7 @@
               <w:noProof/>
             </w:rPr>
           </w:pPr>
-          <w:hyperlink w:anchor="_Toc54197399" w:history="1">
+          <w:hyperlink w:anchor="_Toc61784183" w:history="1">
             <w:r>
               <w:rPr>
                 <w:rStyle w:val="Hyperlink"/>
@@ -2143,7 +2218,7 @@
                 <w:noProof/>
                 <w:webHidden/>
               </w:rPr>
-              <w:instrText xml:space="preserve"> PAGEREF _Toc54197399 \h </w:instrText>
+              <w:instrText xml:space="preserve"> PAGEREF _Toc61784183 \h </w:instrText>
             </w:r>
             <w:r>
               <w:rPr>
@@ -2163,7 +2238,7 @@
                 <w:noProof/>
                 <w:webHidden/>
               </w:rPr>
-              <w:t>16</w:t>
+              <w:t>17</w:t>
             </w:r>
             <w:r>
               <w:rPr>
@@ -2185,7 +2260,7 @@
               <w:noProof/>
             </w:rPr>
           </w:pPr>
-          <w:hyperlink w:anchor="_Toc54197400" w:history="1">
+          <w:hyperlink w:anchor="_Toc61784184" w:history="1">
             <w:r>
               <w:rPr>
                 <w:rStyle w:val="Hyperlink"/>
@@ -2212,7 +2287,7 @@
                 <w:noProof/>
                 <w:webHidden/>
               </w:rPr>
-              <w:instrText xml:space="preserve"> PAGEREF _Toc54197400 \h </w:instrText>
+              <w:instrText xml:space="preserve"> PAGEREF _Toc61784184 \h </w:instrText>
             </w:r>
             <w:r>
               <w:rPr>
@@ -2254,7 +2329,7 @@
               <w:noProof/>
             </w:rPr>
           </w:pPr>
-          <w:hyperlink w:anchor="_Toc54197401" w:history="1">
+          <w:hyperlink w:anchor="_Toc61784185" w:history="1">
             <w:r>
               <w:rPr>
                 <w:rStyle w:val="Hyperlink"/>
@@ -2281,7 +2356,7 @@
                 <w:noProof/>
                 <w:webHidden/>
               </w:rPr>
-              <w:instrText xml:space="preserve"> PAGEREF _Toc54197401 \h </w:instrText>
+              <w:instrText xml:space="preserve"> PAGEREF _Toc61784185 \h </w:instrText>
             </w:r>
             <w:r>
               <w:rPr>
@@ -2301,7 +2376,7 @@
                 <w:noProof/>
                 <w:webHidden/>
               </w:rPr>
-              <w:t>17</w:t>
+              <w:t>18</w:t>
             </w:r>
             <w:r>
               <w:rPr>
@@ -2323,7 +2398,7 @@
               <w:noProof/>
             </w:rPr>
           </w:pPr>
-          <w:hyperlink w:anchor="_Toc54197402" w:history="1">
+          <w:hyperlink w:anchor="_Toc61784186" w:history="1">
             <w:r>
               <w:rPr>
                 <w:rStyle w:val="Hyperlink"/>
@@ -2350,7 +2425,7 @@
                 <w:noProof/>
                 <w:webHidden/>
               </w:rPr>
-              <w:instrText xml:space="preserve"> PAGEREF _Toc54197402 \h </w:instrText>
+              <w:instrText xml:space="preserve"> PAGEREF _Toc61784186 \h </w:instrText>
             </w:r>
             <w:r>
               <w:rPr>
@@ -2370,7 +2445,7 @@
                 <w:noProof/>
                 <w:webHidden/>
               </w:rPr>
-              <w:t>17</w:t>
+              <w:t>18</w:t>
             </w:r>
             <w:r>
               <w:rPr>
@@ -2388,6 +2463,7 @@
               <w:bCs/>
               <w:noProof/>
             </w:rPr>
+            <w:lastRenderedPageBreak/>
             <w:fldChar w:fldCharType="end"/>
           </w:r>
         </w:p>
@@ -2397,12 +2473,11 @@
       <w:pPr>
         <w:pStyle w:val="Heading1"/>
       </w:pPr>
-      <w:bookmarkStart w:id="1" w:name="_Toc54197372"/>
-      <w:r>
-        <w:lastRenderedPageBreak/>
+      <w:bookmarkStart w:id="0" w:name="_Toc61784155"/>
+      <w:r>
         <w:t>Introduction</w:t>
       </w:r>
-      <w:bookmarkEnd w:id="1"/>
+      <w:bookmarkEnd w:id="0"/>
     </w:p>
     <w:p>
       <w:hyperlink r:id="rId6">
@@ -2500,11 +2575,11 @@
       <w:pPr>
         <w:pStyle w:val="Heading2"/>
       </w:pPr>
-      <w:bookmarkStart w:id="2" w:name="_Toc54197373"/>
+      <w:bookmarkStart w:id="1" w:name="_Toc61784156"/>
       <w:r>
         <w:t>Noteworthy features</w:t>
       </w:r>
-      <w:bookmarkEnd w:id="2"/>
+      <w:bookmarkEnd w:id="1"/>
     </w:p>
     <w:p>
       <w:r>
@@ -2660,6 +2735,7 @@
     </w:p>
     <w:p>
       <w:r>
+        <w:lastRenderedPageBreak/>
         <w:t>Of course, the editor and its drivers also have all the modern features you would expect these days, such as table index hotkeys, muting channels, both instruments and commands at the same time, adjustable hard restart, pulse and filter programs, inserting the next unused sequence, and a whole lot more.</w:t>
       </w:r>
     </w:p>
@@ -2667,89 +2743,88 @@
       <w:pPr>
         <w:pStyle w:val="Heading1"/>
       </w:pPr>
-      <w:bookmarkStart w:id="3" w:name="_Toc54197374"/>
-      <w:r>
-        <w:lastRenderedPageBreak/>
+      <w:bookmarkStart w:id="2" w:name="_Toc61784157"/>
+      <w:r>
         <w:t>The Basics</w:t>
       </w:r>
+      <w:bookmarkEnd w:id="2"/>
+    </w:p>
+    <w:p>
+      <w:r>
+        <w:t xml:space="preserve">Let </w:t>
+      </w:r>
+      <w:r>
+        <w:t>us</w:t>
+      </w:r>
+      <w:r>
+        <w:t xml:space="preserve"> take you on a brief tour through the editor and show the areas. To make this easier, start out by loading a tune. Hit </w:t>
+      </w:r>
+      <w:r>
+        <w:rPr>
+          <w:b/>
+          <w:color w:val="003399"/>
+        </w:rPr>
+        <w:t>F10</w:t>
+      </w:r>
+      <w:r>
+        <w:t>, enter the music folder, and open an SF2 file. (This is the file extension SID Factory II uses for its source tunes.)</w:t>
+      </w:r>
+    </w:p>
+    <w:p>
+      <w:pPr>
+        <w:pStyle w:val="IntenseQuote"/>
+      </w:pPr>
+      <w:r>
+        <w:rPr>
+          <w:b/>
+        </w:rPr>
+        <w:t>TIP:</w:t>
+      </w:r>
+      <w:r>
+        <w:t xml:space="preserve"> When a confirmation dialog box pops up, you can also hit </w:t>
+      </w:r>
+      <w:r>
+        <w:rPr>
+          <w:b/>
+        </w:rPr>
+        <w:t>y</w:t>
+      </w:r>
+      <w:r>
+        <w:t xml:space="preserve"> or </w:t>
+      </w:r>
+      <w:r>
+        <w:rPr>
+          <w:b/>
+        </w:rPr>
+        <w:t>n</w:t>
+      </w:r>
+      <w:r>
+        <w:t xml:space="preserve"> to select.</w:t>
+      </w:r>
+    </w:p>
+    <w:p>
+      <w:r>
+        <w:t xml:space="preserve">SF2 files are actually PRG files in disguise. You can open e.g. the VICE emulator and drag-and-drop an SF2 file there. It even has a small interrupt driver. Just type </w:t>
+      </w:r>
+      <w:r>
+        <w:rPr>
+          <w:rFonts w:ascii="Courier New" w:hAnsi="Courier New" w:cs="Courier New"/>
+        </w:rPr>
+        <w:t>SYS4093</w:t>
+      </w:r>
+      <w:r>
+        <w:t xml:space="preserve"> and your source tune should play, showing the rastertime it uses.</w:t>
+      </w:r>
+    </w:p>
+    <w:p>
+      <w:pPr>
+        <w:pStyle w:val="Heading2"/>
+      </w:pPr>
+      <w:bookmarkStart w:id="3" w:name="_Toc61784158"/>
+      <w:r>
+        <w:t>Editor</w:t>
+      </w:r>
       <w:bookmarkEnd w:id="3"/>
-    </w:p>
-    <w:p>
-      <w:r>
-        <w:t xml:space="preserve">Let </w:t>
-      </w:r>
-      <w:r>
-        <w:t>us</w:t>
-      </w:r>
-      <w:r>
-        <w:t xml:space="preserve"> take you on a brief tour through the editor and show the areas. To make this easier, start out by loading a tune. Hit </w:t>
-      </w:r>
-      <w:r>
-        <w:rPr>
-          <w:b/>
-          <w:color w:val="003399"/>
-        </w:rPr>
-        <w:t>F10</w:t>
-      </w:r>
-      <w:r>
-        <w:t>, enter the music folder, and open an SF2 file. (This is the file extension SID Factory II uses for its source tunes.)</w:t>
-      </w:r>
-    </w:p>
-    <w:p>
-      <w:pPr>
-        <w:pStyle w:val="IntenseQuote"/>
-      </w:pPr>
-      <w:r>
-        <w:rPr>
-          <w:b/>
-        </w:rPr>
-        <w:t>TIP:</w:t>
-      </w:r>
-      <w:r>
-        <w:t xml:space="preserve"> When a confirmation dialog box pops up, you can also hit </w:t>
-      </w:r>
-      <w:r>
-        <w:rPr>
-          <w:b/>
-        </w:rPr>
-        <w:t>y</w:t>
-      </w:r>
-      <w:r>
-        <w:t xml:space="preserve"> or </w:t>
-      </w:r>
-      <w:r>
-        <w:rPr>
-          <w:b/>
-        </w:rPr>
-        <w:t>n</w:t>
-      </w:r>
-      <w:r>
-        <w:t xml:space="preserve"> to select.</w:t>
-      </w:r>
-    </w:p>
-    <w:p>
-      <w:r>
-        <w:t xml:space="preserve">SF2 files are actually PRG files in disguise. You can open e.g. the VICE emulator and drag-and-drop an SF2 file there. It even has a small interrupt driver. Just type </w:t>
-      </w:r>
-      <w:r>
-        <w:rPr>
-          <w:rFonts w:ascii="Courier New" w:hAnsi="Courier New" w:cs="Courier New"/>
-        </w:rPr>
-        <w:t>SYS4093</w:t>
-      </w:r>
-      <w:r>
-        <w:t xml:space="preserve"> and your source tune should play, showing the rastertime it uses.</w:t>
-      </w:r>
-    </w:p>
-    <w:p>
-      <w:pPr>
-        <w:pStyle w:val="Heading2"/>
-      </w:pPr>
-      <w:bookmarkStart w:id="4" w:name="_Toc54197375"/>
-      <w:r>
-        <w:t>Editor</w:t>
-      </w:r>
-      <w:bookmarkEnd w:id="4"/>
     </w:p>
     <w:p>
       <w:r>
@@ -2815,12 +2890,12 @@
     </w:p>
     <w:p>
       <w:r>
+        <w:lastRenderedPageBreak/>
         <w:t>In the left side, the song list provides an overview of the entire song. It only show the sequence numbers and you cannot edit here. However, you can use it to go to and play from specific locations.</w:t>
       </w:r>
     </w:p>
     <w:p>
       <w:r>
-        <w:lastRenderedPageBreak/>
         <w:t>Just b</w:t>
       </w:r>
       <w:r>
@@ -2881,11 +2956,11 @@
       <w:pPr>
         <w:pStyle w:val="Heading2"/>
       </w:pPr>
-      <w:bookmarkStart w:id="5" w:name="_Toc54197376"/>
+      <w:bookmarkStart w:id="4" w:name="_Toc61784159"/>
       <w:r>
         <w:t>Options</w:t>
       </w:r>
-      <w:bookmarkEnd w:id="5"/>
+      <w:bookmarkEnd w:id="4"/>
     </w:p>
     <w:p>
       <w:r>
@@ -3003,11 +3078,11 @@
       <w:pPr>
         <w:pStyle w:val="Heading2"/>
       </w:pPr>
-      <w:bookmarkStart w:id="6" w:name="_Toc54197377"/>
+      <w:bookmarkStart w:id="5" w:name="_Toc61784160"/>
       <w:r>
         <w:t>Tracks</w:t>
       </w:r>
-      <w:bookmarkEnd w:id="6"/>
+      <w:bookmarkEnd w:id="5"/>
     </w:p>
     <w:p>
       <w:r>
@@ -3152,11 +3227,8 @@
     </w:p>
     <w:p>
       <w:r>
-        <w:t xml:space="preserve">SID Factory II uses the same contiguous sequence stacking system as JCH’s original native C64 editor did. CheeseCutter also uses this. It means that all the sequences in each voice can be in various lengths </w:t>
-      </w:r>
-      <w:r>
         <w:lastRenderedPageBreak/>
-        <w:t>independently from the neighbor tracks. The sequences are simply stacked on top of each other, like a game of perfect Tetris.</w:t>
+        <w:t>SID Factory II uses the same contiguous sequence stacking system as JCH’s original native C64 editor did. CheeseCutter also uses this. It means that all the sequences in each voice can be in various lengths independently from the neighbor tracks. The sequences are simply stacked on top of each other, like a game of perfect Tetris.</w:t>
       </w:r>
     </w:p>
     <w:p>
@@ -3405,6 +3477,7 @@
     </w:p>
     <w:p>
       <w:r>
+        <w:lastRenderedPageBreak/>
         <w:t xml:space="preserve">SID Factory II is normally silent as you type in notes. However, if you hold down </w:t>
       </w:r>
       <w:r>
@@ -3415,11 +3488,7 @@
         <w:t>Shift</w:t>
       </w:r>
       <w:r>
-        <w:t xml:space="preserve"> while typing the notes, you can hear the currently chosen instrument playing. This also temporarily stops all editing, </w:t>
-      </w:r>
-      <w:r>
-        <w:lastRenderedPageBreak/>
-        <w:t xml:space="preserve">making it suitable for quickly testing a melody or an instrument. If you want to be able to hear the instrument as you type in the notes, click the </w:t>
+        <w:t xml:space="preserve"> while typing the notes, you can hear the currently chosen instrument playing. This also temporarily stops all editing, making it suitable for quickly testing a melody or an instrument. If you want to be able to hear the instrument as you type in the notes, click the </w:t>
       </w:r>
       <w:r>
         <w:rPr>
@@ -3683,14 +3752,14 @@
       <w:pPr>
         <w:pStyle w:val="Heading2"/>
       </w:pPr>
-      <w:bookmarkStart w:id="7" w:name="_Toc54197378"/>
+      <w:bookmarkStart w:id="6" w:name="_Toc61784161"/>
       <w:r>
         <w:t>Song</w:t>
       </w:r>
       <w:r>
         <w:t xml:space="preserve"> list</w:t>
       </w:r>
-      <w:bookmarkEnd w:id="7"/>
+      <w:bookmarkEnd w:id="6"/>
     </w:p>
     <w:p>
       <w:r>
@@ -3815,12 +3884,12 @@
       <w:pPr>
         <w:pStyle w:val="Heading2"/>
       </w:pPr>
-      <w:bookmarkStart w:id="8" w:name="_Toc54197379"/>
+      <w:bookmarkStart w:id="7" w:name="_Toc61784162"/>
       <w:r>
         <w:lastRenderedPageBreak/>
         <w:t>Bookmarks</w:t>
       </w:r>
-      <w:bookmarkEnd w:id="8"/>
+      <w:bookmarkEnd w:id="7"/>
     </w:p>
     <w:p>
       <w:r>
@@ -3963,11 +4032,11 @@
       <w:pPr>
         <w:pStyle w:val="Heading2"/>
       </w:pPr>
-      <w:bookmarkStart w:id="9" w:name="_Toc54197380"/>
+      <w:bookmarkStart w:id="8" w:name="_Toc61784163"/>
       <w:r>
         <w:t>Tables</w:t>
       </w:r>
-      <w:bookmarkEnd w:id="9"/>
+      <w:bookmarkEnd w:id="8"/>
     </w:p>
     <w:p>
       <w:r>
@@ -4426,11 +4495,11 @@
       <w:pPr>
         <w:pStyle w:val="Heading3"/>
       </w:pPr>
-      <w:bookmarkStart w:id="10" w:name="_Toc54197381"/>
+      <w:bookmarkStart w:id="9" w:name="_Toc61784164"/>
       <w:r>
         <w:t>Commands</w:t>
       </w:r>
-      <w:bookmarkEnd w:id="10"/>
+      <w:bookmarkEnd w:id="9"/>
     </w:p>
     <w:p>
       <w:r>
@@ -4507,11 +4576,11 @@
       <w:pPr>
         <w:pStyle w:val="Heading3"/>
       </w:pPr>
-      <w:bookmarkStart w:id="11" w:name="_Toc54197382"/>
+      <w:bookmarkStart w:id="10" w:name="_Toc61784165"/>
       <w:r>
         <w:t>Instruments</w:t>
       </w:r>
-      <w:bookmarkEnd w:id="11"/>
+      <w:bookmarkEnd w:id="10"/>
     </w:p>
     <w:p>
       <w:r>
@@ -4616,310 +4685,554 @@
       <w:pPr>
         <w:pStyle w:val="Heading3"/>
       </w:pPr>
-      <w:bookmarkStart w:id="12" w:name="_Toc54197383"/>
+      <w:bookmarkStart w:id="11" w:name="_Toc61784166"/>
       <w:r>
         <w:t>Wave</w:t>
       </w:r>
+      <w:bookmarkEnd w:id="11"/>
+    </w:p>
+    <w:p>
+      <w:r>
+        <w:t>If the driver offers a</w:t>
+      </w:r>
+      <w:r>
+        <w:t xml:space="preserve"> wave table, it usually sets the waveform in the left column and the semitones add value in the right. For example, </w:t>
+      </w:r>
+      <w:r>
+        <w:rPr>
+          <w:rFonts w:ascii="Courier New" w:hAnsi="Courier New" w:cs="Courier New"/>
+        </w:rPr>
+        <w:t>11 0c</w:t>
+      </w:r>
+      <w:r>
+        <w:t xml:space="preserve"> means use the triangle waveform and play it one octave higher than what the note in the sequence states. </w:t>
+      </w:r>
+      <w:r>
+        <w:t>However, i</w:t>
+      </w:r>
+      <w:r>
+        <w:t xml:space="preserve">f you add </w:t>
+      </w:r>
+      <w:r>
+        <w:rPr>
+          <w:rFonts w:ascii="Courier New" w:hAnsi="Courier New" w:cs="Courier New"/>
+        </w:rPr>
+        <w:t>80</w:t>
+      </w:r>
+      <w:r>
+        <w:t xml:space="preserve"> to the right value, it will be a static note chosen directly from the table of frequency values. This is great for e.g. drums.</w:t>
+      </w:r>
+    </w:p>
+    <w:p>
+      <w:r>
+        <w:t xml:space="preserve">A left value of </w:t>
+      </w:r>
+      <w:r>
+        <w:rPr>
+          <w:rFonts w:ascii="Courier New" w:hAnsi="Courier New" w:cs="Courier New"/>
+        </w:rPr>
+        <w:t>7f</w:t>
+      </w:r>
+      <w:r>
+        <w:t xml:space="preserve"> expects the right value to be an absolute pointer to a different row. For example, </w:t>
+      </w:r>
+      <w:r>
+        <w:rPr>
+          <w:rFonts w:ascii="Courier New" w:hAnsi="Courier New" w:cs="Courier New"/>
+        </w:rPr>
+        <w:t>7f 02</w:t>
+      </w:r>
+      <w:r>
+        <w:t xml:space="preserve"> means that it should wrap back to the third row in the table.</w:t>
+      </w:r>
+    </w:p>
+    <w:p>
+      <w:r>
+        <w:t>T</w:t>
+      </w:r>
+      <w:r>
+        <w:t xml:space="preserve">he above </w:t>
+      </w:r>
+      <w:r>
+        <w:t xml:space="preserve">rules </w:t>
+      </w:r>
+      <w:r>
+        <w:t xml:space="preserve">are common but </w:t>
+      </w:r>
+      <w:r>
+        <w:t xml:space="preserve">might change </w:t>
+      </w:r>
+      <w:r>
+        <w:t xml:space="preserve">when a different </w:t>
+      </w:r>
+      <w:r>
+        <w:t>driver is loaded.</w:t>
+      </w:r>
+    </w:p>
+    <w:p>
+      <w:pPr>
+        <w:pStyle w:val="Heading3"/>
+      </w:pPr>
+      <w:bookmarkStart w:id="12" w:name="_Toc61784167"/>
+      <w:r>
+        <w:t>Pulse</w:t>
+      </w:r>
       <w:bookmarkEnd w:id="12"/>
     </w:p>
     <w:p>
       <w:r>
-        <w:t>If the driver offers a</w:t>
-      </w:r>
-      <w:r>
-        <w:t xml:space="preserve"> wave table, it usually sets the waveform in the left column and the semitones add value in the right. For example, </w:t>
+        <w:t xml:space="preserve">If the driver offers a pulse table, it is used to define the range and speeds of which the pulse travels to produce the swooping effects of waveform </w:t>
       </w:r>
       <w:r>
         <w:rPr>
           <w:rFonts w:ascii="Courier New" w:hAnsi="Courier New" w:cs="Courier New"/>
         </w:rPr>
-        <w:t>11 0c</w:t>
-      </w:r>
-      <w:r>
-        <w:t xml:space="preserve"> means use the triangle waveform and play it one octave higher than what the note in the sequence states. </w:t>
-      </w:r>
-      <w:r>
-        <w:t>However, i</w:t>
-      </w:r>
-      <w:r>
-        <w:t xml:space="preserve">f you add </w:t>
+        <w:t>41</w:t>
+      </w:r>
+      <w:r>
+        <w:t xml:space="preserve"> as well as a few combined waveforms. Hit </w:t>
+      </w:r>
+      <w:r>
+        <w:rPr>
+          <w:b/>
+          <w:color w:val="003399"/>
+        </w:rPr>
+        <w:t>F12</w:t>
+      </w:r>
+      <w:r>
+        <w:t xml:space="preserve"> to open an expanded overlay that explains the commands in this table. Look for the pink color.</w:t>
+      </w:r>
+    </w:p>
+    <w:p>
+      <w:r>
+        <w:t>In some drivers, a more simple pulsating effect is defined in one or two bytes in the instrument.</w:t>
+      </w:r>
+    </w:p>
+    <w:p>
+      <w:pPr>
+        <w:pStyle w:val="Heading3"/>
+      </w:pPr>
+      <w:bookmarkStart w:id="13" w:name="_Toc61784168"/>
+      <w:r>
+        <w:t>Filter</w:t>
+      </w:r>
+      <w:bookmarkEnd w:id="13"/>
+    </w:p>
+    <w:p>
+      <w:r>
+        <w:t>If the driver offers a filter table, it is also used to define the range and speeds. Unlike pulse, the filter in the SID chip is a global effect that can then be applied to one or more channels using a bit mask.</w:t>
+      </w:r>
+      <w:r>
+        <w:t xml:space="preserve"> </w:t>
+      </w:r>
+      <w:r>
+        <w:t>This bit mask consists of three bits, for values 1, 2 and 4.</w:t>
+      </w:r>
+    </w:p>
+    <w:p>
+      <w:r>
+        <w:t xml:space="preserve">By combining these you can </w:t>
+      </w:r>
+      <w:r>
+        <w:t xml:space="preserve">choose </w:t>
+      </w:r>
+      <w:r>
+        <w:t>any combination of channels.</w:t>
+      </w:r>
+    </w:p>
+    <w:p>
+      <w:r>
+        <w:t xml:space="preserve">For example 1+2 = 3 adds the filter effect to the first two channels, 4 only to the third channel, while 1+2+4 = 7 to all three channels. Typically this bitmask is one of several settings </w:t>
+      </w:r>
+      <w:r>
+        <w:t xml:space="preserve">in this table along with the filter cutoff start value and the resonance, but it depends on how the driver is written. Hit </w:t>
+      </w:r>
+      <w:r>
+        <w:rPr>
+          <w:b/>
+          <w:color w:val="003399"/>
+        </w:rPr>
+        <w:t>F12</w:t>
+      </w:r>
+      <w:r>
+        <w:t xml:space="preserve"> to open an expanded overlay that explains the commands in the table. Look for the orange color.</w:t>
+      </w:r>
+    </w:p>
+    <w:p>
+      <w:r>
+        <w:t xml:space="preserve">Note that some of the drivers available doesn’t </w:t>
+      </w:r>
+      <w:r>
+        <w:t xml:space="preserve">even </w:t>
+      </w:r>
+      <w:r>
+        <w:t>have any filter capabilities at all.</w:t>
+      </w:r>
+    </w:p>
+    <w:p>
+      <w:pPr>
+        <w:pStyle w:val="Heading3"/>
+      </w:pPr>
+      <w:bookmarkStart w:id="14" w:name="_Toc61784169"/>
+      <w:r>
+        <w:t>Arp</w:t>
+      </w:r>
+      <w:bookmarkEnd w:id="14"/>
+    </w:p>
+    <w:p>
+      <w:r>
+        <w:t xml:space="preserve">Some drivers have an arpeggio table that is separate from the wave table. This is primarily used to </w:t>
+      </w:r>
+      <w:r>
+        <w:t>make</w:t>
+      </w:r>
+      <w:r>
+        <w:t xml:space="preserve"> arpeggio chords, typically referred to from the command table. The values are added as semitones to the note in the sequence. A value in the command may even set the speed of the arpeggio. Hit</w:t>
+      </w:r>
+      <w:r>
+        <w:rPr>
+          <w:b/>
+          <w:color w:val="003399"/>
+        </w:rPr>
+        <w:t xml:space="preserve"> </w:t>
+      </w:r>
+      <w:r>
+        <w:rPr>
+          <w:b/>
+          <w:color w:val="003399"/>
+        </w:rPr>
+        <w:t>F12</w:t>
+      </w:r>
+      <w:r>
+        <w:t xml:space="preserve"> to open an expanded overlay that explains the table. Look for the green color. </w:t>
+      </w:r>
+    </w:p>
+    <w:p>
+      <w:r>
+        <w:t xml:space="preserve">In the default driver that loads when SID Factory II starts (driver 11) the arpeggio only affect the values in the </w:t>
+      </w:r>
+      <w:r>
+        <w:rPr>
+          <w:i/>
+        </w:rPr>
+        <w:t>wave table</w:t>
+      </w:r>
+      <w:r>
+        <w:t xml:space="preserve"> where semitone add value</w:t>
+      </w:r>
+      <w:r>
+        <w:t>s</w:t>
+      </w:r>
+      <w:r>
+        <w:t xml:space="preserve"> </w:t>
+      </w:r>
+      <w:r>
+        <w:t>are</w:t>
+      </w:r>
+      <w:r>
+        <w:t xml:space="preserve"> </w:t>
+      </w:r>
+      <w:r>
+        <w:t xml:space="preserve">set to </w:t>
       </w:r>
       <w:r>
         <w:rPr>
           <w:rFonts w:ascii="Courier New" w:hAnsi="Courier New" w:cs="Courier New"/>
         </w:rPr>
-        <w:t>80</w:t>
-      </w:r>
-      <w:r>
-        <w:t xml:space="preserve"> to the right value, it will be a static note chosen directly from the table of frequency values. This is great for e.g. drums.</w:t>
-      </w:r>
-    </w:p>
-    <w:p>
-      <w:r>
-        <w:t xml:space="preserve">A left value of </w:t>
+        <w:t>0</w:t>
       </w:r>
       <w:r>
         <w:rPr>
           <w:rFonts w:ascii="Courier New" w:hAnsi="Courier New" w:cs="Courier New"/>
         </w:rPr>
-        <w:t>7f</w:t>
-      </w:r>
-      <w:r>
-        <w:t xml:space="preserve"> expects the right value to be an absolute pointer to a different row. For example, </w:t>
-      </w:r>
-      <w:r>
-        <w:rPr>
-          <w:rFonts w:ascii="Courier New" w:hAnsi="Courier New" w:cs="Courier New"/>
-        </w:rPr>
-        <w:t>7f 02</w:t>
-      </w:r>
-      <w:r>
-        <w:t xml:space="preserve"> means that it should wrap back to the third row in the table.</w:t>
-      </w:r>
-    </w:p>
-    <w:p>
-      <w:r>
-        <w:t>T</w:t>
-      </w:r>
-      <w:r>
-        <w:t xml:space="preserve">he above </w:t>
-      </w:r>
-      <w:r>
-        <w:t xml:space="preserve">rules </w:t>
-      </w:r>
-      <w:r>
-        <w:t xml:space="preserve">are common but </w:t>
-      </w:r>
-      <w:r>
-        <w:t xml:space="preserve">might change </w:t>
-      </w:r>
-      <w:r>
-        <w:t xml:space="preserve">when a different </w:t>
-      </w:r>
-      <w:r>
-        <w:t>driver is loaded.</w:t>
+        <w:t>0</w:t>
+      </w:r>
+      <w:r>
+        <w:t>. Other add values ignore the arpeggio.</w:t>
       </w:r>
     </w:p>
     <w:p>
       <w:pPr>
         <w:pStyle w:val="Heading3"/>
       </w:pPr>
-      <w:bookmarkStart w:id="13" w:name="_Toc54197384"/>
-      <w:r>
-        <w:t>Pulse</w:t>
-      </w:r>
-      <w:bookmarkEnd w:id="13"/>
-    </w:p>
-    <w:p>
-      <w:r>
-        <w:t xml:space="preserve">If the driver offers a pulse table, it is used to define the range and speeds of which the pulse travels to produce the swooping effects of waveform </w:t>
-      </w:r>
-      <w:r>
-        <w:rPr>
-          <w:rFonts w:ascii="Courier New" w:hAnsi="Courier New" w:cs="Courier New"/>
-        </w:rPr>
-        <w:t>41</w:t>
-      </w:r>
-      <w:r>
-        <w:t xml:space="preserve"> as well as a few combined waveforms. Hit </w:t>
-      </w:r>
-      <w:r>
-        <w:rPr>
-          <w:b/>
-          <w:color w:val="003399"/>
-        </w:rPr>
-        <w:t>F12</w:t>
-      </w:r>
-      <w:r>
-        <w:t xml:space="preserve"> to open an expanded overlay that explains the commands in this table. Look for the pink color.</w:t>
-      </w:r>
-    </w:p>
-    <w:p>
-      <w:r>
-        <w:t>In some drivers, a more simple pulsating effect is defined in one or two bytes in the instrument.</w:t>
-      </w:r>
-    </w:p>
-    <w:p>
-      <w:pPr>
-        <w:pStyle w:val="Heading3"/>
-      </w:pPr>
-      <w:bookmarkStart w:id="14" w:name="_Toc54197385"/>
-      <w:r>
-        <w:t>Filter</w:t>
-      </w:r>
-      <w:bookmarkEnd w:id="14"/>
-    </w:p>
-    <w:p>
-      <w:r>
-        <w:t>If the driver offers a filter table, it is also used to define the range and speeds. Unlike pulse, the filter in the SID chip is a global effect that can then be applied to one or more channels using a bit mask.</w:t>
-      </w:r>
-      <w:r>
-        <w:t xml:space="preserve"> </w:t>
-      </w:r>
-      <w:r>
-        <w:t>This bit mask consists of three bits, for values 1, 2 and 4.</w:t>
-      </w:r>
-    </w:p>
-    <w:p>
-      <w:r>
-        <w:t xml:space="preserve">By combining these you can </w:t>
-      </w:r>
-      <w:r>
-        <w:t xml:space="preserve">choose </w:t>
-      </w:r>
-      <w:r>
-        <w:t>any combination of channels.</w:t>
-      </w:r>
-    </w:p>
-    <w:p>
-      <w:r>
-        <w:t xml:space="preserve">For example 1+2 = 3 adds the filter effect to the first two channels, 4 only to the third channel, while 1+2+4 = 7 to all three channels. Typically this bitmask is one of several settings </w:t>
-      </w:r>
-      <w:r>
-        <w:t xml:space="preserve">in this table along with the filter cutoff start value and the resonance, but it depends on how the driver is written. Hit </w:t>
-      </w:r>
-      <w:r>
-        <w:rPr>
-          <w:b/>
-          <w:color w:val="003399"/>
-        </w:rPr>
-        <w:t>F12</w:t>
-      </w:r>
-      <w:r>
-        <w:t xml:space="preserve"> to open an expanded overlay that explains the commands in the table. Look for the orange color.</w:t>
-      </w:r>
-    </w:p>
-    <w:p>
-      <w:r>
-        <w:t xml:space="preserve">Note that some of the drivers available doesn’t </w:t>
-      </w:r>
-      <w:r>
-        <w:t xml:space="preserve">even </w:t>
-      </w:r>
-      <w:r>
-        <w:t>have any filter capabilities at all.</w:t>
-      </w:r>
-    </w:p>
-    <w:p>
-      <w:pPr>
-        <w:pStyle w:val="Heading3"/>
-      </w:pPr>
-      <w:bookmarkStart w:id="15" w:name="_Toc54197386"/>
-      <w:r>
-        <w:t>Arp</w:t>
-      </w:r>
-      <w:bookmarkEnd w:id="15"/>
-    </w:p>
-    <w:p>
-      <w:r>
-        <w:t xml:space="preserve">Some drivers have an arpeggio table that is separate from the wave table. This is primarily used to </w:t>
-      </w:r>
-      <w:r>
-        <w:t>make</w:t>
-      </w:r>
-      <w:r>
-        <w:t xml:space="preserve"> arpeggio chords, typically referred to from the command table. The values are added as semitones to the note in the sequence. A value in the command may even set the speed of the arpeggio. Hit</w:t>
-      </w:r>
-      <w:r>
-        <w:rPr>
-          <w:b/>
-          <w:color w:val="003399"/>
-        </w:rPr>
-        <w:t xml:space="preserve"> </w:t>
-      </w:r>
-      <w:r>
-        <w:rPr>
-          <w:b/>
-          <w:color w:val="003399"/>
-        </w:rPr>
-        <w:t>F12</w:t>
-      </w:r>
-      <w:r>
-        <w:t xml:space="preserve"> to open an expanded overlay that explains the table. Look for the green color. </w:t>
-      </w:r>
-    </w:p>
-    <w:p>
-      <w:r>
-        <w:t xml:space="preserve">In the default driver that loads when SID Factory II starts (driver 11) the arpeggio only affect the values in the </w:t>
-      </w:r>
-      <w:r>
-        <w:rPr>
-          <w:i/>
-        </w:rPr>
-        <w:t>wave table</w:t>
-      </w:r>
-      <w:r>
-        <w:t xml:space="preserve"> where semitone add value</w:t>
-      </w:r>
-      <w:r>
-        <w:t>s</w:t>
-      </w:r>
-      <w:r>
-        <w:t xml:space="preserve"> </w:t>
-      </w:r>
-      <w:r>
-        <w:t>are</w:t>
-      </w:r>
-      <w:r>
-        <w:t xml:space="preserve"> </w:t>
-      </w:r>
-      <w:r>
-        <w:t xml:space="preserve">set to </w:t>
-      </w:r>
-      <w:r>
-        <w:rPr>
-          <w:rFonts w:ascii="Courier New" w:hAnsi="Courier New" w:cs="Courier New"/>
-        </w:rPr>
-        <w:t>0</w:t>
-      </w:r>
-      <w:r>
-        <w:rPr>
-          <w:rFonts w:ascii="Courier New" w:hAnsi="Courier New" w:cs="Courier New"/>
-        </w:rPr>
-        <w:t>0</w:t>
-      </w:r>
-      <w:r>
-        <w:t>. Other add values ignore the arpeggio.</w:t>
-      </w:r>
-    </w:p>
-    <w:p>
-      <w:pPr>
-        <w:pStyle w:val="Heading3"/>
-      </w:pPr>
-      <w:bookmarkStart w:id="16" w:name="_Toc54197387"/>
+      <w:bookmarkStart w:id="15" w:name="_Toc61784170"/>
       <w:r>
         <w:lastRenderedPageBreak/>
         <w:t>Init</w:t>
       </w:r>
+      <w:bookmarkEnd w:id="15"/>
+    </w:p>
+    <w:p>
+      <w:r>
+        <w:t xml:space="preserve">If the init table is present in the current driver, it points to a tempo table row and sets the main volume with </w:t>
+      </w:r>
+      <w:r>
+        <w:rPr>
+          <w:rFonts w:ascii="Courier New" w:hAnsi="Courier New" w:cs="Courier New"/>
+        </w:rPr>
+        <w:t>00 0f</w:t>
+      </w:r>
+      <w:r>
+        <w:t xml:space="preserve"> (</w:t>
+      </w:r>
+      <w:r>
+        <w:t xml:space="preserve">the latter is </w:t>
+      </w:r>
+      <w:r>
+        <w:t>the loudest volume possible</w:t>
+      </w:r>
+      <w:r>
+        <w:t xml:space="preserve"> in the SID chip</w:t>
+      </w:r>
+      <w:r>
+        <w:t>).</w:t>
+      </w:r>
+      <w:r>
+        <w:t xml:space="preserve"> If you hit </w:t>
+      </w:r>
+      <w:r>
+        <w:rPr>
+          <w:b/>
+          <w:color w:val="003399"/>
+        </w:rPr>
+        <w:t>F12</w:t>
+      </w:r>
+      <w:r>
+        <w:t xml:space="preserve"> to open the overlay you can find its details in the box outlined in white.</w:t>
+      </w:r>
+    </w:p>
+    <w:p>
+      <w:pPr>
+        <w:pStyle w:val="IntenseQuote"/>
+      </w:pPr>
+      <w:r>
+        <w:rPr>
+          <w:b/>
+        </w:rPr>
+        <w:t>NOTE:</w:t>
+      </w:r>
+      <w:r>
+        <w:t xml:space="preserve"> Multiple sub tunes are not yet supported and thus only the first row is used.</w:t>
+      </w:r>
+    </w:p>
+    <w:p>
+      <w:pPr>
+        <w:pStyle w:val="Heading3"/>
+      </w:pPr>
+      <w:bookmarkStart w:id="16" w:name="_Toc61784171"/>
+      <w:r>
+        <w:t>HR</w:t>
+      </w:r>
       <w:bookmarkEnd w:id="16"/>
     </w:p>
     <w:p>
       <w:r>
-        <w:t xml:space="preserve">If the init table is present in the current driver, it points to a tempo table row and sets the main volume with </w:t>
+        <w:t xml:space="preserve">Most drivers utilize something called </w:t>
+      </w:r>
+      <w:r>
+        <w:rPr>
+          <w:i/>
+        </w:rPr>
+        <w:t>hard restart</w:t>
+      </w:r>
+      <w:r>
+        <w:t>. In fact, most modern players on the C64 have some version of this technique. So what is this?</w:t>
+      </w:r>
+    </w:p>
+    <w:p>
+      <w:r>
+        <w:t xml:space="preserve">The ADSR for each channel defines the </w:t>
+      </w:r>
+      <w:r>
+        <w:rPr>
+          <w:i/>
+        </w:rPr>
+        <w:t>Attack</w:t>
+      </w:r>
+      <w:r>
+        <w:t xml:space="preserve">, </w:t>
+      </w:r>
+      <w:r>
+        <w:rPr>
+          <w:i/>
+        </w:rPr>
+        <w:t>Decay</w:t>
+      </w:r>
+      <w:r>
+        <w:t xml:space="preserve">, </w:t>
+      </w:r>
+      <w:r>
+        <w:rPr>
+          <w:i/>
+        </w:rPr>
+        <w:t>Sustain</w:t>
+      </w:r>
+      <w:r>
+        <w:t xml:space="preserve"> and </w:t>
+      </w:r>
+      <w:r>
+        <w:rPr>
+          <w:i/>
+        </w:rPr>
+        <w:t>Release</w:t>
+      </w:r>
+      <w:r>
+        <w:t xml:space="preserve"> of a note. How i</w:t>
+      </w:r>
+      <w:r>
+        <w:t>t</w:t>
+      </w:r>
+      <w:r>
+        <w:t xml:space="preserve"> increases in volume and then decays to a steady level as long as the note is gate</w:t>
+      </w:r>
+      <w:r>
+        <w:t>d</w:t>
+      </w:r>
+      <w:r>
+        <w:t xml:space="preserve"> on, which corresponds to holding down a piano key. As soon as you gate off – release the piano key – the release fades out the note. The ASDR is typically defined in the instrument table and can also be changed with commands.</w:t>
+      </w:r>
+    </w:p>
+    <w:p>
+      <w:r>
+        <w:t>While ADSR is definitely one of the best features of the SID chip, it is not perfect. If you were to, say, play a sequence full of smaller note durations, each kept gated on until the next note, then played it over and over without enabling hard restart in the instrument</w:t>
+      </w:r>
+      <w:r>
+        <w:t>, you would probably hear the ADSR kind of stumble here and there. Of course this depends on what values you put into the ADSR registers and some values may also alleviate it, but it’s easy to keep running into this problem. The renowned C64 composer Martin Galway called thi</w:t>
+      </w:r>
+      <w:r>
+        <w:t xml:space="preserve">s </w:t>
+      </w:r>
+      <w:r>
+        <w:t>“</w:t>
+      </w:r>
+      <w:r>
+        <w:t>the school band effect</w:t>
+      </w:r>
+      <w:r>
+        <w:t>”</w:t>
+      </w:r>
+      <w:r>
+        <w:t xml:space="preserve"> </w:t>
+      </w:r>
+      <w:r>
+        <w:t>which is as apt a description as any.</w:t>
+      </w:r>
+    </w:p>
+    <w:p>
+      <w:r>
+        <w:t xml:space="preserve">Hard restart was </w:t>
+      </w:r>
+      <w:r>
+        <w:t xml:space="preserve">invented </w:t>
+      </w:r>
+      <w:r>
+        <w:t>to defeat this ADSR bug.</w:t>
+      </w:r>
+    </w:p>
+    <w:p>
+      <w:r>
+        <w:t>The hard restart prevention works by gat</w:t>
+      </w:r>
+      <w:r>
+        <w:t>ing</w:t>
+      </w:r>
+      <w:r>
+        <w:t xml:space="preserve"> off and resetting the ADSR values a few frames before the next note triggers. How to design hard restart in a player varies a lot depending on the creator, but in SID Factory</w:t>
+      </w:r>
+      <w:r>
+        <w:t xml:space="preserve"> II</w:t>
+      </w:r>
+      <w:r>
+        <w:t xml:space="preserve">, most drivers that use it triggers the effect exactly two frames before. Say you trigger a note and keep it gated on with </w:t>
       </w:r>
       <w:r>
         <w:rPr>
           <w:rFonts w:ascii="Courier New" w:hAnsi="Courier New" w:cs="Courier New"/>
         </w:rPr>
-        <w:t>00 0f</w:t>
-      </w:r>
-      <w:r>
-        <w:t xml:space="preserve"> (</w:t>
-      </w:r>
-      <w:r>
-        <w:t xml:space="preserve">the latter is </w:t>
-      </w:r>
-      <w:r>
-        <w:t>the loudest volume possible</w:t>
-      </w:r>
-      <w:r>
-        <w:t xml:space="preserve"> in the SID chip</w:t>
-      </w:r>
-      <w:r>
-        <w:t>).</w:t>
-      </w:r>
-      <w:r>
-        <w:t xml:space="preserve"> If you hit </w:t>
+        <w:t>+++</w:t>
+      </w:r>
+      <w:r>
+        <w:t xml:space="preserve"> rows for a few rows, adding up to a total of 15 frames. The note is first triggered with the ADSR defined in the instrument. After 13 of its 15 frames have passed, </w:t>
+      </w:r>
+      <w:r>
+        <w:t xml:space="preserve">the </w:t>
+      </w:r>
+      <w:r>
+        <w:t xml:space="preserve">hard restart takes over. It gates off and applies a different set of ADSR. Depending on this new set of ADSR, it may cut off the remainder of the note, making it sound a tiny bit staccato. </w:t>
+      </w:r>
+      <w:r>
+        <w:t>However, t</w:t>
+      </w:r>
+      <w:r>
+        <w:t xml:space="preserve">his </w:t>
+      </w:r>
+      <w:r>
+        <w:t xml:space="preserve">also </w:t>
+      </w:r>
+      <w:r>
+        <w:t>stabilizes the ADSR and makes sure the next note always triggers perfectly. No more stumbling.</w:t>
+      </w:r>
+    </w:p>
+    <w:p>
+      <w:r>
+        <w:t xml:space="preserve">Defining this new ADSR is where the HR table comes in. In the default driver that loads when SID Factory II starts (driver 11) you can enable hard restart with a flag in the instrument and also point to an ADSR value in the HR table. </w:t>
+      </w:r>
+      <w:r>
+        <w:t>T</w:t>
+      </w:r>
+      <w:r>
+        <w:t xml:space="preserve">his is </w:t>
+      </w:r>
+      <w:r>
+        <w:t xml:space="preserve">typically </w:t>
+      </w:r>
+      <w:r>
+        <w:rPr>
+          <w:rFonts w:ascii="Courier New" w:hAnsi="Courier New" w:cs="Courier New"/>
+        </w:rPr>
+        <w:t>0F 00</w:t>
+      </w:r>
+      <w:r>
+        <w:t xml:space="preserve"> which brings the note down fast. </w:t>
+      </w:r>
+      <w:r>
+        <w:t>T</w:t>
+      </w:r>
+      <w:r>
+        <w:t xml:space="preserve">here is </w:t>
+      </w:r>
+      <w:r>
+        <w:t xml:space="preserve">usually </w:t>
+      </w:r>
+      <w:r>
+        <w:t xml:space="preserve">no reason to change this, but as you become more proficient with composing, </w:t>
+      </w:r>
+      <w:r>
+        <w:t xml:space="preserve">you may want to </w:t>
+      </w:r>
+      <w:r>
+        <w:t xml:space="preserve">experiment. You can also leave it as is </w:t>
+      </w:r>
+      <w:r>
+        <w:t xml:space="preserve">for most instruments </w:t>
+      </w:r>
+      <w:r>
+        <w:t xml:space="preserve">and create a second ADSR set that you point to from </w:t>
+      </w:r>
+      <w:r>
+        <w:t>another</w:t>
+      </w:r>
+      <w:r>
+        <w:t xml:space="preserve"> instrument</w:t>
+      </w:r>
+      <w:r>
+        <w:t>.</w:t>
+      </w:r>
+      <w:r>
+        <w:t xml:space="preserve"> </w:t>
+      </w:r>
+      <w:r>
+        <w:t xml:space="preserve">If you hit </w:t>
       </w:r>
       <w:r>
         <w:rPr>
@@ -4929,371 +5242,127 @@
         <w:t>F12</w:t>
       </w:r>
       <w:r>
-        <w:t xml:space="preserve"> to open the overlay you can find its details in the box outlined in white.</w:t>
-      </w:r>
-    </w:p>
-    <w:p>
-      <w:pPr>
-        <w:pStyle w:val="IntenseQuote"/>
-      </w:pPr>
-      <w:r>
-        <w:rPr>
-          <w:b/>
-        </w:rPr>
-        <w:t>NOTE:</w:t>
-      </w:r>
-      <w:r>
-        <w:t xml:space="preserve"> Multiple sub tunes are not yet supported and thus only the first row is used.</w:t>
+        <w:t xml:space="preserve"> to open the overlay</w:t>
+      </w:r>
+      <w:r>
+        <w:t>,</w:t>
+      </w:r>
+      <w:r>
+        <w:t xml:space="preserve"> you can find </w:t>
+      </w:r>
+      <w:r>
+        <w:t>the</w:t>
+      </w:r>
+      <w:r>
+        <w:t xml:space="preserve"> details in the </w:t>
+      </w:r>
+      <w:r>
+        <w:t>cyan box with flags.</w:t>
       </w:r>
     </w:p>
     <w:p>
       <w:pPr>
         <w:pStyle w:val="Heading3"/>
       </w:pPr>
-      <w:bookmarkStart w:id="17" w:name="_Toc54197388"/>
-      <w:r>
-        <w:t>HR</w:t>
-      </w:r>
-      <w:bookmarkEnd w:id="17"/>
-    </w:p>
-    <w:p>
-      <w:r>
-        <w:t xml:space="preserve">Most drivers utilize something called </w:t>
-      </w:r>
-      <w:r>
-        <w:rPr>
-          <w:i/>
-        </w:rPr>
-        <w:t>hard restart</w:t>
-      </w:r>
-      <w:r>
-        <w:t>. In fact, most modern players on the C64 have some version of this technique. So what is this?</w:t>
-      </w:r>
-    </w:p>
-    <w:p>
-      <w:r>
-        <w:t xml:space="preserve">The ADSR for each channel defines the </w:t>
-      </w:r>
-      <w:r>
-        <w:rPr>
-          <w:i/>
-        </w:rPr>
-        <w:t>Attack</w:t>
-      </w:r>
-      <w:r>
-        <w:t xml:space="preserve">, </w:t>
-      </w:r>
-      <w:r>
-        <w:rPr>
-          <w:i/>
-        </w:rPr>
-        <w:t>Decay</w:t>
-      </w:r>
-      <w:r>
-        <w:t xml:space="preserve">, </w:t>
-      </w:r>
-      <w:r>
-        <w:rPr>
-          <w:i/>
-        </w:rPr>
-        <w:t>Sustain</w:t>
-      </w:r>
-      <w:r>
-        <w:t xml:space="preserve"> and </w:t>
-      </w:r>
-      <w:r>
-        <w:rPr>
-          <w:i/>
-        </w:rPr>
-        <w:t>Release</w:t>
-      </w:r>
-      <w:r>
-        <w:t xml:space="preserve"> of a note. How i</w:t>
-      </w:r>
-      <w:r>
-        <w:t>t</w:t>
-      </w:r>
-      <w:r>
-        <w:t xml:space="preserve"> increases in volume and then decays to a steady level as long as the note is gate</w:t>
-      </w:r>
-      <w:r>
-        <w:t>d</w:t>
-      </w:r>
-      <w:r>
-        <w:t xml:space="preserve"> on, which corresponds to holding down a piano key. As soon as you gate off – release the piano key – the release fades out the note. The ASDR is typically defined in the instrument table and can also be changed with commands.</w:t>
-      </w:r>
-    </w:p>
-    <w:p>
-      <w:r>
-        <w:t>While ADSR is definitely one of the best features of the SID chip, it is not perfect. If you were to, say, play a sequence full of smaller note durations, each kept gated on until the next note, then played it over and over without enabling hard restart in the instrument</w:t>
-      </w:r>
-      <w:r>
-        <w:t>, you would probably hear the ADSR kind of stumble here and there. Of course this depends on what values you put into the ADSR registers and some values may also alleviate it, but it’s easy to keep running into this problem. The renowned C64 composer Martin Galway called thi</w:t>
-      </w:r>
-      <w:r>
-        <w:t xml:space="preserve">s </w:t>
-      </w:r>
-      <w:r>
-        <w:t>“</w:t>
-      </w:r>
-      <w:r>
-        <w:t>the school band effect</w:t>
-      </w:r>
-      <w:r>
-        <w:t>”</w:t>
-      </w:r>
-      <w:r>
-        <w:t xml:space="preserve"> </w:t>
-      </w:r>
-      <w:r>
-        <w:t>which is as apt a description as any.</w:t>
-      </w:r>
-    </w:p>
-    <w:p>
-      <w:r>
-        <w:t xml:space="preserve">Hard restart was </w:t>
-      </w:r>
-      <w:r>
-        <w:t xml:space="preserve">invented </w:t>
-      </w:r>
-      <w:r>
-        <w:t>to defeat this ADSR bug.</w:t>
-      </w:r>
-    </w:p>
-    <w:p>
-      <w:r>
-        <w:t>The hard restart prevention works by gat</w:t>
-      </w:r>
-      <w:r>
-        <w:t>ing</w:t>
-      </w:r>
-      <w:r>
-        <w:t xml:space="preserve"> off and resetting the ADSR values a few frames before the next note triggers. How to design hard restart in a player varies a lot depending on the creator, but in SID Factory</w:t>
-      </w:r>
-      <w:r>
-        <w:t xml:space="preserve"> II</w:t>
-      </w:r>
-      <w:r>
-        <w:t xml:space="preserve">, most drivers that use it triggers the effect exactly two frames before. Say you trigger a note and keep it gated on with </w:t>
-      </w:r>
-      <w:r>
-        <w:rPr>
-          <w:rFonts w:ascii="Courier New" w:hAnsi="Courier New" w:cs="Courier New"/>
-        </w:rPr>
-        <w:t>+++</w:t>
-      </w:r>
-      <w:r>
-        <w:t xml:space="preserve"> rows for a few rows, adding up to a total of 15 frames. The note is first triggered with the ADSR defined in the instrument. After 13 of its 15 frames have passed, </w:t>
-      </w:r>
-      <w:r>
-        <w:t xml:space="preserve">the </w:t>
-      </w:r>
-      <w:r>
-        <w:t xml:space="preserve">hard restart takes over. It gates off and applies a different set of ADSR. Depending on this new set of ADSR, it may cut off the remainder of the note, making it sound a tiny bit staccato. </w:t>
-      </w:r>
-      <w:r>
-        <w:t>However, t</w:t>
-      </w:r>
-      <w:r>
-        <w:t xml:space="preserve">his </w:t>
-      </w:r>
-      <w:r>
-        <w:t xml:space="preserve">also </w:t>
-      </w:r>
-      <w:r>
-        <w:t>stabilizes the ADSR and makes sure the next note always triggers perfectly. No more stumbling.</w:t>
-      </w:r>
-    </w:p>
-    <w:p>
-      <w:r>
-        <w:t xml:space="preserve">Defining this new ADSR is where the HR table comes in. In the default driver that loads when SID Factory II starts (driver 11) you can enable hard restart with a flag in the instrument and also point to an ADSR value in the HR table. </w:t>
-      </w:r>
-      <w:r>
-        <w:t>T</w:t>
-      </w:r>
-      <w:r>
-        <w:t xml:space="preserve">his is </w:t>
-      </w:r>
-      <w:r>
-        <w:t xml:space="preserve">typically </w:t>
-      </w:r>
-      <w:r>
-        <w:rPr>
-          <w:rFonts w:ascii="Courier New" w:hAnsi="Courier New" w:cs="Courier New"/>
-        </w:rPr>
-        <w:t>0F 00</w:t>
-      </w:r>
-      <w:r>
-        <w:t xml:space="preserve"> which brings the note down fast. </w:t>
-      </w:r>
-      <w:r>
-        <w:t>T</w:t>
-      </w:r>
-      <w:r>
-        <w:t xml:space="preserve">here is </w:t>
-      </w:r>
-      <w:r>
-        <w:t xml:space="preserve">usually </w:t>
-      </w:r>
-      <w:r>
-        <w:t xml:space="preserve">no reason to change this, but as you become more proficient with composing, </w:t>
-      </w:r>
-      <w:r>
-        <w:t xml:space="preserve">you may want to </w:t>
-      </w:r>
-      <w:r>
-        <w:t xml:space="preserve">experiment. You can also leave it as is </w:t>
-      </w:r>
-      <w:r>
-        <w:t xml:space="preserve">for most instruments </w:t>
-      </w:r>
-      <w:r>
-        <w:t xml:space="preserve">and create a second ADSR set that you point to from </w:t>
-      </w:r>
-      <w:r>
-        <w:t>another</w:t>
-      </w:r>
-      <w:r>
-        <w:t xml:space="preserve"> instrument</w:t>
-      </w:r>
-      <w:r>
-        <w:t>.</w:t>
-      </w:r>
-      <w:r>
-        <w:t xml:space="preserve"> </w:t>
-      </w:r>
-      <w:r>
-        <w:t xml:space="preserve">If you hit </w:t>
-      </w:r>
-      <w:r>
-        <w:rPr>
-          <w:b/>
-          <w:color w:val="003399"/>
-        </w:rPr>
-        <w:t>F12</w:t>
-      </w:r>
-      <w:r>
-        <w:t xml:space="preserve"> to open the overlay</w:t>
-      </w:r>
-      <w:r>
-        <w:t>,</w:t>
-      </w:r>
-      <w:r>
-        <w:t xml:space="preserve"> you can find </w:t>
-      </w:r>
-      <w:r>
-        <w:t>the</w:t>
-      </w:r>
-      <w:r>
-        <w:t xml:space="preserve"> details in the </w:t>
-      </w:r>
-      <w:r>
-        <w:t>cyan box with flags.</w:t>
-      </w:r>
-    </w:p>
-    <w:p>
-      <w:pPr>
-        <w:pStyle w:val="Heading3"/>
-      </w:pPr>
-      <w:bookmarkStart w:id="18" w:name="_Toc54197389"/>
+      <w:bookmarkStart w:id="17" w:name="_Toc61784172"/>
       <w:r>
         <w:lastRenderedPageBreak/>
         <w:t>Tempo</w:t>
       </w:r>
+      <w:bookmarkEnd w:id="17"/>
+    </w:p>
+    <w:p>
+      <w:r>
+        <w:t>If the current driver supports a tempo table, this is where the pace of the song is defined. In the default driver that loads when SID Factory II starts (driver 11) the accompanying init table points to it</w:t>
+      </w:r>
+      <w:r>
+        <w:t>.</w:t>
+      </w:r>
+    </w:p>
+    <w:p>
+      <w:r>
+        <w:t xml:space="preserve">A value in the tempo table defines the number of frames </w:t>
+      </w:r>
+      <w:r>
+        <w:t xml:space="preserve">one </w:t>
+      </w:r>
+      <w:r>
+        <w:t xml:space="preserve">row (or </w:t>
+      </w:r>
+      <w:r>
+        <w:t>the smallest possible note</w:t>
+      </w:r>
+      <w:r>
+        <w:t>)</w:t>
+      </w:r>
+      <w:r>
+        <w:t xml:space="preserve"> in a sequence lasts. Frames </w:t>
+      </w:r>
+      <w:r>
+        <w:t xml:space="preserve">is </w:t>
+      </w:r>
+      <w:r>
+        <w:t>the fastest possible update of the driver and is typically 50 times a second on PAL and 60 times a second on NTSC.</w:t>
+      </w:r>
+    </w:p>
+    <w:p>
+      <w:r>
+        <w:t>Smaller values means a faster tune. Depending on whether the driver uses hard restart</w:t>
+      </w:r>
+      <w:r>
+        <w:t xml:space="preserve"> </w:t>
+      </w:r>
+      <w:r>
+        <w:t xml:space="preserve">and how this is set up, there may be a minimum value that works well with the driver. Usually this is </w:t>
+      </w:r>
+      <w:r>
+        <w:rPr>
+          <w:rFonts w:ascii="Courier New" w:hAnsi="Courier New" w:cs="Courier New"/>
+        </w:rPr>
+        <w:t>02</w:t>
+      </w:r>
+      <w:r>
+        <w:t>, but if you are using a driver that doesn’t have hard restart (or uses a tight model of it) it may be smaller.</w:t>
+      </w:r>
+      <w:r>
+        <w:t xml:space="preserve"> The table won’t prevent you from trying small values, however, and sometimes they </w:t>
+      </w:r>
+      <w:r>
+        <w:rPr>
+          <w:i/>
+        </w:rPr>
+        <w:t>may</w:t>
+      </w:r>
+      <w:r>
+        <w:t xml:space="preserve"> work in a chain.</w:t>
+      </w:r>
+    </w:p>
+    <w:p>
+      <w:r>
+        <w:t xml:space="preserve">You may have a chain of tempo values until the wrap byte </w:t>
+      </w:r>
+      <w:r>
+        <w:rPr>
+          <w:rFonts w:ascii="Courier New" w:hAnsi="Courier New" w:cs="Courier New"/>
+        </w:rPr>
+        <w:t>7f</w:t>
+      </w:r>
+      <w:r>
+        <w:t xml:space="preserve"> restarts it. </w:t>
+      </w:r>
+      <w:r>
+        <w:t>Every time the driver exhausts a tempo value, it will count down on the next one. This makes it possible to make funky shuffle rhythms or e.g. 2½ speeds. Sometimes it can also be handy to match the speed of a real song you’re covering.</w:t>
+      </w:r>
+    </w:p>
+    <w:p>
+      <w:pPr>
+        <w:pStyle w:val="Heading2"/>
+      </w:pPr>
+      <w:bookmarkStart w:id="18" w:name="_Toc61784173"/>
+      <w:r>
+        <w:t>Changing drivers</w:t>
+      </w:r>
       <w:bookmarkEnd w:id="18"/>
-    </w:p>
-    <w:p>
-      <w:r>
-        <w:t>If the current driver supports a tempo table, this is where the pace of the song is defined. In the default driver that loads when SID Factory II starts (driver 11) the accompanying init table points to it</w:t>
-      </w:r>
-      <w:r>
-        <w:t>.</w:t>
-      </w:r>
-    </w:p>
-    <w:p>
-      <w:r>
-        <w:t xml:space="preserve">A value in the tempo table defines the number of frames </w:t>
-      </w:r>
-      <w:r>
-        <w:t xml:space="preserve">one </w:t>
-      </w:r>
-      <w:r>
-        <w:t xml:space="preserve">row (or </w:t>
-      </w:r>
-      <w:r>
-        <w:t>the smallest possible note</w:t>
-      </w:r>
-      <w:r>
-        <w:t>)</w:t>
-      </w:r>
-      <w:r>
-        <w:t xml:space="preserve"> in a sequence lasts. Frames </w:t>
-      </w:r>
-      <w:r>
-        <w:t xml:space="preserve">is </w:t>
-      </w:r>
-      <w:r>
-        <w:t>the fastest possible update of the driver and is typically 50 times a second on PAL and 60 times a second on NTSC.</w:t>
-      </w:r>
-    </w:p>
-    <w:p>
-      <w:r>
-        <w:t>Smaller values means a faster tune. Depending on whether the driver uses hard restart</w:t>
-      </w:r>
-      <w:r>
-        <w:t xml:space="preserve"> </w:t>
-      </w:r>
-      <w:r>
-        <w:t xml:space="preserve">and how this is set up, there may be a minimum value that works well with the driver. Usually this is </w:t>
-      </w:r>
-      <w:r>
-        <w:rPr>
-          <w:rFonts w:ascii="Courier New" w:hAnsi="Courier New" w:cs="Courier New"/>
-        </w:rPr>
-        <w:t>02</w:t>
-      </w:r>
-      <w:r>
-        <w:t>, but if you are using a driver that doesn’t have hard restart (or uses a tight model of it) it may be smaller.</w:t>
-      </w:r>
-      <w:r>
-        <w:t xml:space="preserve"> The table won’t prevent you from trying small values, however, and sometimes they </w:t>
-      </w:r>
-      <w:r>
-        <w:rPr>
-          <w:i/>
-        </w:rPr>
-        <w:t>may</w:t>
-      </w:r>
-      <w:r>
-        <w:t xml:space="preserve"> work in a chain.</w:t>
-      </w:r>
-    </w:p>
-    <w:p>
-      <w:r>
-        <w:t xml:space="preserve">You may have a chain of tempo values until the wrap byte </w:t>
-      </w:r>
-      <w:r>
-        <w:rPr>
-          <w:rFonts w:ascii="Courier New" w:hAnsi="Courier New" w:cs="Courier New"/>
-        </w:rPr>
-        <w:t>7f</w:t>
-      </w:r>
-      <w:r>
-        <w:t xml:space="preserve"> restarts it. </w:t>
-      </w:r>
-      <w:r>
-        <w:t>Every time the driver exhausts a tempo value, it will count down on the next one. This makes it possible to make funky shuffle rhythms or e.g. 2½ speeds. Sometimes it can also be handy to match the speed of a real song you’re covering.</w:t>
-      </w:r>
-    </w:p>
-    <w:p>
-      <w:pPr>
-        <w:pStyle w:val="Heading2"/>
-      </w:pPr>
-      <w:bookmarkStart w:id="19" w:name="_Toc54197390"/>
-      <w:r>
-        <w:t>Changing drivers</w:t>
-      </w:r>
-      <w:bookmarkEnd w:id="19"/>
     </w:p>
     <w:p>
       <w:r>
@@ -5472,14 +5541,7 @@
           <w:b/>
           <w:color w:val="003399"/>
         </w:rPr>
-        <w:t>11.0</w:t>
-      </w:r>
-      <w:r>
-        <w:rPr>
-          <w:b/>
-          <w:color w:val="003399"/>
-        </w:rPr>
-        <w:t>3</w:t>
+        <w:t>11.03</w:t>
       </w:r>
       <w:r>
         <w:t>.</w:t>
@@ -5613,7 +5675,179 @@
       <w:pPr>
         <w:pStyle w:val="Heading2"/>
       </w:pPr>
-      <w:bookmarkStart w:id="20" w:name="_Toc54197391"/>
+      <w:bookmarkStart w:id="19" w:name="_Toc61784174"/>
+      <w:r>
+        <w:t>Changing the settings</w:t>
+      </w:r>
+      <w:bookmarkEnd w:id="19"/>
+    </w:p>
+    <w:p>
+      <w:r>
+        <w:t xml:space="preserve">You can </w:t>
+      </w:r>
+      <w:r>
+        <w:t xml:space="preserve">change </w:t>
+      </w:r>
+      <w:r>
+        <w:t xml:space="preserve">various </w:t>
+      </w:r>
+      <w:r>
+        <w:t xml:space="preserve">settings in an INI file. If you load the </w:t>
+      </w:r>
+      <w:r>
+        <w:rPr>
+          <w:i/>
+        </w:rPr>
+        <w:t>config.ini</w:t>
+      </w:r>
+      <w:r>
+        <w:t xml:space="preserve"> file (located in the same directory where the executable file resides) you will find comments describing how to make persistent changes to be placed in a secondary </w:t>
+      </w:r>
+      <w:r>
+        <w:rPr>
+          <w:i/>
+        </w:rPr>
+        <w:t>user.ini</w:t>
+      </w:r>
+      <w:r>
+        <w:t xml:space="preserve"> file.</w:t>
+      </w:r>
+      <w:r>
+        <w:t xml:space="preserve"> There are also comments for </w:t>
+      </w:r>
+      <w:r>
+        <w:t xml:space="preserve">most of the </w:t>
+      </w:r>
+      <w:r>
+        <w:t>entry types.</w:t>
+      </w:r>
+    </w:p>
+    <w:p>
+      <w:r>
+        <w:t xml:space="preserve">INI files for the color schemes are location in the </w:t>
+      </w:r>
+      <w:r>
+        <w:rPr>
+          <w:i/>
+        </w:rPr>
+        <w:t>color_schemes</w:t>
+      </w:r>
+      <w:r>
+        <w:t xml:space="preserve"> sub directory and can be selected by specifying a numeric value for an entry in the </w:t>
+      </w:r>
+      <w:r>
+        <w:rPr>
+          <w:i/>
+        </w:rPr>
+        <w:t>config.ini</w:t>
+      </w:r>
+      <w:r>
+        <w:t xml:space="preserve"> file. Again, refer to that file for more information about sele</w:t>
+      </w:r>
+      <w:r>
+        <w:t>cting a persistent color scheme.</w:t>
+      </w:r>
+    </w:p>
+    <w:p>
+      <w:pPr>
+        <w:pStyle w:val="IntenseQuote"/>
+      </w:pPr>
+      <w:r>
+        <w:rPr>
+          <w:b/>
+        </w:rPr>
+        <w:t>NOTE:</w:t>
+      </w:r>
+      <w:r>
+        <w:t xml:space="preserve"> </w:t>
+      </w:r>
+      <w:r>
+        <w:t>A proper dialog box for the settings will be added in a future version of SF2.</w:t>
+      </w:r>
+    </w:p>
+    <w:p>
+      <w:r>
+        <w:t>You are welcome to try defining a new color scheme</w:t>
+      </w:r>
+      <w:r>
+        <w:t xml:space="preserve"> too</w:t>
+      </w:r>
+      <w:r>
+        <w:t xml:space="preserve">. The rules are quite simple – copy and rename one of the INI files in the </w:t>
+      </w:r>
+      <w:r>
+        <w:rPr>
+          <w:i/>
+        </w:rPr>
+        <w:t>color_schemes</w:t>
+      </w:r>
+      <w:r>
+        <w:t xml:space="preserve"> sub directory</w:t>
+      </w:r>
+      <w:r>
+        <w:t>, edit it, and change the hexadecimal RGB values</w:t>
+      </w:r>
+      <w:r>
+        <w:t xml:space="preserve"> there</w:t>
+      </w:r>
+      <w:r>
+        <w:t>. You can create all new variable names and use them instead of values by prefixing them with a colon.</w:t>
+      </w:r>
+      <w:r>
+        <w:t xml:space="preserve"> Remember to also add new </w:t>
+      </w:r>
+      <w:r>
+        <w:rPr>
+          <w:rFonts w:ascii="Courier New" w:hAnsi="Courier New" w:cs="Courier New"/>
+        </w:rPr>
+        <w:t>ColorScheme.Name</w:t>
+      </w:r>
+      <w:r>
+        <w:t xml:space="preserve"> and </w:t>
+      </w:r>
+      <w:r>
+        <w:rPr>
+          <w:rFonts w:ascii="Courier New" w:hAnsi="Courier New" w:cs="Courier New"/>
+        </w:rPr>
+        <w:t>.Filename</w:t>
+      </w:r>
+      <w:r>
+        <w:t xml:space="preserve"> lines in </w:t>
+      </w:r>
+      <w:r>
+        <w:rPr>
+          <w:i/>
+        </w:rPr>
+        <w:t>config.ini</w:t>
+      </w:r>
+      <w:r>
+        <w:t xml:space="preserve"> too.</w:t>
+      </w:r>
+    </w:p>
+    <w:p>
+      <w:pPr>
+        <w:rPr>
+          <w:i/>
+        </w:rPr>
+      </w:pPr>
+      <w:r>
+        <w:rPr>
+          <w:i/>
+        </w:rPr>
+        <w:t>If you manage to create a nice color scheme, consider sendin</w:t>
+      </w:r>
+      <w:r>
+        <w:rPr>
+          <w:i/>
+        </w:rPr>
+        <w:t>g it to us for future inclusion!</w:t>
+      </w:r>
+    </w:p>
+    <w:p>
+      <w:pPr>
+        <w:pStyle w:val="Heading2"/>
+      </w:pPr>
+      <w:bookmarkStart w:id="20" w:name="_Toc61784175"/>
       <w:r>
         <w:t>Converting</w:t>
       </w:r>
@@ -5636,18 +5870,48 @@
     </w:p>
     <w:p>
       <w:r>
+        <w:t>Since the cat is out of the bag, we might as well also tell you that you can load source tunes from JCH’s old N</w:t>
+      </w:r>
+      <w:r>
+        <w:t xml:space="preserve">ewPlayer </w:t>
+      </w:r>
+      <w:r>
+        <w:t>20.G4. It will be converted into a special driver that works almost exactly like it.</w:t>
+      </w:r>
+    </w:p>
+    <w:p>
+      <w:pPr>
+        <w:pStyle w:val="IntenseQuote"/>
+      </w:pPr>
+      <w:r>
+        <w:rPr>
+          <w:b/>
+        </w:rPr>
+        <w:t>TIP:</w:t>
+      </w:r>
+      <w:r>
+        <w:t xml:space="preserve"> </w:t>
+      </w:r>
+      <w:r>
+        <w:t>You can download a ZIP file with a ton of NP20 source tunes at our web site.</w:t>
+      </w:r>
+    </w:p>
+    <w:p>
+      <w:r>
         <w:t>A console will tell you about the conversion process. It’s not guaranteed that the conversion process will succeed. Some of the editors mentioned above have room for more instruments than SID Factory II does, and it’s also possible that the conversion into additional commands might overflow. If this happens you will have to simplify the tune in the original editor.</w:t>
       </w:r>
+      <w:bookmarkStart w:id="21" w:name="_GoBack"/>
+      <w:bookmarkEnd w:id="21"/>
     </w:p>
     <w:p>
       <w:pPr>
         <w:pStyle w:val="Heading2"/>
       </w:pPr>
-      <w:bookmarkStart w:id="21" w:name="_Toc54197392"/>
+      <w:bookmarkStart w:id="22" w:name="_Toc61784176"/>
       <w:r>
         <w:t>Packing</w:t>
       </w:r>
-      <w:bookmarkEnd w:id="21"/>
+      <w:bookmarkEnd w:id="22"/>
     </w:p>
     <w:p>
       <w:r>
@@ -5675,6 +5939,7 @@
         <w:rPr>
           <w:noProof/>
         </w:rPr>
+        <w:lastRenderedPageBreak/>
         <w:drawing>
           <wp:inline distT="0" distB="0" distL="0" distR="0">
             <wp:extent cx="5943600" cy="1747520"/>
@@ -5826,7 +6091,6 @@
         <w:rPr>
           <w:i/>
         </w:rPr>
-        <w:lastRenderedPageBreak/>
         <w:t>And now comes the important part.</w:t>
       </w:r>
     </w:p>
@@ -5854,13 +6118,28 @@
     </w:p>
     <w:p>
       <w:pPr>
+        <w:spacing w:after="0" w:line="240" w:lineRule="auto"/>
+        <w:rPr>
+          <w:rFonts w:eastAsiaTheme="majorEastAsia" w:cstheme="minorHAnsi"/>
+          <w:color w:val="003399"/>
+          <w:sz w:val="48"/>
+          <w:szCs w:val="48"/>
+        </w:rPr>
+      </w:pPr>
+      <w:r>
+        <w:br w:type="page"/>
+      </w:r>
+    </w:p>
+    <w:p>
+      <w:pPr>
         <w:pStyle w:val="Heading1"/>
       </w:pPr>
-      <w:bookmarkStart w:id="22" w:name="_Toc54197393"/>
-      <w:r>
+      <w:bookmarkStart w:id="23" w:name="_Toc61784177"/>
+      <w:r>
+        <w:lastRenderedPageBreak/>
         <w:t>Controls</w:t>
       </w:r>
-      <w:bookmarkEnd w:id="22"/>
+      <w:bookmarkEnd w:id="23"/>
     </w:p>
     <w:p>
       <w:r>
@@ -5999,11 +6278,11 @@
       <w:pPr>
         <w:pStyle w:val="Heading2"/>
       </w:pPr>
-      <w:bookmarkStart w:id="23" w:name="_Toc54197394"/>
+      <w:bookmarkStart w:id="24" w:name="_Toc61784178"/>
       <w:r>
         <w:t>Files</w:t>
       </w:r>
-      <w:bookmarkEnd w:id="23"/>
+      <w:bookmarkEnd w:id="24"/>
     </w:p>
     <w:p>
       <w:pPr>
@@ -6294,11 +6573,11 @@
       <w:pPr>
         <w:pStyle w:val="Heading2"/>
       </w:pPr>
-      <w:bookmarkStart w:id="24" w:name="_Toc54197395"/>
+      <w:bookmarkStart w:id="25" w:name="_Toc61784179"/>
       <w:r>
         <w:t>Playing</w:t>
       </w:r>
-      <w:bookmarkEnd w:id="24"/>
+      <w:bookmarkEnd w:id="25"/>
     </w:p>
     <w:p>
       <w:r>
@@ -6526,12 +6805,11 @@
       <w:pPr>
         <w:pStyle w:val="Heading2"/>
       </w:pPr>
-      <w:bookmarkStart w:id="25" w:name="_Toc54197396"/>
-      <w:r>
-        <w:lastRenderedPageBreak/>
+      <w:bookmarkStart w:id="26" w:name="_Toc61784180"/>
+      <w:r>
         <w:t>Tracks</w:t>
       </w:r>
-      <w:bookmarkEnd w:id="25"/>
+      <w:bookmarkEnd w:id="26"/>
     </w:p>
     <w:p>
       <w:r>
@@ -6633,6 +6911,7 @@
           <w:b/>
           <w:color w:val="003399"/>
         </w:rPr>
+        <w:lastRenderedPageBreak/>
         <w:t>Home</w:t>
       </w:r>
       <w:r>
@@ -6903,11 +7182,11 @@
       <w:pPr>
         <w:pStyle w:val="Heading2"/>
       </w:pPr>
-      <w:bookmarkStart w:id="26" w:name="_Toc54197397"/>
+      <w:bookmarkStart w:id="27" w:name="_Toc61784181"/>
       <w:r>
         <w:t>Order list</w:t>
       </w:r>
-      <w:bookmarkEnd w:id="26"/>
+      <w:bookmarkEnd w:id="27"/>
     </w:p>
     <w:p>
       <w:r>
@@ -7137,11 +7416,11 @@
       <w:pPr>
         <w:pStyle w:val="Heading2"/>
       </w:pPr>
-      <w:bookmarkStart w:id="27" w:name="_Toc54197398"/>
+      <w:bookmarkStart w:id="28" w:name="_Toc61784182"/>
       <w:r>
         <w:t>Sequences</w:t>
       </w:r>
-      <w:bookmarkEnd w:id="27"/>
+      <w:bookmarkEnd w:id="28"/>
     </w:p>
     <w:p>
       <w:pPr>
@@ -7256,7 +7535,6 @@
           <w:b/>
           <w:color w:val="003399"/>
         </w:rPr>
-        <w:lastRenderedPageBreak/>
         <w:t>Ctrl+Left</w:t>
       </w:r>
       <w:r>
@@ -7309,6 +7587,7 @@
           <w:b/>
           <w:color w:val="003399"/>
         </w:rPr>
+        <w:lastRenderedPageBreak/>
         <w:t>Insert</w:t>
       </w:r>
       <w:r>
@@ -7683,11 +7962,11 @@
       <w:pPr>
         <w:pStyle w:val="Heading2"/>
       </w:pPr>
-      <w:bookmarkStart w:id="28" w:name="_Toc54197399"/>
+      <w:bookmarkStart w:id="29" w:name="_Toc61784183"/>
       <w:r>
         <w:t>Tables</w:t>
       </w:r>
-      <w:bookmarkEnd w:id="28"/>
+      <w:bookmarkEnd w:id="29"/>
     </w:p>
     <w:p>
       <w:pPr>
@@ -8182,28 +8461,13 @@
     </w:p>
     <w:p>
       <w:pPr>
-        <w:spacing w:after="0" w:line="240" w:lineRule="auto"/>
-        <w:rPr>
-          <w:rFonts w:eastAsiaTheme="majorEastAsia" w:cstheme="minorHAnsi"/>
-          <w:color w:val="003399"/>
-          <w:sz w:val="32"/>
-          <w:szCs w:val="32"/>
-        </w:rPr>
-      </w:pPr>
-      <w:r>
-        <w:br w:type="page"/>
-      </w:r>
-    </w:p>
-    <w:p>
-      <w:pPr>
         <w:pStyle w:val="Heading2"/>
       </w:pPr>
-      <w:bookmarkStart w:id="29" w:name="_Toc54197400"/>
-      <w:r>
-        <w:lastRenderedPageBreak/>
+      <w:bookmarkStart w:id="30" w:name="_Toc61784184"/>
+      <w:r>
         <w:t>Options</w:t>
       </w:r>
-      <w:bookmarkEnd w:id="29"/>
+      <w:bookmarkEnd w:id="30"/>
     </w:p>
     <w:p>
       <w:r>
@@ -8300,6 +8564,7 @@
           <w:b/>
           <w:color w:val="003399"/>
         </w:rPr>
+        <w:lastRenderedPageBreak/>
         <w:t>Ctrl+F7</w:t>
       </w:r>
       <w:r>
@@ -8329,14 +8594,14 @@
       <w:pPr>
         <w:pStyle w:val="Heading2"/>
       </w:pPr>
-      <w:bookmarkStart w:id="30" w:name="_Toc54197401"/>
+      <w:bookmarkStart w:id="31" w:name="_Toc61784185"/>
       <w:r>
         <w:t>Song</w:t>
       </w:r>
       <w:r>
         <w:t xml:space="preserve"> list</w:t>
       </w:r>
-      <w:bookmarkEnd w:id="30"/>
+      <w:bookmarkEnd w:id="31"/>
     </w:p>
     <w:p>
       <w:r>
@@ -8497,11 +8762,11 @@
       <w:pPr>
         <w:pStyle w:val="Heading2"/>
       </w:pPr>
-      <w:bookmarkStart w:id="31" w:name="_Toc54197402"/>
+      <w:bookmarkStart w:id="32" w:name="_Toc61784186"/>
       <w:r>
         <w:t>Bookmarks</w:t>
       </w:r>
-      <w:bookmarkEnd w:id="31"/>
+      <w:bookmarkEnd w:id="32"/>
     </w:p>
     <w:p>
       <w:pPr>
@@ -10171,7 +10436,7 @@
 </file>
 
 <file path=customXml/itemProps1.xml><?xml version="1.0" encoding="utf-8"?>
-<ds:datastoreItem xmlns:ds="http://schemas.openxmlformats.org/officeDocument/2006/customXml" ds:itemID="{6ADE4BE8-653C-4EEB-8DA9-CF472FA342DF}">
+<ds:datastoreItem xmlns:ds="http://schemas.openxmlformats.org/officeDocument/2006/customXml" ds:itemID="{D9D7FE3F-6320-41B5-AD4B-AF372D47442E}">
   <ds:schemaRefs>
     <ds:schemaRef ds:uri="http://schemas.openxmlformats.org/officeDocument/2006/bibliography"/>
   </ds:schemaRefs>

</xml_diff>

<commit_message>
Updated all documentation with the new marking features
</commit_message>
<xml_diff>
--- a/resources/user_manual.docx
+++ b/resources/user_manual.docx
@@ -62,7 +62,7 @@
           <w:szCs w:val="32"/>
         </w:rPr>
         <w:br/>
-        <w:t>Last updated 2021-</w:t>
+        <w:t>Last updated 202</w:t>
       </w:r>
       <w:r>
         <w:rPr>
@@ -70,7 +70,7 @@
           <w:sz w:val="32"/>
           <w:szCs w:val="32"/>
         </w:rPr>
-        <w:t>12</w:t>
+        <w:t>2</w:t>
       </w:r>
       <w:r>
         <w:rPr>
@@ -86,7 +86,31 @@
           <w:sz w:val="32"/>
           <w:szCs w:val="32"/>
         </w:rPr>
-        <w:t>22</w:t>
+        <w:t>08</w:t>
+      </w:r>
+      <w:r>
+        <w:rPr>
+          <w:color w:val="7F7F7F" w:themeColor="text1" w:themeTint="80"/>
+          <w:sz w:val="32"/>
+          <w:szCs w:val="32"/>
+        </w:rPr>
+        <w:t>-</w:t>
+      </w:r>
+      <w:r>
+        <w:rPr>
+          <w:color w:val="7F7F7F" w:themeColor="text1" w:themeTint="80"/>
+          <w:sz w:val="32"/>
+          <w:szCs w:val="32"/>
+        </w:rPr>
+        <w:t>2</w:t>
+      </w:r>
+      <w:r>
+        <w:rPr>
+          <w:color w:val="7F7F7F" w:themeColor="text1" w:themeTint="80"/>
+          <w:sz w:val="32"/>
+          <w:szCs w:val="32"/>
+        </w:rPr>
+        <w:t>8</w:t>
       </w:r>
     </w:p>
     <w:p>
@@ -847,13 +871,7 @@
               <w:rPr>
                 <w:webHidden/>
               </w:rPr>
-              <w:instrText xml:space="preserve">PAGEREF </w:instrText>
-            </w:r>
-            <w:r>
-              <w:rPr>
-                <w:webHidden/>
-              </w:rPr>
-              <w:instrText>_Toc61784166 \h</w:instrText>
+              <w:instrText>PAGEREF _Toc61784166 \h</w:instrText>
             </w:r>
             <w:r>
               <w:rPr>
@@ -953,14 +971,7 @@
                 <w:rStyle w:val="IndexLink"/>
                 <w:webHidden/>
               </w:rPr>
-              <w:t>F</w:t>
-            </w:r>
-            <w:r>
-              <w:rPr>
-                <w:rStyle w:val="IndexLink"/>
-                <w:webHidden/>
-              </w:rPr>
-              <w:t>ilter</w:t>
+              <w:t>Filter</w:t>
             </w:r>
             <w:r>
               <w:rPr>
@@ -1352,14 +1363,7 @@
                 <w:rStyle w:val="IndexLink"/>
                 <w:webHidden/>
               </w:rPr>
-              <w:t>Convert</w:t>
-            </w:r>
-            <w:r>
-              <w:rPr>
-                <w:rStyle w:val="IndexLink"/>
-                <w:webHidden/>
-              </w:rPr>
-              <w:t>ing</w:t>
+              <w:t>Converting</w:t>
             </w:r>
             <w:r>
               <w:rPr>
@@ -1763,13 +1767,7 @@
               <w:rPr>
                 <w:webHidden/>
               </w:rPr>
-              <w:instrText>PAGEREF _T</w:instrText>
-            </w:r>
-            <w:r>
-              <w:rPr>
-                <w:webHidden/>
-              </w:rPr>
-              <w:instrText>oc61784182 \h</w:instrText>
+              <w:instrText>PAGEREF _Toc61784182 \h</w:instrText>
             </w:r>
             <w:r>
               <w:rPr>
@@ -1869,14 +1867,7 @@
                 <w:rStyle w:val="IndexLink"/>
                 <w:webHidden/>
               </w:rPr>
-              <w:t>Opt</w:t>
-            </w:r>
-            <w:r>
-              <w:rPr>
-                <w:rStyle w:val="IndexLink"/>
-                <w:webHidden/>
-              </w:rPr>
-              <w:t>ions</w:t>
+              <w:t>Options</w:t>
             </w:r>
             <w:r>
               <w:rPr>
@@ -2056,13 +2047,7 @@
         </w:r>
       </w:hyperlink>
       <w:r>
-        <w:t xml:space="preserve"> is a cross-platform music editor for editing SID music that can be</w:t>
-      </w:r>
-      <w:r>
-        <w:t xml:space="preserve"> played on a Commodore 64. The project was started by Thomas Egeskov Petersen (also known as Laxity) with the ambition of combining the emulation of MOS6510 code and SID sound with an editing environment that will provide close to full consistency between </w:t>
-      </w:r>
-      <w:r>
-        <w:t>the work in progress and the final product.</w:t>
+        <w:t xml:space="preserve"> is a cross-platform music editor for editing SID music that can be played on a Commodore 64. The project was started by Thomas Egeskov Petersen (also known as Laxity) with the ambition of combining the emulation of MOS6510 code and SID sound with an editing environment that will provide close to full consistency between the work in progress and the final product.</w:t>
       </w:r>
     </w:p>
     <w:p>
@@ -2083,10 +2068,7 @@
     </w:p>
     <w:p>
       <w:r>
-        <w:t xml:space="preserve">The editor has been compiled for Windows and Mac under GNU </w:t>
-      </w:r>
-      <w:r>
-        <w:t>General Public License v2.</w:t>
+        <w:t>The editor has been compiled for Windows and Mac under GNU General Public License v2.</w:t>
       </w:r>
     </w:p>
     <w:p>
@@ -2156,10 +2138,7 @@
     </w:p>
     <w:p>
       <w:r>
-        <w:t xml:space="preserve">If you are already quite familiar with the latest C64 editors, </w:t>
-      </w:r>
-      <w:r>
-        <w:t>you may be wondering what is so special about SID Factory II. Here is what we consider unique about it.</w:t>
+        <w:t>If you are already quite familiar with the latest C64 editors, you may be wondering what is so special about SID Factory II. Here is what we consider unique about it.</w:t>
       </w:r>
     </w:p>
     <w:p>
@@ -2171,10 +2150,7 @@
         </w:numPr>
       </w:pPr>
       <w:r>
-        <w:t>It packs the sequences in real time as you edit them. This means that what you hear is pretty much what you get. Less nasty surprises when packing the t</w:t>
-      </w:r>
-      <w:r>
-        <w:t>une in the end.</w:t>
+        <w:t>It packs the sequences in real time as you edit them. This means that what you hear is pretty much what you get. Less nasty surprises when packing the tune in the end.</w:t>
       </w:r>
     </w:p>
     <w:p>
@@ -2198,10 +2174,7 @@
         </w:numPr>
       </w:pPr>
       <w:r>
-        <w:t>The song list in the left side gives a strong overview of the sequences, wit</w:t>
-      </w:r>
-      <w:r>
-        <w:t xml:space="preserve">h spaced distances to align everything correctly. </w:t>
+        <w:t xml:space="preserve">The song list in the left side gives a strong overview of the sequences, with spaced distances to align everything correctly. </w:t>
       </w:r>
       <w:r>
         <w:t>You can also edit d</w:t>
@@ -2210,7 +2183,7 @@
         <w:t xml:space="preserve">escriptions </w:t>
       </w:r>
       <w:r>
-        <w:t>by left-clicking an empty spot.</w:t>
+        <w:t>and copy ranges of sequences.</w:t>
       </w:r>
     </w:p>
     <w:p>
@@ -2222,10 +2195,7 @@
         </w:numPr>
       </w:pPr>
       <w:r>
-        <w:t>The driver system is modular and there is already a wide selection of drivers available, some of which are designed to take up little memory while missing out on</w:t>
-      </w:r>
-      <w:r>
-        <w:t xml:space="preserve"> features.</w:t>
+        <w:t>The driver system is modular and there is already a wide selection of drivers available, some of which are designed to take up little memory while missing out on features.</w:t>
       </w:r>
     </w:p>
     <w:p>
@@ -2249,10 +2219,7 @@
         </w:numPr>
       </w:pPr>
       <w:r>
-        <w:t xml:space="preserve">The standard driver 11 (loaded as you start the editor) features both 12-bit pulse and filter control as well as a </w:t>
-      </w:r>
-      <w:r>
-        <w:t>separate arpeggio table for chords only.</w:t>
+        <w:t>The standard driver 11 (loaded as you start the editor) features both 12-bit pulse and filter control as well as a separate arpeggio table for chords only.</w:t>
       </w:r>
     </w:p>
     <w:p>
@@ -2276,19 +2243,13 @@
         </w:numPr>
       </w:pPr>
       <w:r>
-        <w:t>The editor can convert from MOD</w:t>
-      </w:r>
-      <w:r>
-        <w:t xml:space="preserve"> (Amiga), SNG (GoatTracker 2) and CT (CheeseCutter) when loading a tune as always</w:t>
+        <w:t>The editor can convert from MOD (Amiga), SNG (GoatTracker 2) and CT (CheeseCutter) when loading a tune as always</w:t>
       </w:r>
     </w:p>
     <w:p>
       <w:r>
         <w:lastRenderedPageBreak/>
-        <w:t>Of course, the editor and its drivers also have all the modern features you would expect these days, such as table index hotkeys, muting channels, both instruments and comman</w:t>
-      </w:r>
-      <w:r>
-        <w:t>ds at the same time, adjustable hard restart, pulse and filter programs, inserting the next unused sequence, and a whole lot more.</w:t>
+        <w:t>Of course, the editor and its drivers also have all the modern features you would expect these days, such as table index hotkeys, muting channels, both instruments and commands at the same time, adjustable hard restart, pulse and filter programs, inserting the next unused sequence, and a whole lot more.</w:t>
       </w:r>
     </w:p>
     <w:p>
@@ -2303,10 +2264,7 @@
     </w:p>
     <w:p>
       <w:r>
-        <w:t>Let us take you on a brief tour through the editor and show the areas. To make this easier, start out by loading a</w:t>
-      </w:r>
-      <w:r>
-        <w:t xml:space="preserve"> tune. Hit </w:t>
+        <w:t xml:space="preserve">Let us take you on a brief tour through the editor and show the areas. To make this easier, start out by loading a tune. Hit </w:t>
       </w:r>
       <w:r>
         <w:rPr>
@@ -2377,10 +2335,7 @@
     </w:p>
     <w:p>
       <w:r>
-        <w:t>You shou</w:t>
-      </w:r>
-      <w:r>
-        <w:t>ld now have returned to the editor with data all over the place. SID veterans may immediately recognize the order list and sequence tracks in the middle as well as the tables in the right side.</w:t>
+        <w:t>You should now have returned to the editor with data all over the place. SID veterans may immediately recognize the order list and sequence tracks in the middle as well as the tables in the right side.</w:t>
       </w:r>
     </w:p>
     <w:p>
@@ -2430,18 +2385,36 @@
     <w:p>
       <w:r>
         <w:lastRenderedPageBreak/>
-        <w:t xml:space="preserve">In the left side, the song list provides an overview of the </w:t>
-      </w:r>
-      <w:r>
-        <w:t>entire song. It only show the sequence numbers and you cannot edit here. However, you can use it to go to and play from specific locations.</w:t>
-      </w:r>
-    </w:p>
-    <w:p>
-      <w:r>
-        <w:t xml:space="preserve">Just below it, the bookmarks makes it possible to add a marker that you can later go back to or even play from. You </w:t>
-      </w:r>
-      <w:r>
-        <w:t>can have up to eight different bookmarks in a song.</w:t>
+        <w:t>In the left side, the song list provides an overview of the entire song. It show the sequence</w:t>
+      </w:r>
+      <w:r>
+        <w:t>s</w:t>
+      </w:r>
+      <w:r>
+        <w:t xml:space="preserve"> numbers and you </w:t>
+      </w:r>
+      <w:r>
+        <w:t xml:space="preserve">can even copy and paste </w:t>
+      </w:r>
+      <w:r>
+        <w:t xml:space="preserve">a </w:t>
+      </w:r>
+      <w:r>
+        <w:t>range. Y</w:t>
+      </w:r>
+      <w:r>
+        <w:t xml:space="preserve">ou can </w:t>
+      </w:r>
+      <w:r>
+        <w:t xml:space="preserve">also </w:t>
+      </w:r>
+      <w:r>
+        <w:t>use it to go to and play from specific locations.</w:t>
+      </w:r>
+    </w:p>
+    <w:p>
+      <w:r>
+        <w:t>Just below it, the bookmarks makes it possible to add a marker that you can later go back to or even play from. You can have up to eight different bookmarks in a song.</w:t>
       </w:r>
     </w:p>
     <w:p>
@@ -2451,13 +2424,7 @@
     </w:p>
     <w:p>
       <w:r>
-        <w:t>The t</w:t>
-      </w:r>
-      <w:r>
-        <w:t xml:space="preserve">ables in the right side of the editor are tied to the driver version currently loaded. They may change their layout, sizes and meaning when another driver version is loaded. When starting SID Factory II, the default driver 11 is on the luxurious side with </w:t>
-      </w:r>
-      <w:r>
-        <w:t xml:space="preserve">plenty of effects and commands available. If you hit the </w:t>
+        <w:t xml:space="preserve">The tables in the right side of the editor are tied to the driver version currently loaded. They may change their layout, sizes and meaning when another driver version is loaded. When starting SID Factory II, the default driver 11 is on the luxurious side with plenty of effects and commands available. If you hit the </w:t>
       </w:r>
       <w:r>
         <w:rPr>
@@ -2482,10 +2449,7 @@
     </w:p>
     <w:p>
       <w:r>
-        <w:t>There are a few option flags in the right side of the status bar in the top of the editor. Some of these</w:t>
-      </w:r>
-      <w:r>
-        <w:t xml:space="preserve"> have hotkeys, but most of them can be left-clicked too.</w:t>
+        <w:t>There are a few option flags in the right side of the status bar in the top of the editor. Some of these have hotkeys, but most of them can be left-clicked too.</w:t>
       </w:r>
     </w:p>
     <w:p>
@@ -2591,10 +2555,7 @@
     </w:p>
     <w:p>
       <w:r>
-        <w:t>The core of the editor is</w:t>
-      </w:r>
-      <w:r>
-        <w:t xml:space="preserve"> the three blue tracks for the SID voices. Click any one and you can use the </w:t>
+        <w:t xml:space="preserve">The core of the editor is the three blue tracks for the SID voices. Click any one and you can use the </w:t>
       </w:r>
       <w:r>
         <w:rPr>
@@ -2649,10 +2610,7 @@
         <w:t>A0</w:t>
       </w:r>
       <w:r>
-        <w:t xml:space="preserve"> as the default</w:t>
-      </w:r>
-      <w:r>
-        <w:t xml:space="preserve">. Type e.g. </w:t>
+        <w:t xml:space="preserve"> as the default. Type e.g. </w:t>
       </w:r>
       <w:r>
         <w:rPr>
@@ -2720,10 +2678,7 @@
     <w:p>
       <w:r>
         <w:lastRenderedPageBreak/>
-        <w:t xml:space="preserve">SID Factory II uses the same contiguous sequence stacking system as JCH’s original native C64 editor did. CheeseCutter also uses this. It means that all the sequences in each voice can be </w:t>
-      </w:r>
-      <w:r>
-        <w:t>in various lengths independently from the neighbor tracks. The sequences are simply stacked on top of each other, like a game of perfect Tetris.</w:t>
+        <w:t>SID Factory II uses the same contiguous sequence stacking system as JCH’s original native C64 editor did. CheeseCutter also uses this. It means that all the sequences in each voice can be in various lengths independently from the neighbor tracks. The sequences are simply stacked on top of each other, like a game of perfect Tetris.</w:t>
       </w:r>
     </w:p>
     <w:p>
@@ -2733,10 +2688,7 @@
     </w:p>
     <w:p>
       <w:r>
-        <w:t>The first column to the left is the instrument</w:t>
-      </w:r>
-      <w:r>
-        <w:t xml:space="preserve"> number, and the second is the command. You can also toggle tie note on or off with </w:t>
+        <w:t xml:space="preserve">The first column to the left is the instrument number, and the second is the command. You can also toggle tie note on or off with </w:t>
       </w:r>
       <w:r>
         <w:rPr>
@@ -2755,10 +2707,7 @@
         <w:t>**</w:t>
       </w:r>
       <w:r>
-        <w:t xml:space="preserve"> in the instrument column indicates that the note is tied, which means that the effects of the note will not restart. This can be useful when using portame</w:t>
-      </w:r>
-      <w:r>
-        <w:t>nto.</w:t>
+        <w:t xml:space="preserve"> in the instrument column indicates that the note is tied, which means that the effects of the note will not restart. This can be useful when using portamento.</w:t>
       </w:r>
     </w:p>
     <w:p>
@@ -2937,10 +2886,7 @@
     </w:p>
     <w:p>
       <w:r>
-        <w:t>Using this gate system can sometimes be more work than the simpler gate off indicator use</w:t>
-      </w:r>
-      <w:r>
-        <w:t>d by most other modern C64 editors, but it does have its advantages. You have more control over continuous gating on and off during the lifetime of a note, and it’s visually logical.</w:t>
+        <w:t>Using this gate system can sometimes be more work than the simpler gate off indicator used by most other modern C64 editors, but it does have its advantages. You have more control over continuous gating on and off during the lifetime of a note, and it’s visually logical.</w:t>
       </w:r>
     </w:p>
     <w:p>
@@ -2969,13 +2915,7 @@
         <w:rPr>
           <w:b/>
         </w:rPr>
-        <w:t>Ctrl+Shift</w:t>
-      </w:r>
-      <w:r>
-        <w:rPr>
-          <w:b/>
-        </w:rPr>
-        <w:t>+Down</w:t>
+        <w:t>Ctrl+Shift+Down</w:t>
       </w:r>
       <w:r>
         <w:t>.</w:t>
@@ -2994,10 +2934,7 @@
         <w:t>Shift</w:t>
       </w:r>
       <w:r>
-        <w:t xml:space="preserve"> while typing the notes, you can hear the currently chosen instrument playing. This also temporarily stops all editing, making it suitable for quickly testing a m</w:t>
-      </w:r>
-      <w:r>
-        <w:t xml:space="preserve">elody or an instrument. If you want to be able to hear the instrument as you type in the notes, click the </w:t>
+        <w:t xml:space="preserve"> while typing the notes, you can hear the currently chosen instrument playing. This also temporarily stops all editing, making it suitable for quickly testing a melody or an instrument. If you want to be able to hear the instrument as you type in the notes, click the </w:t>
       </w:r>
       <w:r>
         <w:rPr>
@@ -3032,10 +2969,7 @@
         <w:t>F4</w:t>
       </w:r>
       <w:r>
-        <w:t xml:space="preserve"> to increase the octave of the note you are typing. It is also possible to transpose all of th</w:t>
-      </w:r>
-      <w:r>
-        <w:t xml:space="preserve">e notes in the entire sequence directly. To transpose it one semitone, use </w:t>
+        <w:t xml:space="preserve"> to increase the octave of the note you are typing. It is also possible to transpose all of the notes in the entire sequence directly. To transpose it one semitone, use </w:t>
       </w:r>
       <w:r>
         <w:rPr>
@@ -3102,10 +3036,7 @@
     </w:p>
     <w:p>
       <w:r>
-        <w:t xml:space="preserve">Deleting and inserting in a sequence moves the notes up or down, but it does </w:t>
-      </w:r>
-      <w:r>
-        <w:t xml:space="preserve">not change the length of the sequence. If you want to do that too, you need to hold down </w:t>
+        <w:t xml:space="preserve">Deleting and inserting in a sequence moves the notes up or down, but it does not change the length of the sequence. If you want to do that too, you need to hold down </w:t>
       </w:r>
       <w:r>
         <w:rPr>
@@ -3119,6 +3050,107 @@
       </w:r>
     </w:p>
     <w:p>
+      <w:r>
+        <w:t xml:space="preserve">It’s also possible to mark and copy parts of a sequence. Simply hold down </w:t>
+      </w:r>
+      <w:r>
+        <w:rPr>
+          <w:b/>
+          <w:color w:val="003399"/>
+        </w:rPr>
+        <w:t>Shift</w:t>
+      </w:r>
+      <w:r>
+        <w:t xml:space="preserve"> and move up or down to start marking an area. You can even mark </w:t>
+      </w:r>
+      <w:r>
+        <w:t xml:space="preserve">across boundaries, </w:t>
+      </w:r>
+      <w:r>
+        <w:t>into another sequence</w:t>
+      </w:r>
+      <w:r>
+        <w:t>.</w:t>
+      </w:r>
+      <w:r>
+        <w:t xml:space="preserve"> Hit </w:t>
+      </w:r>
+      <w:r>
+        <w:rPr>
+          <w:b/>
+          <w:color w:val="003399"/>
+        </w:rPr>
+        <w:t>Ctrl+</w:t>
+      </w:r>
+      <w:r>
+        <w:rPr>
+          <w:b/>
+          <w:color w:val="003399"/>
+        </w:rPr>
+        <w:t xml:space="preserve">C </w:t>
+      </w:r>
+      <w:r>
+        <w:t xml:space="preserve">to copy the marked area, then move to another place (even in another track) and then </w:t>
+      </w:r>
+      <w:r>
+        <w:t xml:space="preserve">hit </w:t>
+      </w:r>
+      <w:r>
+        <w:rPr>
+          <w:b/>
+          <w:color w:val="003399"/>
+        </w:rPr>
+        <w:t>Ctrl+</w:t>
+      </w:r>
+      <w:r>
+        <w:rPr>
+          <w:b/>
+          <w:color w:val="003399"/>
+        </w:rPr>
+        <w:t>V</w:t>
+      </w:r>
+      <w:r>
+        <w:rPr>
+          <w:b/>
+          <w:color w:val="003399"/>
+        </w:rPr>
+        <w:t xml:space="preserve"> </w:t>
+      </w:r>
+      <w:r>
+        <w:t>to</w:t>
+      </w:r>
+      <w:r>
+        <w:t xml:space="preserve"> overwrite </w:t>
+      </w:r>
+      <w:r>
+        <w:t xml:space="preserve">the area. If you want to insert instead, hit </w:t>
+      </w:r>
+      <w:r>
+        <w:rPr>
+          <w:b/>
+          <w:color w:val="003399"/>
+        </w:rPr>
+        <w:t>Ctrl+</w:t>
+      </w:r>
+      <w:r>
+        <w:rPr>
+          <w:b/>
+          <w:color w:val="003399"/>
+        </w:rPr>
+        <w:t>Shift+</w:t>
+      </w:r>
+      <w:r>
+        <w:rPr>
+          <w:b/>
+          <w:color w:val="003399"/>
+        </w:rPr>
+        <w:t>V</w:t>
+      </w:r>
+      <w:r>
+        <w:t>.</w:t>
+      </w:r>
+    </w:p>
+    <w:p>
       <w:pPr>
         <w:pStyle w:val="IntenseQuote"/>
       </w:pPr>
@@ -3162,10 +3194,7 @@
         <w:t>Enter</w:t>
       </w:r>
       <w:r>
-        <w:t xml:space="preserve"> again to return to the sequence number. You can also insert</w:t>
-      </w:r>
-      <w:r>
-        <w:t xml:space="preserve"> and delete here too, and you can hit </w:t>
+        <w:t xml:space="preserve"> again to return to the sequence number. You can also insert and delete here too, and you can hit </w:t>
       </w:r>
       <w:r>
         <w:rPr>
@@ -3235,13 +3264,7 @@
     </w:p>
     <w:p>
       <w:r>
-        <w:t>Wh</w:t>
-      </w:r>
-      <w:r>
-        <w:t xml:space="preserve">ile inserting and deleting sequence positions or inside the sequences themselves, you may have noticed that things changed in the gray box in the left side of the editor. This is the song list overview. It shows the same sequence numbers as in the tracks, </w:t>
-      </w:r>
-      <w:r>
-        <w:t>only without the transpositions and contents. This condenses it down for a nice overview of the entire song.</w:t>
+        <w:t>While inserting and deleting sequence positions or inside the sequences themselves, you may have noticed that things changed in the gray box in the left side of the editor. This is the song list overview. It shows the same sequence numbers as in the tracks, only without the transpositions and contents. This condenses it down for a nice overview of the entire song.</w:t>
       </w:r>
     </w:p>
     <w:p>
@@ -3290,10 +3313,7 @@
     </w:p>
     <w:p>
       <w:r>
-        <w:t>The sequences in the song list cannot be edited – they only serve as information and quick navigation. You can click anywhere to browse a line up</w:t>
-      </w:r>
-      <w:r>
-        <w:t xml:space="preserve"> and down, home and end, or use page up/down. Clicking a line (or using </w:t>
+        <w:t xml:space="preserve">You can click anywhere to browse a line up and down, home and end, or use page up/down. Clicking a line (or using </w:t>
       </w:r>
       <w:r>
         <w:rPr>
@@ -3317,6 +3337,50 @@
       </w:r>
     </w:p>
     <w:p>
+      <w:r>
+        <w:lastRenderedPageBreak/>
+        <w:t xml:space="preserve">It’s also possible to copy and paste several sequences in a row. Hold down </w:t>
+      </w:r>
+      <w:r>
+        <w:rPr>
+          <w:b/>
+          <w:color w:val="003399"/>
+        </w:rPr>
+        <w:t>Shift</w:t>
+      </w:r>
+      <w:r>
+        <w:t xml:space="preserve"> and move the cursor to </w:t>
+      </w:r>
+      <w:bookmarkStart w:id="7" w:name="_GoBack"/>
+      <w:bookmarkEnd w:id="7"/>
+      <w:r>
+        <w:t xml:space="preserve">mark several sequences, copy with </w:t>
+      </w:r>
+      <w:r>
+        <w:rPr>
+          <w:b/>
+          <w:color w:val="003399"/>
+        </w:rPr>
+        <w:t>Ctrl+C</w:t>
+      </w:r>
+      <w:r>
+        <w:t xml:space="preserve">, then paste the range elsewhere with </w:t>
+      </w:r>
+      <w:r>
+        <w:rPr>
+          <w:b/>
+          <w:color w:val="003399"/>
+        </w:rPr>
+        <w:t>Ctrl+V</w:t>
+      </w:r>
+      <w:r>
+        <w:t>.</w:t>
+      </w:r>
+      <w:r>
+        <w:t xml:space="preserve"> This will always insert the range thereby making the order list longer.</w:t>
+      </w:r>
+    </w:p>
+    <w:p>
       <w:pPr>
         <w:pStyle w:val="IntenseQuote"/>
       </w:pPr>
@@ -3337,12 +3401,11 @@
       <w:pPr>
         <w:pStyle w:val="Heading2"/>
       </w:pPr>
-      <w:bookmarkStart w:id="7" w:name="_Toc61784162"/>
-      <w:r>
-        <w:lastRenderedPageBreak/>
+      <w:bookmarkStart w:id="8" w:name="_Toc61784162"/>
+      <w:r>
         <w:t>Bookmarks</w:t>
       </w:r>
-      <w:bookmarkEnd w:id="7"/>
+      <w:bookmarkEnd w:id="8"/>
     </w:p>
     <w:p>
       <w:r>
@@ -3449,10 +3512,7 @@
         <w:t>play</w:t>
       </w:r>
       <w:r>
-        <w:t xml:space="preserve"> from that spot wi</w:t>
-      </w:r>
-      <w:r>
-        <w:t xml:space="preserve">th </w:t>
+        <w:t xml:space="preserve"> from that spot with </w:t>
       </w:r>
       <w:r>
         <w:rPr>
@@ -3469,11 +3529,11 @@
       <w:pPr>
         <w:pStyle w:val="Heading2"/>
       </w:pPr>
-      <w:bookmarkStart w:id="8" w:name="_Toc61784163"/>
+      <w:bookmarkStart w:id="9" w:name="_Toc61784163"/>
       <w:r>
         <w:t>Tables</w:t>
       </w:r>
-      <w:bookmarkEnd w:id="8"/>
+      <w:bookmarkEnd w:id="9"/>
     </w:p>
     <w:p>
       <w:r>
@@ -3501,10 +3561,7 @@
     </w:p>
     <w:p>
       <w:r>
-        <w:t xml:space="preserve">Actually navigating the tables is as simple as using </w:t>
-      </w:r>
-      <w:r>
-        <w:t xml:space="preserve">the cursor keys, tab across the tracks and tables, or clicking a table to enter that position in it. You can also page up/down or use the mouse wheel to scroll it. </w:t>
+        <w:t xml:space="preserve">Actually navigating the tables is as simple as using the cursor keys, tab across the tracks and tables, or clicking a table to enter that position in it. You can also page up/down or use the mouse wheel to scroll it. </w:t>
       </w:r>
       <w:r>
         <w:rPr>
@@ -3561,14 +3618,7 @@
           <w:b/>
           <w:color w:val="003399"/>
         </w:rPr>
-        <w:t>Ctr</w:t>
-      </w:r>
-      <w:r>
-        <w:rPr>
-          <w:b/>
-          <w:color w:val="003399"/>
-        </w:rPr>
-        <w:t>l+Numpad +</w:t>
+        <w:t>Ctrl+Numpad +</w:t>
       </w:r>
       <w:r>
         <w:t xml:space="preserve"> and </w:t>
@@ -3647,14 +3697,7 @@
           <w:b/>
           <w:color w:val="003399"/>
         </w:rPr>
-        <w:t>Ente</w:t>
-      </w:r>
-      <w:r>
-        <w:rPr>
-          <w:b/>
-          <w:color w:val="003399"/>
-        </w:rPr>
-        <w:t>r</w:t>
+        <w:t>Enter</w:t>
       </w:r>
       <w:r>
         <w:t xml:space="preserve"> and edit it, then hit </w:t>
@@ -3682,10 +3725,7 @@
     </w:p>
     <w:p>
       <w:r>
-        <w:t xml:space="preserve">Some table bytes may have one or more bits for controlling minor details. For example, the standard driver 11 has a byte with flags in an instrument row. Normally you would have to </w:t>
-      </w:r>
-      <w:r>
-        <w:t xml:space="preserve">add the bit values together in your head, like e.g. </w:t>
+        <w:t xml:space="preserve">Some table bytes may have one or more bits for controlling minor details. For example, the standard driver 11 has a byte with flags in an instrument row. Normally you would have to add the bit values together in your head, like e.g. </w:t>
       </w:r>
       <w:r>
         <w:rPr>
@@ -3712,7 +3752,11 @@
         <w:t>C0</w:t>
       </w:r>
       <w:r>
-        <w:t xml:space="preserve">, but you don’t have to do that in SID Factory II. It has a bit selector built in. Just hit </w:t>
+        <w:t xml:space="preserve">, but you don’t have to do that in SID Factory II. It has a </w:t>
+      </w:r>
+      <w:r>
+        <w:lastRenderedPageBreak/>
+        <w:t xml:space="preserve">bit selector built in. Just hit </w:t>
       </w:r>
       <w:r>
         <w:rPr>
@@ -3732,10 +3776,7 @@
         <w:t>Space</w:t>
       </w:r>
       <w:r>
-        <w:t xml:space="preserve"> key as you cursor up and down. </w:t>
-      </w:r>
-      <w:r>
-        <w:t xml:space="preserve">Then hit </w:t>
+        <w:t xml:space="preserve"> key as you cursor up and down. Then hit </w:t>
       </w:r>
       <w:r>
         <w:rPr>
@@ -3795,7 +3836,6 @@
     </w:p>
     <w:p>
       <w:r>
-        <w:lastRenderedPageBreak/>
         <w:t xml:space="preserve">SID Factory II is normally silent in the tables. However, if you hold down </w:t>
       </w:r>
       <w:r>
@@ -3806,10 +3846,7 @@
         <w:t>Shift</w:t>
       </w:r>
       <w:r>
-        <w:t xml:space="preserve"> while typing notes, you c</w:t>
-      </w:r>
-      <w:r>
-        <w:t xml:space="preserve">an hear the currently chosen instrument playing. This also temporarily stops all table input, making it suitable for quickly testing a melody or an instrument. You can repeatedly play the latest shifted note in the tables by pressing </w:t>
+        <w:t xml:space="preserve"> while typing notes, you can hear the currently chosen instrument playing. This also temporarily stops all table input, making it suitable for quickly testing a melody or an instrument. You can repeatedly play the latest shifted note in the tables by pressing </w:t>
       </w:r>
       <w:r>
         <w:rPr>
@@ -3826,14 +3863,7 @@
           <w:b/>
           <w:color w:val="003399"/>
         </w:rPr>
-        <w:t>Ctrl</w:t>
-      </w:r>
-      <w:r>
-        <w:rPr>
-          <w:b/>
-          <w:color w:val="003399"/>
-        </w:rPr>
-        <w:t>+Space</w:t>
+        <w:t>Ctrl+Space</w:t>
       </w:r>
       <w:r>
         <w:t xml:space="preserve"> you will also apply the current command effect.</w:t>
@@ -3843,11 +3873,11 @@
       <w:pPr>
         <w:pStyle w:val="Heading3"/>
       </w:pPr>
-      <w:bookmarkStart w:id="9" w:name="_Toc61784164"/>
+      <w:bookmarkStart w:id="10" w:name="_Toc61784164"/>
       <w:r>
         <w:t>Commands</w:t>
       </w:r>
-      <w:bookmarkEnd w:id="9"/>
+      <w:bookmarkEnd w:id="10"/>
     </w:p>
     <w:p>
       <w:r>
@@ -3910,28 +3940,22 @@
         <w:t>F12</w:t>
       </w:r>
       <w:r>
-        <w:t xml:space="preserve"> to open an expanded overlay,</w:t>
-      </w:r>
-      <w:r>
-        <w:t xml:space="preserve"> you can see a list of the commands offered by the currently loaded driver. Look for the magenta color.</w:t>
+        <w:t xml:space="preserve"> to open an expanded overlay, you can see a list of the commands offered by the currently loaded driver. Look for the magenta color.</w:t>
       </w:r>
     </w:p>
     <w:p>
       <w:pPr>
         <w:pStyle w:val="Heading3"/>
       </w:pPr>
-      <w:bookmarkStart w:id="10" w:name="_Toc61784165"/>
+      <w:bookmarkStart w:id="11" w:name="_Toc61784165"/>
       <w:r>
         <w:t>Instruments</w:t>
       </w:r>
-      <w:bookmarkEnd w:id="10"/>
-    </w:p>
-    <w:p>
-      <w:r>
-        <w:t xml:space="preserve">The instruments are referred to from the left numeric column in the sequences – and just like with the commands, it is thus not possible to </w:t>
-      </w:r>
-      <w:r>
-        <w:t>insert and delete in it.</w:t>
+      <w:bookmarkEnd w:id="11"/>
+    </w:p>
+    <w:p>
+      <w:r>
+        <w:t>The instruments are referred to from the left numeric column in the sequences – and just like with the commands, it is thus not possible to insert and delete in it.</w:t>
       </w:r>
     </w:p>
     <w:p>
@@ -3939,6 +3963,7 @@
         <w:rPr>
           <w:noProof/>
         </w:rPr>
+        <w:lastRenderedPageBreak/>
         <w:drawing>
           <wp:inline distT="0" distB="0" distL="0" distR="0">
             <wp:extent cx="5943600" cy="2472690"/>
@@ -3980,593 +4005,508 @@
     </w:p>
     <w:p>
       <w:r>
+        <w:t xml:space="preserve">The amount of bytes and their purpose depends on the currently loaded driver, but typically at least the ADSR can be edited here. If there are support tables for e.g. waveforms, pulse or filter, there may also be index pointer bytes to rows in them. As mentioned before, you can jump to a row in one of these tables by placing the cursor on the index pointer value and then hit </w:t>
+      </w:r>
+      <w:r>
+        <w:rPr>
+          <w:b/>
+          <w:color w:val="003399"/>
+        </w:rPr>
+        <w:t>Ctrl+Enter</w:t>
+      </w:r>
+      <w:r>
+        <w:t>.</w:t>
+      </w:r>
+    </w:p>
+    <w:p>
+      <w:pPr>
+        <w:pStyle w:val="Heading3"/>
+      </w:pPr>
+      <w:bookmarkStart w:id="12" w:name="_Toc61784166"/>
+      <w:r>
+        <w:t>Wave</w:t>
+      </w:r>
+      <w:bookmarkEnd w:id="12"/>
+    </w:p>
+    <w:p>
+      <w:r>
+        <w:t xml:space="preserve">If the driver offers a wave table, it usually sets the waveform in the left column and the semitones add value in the right. For example, </w:t>
+      </w:r>
+      <w:r>
+        <w:rPr>
+          <w:rFonts w:ascii="Courier New" w:hAnsi="Courier New" w:cs="Courier New"/>
+        </w:rPr>
+        <w:t>11 0c</w:t>
+      </w:r>
+      <w:r>
+        <w:t xml:space="preserve"> means use the triangle waveform and play it one octave higher than what the note in the sequence states. However, if you add </w:t>
+      </w:r>
+      <w:r>
+        <w:rPr>
+          <w:rFonts w:ascii="Courier New" w:hAnsi="Courier New" w:cs="Courier New"/>
+        </w:rPr>
+        <w:t>80</w:t>
+      </w:r>
+      <w:r>
+        <w:t xml:space="preserve"> to the right value, it will be a static note chosen directly from the table of frequency values. This is great for e.g. drums.</w:t>
+      </w:r>
+    </w:p>
+    <w:p>
+      <w:r>
+        <w:t xml:space="preserve">A left value of </w:t>
+      </w:r>
+      <w:r>
+        <w:rPr>
+          <w:rFonts w:ascii="Courier New" w:hAnsi="Courier New" w:cs="Courier New"/>
+        </w:rPr>
+        <w:t>7f</w:t>
+      </w:r>
+      <w:r>
+        <w:t xml:space="preserve"> expects the right value to be an absolute pointer to a different row. For example, </w:t>
+      </w:r>
+      <w:r>
+        <w:rPr>
+          <w:rFonts w:ascii="Courier New" w:hAnsi="Courier New" w:cs="Courier New"/>
+        </w:rPr>
+        <w:t>7f 02</w:t>
+      </w:r>
+      <w:r>
+        <w:t xml:space="preserve"> means that it should wrap back to the third row in the table.</w:t>
+      </w:r>
+    </w:p>
+    <w:p>
+      <w:r>
+        <w:t>The above rules are common but might change when a different driver is loaded.</w:t>
+      </w:r>
+    </w:p>
+    <w:p>
+      <w:pPr>
+        <w:pStyle w:val="Heading3"/>
+      </w:pPr>
+      <w:bookmarkStart w:id="13" w:name="_Toc61784167"/>
+      <w:r>
+        <w:t>Pulse</w:t>
+      </w:r>
+      <w:bookmarkEnd w:id="13"/>
+    </w:p>
+    <w:p>
+      <w:r>
+        <w:t xml:space="preserve">If the driver offers a pulse table, it is used to define the range and speeds of which the pulse travels to produce the swooping effects of waveform </w:t>
+      </w:r>
+      <w:r>
+        <w:rPr>
+          <w:rFonts w:ascii="Courier New" w:hAnsi="Courier New" w:cs="Courier New"/>
+        </w:rPr>
+        <w:t>41</w:t>
+      </w:r>
+      <w:r>
+        <w:t xml:space="preserve"> as well as a few combined waveforms. Hit </w:t>
+      </w:r>
+      <w:r>
+        <w:rPr>
+          <w:b/>
+          <w:color w:val="003399"/>
+        </w:rPr>
+        <w:t>F12</w:t>
+      </w:r>
+      <w:r>
+        <w:t xml:space="preserve"> to open an expanded overlay that explains the commands in this table. Look for the pink color.</w:t>
+      </w:r>
+    </w:p>
+    <w:p>
+      <w:r>
+        <w:t>In some drivers, a more simple pulsating effect is defined in one or two bytes in the instrument.</w:t>
+      </w:r>
+    </w:p>
+    <w:p>
+      <w:pPr>
+        <w:pStyle w:val="Heading3"/>
+      </w:pPr>
+      <w:bookmarkStart w:id="14" w:name="_Toc61784168"/>
+      <w:r>
+        <w:t>Filter</w:t>
+      </w:r>
+      <w:bookmarkEnd w:id="14"/>
+    </w:p>
+    <w:p>
+      <w:r>
+        <w:t>If the driver offers a filter table, it is also used to define the range and speeds. Unlike pulse, the filter in the SID chip is a global effect that can then be applied to one or more channels using a bit mask. This bit mask consists of three bits, for values 1, 2 and 4.</w:t>
+      </w:r>
+    </w:p>
+    <w:p>
+      <w:r>
+        <w:t>By combining these you can choose any combination of channels.</w:t>
+      </w:r>
+    </w:p>
+    <w:p>
+      <w:r>
+        <w:t xml:space="preserve">For example 1+2 = 3 adds the filter effect to the first two channels, 4 only to the third channel, while 1+2+4 = 7 to all three channels. Typically this bitmask is one of several settings in this table along with </w:t>
+      </w:r>
+      <w:r>
         <w:lastRenderedPageBreak/>
-        <w:t>The amount of bytes and their purpose depends on the currently loaded driver, but typically at least the ADSR can be edited here. If there are support tables for e.g. waveforms, pulse or filter, there may also be index pointer by</w:t>
-      </w:r>
-      <w:r>
-        <w:t xml:space="preserve">tes to rows in them. As mentioned before, you can jump to a row in one of these tables by placing the cursor on the index pointer value and then hit </w:t>
-      </w:r>
-      <w:r>
-        <w:rPr>
-          <w:b/>
-          <w:color w:val="003399"/>
-        </w:rPr>
-        <w:t>Ctrl+Enter</w:t>
+        <w:t xml:space="preserve">the filter cutoff start value and the resonance, but it depends on how the driver is written. Hit </w:t>
+      </w:r>
+      <w:r>
+        <w:rPr>
+          <w:b/>
+          <w:color w:val="003399"/>
+        </w:rPr>
+        <w:t>F12</w:t>
+      </w:r>
+      <w:r>
+        <w:t xml:space="preserve"> to open an expanded overlay that explains the commands in the table. Look for the orange color.</w:t>
+      </w:r>
+    </w:p>
+    <w:p>
+      <w:r>
+        <w:t>Note that some of the drivers available doesn’t even have any filter capabilities at all.</w:t>
+      </w:r>
+    </w:p>
+    <w:p>
+      <w:pPr>
+        <w:pStyle w:val="Heading3"/>
+      </w:pPr>
+      <w:bookmarkStart w:id="15" w:name="_Toc61784169"/>
+      <w:r>
+        <w:t>Arp</w:t>
+      </w:r>
+      <w:bookmarkEnd w:id="15"/>
+    </w:p>
+    <w:p>
+      <w:r>
+        <w:t>Some drivers have an arpeggio table that is separate from the wave table. This is primarily used to make arpeggio chords, typically referred to from the command table. The values are added as semitones to the note in the sequence. A value in the command may even set the speed of the arpeggio. Hit</w:t>
+      </w:r>
+      <w:r>
+        <w:rPr>
+          <w:b/>
+          <w:color w:val="003399"/>
+        </w:rPr>
+        <w:t xml:space="preserve"> F12</w:t>
+      </w:r>
+      <w:r>
+        <w:t xml:space="preserve"> to open an expanded overlay that explains the table. Look for the green color. </w:t>
+      </w:r>
+    </w:p>
+    <w:p>
+      <w:r>
+        <w:t xml:space="preserve">In the default driver that loads when SID Factory II starts (driver 11) the arpeggio only affect the values in the </w:t>
+      </w:r>
+      <w:r>
+        <w:rPr>
+          <w:i/>
+        </w:rPr>
+        <w:t>wave table</w:t>
+      </w:r>
+      <w:r>
+        <w:t xml:space="preserve"> where semitone add values are set to </w:t>
+      </w:r>
+      <w:r>
+        <w:rPr>
+          <w:rFonts w:ascii="Courier New" w:hAnsi="Courier New" w:cs="Courier New"/>
+        </w:rPr>
+        <w:t>00</w:t>
+      </w:r>
+      <w:r>
+        <w:t>. Other add values ignore the arpeggio.</w:t>
+      </w:r>
+    </w:p>
+    <w:p>
+      <w:pPr>
+        <w:pStyle w:val="Heading3"/>
+      </w:pPr>
+      <w:bookmarkStart w:id="16" w:name="_Toc61784170"/>
+      <w:r>
+        <w:t>Init</w:t>
+      </w:r>
+      <w:bookmarkEnd w:id="16"/>
+    </w:p>
+    <w:p>
+      <w:r>
+        <w:t xml:space="preserve">If the init table is present in the current driver, it points to a tempo table row and sets the main volume with </w:t>
+      </w:r>
+      <w:r>
+        <w:rPr>
+          <w:rFonts w:ascii="Courier New" w:hAnsi="Courier New" w:cs="Courier New"/>
+        </w:rPr>
+        <w:t>00 0f</w:t>
+      </w:r>
+      <w:r>
+        <w:t xml:space="preserve"> (the latter is the loudest volume possible in the SID chip). If you hit </w:t>
+      </w:r>
+      <w:r>
+        <w:rPr>
+          <w:b/>
+          <w:color w:val="003399"/>
+        </w:rPr>
+        <w:t>F12</w:t>
+      </w:r>
+      <w:r>
+        <w:t xml:space="preserve"> to open the overlay you can find its details in the box outlined in white.</w:t>
+      </w:r>
+    </w:p>
+    <w:p>
+      <w:pPr>
+        <w:pStyle w:val="IntenseQuote"/>
+      </w:pPr>
+      <w:r>
+        <w:rPr>
+          <w:b/>
+        </w:rPr>
+        <w:t>NOTE:</w:t>
+      </w:r>
+      <w:r>
+        <w:t xml:space="preserve"> Multiple sub tunes are not yet supported and thus only the first row is used.</w:t>
+      </w:r>
+    </w:p>
+    <w:p>
+      <w:pPr>
+        <w:pStyle w:val="Heading3"/>
+      </w:pPr>
+      <w:bookmarkStart w:id="17" w:name="_Toc61784171"/>
+      <w:r>
+        <w:t>HR</w:t>
+      </w:r>
+      <w:bookmarkEnd w:id="17"/>
+    </w:p>
+    <w:p>
+      <w:r>
+        <w:t xml:space="preserve">Most drivers utilize something called </w:t>
+      </w:r>
+      <w:r>
+        <w:rPr>
+          <w:i/>
+        </w:rPr>
+        <w:t>hard restart</w:t>
+      </w:r>
+      <w:r>
+        <w:t>. In fact, most modern players on the C64 have some version of this technique. So what is this?</w:t>
+      </w:r>
+    </w:p>
+    <w:p>
+      <w:r>
+        <w:t xml:space="preserve">The ADSR for each channel defines the </w:t>
+      </w:r>
+      <w:r>
+        <w:rPr>
+          <w:i/>
+        </w:rPr>
+        <w:t>Attack</w:t>
+      </w:r>
+      <w:r>
+        <w:t xml:space="preserve">, </w:t>
+      </w:r>
+      <w:r>
+        <w:rPr>
+          <w:i/>
+        </w:rPr>
+        <w:t>Decay</w:t>
+      </w:r>
+      <w:r>
+        <w:t xml:space="preserve">, </w:t>
+      </w:r>
+      <w:r>
+        <w:rPr>
+          <w:i/>
+        </w:rPr>
+        <w:t>Sustain</w:t>
+      </w:r>
+      <w:r>
+        <w:t xml:space="preserve"> and </w:t>
+      </w:r>
+      <w:r>
+        <w:rPr>
+          <w:i/>
+        </w:rPr>
+        <w:t>Release</w:t>
+      </w:r>
+      <w:r>
+        <w:t xml:space="preserve"> of a note. How it increases in volume and then decays to a steady level as long as the note is gated on, which corresponds to holding down a piano key. As soon as you gate off – release the piano key – the release fades out the note. The ASDR is typically defined in the instrument table and can also be changed with commands.</w:t>
+      </w:r>
+    </w:p>
+    <w:p>
+      <w:r>
+        <w:t>While ADSR is definitely one of the best features of the SID chip, it is not perfect. If you were to, say, play a sequence full of smaller note durations, each kept gated on until the next note, then played it over and over without enabling hard restart in the instrument, you would probably hear the ADSR kind of stumble here and there. Of course this depends on what values you put into the ADSR registers and some values may also alleviate it, but it’s easy to keep running into this problem. The renowned C64 composer Martin Galway called this “the school band effect” which is as apt a description as any.</w:t>
+      </w:r>
+    </w:p>
+    <w:p>
+      <w:r>
+        <w:t>Hard restart was invented to defeat this ADSR bug.</w:t>
+      </w:r>
+    </w:p>
+    <w:p>
+      <w:r>
+        <w:t xml:space="preserve">The hard restart prevention works by gating off and resetting the ADSR values a few frames before the next note triggers. How to design hard restart in a player varies a lot depending on the creator, but in SID Factory II, most drivers that use it triggers the effect exactly two frames before. Say you trigger a note and keep it gated on with </w:t>
+      </w:r>
+      <w:r>
+        <w:rPr>
+          <w:rFonts w:ascii="Courier New" w:hAnsi="Courier New" w:cs="Courier New"/>
+        </w:rPr>
+        <w:t>+++</w:t>
+      </w:r>
+      <w:r>
+        <w:t xml:space="preserve"> rows for a few rows, adding up to a total of 15 frames. The note is first triggered with the ADSR defined in the instrument. After 13 of its 15 frames have passed, the hard </w:t>
+      </w:r>
+      <w:r>
+        <w:lastRenderedPageBreak/>
+        <w:t>restart takes over. It gates off and applies a different set of ADSR. Depending on this new set of ADSR, it may cut off the remainder of the note, making it sound a tiny bit staccato. However, this also stabilizes the ADSR and makes sure the next note always triggers perfectly. No more stumbling.</w:t>
+      </w:r>
+    </w:p>
+    <w:p>
+      <w:r>
+        <w:t xml:space="preserve">Defining this new ADSR is where the HR table comes in. In the default driver that loads when SID Factory II starts (driver 11) you can enable hard restart with a flag in the instrument and also point to an ADSR value in the HR table. This is typically </w:t>
+      </w:r>
+      <w:r>
+        <w:rPr>
+          <w:rFonts w:ascii="Courier New" w:hAnsi="Courier New" w:cs="Courier New"/>
+        </w:rPr>
+        <w:t>0F 00</w:t>
+      </w:r>
+      <w:r>
+        <w:t xml:space="preserve"> which brings the note down fast. There is usually no reason to change this, but as you become more proficient with composing, you may want to experiment. You can also leave it as is for most instruments and create a second ADSR set that you point to from another instrument. If you hit </w:t>
+      </w:r>
+      <w:r>
+        <w:rPr>
+          <w:b/>
+          <w:color w:val="003399"/>
+        </w:rPr>
+        <w:t>F12</w:t>
+      </w:r>
+      <w:r>
+        <w:t xml:space="preserve"> to open the overlay, you can find the details in the cyan box with flags.</w:t>
+      </w:r>
+    </w:p>
+    <w:p>
+      <w:pPr>
+        <w:pStyle w:val="Heading3"/>
+      </w:pPr>
+      <w:bookmarkStart w:id="18" w:name="_Toc61784172"/>
+      <w:r>
+        <w:t>Tempo</w:t>
+      </w:r>
+      <w:bookmarkEnd w:id="18"/>
+    </w:p>
+    <w:p>
+      <w:r>
+        <w:t>If the current driver supports a tempo table, this is where the pace of the song is defined. In the default driver that loads when SID Factory II starts (driver 11) the accompanying init table points to it.</w:t>
+      </w:r>
+    </w:p>
+    <w:p>
+      <w:r>
+        <w:t>A value in the tempo table defines the number of frames one row (or the smallest possible note) in a sequence lasts. Frames is the fastest possible update of the driver and is typically 50 times a second on PAL and 60 times a second on NTSC.</w:t>
+      </w:r>
+    </w:p>
+    <w:p>
+      <w:r>
+        <w:t xml:space="preserve">Smaller values means a faster tune. Depending on whether the driver uses hard restart and how this is set up, there may be a minimum value that works well with the driver. Usually this is </w:t>
+      </w:r>
+      <w:r>
+        <w:rPr>
+          <w:rFonts w:ascii="Courier New" w:hAnsi="Courier New" w:cs="Courier New"/>
+        </w:rPr>
+        <w:t>02</w:t>
+      </w:r>
+      <w:r>
+        <w:t xml:space="preserve">, but if you are using a driver that doesn’t have hard restart (or uses a tight model of it) it may be smaller. The table won’t prevent you from trying small values, however, and sometimes they </w:t>
+      </w:r>
+      <w:r>
+        <w:rPr>
+          <w:i/>
+        </w:rPr>
+        <w:t>may</w:t>
+      </w:r>
+      <w:r>
+        <w:t xml:space="preserve"> work in a chain.</w:t>
+      </w:r>
+    </w:p>
+    <w:p>
+      <w:r>
+        <w:t xml:space="preserve">You may have a chain of tempo values until the wrap byte </w:t>
+      </w:r>
+      <w:r>
+        <w:rPr>
+          <w:rFonts w:ascii="Courier New" w:hAnsi="Courier New" w:cs="Courier New"/>
+        </w:rPr>
+        <w:t>7f</w:t>
+      </w:r>
+      <w:r>
+        <w:t xml:space="preserve"> restarts it. Every time the driver exhausts a tempo value, it will count down on the next one. This makes it possible to make funky shuffle rhythms or e.g. 2½ speeds. Sometimes it can also be handy to match the speed of a real song you’re covering.</w:t>
+      </w:r>
+    </w:p>
+    <w:p>
+      <w:pPr>
+        <w:pStyle w:val="Heading2"/>
+      </w:pPr>
+      <w:bookmarkStart w:id="19" w:name="_Toc61784173"/>
+      <w:r>
+        <w:t>Changing drivers</w:t>
+      </w:r>
+      <w:bookmarkEnd w:id="19"/>
+    </w:p>
+    <w:p>
+      <w:r>
+        <w:t xml:space="preserve">Starting from scratch with a different driver is as simple as hitting </w:t>
+      </w:r>
+      <w:r>
+        <w:rPr>
+          <w:b/>
+          <w:color w:val="003399"/>
+        </w:rPr>
+        <w:t>F10</w:t>
+      </w:r>
+      <w:r>
+        <w:t xml:space="preserve">, browsing to the folder with drivers (you can go back to a parent folder with </w:t>
+      </w:r>
+      <w:r>
+        <w:rPr>
+          <w:b/>
+          <w:color w:val="003399"/>
+        </w:rPr>
+        <w:t>Backspace</w:t>
+      </w:r>
+      <w:r>
+        <w:t>) and loading it.</w:t>
+      </w:r>
+    </w:p>
+    <w:p>
+      <w:r>
+        <w:t>Loading a different driver will change the layout of tables in the right side of the window. Different drivers have different capabilities. Some have much fewer tables but make up for it by being tiny.</w:t>
+      </w:r>
+    </w:p>
+    <w:p>
+      <w:pPr>
+        <w:pStyle w:val="IntenseQuote"/>
+      </w:pPr>
+      <w:r>
+        <w:rPr>
+          <w:b/>
+        </w:rPr>
+        <w:t>TIP:</w:t>
+      </w:r>
+      <w:r>
+        <w:t xml:space="preserve"> To study the rastertime, drag-and-drop an SF2 file into VICE and type </w:t>
+      </w:r>
+      <w:r>
+        <w:rPr>
+          <w:rFonts w:ascii="Courier New" w:hAnsi="Courier New" w:cs="Courier New"/>
+        </w:rPr>
+        <w:t>SYS4093</w:t>
       </w:r>
       <w:r>
         <w:t>.</w:t>
       </w:r>
     </w:p>
     <w:p>
-      <w:pPr>
-        <w:pStyle w:val="Heading3"/>
-      </w:pPr>
-      <w:bookmarkStart w:id="11" w:name="_Toc61784166"/>
-      <w:r>
-        <w:t>Wave</w:t>
-      </w:r>
-      <w:bookmarkEnd w:id="11"/>
-    </w:p>
-    <w:p>
-      <w:r>
-        <w:t>If the driver offers a wave table, it usually sets the waveform in the left column and the</w:t>
-      </w:r>
-      <w:r>
-        <w:t xml:space="preserve"> semitones add value in the right. For example, </w:t>
-      </w:r>
-      <w:r>
-        <w:rPr>
-          <w:rFonts w:ascii="Courier New" w:hAnsi="Courier New" w:cs="Courier New"/>
-        </w:rPr>
-        <w:t>11 0c</w:t>
-      </w:r>
-      <w:r>
-        <w:t xml:space="preserve"> means use the triangle waveform and play it one octave higher than what the note in the sequence states. However, if you add </w:t>
-      </w:r>
-      <w:r>
-        <w:rPr>
-          <w:rFonts w:ascii="Courier New" w:hAnsi="Courier New" w:cs="Courier New"/>
-        </w:rPr>
-        <w:t>80</w:t>
-      </w:r>
-      <w:r>
-        <w:t xml:space="preserve"> to the right value, it will be a static note chosen directly from the tabl</w:t>
-      </w:r>
-      <w:r>
-        <w:t>e of frequency values. This is great for e.g. drums.</w:t>
-      </w:r>
-    </w:p>
-    <w:p>
-      <w:r>
-        <w:t xml:space="preserve">A left value of </w:t>
-      </w:r>
-      <w:r>
-        <w:rPr>
-          <w:rFonts w:ascii="Courier New" w:hAnsi="Courier New" w:cs="Courier New"/>
-        </w:rPr>
-        <w:t>7f</w:t>
-      </w:r>
-      <w:r>
-        <w:t xml:space="preserve"> expects the right value to be an absolute pointer to a different row. For example, </w:t>
-      </w:r>
-      <w:r>
-        <w:rPr>
-          <w:rFonts w:ascii="Courier New" w:hAnsi="Courier New" w:cs="Courier New"/>
-        </w:rPr>
-        <w:t>7f 02</w:t>
-      </w:r>
-      <w:r>
-        <w:t xml:space="preserve"> means that it should wrap back to the third row in the table.</w:t>
-      </w:r>
-    </w:p>
-    <w:p>
-      <w:r>
-        <w:t>The above rules are common but mi</w:t>
-      </w:r>
-      <w:r>
-        <w:t>ght change when a different driver is loaded.</w:t>
-      </w:r>
-    </w:p>
-    <w:p>
-      <w:pPr>
-        <w:pStyle w:val="Heading3"/>
-      </w:pPr>
-      <w:bookmarkStart w:id="12" w:name="_Toc61784167"/>
-      <w:r>
-        <w:t>Pulse</w:t>
-      </w:r>
-      <w:bookmarkEnd w:id="12"/>
-    </w:p>
-    <w:p>
-      <w:r>
-        <w:t xml:space="preserve">If the driver offers a pulse table, it is used to define the range and speeds of which the pulse travels to produce the swooping effects of waveform </w:t>
-      </w:r>
-      <w:r>
-        <w:rPr>
-          <w:rFonts w:ascii="Courier New" w:hAnsi="Courier New" w:cs="Courier New"/>
-        </w:rPr>
-        <w:t>41</w:t>
-      </w:r>
-      <w:r>
-        <w:t xml:space="preserve"> as well as a few combined waveforms. Hit </w:t>
-      </w:r>
-      <w:r>
-        <w:rPr>
-          <w:b/>
-          <w:color w:val="003399"/>
-        </w:rPr>
-        <w:t>F12</w:t>
-      </w:r>
-      <w:r>
-        <w:t xml:space="preserve"> to open</w:t>
-      </w:r>
-      <w:r>
-        <w:t xml:space="preserve"> an expanded overlay that explains the commands in this table. Look for the pink color.</w:t>
-      </w:r>
-    </w:p>
-    <w:p>
-      <w:r>
-        <w:t>In some drivers, a more simple pulsating effect is defined in one or two bytes in the instrument.</w:t>
-      </w:r>
-    </w:p>
-    <w:p>
-      <w:pPr>
-        <w:pStyle w:val="Heading3"/>
-      </w:pPr>
-      <w:bookmarkStart w:id="13" w:name="_Toc61784168"/>
-      <w:r>
-        <w:t>Filter</w:t>
-      </w:r>
-      <w:bookmarkEnd w:id="13"/>
-    </w:p>
-    <w:p>
-      <w:r>
-        <w:t xml:space="preserve">If the driver offers a filter table, it is also used to define </w:t>
-      </w:r>
-      <w:r>
-        <w:t>the range and speeds. Unlike pulse, the filter in the SID chip is a global effect that can then be applied to one or more channels using a bit mask. This bit mask consists of three bits, for values 1, 2 and 4.</w:t>
-      </w:r>
-    </w:p>
-    <w:p>
-      <w:r>
-        <w:t xml:space="preserve">By combining these you can choose any </w:t>
-      </w:r>
-      <w:r>
-        <w:t>combination of channels.</w:t>
-      </w:r>
-    </w:p>
-    <w:p>
-      <w:r>
-        <w:t xml:space="preserve">For example 1+2 = 3 adds the filter effect to the first two channels, 4 only to the third channel, while 1+2+4 = 7 to all three channels. Typically this bitmask is one of several settings in this table along with the filter cutoff </w:t>
-      </w:r>
-      <w:r>
-        <w:t xml:space="preserve">start value and the resonance, but it depends on how the driver is written. Hit </w:t>
-      </w:r>
-      <w:r>
-        <w:rPr>
-          <w:b/>
-          <w:color w:val="003399"/>
-        </w:rPr>
-        <w:t>F12</w:t>
-      </w:r>
-      <w:r>
-        <w:t xml:space="preserve"> to open an expanded overlay that explains the commands in the table. Look for the orange color.</w:t>
-      </w:r>
-    </w:p>
-    <w:p>
-      <w:r>
-        <w:t>Note that some of the drivers available doesn’t even have any filter capabil</w:t>
-      </w:r>
-      <w:r>
-        <w:t>ities at all.</w:t>
-      </w:r>
-    </w:p>
-    <w:p>
-      <w:pPr>
-        <w:pStyle w:val="Heading3"/>
-      </w:pPr>
-      <w:bookmarkStart w:id="14" w:name="_Toc61784169"/>
-      <w:r>
-        <w:t>Arp</w:t>
-      </w:r>
-      <w:bookmarkEnd w:id="14"/>
-    </w:p>
-    <w:p>
-      <w:r>
-        <w:t>Some drivers have an arpeggio table that is separate from the wave table. This is primarily used to make arpeggio chords, typically referred to from the command table. The values are added as semitones to the note in the sequence. A value</w:t>
-      </w:r>
-      <w:r>
-        <w:t xml:space="preserve"> in the command may even set the speed of the arpeggio. Hit</w:t>
-      </w:r>
-      <w:r>
-        <w:rPr>
-          <w:b/>
-          <w:color w:val="003399"/>
-        </w:rPr>
-        <w:t xml:space="preserve"> F12</w:t>
-      </w:r>
-      <w:r>
-        <w:t xml:space="preserve"> to open an expanded overlay that explains the table. Look for the green color. </w:t>
-      </w:r>
-    </w:p>
-    <w:p>
-      <w:r>
-        <w:t>In the default driver that loads when SID Factory II starts (driver 11) the arpeggio only affect the values in t</w:t>
-      </w:r>
-      <w:r>
-        <w:t xml:space="preserve">he </w:t>
+      <w:r>
+        <w:t xml:space="preserve">In each build archive, there is a sub folder called </w:t>
       </w:r>
       <w:r>
         <w:rPr>
           <w:i/>
         </w:rPr>
-        <w:t>wave table</w:t>
-      </w:r>
-      <w:r>
-        <w:t xml:space="preserve"> where semitone add values are set to </w:t>
-      </w:r>
-      <w:r>
-        <w:rPr>
-          <w:rFonts w:ascii="Courier New" w:hAnsi="Courier New" w:cs="Courier New"/>
-        </w:rPr>
-        <w:t>00</w:t>
-      </w:r>
-      <w:r>
-        <w:t>. Other add values ignore the arpeggio.</w:t>
-      </w:r>
-    </w:p>
-    <w:p>
-      <w:pPr>
-        <w:pStyle w:val="Heading3"/>
-      </w:pPr>
-      <w:bookmarkStart w:id="15" w:name="_Toc61784170"/>
-      <w:r>
-        <w:lastRenderedPageBreak/>
-        <w:t>Init</w:t>
-      </w:r>
-      <w:bookmarkEnd w:id="15"/>
-    </w:p>
-    <w:p>
-      <w:r>
-        <w:t xml:space="preserve">If the init table is present in the current driver, it points to a tempo table row and sets the main volume with </w:t>
-      </w:r>
-      <w:r>
-        <w:rPr>
-          <w:rFonts w:ascii="Courier New" w:hAnsi="Courier New" w:cs="Courier New"/>
-        </w:rPr>
-        <w:t>00 0f</w:t>
-      </w:r>
-      <w:r>
-        <w:t xml:space="preserve"> (the latter is the loudest volume possible in the SID chip). If you hit </w:t>
-      </w:r>
-      <w:r>
-        <w:rPr>
-          <w:b/>
-          <w:color w:val="003399"/>
-        </w:rPr>
-        <w:t>F12</w:t>
-      </w:r>
-      <w:r>
-        <w:t xml:space="preserve"> to open the overlay you can find its details in the box outlined in white.</w:t>
-      </w:r>
-    </w:p>
-    <w:p>
-      <w:pPr>
-        <w:pStyle w:val="IntenseQuote"/>
-      </w:pPr>
-      <w:r>
-        <w:rPr>
-          <w:b/>
-        </w:rPr>
-        <w:t>NOTE:</w:t>
-      </w:r>
-      <w:r>
-        <w:t xml:space="preserve"> Multiple sub tunes are not yet supported and thus only the first row is used.</w:t>
-      </w:r>
-    </w:p>
-    <w:p>
-      <w:pPr>
-        <w:pStyle w:val="Heading3"/>
-      </w:pPr>
-      <w:bookmarkStart w:id="16" w:name="_Toc61784171"/>
-      <w:r>
-        <w:t>HR</w:t>
-      </w:r>
-      <w:bookmarkEnd w:id="16"/>
-    </w:p>
-    <w:p>
-      <w:r>
-        <w:t>Most drivers util</w:t>
-      </w:r>
-      <w:r>
-        <w:t xml:space="preserve">ize something called </w:t>
-      </w:r>
-      <w:r>
-        <w:rPr>
-          <w:i/>
-        </w:rPr>
-        <w:t>hard restart</w:t>
-      </w:r>
-      <w:r>
-        <w:t>. In fact, most modern players on the C64 have some version of this technique. So what is this?</w:t>
-      </w:r>
-    </w:p>
-    <w:p>
-      <w:r>
-        <w:t xml:space="preserve">The ADSR for each channel defines the </w:t>
-      </w:r>
-      <w:r>
-        <w:rPr>
-          <w:i/>
-        </w:rPr>
-        <w:t>Attack</w:t>
-      </w:r>
-      <w:r>
-        <w:t xml:space="preserve">, </w:t>
-      </w:r>
-      <w:r>
-        <w:rPr>
-          <w:i/>
-        </w:rPr>
-        <w:t>Decay</w:t>
-      </w:r>
-      <w:r>
-        <w:t xml:space="preserve">, </w:t>
-      </w:r>
-      <w:r>
-        <w:rPr>
-          <w:i/>
-        </w:rPr>
-        <w:t>Sustain</w:t>
-      </w:r>
-      <w:r>
-        <w:t xml:space="preserve"> and </w:t>
-      </w:r>
-      <w:r>
-        <w:rPr>
-          <w:i/>
-        </w:rPr>
-        <w:t>Release</w:t>
-      </w:r>
-      <w:r>
-        <w:t xml:space="preserve"> of a note. How it increases in volume and then decays </w:t>
-      </w:r>
-      <w:r>
-        <w:t>to a steady level as long as the note is gated on, which corresponds to holding down a piano key. As soon as you gate off – release the piano key – the release fades out the note. The ASDR is typically defined in the instrument table and can also be change</w:t>
-      </w:r>
-      <w:r>
-        <w:t>d with commands.</w:t>
-      </w:r>
-    </w:p>
-    <w:p>
-      <w:r>
-        <w:t>While ADSR is definitely one of the best features of the SID chip, it is not perfect. If you were to, say, play a sequence full of smaller note durations, each kept gated on until the next note, then played it over and over without enablin</w:t>
-      </w:r>
-      <w:r>
-        <w:t>g hard restart in the instrument, you would probably hear the ADSR kind of stumble here and there. Of course this depends on what values you put into the ADSR registers and some values may also alleviate it, but it’s easy to keep running into this problem.</w:t>
-      </w:r>
-      <w:r>
-        <w:t xml:space="preserve"> The renowned C64 composer Martin Galway called this “the school band effect” which is as apt a description as any.</w:t>
-      </w:r>
-    </w:p>
-    <w:p>
-      <w:r>
-        <w:t>Hard restart was invented to defeat this ADSR bug.</w:t>
-      </w:r>
-    </w:p>
-    <w:p>
-      <w:r>
-        <w:t>The hard restart prevention works by gating off and resetting the ADSR values a few frame</w:t>
-      </w:r>
-      <w:r>
-        <w:t xml:space="preserve">s before the next note triggers. How to design hard restart in a player varies a lot depending on the creator, but in SID Factory II, most drivers that use it triggers the effect exactly two frames before. Say you trigger a note and keep it gated on with </w:t>
-      </w:r>
-      <w:r>
-        <w:rPr>
-          <w:rFonts w:ascii="Courier New" w:hAnsi="Courier New" w:cs="Courier New"/>
-        </w:rPr>
-        <w:t>+</w:t>
-      </w:r>
-      <w:r>
-        <w:rPr>
-          <w:rFonts w:ascii="Courier New" w:hAnsi="Courier New" w:cs="Courier New"/>
-        </w:rPr>
-        <w:t>++</w:t>
-      </w:r>
-      <w:r>
-        <w:t xml:space="preserve"> rows for a few rows, adding up to a total of 15 frames. The note is first triggered with the ADSR defined in the instrument. After 13 of its 15 frames have passed, the hard restart takes over. It gates off and applies a different set of ADSR. Depending </w:t>
-      </w:r>
-      <w:r>
-        <w:t>on this new set of ADSR, it may cut off the remainder of the note, making it sound a tiny bit staccato. However, this also stabilizes the ADSR and makes sure the next note always triggers perfectly. No more stumbling.</w:t>
-      </w:r>
-    </w:p>
-    <w:p>
-      <w:r>
-        <w:t>Defining this new ADSR is where the HR</w:t>
-      </w:r>
-      <w:r>
-        <w:t xml:space="preserve"> table comes in. In the default driver that loads when SID Factory II starts (driver 11) you can enable hard restart with a flag in the instrument and also point to an ADSR value in the HR table. This is typically </w:t>
-      </w:r>
-      <w:r>
-        <w:rPr>
-          <w:rFonts w:ascii="Courier New" w:hAnsi="Courier New" w:cs="Courier New"/>
-        </w:rPr>
-        <w:t>0F 00</w:t>
-      </w:r>
-      <w:r>
-        <w:t xml:space="preserve"> which brings the note down fast. The</w:t>
-      </w:r>
-      <w:r>
-        <w:t xml:space="preserve">re is usually no reason to change this, but as you become more proficient with composing, you may want to experiment. You can also leave it as is for most instruments and create a second ADSR set that you point to from another instrument. If you hit </w:t>
-      </w:r>
-      <w:r>
-        <w:rPr>
-          <w:b/>
-          <w:color w:val="003399"/>
-        </w:rPr>
-        <w:t>F12</w:t>
-      </w:r>
-      <w:r>
-        <w:t xml:space="preserve"> to</w:t>
-      </w:r>
-      <w:r>
-        <w:t xml:space="preserve"> open the overlay, you can find the details in the cyan box with flags.</w:t>
-      </w:r>
-    </w:p>
-    <w:p>
-      <w:pPr>
-        <w:pStyle w:val="Heading3"/>
-      </w:pPr>
-      <w:bookmarkStart w:id="17" w:name="_Toc61784172"/>
-      <w:r>
-        <w:lastRenderedPageBreak/>
-        <w:t>Tempo</w:t>
-      </w:r>
-      <w:bookmarkEnd w:id="17"/>
-    </w:p>
-    <w:p>
-      <w:r>
-        <w:t>If the current driver supports a tempo table, this is where the pace of the song is defined. In the default driver that loads when SID Factory II starts (driver 11) the accompany</w:t>
-      </w:r>
-      <w:r>
-        <w:t>ing init table points to it.</w:t>
-      </w:r>
-    </w:p>
-    <w:p>
-      <w:r>
-        <w:t>A value in the tempo table defines the number of frames one row (or the smallest possible note) in a sequence lasts. Frames is the fastest possible update of the driver and is typically 50 times a second on PAL and 60 times a s</w:t>
-      </w:r>
-      <w:r>
-        <w:t>econd on NTSC.</w:t>
-      </w:r>
-    </w:p>
-    <w:p>
-      <w:r>
-        <w:t xml:space="preserve">Smaller values means a faster tune. Depending on whether the driver uses hard restart and how this is set up, there may be a minimum value that works well with the driver. Usually this is </w:t>
-      </w:r>
-      <w:r>
-        <w:rPr>
-          <w:rFonts w:ascii="Courier New" w:hAnsi="Courier New" w:cs="Courier New"/>
-        </w:rPr>
-        <w:t>02</w:t>
-      </w:r>
-      <w:r>
-        <w:t>, but if you are using a driver that doesn’t have h</w:t>
-      </w:r>
-      <w:r>
-        <w:t xml:space="preserve">ard restart (or uses a tight model of it) it may be smaller. The table won’t prevent you from trying small values, however, and sometimes they </w:t>
-      </w:r>
-      <w:r>
-        <w:rPr>
-          <w:i/>
-        </w:rPr>
-        <w:t>may</w:t>
-      </w:r>
-      <w:r>
-        <w:t xml:space="preserve"> work in a chain.</w:t>
-      </w:r>
-    </w:p>
-    <w:p>
-      <w:r>
-        <w:t xml:space="preserve">You may have a chain of tempo values until the wrap byte </w:t>
-      </w:r>
-      <w:r>
-        <w:rPr>
-          <w:rFonts w:ascii="Courier New" w:hAnsi="Courier New" w:cs="Courier New"/>
-        </w:rPr>
-        <w:t>7f</w:t>
-      </w:r>
-      <w:r>
-        <w:t xml:space="preserve"> restarts it. Every time the driv</w:t>
-      </w:r>
-      <w:r>
-        <w:t>er exhausts a tempo value, it will count down on the next one. This makes it possible to make funky shuffle rhythms or e.g. 2½ speeds. Sometimes it can also be handy to match the speed of a real song you’re covering.</w:t>
-      </w:r>
-    </w:p>
-    <w:p>
-      <w:pPr>
-        <w:pStyle w:val="Heading2"/>
-      </w:pPr>
-      <w:bookmarkStart w:id="18" w:name="_Toc61784173"/>
-      <w:r>
-        <w:t>Changing drivers</w:t>
-      </w:r>
-      <w:bookmarkEnd w:id="18"/>
-    </w:p>
-    <w:p>
-      <w:r>
-        <w:t xml:space="preserve">Starting from scratch </w:t>
-      </w:r>
-      <w:r>
-        <w:t xml:space="preserve">with a different driver is as simple as hitting </w:t>
-      </w:r>
-      <w:r>
-        <w:rPr>
-          <w:b/>
-          <w:color w:val="003399"/>
-        </w:rPr>
-        <w:t>F10</w:t>
-      </w:r>
-      <w:r>
-        <w:t xml:space="preserve">, browsing to the folder with drivers (you can go back to a parent folder with </w:t>
-      </w:r>
-      <w:r>
-        <w:rPr>
-          <w:b/>
-          <w:color w:val="003399"/>
-        </w:rPr>
-        <w:t>Backspace</w:t>
-      </w:r>
-      <w:r>
-        <w:t>) and loading it.</w:t>
-      </w:r>
-    </w:p>
-    <w:p>
-      <w:r>
-        <w:t>Loading a different driver will change the layout of tables in the right side of the window. Differ</w:t>
-      </w:r>
-      <w:r>
-        <w:t>ent drivers have different capabilities. Some have much fewer tables but make up for it by being tiny.</w:t>
-      </w:r>
-    </w:p>
-    <w:p>
-      <w:pPr>
-        <w:pStyle w:val="IntenseQuote"/>
-      </w:pPr>
-      <w:r>
-        <w:rPr>
-          <w:b/>
-        </w:rPr>
-        <w:t>TIP:</w:t>
-      </w:r>
-      <w:r>
-        <w:t xml:space="preserve"> To study the rastertime, drag-and-drop an SF2 file into VICE and type </w:t>
-      </w:r>
-      <w:r>
-        <w:rPr>
-          <w:rFonts w:ascii="Courier New" w:hAnsi="Courier New" w:cs="Courier New"/>
-        </w:rPr>
-        <w:t>SYS4093</w:t>
-      </w:r>
-      <w:r>
-        <w:t>.</w:t>
-      </w:r>
-    </w:p>
-    <w:p>
-      <w:r>
-        <w:t xml:space="preserve">In each build archive, there is a sub folder called </w:t>
-      </w:r>
-      <w:r>
-        <w:rPr>
-          <w:i/>
-        </w:rPr>
         <w:t>documentation</w:t>
       </w:r>
       <w:r>
-        <w:t xml:space="preserve"> whe</w:t>
-      </w:r>
-      <w:r>
-        <w:t xml:space="preserve">re the details of each driver are listed and what the values in each table mean. You can also just hit </w:t>
+        <w:t xml:space="preserve"> where the details of each driver are listed and what the values in each table mean. You can also just hit </w:t>
       </w:r>
       <w:r>
         <w:rPr>
@@ -4600,10 +4540,7 @@
         <w:t>Driver 11</w:t>
       </w:r>
       <w:r>
-        <w:t xml:space="preserve"> – this is the standard driver loaded as the default.</w:t>
-      </w:r>
-      <w:r>
-        <w:t xml:space="preserve"> It is the luxury driver with the most features and table data. Fret slide was added in </w:t>
+        <w:t xml:space="preserve"> – this is the standard driver loaded as the default. It is the luxury driver with the most features and table data. Fret slide was added in </w:t>
       </w:r>
       <w:r>
         <w:rPr>
@@ -4613,7 +4550,11 @@
         <w:t>11.01</w:t>
       </w:r>
       <w:r>
-        <w:t xml:space="preserve">. Pulse index, tempo change and main volume commands were added in </w:t>
+        <w:t xml:space="preserve">. Pulse index, tempo change and main </w:t>
+      </w:r>
+      <w:r>
+        <w:lastRenderedPageBreak/>
+        <w:t xml:space="preserve">volume commands were added in </w:t>
       </w:r>
       <w:r>
         <w:rPr>
@@ -4643,14 +4584,7 @@
           <w:b/>
           <w:color w:val="003399"/>
         </w:rPr>
-        <w:t>11.0</w:t>
-      </w:r>
-      <w:r>
-        <w:rPr>
-          <w:b/>
-          <w:color w:val="003399"/>
-        </w:rPr>
-        <w:t>4</w:t>
+        <w:t>11.04</w:t>
       </w:r>
       <w:r>
         <w:t>.</w:t>
@@ -4729,10 +4663,7 @@
         <w:t>Driver 15</w:t>
       </w:r>
       <w:r>
-        <w:t xml:space="preserve"> – this tiny driver (mark I) is a slightly expanded version of driver 12 with a few more effects,</w:t>
-      </w:r>
-      <w:r>
-        <w:t xml:space="preserve"> but it also uses more of the zero page area.</w:t>
+        <w:t xml:space="preserve"> – this tiny driver (mark I) is a slightly expanded version of driver 12 with a few more effects, but it also uses more of the zero page area.</w:t>
       </w:r>
     </w:p>
     <w:p>
@@ -4756,7 +4687,6 @@
     </w:p>
     <w:p>
       <w:r>
-        <w:lastRenderedPageBreak/>
         <w:t xml:space="preserve">It is also possible to change the driver in an existing source tune. To do this, first load the driver with </w:t>
       </w:r>
       <w:r>
@@ -4774,14 +4704,7 @@
           <w:b/>
           <w:color w:val="003399"/>
         </w:rPr>
-        <w:t>Ct</w:t>
-      </w:r>
-      <w:r>
-        <w:rPr>
-          <w:b/>
-          <w:color w:val="003399"/>
-        </w:rPr>
-        <w:t>rl+F10</w:t>
+        <w:t>Ctrl+F10</w:t>
       </w:r>
       <w:r>
         <w:t xml:space="preserve"> to import your source tune on top of it. This will probably only be really useful for sub versions of the same major version driver. You could import a driver 11 tune into driver 12, but you would then have to overhaul the tables.</w:t>
@@ -4791,14 +4714,11 @@
       <w:pPr>
         <w:pStyle w:val="Heading2"/>
       </w:pPr>
-      <w:bookmarkStart w:id="19" w:name="_Toc61784174"/>
-      <w:r>
-        <w:t>Changing the setti</w:t>
-      </w:r>
-      <w:r>
-        <w:t>ngs</w:t>
-      </w:r>
-      <w:bookmarkEnd w:id="19"/>
+      <w:bookmarkStart w:id="20" w:name="_Toc61784174"/>
+      <w:r>
+        <w:t>Changing the settings</w:t>
+      </w:r>
+      <w:bookmarkEnd w:id="20"/>
     </w:p>
     <w:p>
       <w:r>
@@ -4820,10 +4740,7 @@
         <w:t>user.ini</w:t>
       </w:r>
       <w:r>
-        <w:t xml:space="preserve"> file</w:t>
-      </w:r>
-      <w:r>
-        <w:t xml:space="preserve">. The documentation that comes with the distribution contains a template called </w:t>
+        <w:t xml:space="preserve"> file. The documentation that comes with the distribution contains a template called </w:t>
       </w:r>
       <w:r>
         <w:rPr>
@@ -4935,10 +4852,7 @@
         <w:t>color_schemes</w:t>
       </w:r>
       <w:r>
-        <w:t xml:space="preserve"> sub directory, edit it, and</w:t>
-      </w:r>
-      <w:r>
-        <w:t xml:space="preserve"> change the hexadecimal RGB values there. You can create all new variable names and use them instead of values by prefixing them with a colon. Remember to also add new </w:t>
+        <w:t xml:space="preserve"> sub directory, edit it, and change the hexadecimal RGB values there. You can create all new variable names and use them instead of values by prefixing them with a colon. Remember to also add new </w:t>
       </w:r>
       <w:r>
         <w:rPr>
@@ -4978,13 +4892,7 @@
         <w:rPr>
           <w:i/>
         </w:rPr>
-        <w:t>If you manage to create a nice c</w:t>
-      </w:r>
-      <w:r>
-        <w:rPr>
-          <w:i/>
-        </w:rPr>
-        <w:t>olor scheme, consider sending it to us for future inclusion!</w:t>
+        <w:t>If you manage to create a nice color scheme, consider sending it to us for future inclusion!</w:t>
       </w:r>
     </w:p>
     <w:p>
@@ -5013,11 +4921,11 @@
       <w:pPr>
         <w:pStyle w:val="Heading2"/>
       </w:pPr>
-      <w:bookmarkStart w:id="20" w:name="_Toc61784175"/>
+      <w:bookmarkStart w:id="21" w:name="_Toc61784175"/>
       <w:r>
         <w:t>Converting</w:t>
       </w:r>
-      <w:bookmarkEnd w:id="20"/>
+      <w:bookmarkEnd w:id="21"/>
     </w:p>
     <w:p>
       <w:r>
@@ -5031,18 +4939,13 @@
         <w:t>F10</w:t>
       </w:r>
       <w:r>
-        <w:t xml:space="preserve"> as usual and loa</w:t>
-      </w:r>
-      <w:r>
-        <w:t>d MOD (4-voice music from Amiga), SNG (GoatTracker 2) or CT (CheeseCutter) to convert it to the latest sub version of driver 11.</w:t>
-      </w:r>
-    </w:p>
-    <w:p>
-      <w:r>
-        <w:t xml:space="preserve">Since the cat is out of the bag, we might as well also tell you that you can load source tunes from JCH’s old NewPlayer 20.G4. </w:t>
-      </w:r>
-      <w:r>
-        <w:t>It will be converted into a special driver that works almost exactly like it.</w:t>
+        <w:t xml:space="preserve"> as usual and load MOD (4-voice music from Amiga), SNG (GoatTracker 2) or CT (CheeseCutter) to convert it to the latest sub version of driver 11.</w:t>
+      </w:r>
+    </w:p>
+    <w:p>
+      <w:r>
+        <w:lastRenderedPageBreak/>
+        <w:t>Since the cat is out of the bag, we might as well also tell you that you can load source tunes from JCH’s old NewPlayer 20.G4. It will be converted into a special driver that works almost exactly like it.</w:t>
       </w:r>
     </w:p>
     <w:p>
@@ -5061,25 +4964,18 @@
     </w:p>
     <w:p>
       <w:r>
-        <w:t>A console will tell you about the conversion process. It’s not guaranteed that the conversion pr</w:t>
-      </w:r>
-      <w:r>
-        <w:t>ocess will succeed. Some of the editors mentioned above have room for more instruments than SID Factory II does, and it’s also possible that the conversion into additional commands might overflow. If this happens you will have to simplify the tune in the o</w:t>
-      </w:r>
-      <w:r>
-        <w:t>riginal editor.</w:t>
+        <w:t>A console will tell you about the conversion process. It’s not guaranteed that the conversion process will succeed. Some of the editors mentioned above have room for more instruments than SID Factory II does, and it’s also possible that the conversion into additional commands might overflow. If this happens you will have to simplify the tune in the original editor.</w:t>
       </w:r>
     </w:p>
     <w:p>
       <w:pPr>
         <w:pStyle w:val="Heading2"/>
       </w:pPr>
-      <w:bookmarkStart w:id="21" w:name="_Toc61784176"/>
-      <w:r>
-        <w:lastRenderedPageBreak/>
+      <w:bookmarkStart w:id="22" w:name="_Toc61784176"/>
+      <w:r>
         <w:t>Packing</w:t>
       </w:r>
-      <w:bookmarkEnd w:id="21"/>
+      <w:bookmarkEnd w:id="22"/>
     </w:p>
     <w:p>
       <w:r>
@@ -5142,10 +5038,7 @@
     </w:p>
     <w:p>
       <w:r>
-        <w:t>You can pack your song immediately using the dedicated menu item, but perhaps you should consider optimizing it first. This will remove unused instrum</w:t>
-      </w:r>
-      <w:r>
-        <w:t>ents, commands and sequences while moving things closer together, taking up less memory.</w:t>
+        <w:t>You can pack your song immediately using the dedicated menu item, but perhaps you should consider optimizing it first. This will remove unused instruments, commands and sequences while moving things closer together, taking up less memory.</w:t>
       </w:r>
     </w:p>
     <w:p>
@@ -5173,10 +5066,7 @@
     </w:p>
     <w:p>
       <w:r>
-        <w:t>Although you can optimize if you are running out of both commands and instruments fast, we actually recommend waiting until packing the song, if you can. The reason for this is that the tidying of tables may change a lot of the instrument and command numbe</w:t>
-      </w:r>
-      <w:r>
-        <w:t xml:space="preserve">rs you are used to for that song. The song should of course not break, but it can be a little confusing to learn that the bass drum on </w:t>
+        <w:t xml:space="preserve">Although you can optimize if you are running out of both commands and instruments fast, we actually recommend waiting until packing the song, if you can. The reason for this is that the tidying of tables may change a lot of the instrument and command numbers you are used to for that song. The song should of course not break, but it can be a little confusing to learn that the bass drum on </w:t>
       </w:r>
       <w:r>
         <w:rPr>
@@ -5217,31 +5107,10 @@
     </w:p>
     <w:p>
       <w:r>
-        <w:t xml:space="preserve">When selecting the packer option, you are first asked where you would </w:t>
-      </w:r>
-      <w:r>
-        <w:t>li</w:t>
-      </w:r>
-      <w:r>
-        <w:t>ke to place the tune in memory, and y</w:t>
-      </w:r>
-      <w:r>
-        <w:t xml:space="preserve">ou can </w:t>
-      </w:r>
-      <w:r>
-        <w:t xml:space="preserve">also change </w:t>
-      </w:r>
-      <w:r>
-        <w:t>the zero page address</w:t>
-      </w:r>
-      <w:r>
-        <w:t>es</w:t>
-      </w:r>
-      <w:r>
-        <w:t xml:space="preserve"> used.</w:t>
-      </w:r>
-      <w:r>
-        <w:t xml:space="preserve"> </w:t>
+        <w:t>When selecting the packer option, you are first asked where you would li</w:t>
+      </w:r>
+      <w:r>
+        <w:t xml:space="preserve">ke to place the tune in memory, and you can also change the zero page addresses used. </w:t>
       </w:r>
       <w:r>
         <w:t>Both the range and the size will then be reported.</w:t>
@@ -5270,10 +5139,8 @@
         </w:rPr>
       </w:pPr>
       <w:r>
-        <w:t>If you type a filename without an extension, it will actually save to a PRG file as the default. But if you want to save it as a SID file</w:t>
-      </w:r>
-      <w:r>
-        <w:t xml:space="preserve">, you have to specify the </w:t>
+        <w:lastRenderedPageBreak/>
+        <w:t xml:space="preserve">If you type a filename without an extension, it will actually save to a PRG file as the default. But if you want to save it as a SID file, you have to specify the </w:t>
       </w:r>
       <w:r>
         <w:rPr>
@@ -5303,12 +5170,12 @@
       <w:pPr>
         <w:pStyle w:val="Heading1"/>
       </w:pPr>
-      <w:bookmarkStart w:id="22" w:name="_Toc61784177"/>
+      <w:bookmarkStart w:id="23" w:name="_Toc61784177"/>
       <w:r>
         <w:lastRenderedPageBreak/>
         <w:t>Controls</w:t>
       </w:r>
-      <w:bookmarkEnd w:id="22"/>
+      <w:bookmarkEnd w:id="23"/>
     </w:p>
     <w:p>
       <w:r>
@@ -5412,10 +5279,7 @@
     </w:p>
     <w:p>
       <w:r>
-        <w:t>You can toggle an expanded version of the editor w</w:t>
-      </w:r>
-      <w:r>
-        <w:t xml:space="preserve">ith a surrounding overlay using </w:t>
+        <w:t xml:space="preserve">You can toggle an expanded version of the editor with a surrounding overlay using </w:t>
       </w:r>
       <w:r>
         <w:rPr>
@@ -5432,11 +5296,11 @@
       <w:pPr>
         <w:pStyle w:val="Heading2"/>
       </w:pPr>
-      <w:bookmarkStart w:id="23" w:name="_Toc61784178"/>
+      <w:bookmarkStart w:id="24" w:name="_Toc61784178"/>
       <w:r>
         <w:t>Files</w:t>
       </w:r>
-      <w:bookmarkEnd w:id="23"/>
+      <w:bookmarkEnd w:id="24"/>
     </w:p>
     <w:p>
       <w:pPr>
@@ -5473,10 +5337,7 @@
         <w:t>F10</w:t>
       </w:r>
       <w:r>
-        <w:t xml:space="preserve"> to convert from another format (MOD, SNG fr</w:t>
-      </w:r>
-      <w:r>
-        <w:t>om GoatTracker 2, or CT from CheeseCutter).</w:t>
+        <w:t xml:space="preserve"> to convert from another format (MOD, SNG from GoatTracker 2, or CT from CheeseCutter).</w:t>
       </w:r>
     </w:p>
     <w:p>
@@ -5730,18 +5591,15 @@
       <w:pPr>
         <w:pStyle w:val="Heading2"/>
       </w:pPr>
-      <w:bookmarkStart w:id="24" w:name="_Toc61784179"/>
+      <w:bookmarkStart w:id="25" w:name="_Toc61784179"/>
       <w:r>
         <w:t>Playing</w:t>
       </w:r>
-      <w:bookmarkEnd w:id="24"/>
-    </w:p>
-    <w:p>
-      <w:r>
-        <w:t>SID Factory II does not have a separate function key for stopping, they a</w:t>
-      </w:r>
-      <w:r>
-        <w:t xml:space="preserve">ll work as toggle keys. This cut down on function keys for other purposes. However, </w:t>
+      <w:bookmarkEnd w:id="25"/>
+    </w:p>
+    <w:p>
+      <w:r>
+        <w:t xml:space="preserve">SID Factory II does not have a separate function key for stopping, they all work as toggle keys. This cut down on function keys for other purposes. However, </w:t>
       </w:r>
       <w:r>
         <w:rPr>
@@ -5808,10 +5666,7 @@
         <w:t>Shift+F2</w:t>
       </w:r>
       <w:r>
-        <w:t xml:space="preserve"> plays from the top of</w:t>
-      </w:r>
-      <w:r>
-        <w:t xml:space="preserve"> the sequence you are currently editing.</w:t>
+        <w:t xml:space="preserve"> plays from the top of the sequence you are currently editing.</w:t>
       </w:r>
     </w:p>
     <w:p>
@@ -5909,18 +5764,15 @@
       <w:pPr>
         <w:pStyle w:val="Heading2"/>
       </w:pPr>
-      <w:bookmarkStart w:id="25" w:name="_Toc61784180"/>
+      <w:bookmarkStart w:id="26" w:name="_Toc61784180"/>
       <w:r>
         <w:t>Tracks</w:t>
       </w:r>
-      <w:bookmarkEnd w:id="25"/>
-    </w:p>
-    <w:p>
-      <w:r>
-        <w:t xml:space="preserve">These are </w:t>
-      </w:r>
-      <w:r>
-        <w:t>the general keys that work when you are editing an order list or a sequence.</w:t>
+      <w:bookmarkEnd w:id="26"/>
+    </w:p>
+    <w:p>
+      <w:r>
+        <w:t>These are the general keys that work when you are editing an order list or a sequence.</w:t>
       </w:r>
     </w:p>
     <w:p>
@@ -6019,10 +5871,7 @@
         <w:t>Fn+Right</w:t>
       </w:r>
       <w:r>
-        <w:t xml:space="preserve"> in mac</w:t>
-      </w:r>
-      <w:r>
-        <w:t>OS) for the absolute start or end of the entire song.</w:t>
+        <w:t xml:space="preserve"> in macOS) for the absolute start or end of the entire song.</w:t>
       </w:r>
     </w:p>
     <w:p>
@@ -6079,20 +5928,23 @@
           <w:b/>
           <w:color w:val="003399"/>
         </w:rPr>
+        <w:t xml:space="preserve">Shift+Up/Down </w:t>
+      </w:r>
+      <w:r>
+        <w:t xml:space="preserve">in a sequence to mark an area, then </w:t>
+      </w:r>
+      <w:r>
+        <w:rPr>
+          <w:b/>
+          <w:color w:val="003399"/>
+        </w:rPr>
         <w:t>Ctrl+C</w:t>
       </w:r>
       <w:r>
-        <w:t xml:space="preserve"> and </w:t>
-      </w:r>
-      <w:r>
-        <w:rPr>
-          <w:b/>
-          <w:color w:val="003399"/>
-        </w:rPr>
-        <w:t>Ctrl+V</w:t>
-      </w:r>
-      <w:r>
-        <w:t xml:space="preserve"> will copy and paste the entire sequence.</w:t>
+        <w:t xml:space="preserve"> to copy</w:t>
+      </w:r>
+      <w:r>
+        <w:t xml:space="preserve"> the contents.</w:t>
       </w:r>
     </w:p>
     <w:p>
@@ -6109,10 +5961,22 @@
           <w:b/>
           <w:color w:val="003399"/>
         </w:rPr>
-        <w:t xml:space="preserve">Ctrl+L </w:t>
-      </w:r>
-      <w:r>
-        <w:t>sets the song loop position (the order list values then turn green).</w:t>
+        <w:t>Ctrl+V</w:t>
+      </w:r>
+      <w:r>
+        <w:t xml:space="preserve"> to paste a previously marked area</w:t>
+      </w:r>
+      <w:r>
+        <w:t xml:space="preserve"> in a sequence</w:t>
+      </w:r>
+      <w:r>
+        <w:t xml:space="preserve">, overwriting </w:t>
+      </w:r>
+      <w:r>
+        <w:t>an area of the same size</w:t>
+      </w:r>
+      <w:r>
+        <w:t>.</w:t>
       </w:r>
     </w:p>
     <w:p>
@@ -6129,23 +5993,36 @@
           <w:b/>
           <w:color w:val="003399"/>
         </w:rPr>
-        <w:t>Shift+F3</w:t>
-      </w:r>
-      <w:r>
-        <w:t xml:space="preserve"> and</w:t>
+        <w:t>Ctrl+</w:t>
+      </w:r>
+      <w:r>
+        <w:rPr>
+          <w:b/>
+          <w:color w:val="003399"/>
+        </w:rPr>
+        <w:t>Shift+</w:t>
+      </w:r>
+      <w:r>
+        <w:rPr>
+          <w:b/>
+          <w:color w:val="003399"/>
+        </w:rPr>
+        <w:t>V</w:t>
+      </w:r>
+      <w:r>
+        <w:t xml:space="preserve"> to</w:t>
       </w:r>
       <w:r>
         <w:t xml:space="preserve"> </w:t>
       </w:r>
       <w:r>
-        <w:rPr>
-          <w:b/>
-          <w:color w:val="003399"/>
-        </w:rPr>
-        <w:t>Shift+F4</w:t>
-      </w:r>
-      <w:r>
-        <w:t xml:space="preserve"> to decrease and increase the sequence itself by one semitone.</w:t>
+        <w:t xml:space="preserve">paste a previously marked area, </w:t>
+      </w:r>
+      <w:r>
+        <w:t>inserting it to make the sequence longer</w:t>
+      </w:r>
+      <w:r>
+        <w:t>.</w:t>
       </w:r>
     </w:p>
     <w:p>
@@ -6162,40 +6039,10 @@
           <w:b/>
           <w:color w:val="003399"/>
         </w:rPr>
-        <w:t>Ctrl+F3</w:t>
-      </w:r>
-      <w:r>
-        <w:t xml:space="preserve"> and </w:t>
-      </w:r>
-      <w:r>
-        <w:rPr>
-          <w:b/>
-          <w:color w:val="003399"/>
-        </w:rPr>
-        <w:t>Ctrl+F4</w:t>
-      </w:r>
-      <w:r>
-        <w:t xml:space="preserve"> (</w:t>
-      </w:r>
-      <w:r>
-        <w:rPr>
-          <w:b/>
-          <w:color w:val="003399"/>
-        </w:rPr>
-        <w:t>Shift+Cmd+F3</w:t>
-      </w:r>
-      <w:r>
-        <w:t xml:space="preserve"> and </w:t>
-      </w:r>
-      <w:r>
-        <w:rPr>
-          <w:b/>
-          <w:color w:val="003399"/>
-        </w:rPr>
-        <w:t>Shift+Cmd+F4</w:t>
-      </w:r>
-      <w:r>
-        <w:t xml:space="preserve"> in macOS) to decrease and increase the sequence itself by one octave.</w:t>
+        <w:t xml:space="preserve">Ctrl+L </w:t>
+      </w:r>
+      <w:r>
+        <w:t>sets the song loop position (the order list values then turn green).</w:t>
       </w:r>
     </w:p>
     <w:p>
@@ -6212,7 +6059,7 @@
           <w:b/>
           <w:color w:val="003399"/>
         </w:rPr>
-        <w:t>Alt+Up</w:t>
+        <w:t>Shift+F3</w:t>
       </w:r>
       <w:r>
         <w:t xml:space="preserve"> and </w:t>
@@ -6222,10 +6069,10 @@
           <w:b/>
           <w:color w:val="003399"/>
         </w:rPr>
-        <w:t>Alt+Down</w:t>
-      </w:r>
-      <w:r>
-        <w:t xml:space="preserve"> to decrease and increase the white intervals.</w:t>
+        <w:t>Shift+F4</w:t>
+      </w:r>
+      <w:r>
+        <w:t xml:space="preserve"> to decrease and increase the sequence itself by one semitone.</w:t>
       </w:r>
     </w:p>
     <w:p>
@@ -6242,7 +6089,7 @@
           <w:b/>
           <w:color w:val="003399"/>
         </w:rPr>
-        <w:t>Alt+Shift+Up</w:t>
+        <w:t>Ctrl+F3</w:t>
       </w:r>
       <w:r>
         <w:t xml:space="preserve"> and </w:t>
@@ -6252,71 +6099,30 @@
           <w:b/>
           <w:color w:val="003399"/>
         </w:rPr>
-        <w:t>Alt+Shift+Down</w:t>
-      </w:r>
-      <w:r>
-        <w:t xml:space="preserve"> to “roll” the white intervals up or down.</w:t>
-      </w:r>
-    </w:p>
-    <w:p>
-      <w:pPr>
-        <w:pStyle w:val="Heading2"/>
-      </w:pPr>
-      <w:bookmarkStart w:id="26" w:name="_Toc61784181"/>
-      <w:r>
-        <w:t>Order list</w:t>
-      </w:r>
-      <w:bookmarkEnd w:id="26"/>
-    </w:p>
-    <w:p>
-      <w:r>
-        <w:t xml:space="preserve">This is where you </w:t>
-      </w:r>
-      <w:r>
-        <w:rPr>
-          <w:i/>
-        </w:rPr>
-        <w:t>edit</w:t>
-      </w:r>
-      <w:r>
-        <w:t xml:space="preserve"> the transpose value and the sequence number itself in a blue track voice.</w:t>
-      </w:r>
-    </w:p>
-    <w:p>
-      <w:r>
-        <w:t>As soon as you start typing</w:t>
-      </w:r>
-      <w:r>
-        <w:t xml:space="preserve"> hexadecimal digits, the </w:t>
-      </w:r>
-      <w:r>
-        <w:rPr>
-          <w:rFonts w:ascii="Courier New" w:hAnsi="Courier New" w:cs="Courier New"/>
-        </w:rPr>
-        <w:t>XXYY</w:t>
-      </w:r>
-      <w:r>
-        <w:t xml:space="preserve"> word turns white and you have to press </w:t>
-      </w:r>
-      <w:r>
-        <w:rPr>
-          <w:b/>
-          <w:color w:val="003399"/>
-        </w:rPr>
-        <w:t>Enter</w:t>
-      </w:r>
-      <w:r>
-        <w:t xml:space="preserve"> to accept or </w:t>
-      </w:r>
-      <w:r>
-        <w:rPr>
-          <w:b/>
-          <w:color w:val="003399"/>
-        </w:rPr>
-        <w:t>Esc</w:t>
-      </w:r>
-      <w:r>
-        <w:t xml:space="preserve"> to cancel (cursor up or down is prohibited until this is done).</w:t>
+        <w:t>Ctrl+F4</w:t>
+      </w:r>
+      <w:r>
+        <w:t xml:space="preserve"> (</w:t>
+      </w:r>
+      <w:r>
+        <w:rPr>
+          <w:b/>
+          <w:color w:val="003399"/>
+        </w:rPr>
+        <w:t>Shift+Cmd+F3</w:t>
+      </w:r>
+      <w:r>
+        <w:t xml:space="preserve"> and </w:t>
+      </w:r>
+      <w:r>
+        <w:rPr>
+          <w:b/>
+          <w:color w:val="003399"/>
+        </w:rPr>
+        <w:t>Shift+Cmd+F4</w:t>
+      </w:r>
+      <w:r>
+        <w:t xml:space="preserve"> in macOS) to decrease and increase the sequence itself by one octave.</w:t>
       </w:r>
     </w:p>
     <w:p>
@@ -6326,13 +6132,14 @@
           <w:ilvl w:val="0"/>
           <w:numId w:val="1"/>
         </w:numPr>
-      </w:pPr>
-      <w:r>
-        <w:rPr>
-          <w:b/>
-          <w:color w:val="003399"/>
-        </w:rPr>
-        <w:t>Insert</w:t>
+        <w:spacing w:before="360"/>
+      </w:pPr>
+      <w:r>
+        <w:rPr>
+          <w:b/>
+          <w:color w:val="003399"/>
+        </w:rPr>
+        <w:t>Alt+Up</w:t>
       </w:r>
       <w:r>
         <w:t xml:space="preserve"> and </w:t>
@@ -6342,42 +6149,10 @@
           <w:b/>
           <w:color w:val="003399"/>
         </w:rPr>
-        <w:t>Delete</w:t>
-      </w:r>
-      <w:r>
-        <w:t xml:space="preserve"> (</w:t>
-      </w:r>
-      <w:r>
-        <w:rPr>
-          <w:rFonts w:eastAsia="Calibri"/>
-          <w:b/>
-          <w:color w:val="003399"/>
-        </w:rPr>
-        <w:t>Shift+Backspace</w:t>
-      </w:r>
-      <w:r>
-        <w:t xml:space="preserve"> and </w:t>
-      </w:r>
-      <w:r>
-        <w:rPr>
-          <w:rFonts w:eastAsia="Calibri"/>
-          <w:b/>
-          <w:color w:val="003399"/>
-        </w:rPr>
-        <w:t xml:space="preserve">Backspace </w:t>
-      </w:r>
-      <w:r>
-        <w:t xml:space="preserve">in macOS) to insert and delete order list entries. </w:t>
-      </w:r>
-      <w:r>
-        <w:rPr>
-          <w:b/>
-          <w:color w:val="003399"/>
-        </w:rPr>
-        <w:t>Backspace</w:t>
-      </w:r>
-      <w:r>
-        <w:t xml:space="preserve"> also works in Windows for deleting the previous entry.</w:t>
+        <w:t>Alt+Down</w:t>
+      </w:r>
+      <w:r>
+        <w:t xml:space="preserve"> to decrease and increase the white intervals.</w:t>
       </w:r>
     </w:p>
     <w:p>
@@ -6387,25 +6162,85 @@
           <w:ilvl w:val="0"/>
           <w:numId w:val="1"/>
         </w:numPr>
-      </w:pPr>
-      <w:r>
-        <w:rPr>
-          <w:b/>
-          <w:color w:val="003399"/>
-        </w:rPr>
-        <w:t>Ctrl+F</w:t>
-      </w:r>
-      <w:r>
-        <w:t xml:space="preserve"> to insert the next unused sequence (whether it </w:t>
+        <w:spacing w:before="360"/>
+      </w:pPr>
+      <w:r>
+        <w:rPr>
+          <w:b/>
+          <w:color w:val="003399"/>
+        </w:rPr>
+        <w:t>Alt+Shift+Up</w:t>
+      </w:r>
+      <w:r>
+        <w:t xml:space="preserve"> and </w:t>
+      </w:r>
+      <w:r>
+        <w:rPr>
+          <w:b/>
+          <w:color w:val="003399"/>
+        </w:rPr>
+        <w:t>Alt+Shift+Down</w:t>
+      </w:r>
+      <w:r>
+        <w:t xml:space="preserve"> to “roll” the white intervals up or down.</w:t>
+      </w:r>
+    </w:p>
+    <w:p>
+      <w:pPr>
+        <w:pStyle w:val="Heading2"/>
+      </w:pPr>
+      <w:bookmarkStart w:id="27" w:name="_Toc61784181"/>
+      <w:r>
+        <w:t>Order list</w:t>
+      </w:r>
+      <w:bookmarkEnd w:id="27"/>
+    </w:p>
+    <w:p>
+      <w:r>
+        <w:t xml:space="preserve">This is where you </w:t>
       </w:r>
       <w:r>
         <w:rPr>
           <w:i/>
         </w:rPr>
-        <w:t>has</w:t>
-      </w:r>
-      <w:r>
-        <w:t xml:space="preserve"> data in it is ignored).</w:t>
+        <w:t>edit</w:t>
+      </w:r>
+      <w:r>
+        <w:t xml:space="preserve"> the transpose value and the sequence number itself in a blue track voice.</w:t>
+      </w:r>
+    </w:p>
+    <w:p>
+      <w:r>
+        <w:t xml:space="preserve">As soon as you start typing hexadecimal digits, the </w:t>
+      </w:r>
+      <w:r>
+        <w:rPr>
+          <w:rFonts w:ascii="Courier New" w:hAnsi="Courier New" w:cs="Courier New"/>
+        </w:rPr>
+        <w:t>XXYY</w:t>
+      </w:r>
+      <w:r>
+        <w:t xml:space="preserve"> word turns white and you have to press </w:t>
+      </w:r>
+      <w:r>
+        <w:rPr>
+          <w:b/>
+          <w:color w:val="003399"/>
+        </w:rPr>
+        <w:t>Enter</w:t>
+      </w:r>
+      <w:r>
+        <w:t xml:space="preserve"> to accept or </w:t>
+      </w:r>
+      <w:r>
+        <w:rPr>
+          <w:b/>
+          <w:color w:val="003399"/>
+        </w:rPr>
+        <w:t>Esc</w:t>
+      </w:r>
+      <w:r>
+        <w:t xml:space="preserve"> to cancel (cursor up or down is prohibited until this is done).</w:t>
       </w:r>
     </w:p>
     <w:p>
@@ -6421,19 +6256,52 @@
           <w:b/>
           <w:color w:val="003399"/>
         </w:rPr>
-        <w:t>Ctrl+Shift+F</w:t>
-      </w:r>
-      <w:r>
-        <w:t xml:space="preserve"> to insert the next unused </w:t>
-      </w:r>
-      <w:r>
-        <w:rPr>
-          <w:i/>
-        </w:rPr>
-        <w:t>empty</w:t>
-      </w:r>
-      <w:r>
-        <w:t xml:space="preserve"> sequence.</w:t>
+        <w:t>Insert</w:t>
+      </w:r>
+      <w:r>
+        <w:t xml:space="preserve"> and </w:t>
+      </w:r>
+      <w:r>
+        <w:rPr>
+          <w:b/>
+          <w:color w:val="003399"/>
+        </w:rPr>
+        <w:t>Delete</w:t>
+      </w:r>
+      <w:r>
+        <w:t xml:space="preserve"> (</w:t>
+      </w:r>
+      <w:r>
+        <w:rPr>
+          <w:rFonts w:eastAsia="Calibri"/>
+          <w:b/>
+          <w:color w:val="003399"/>
+        </w:rPr>
+        <w:t>Shift+Backspace</w:t>
+      </w:r>
+      <w:r>
+        <w:t xml:space="preserve"> and </w:t>
+      </w:r>
+      <w:r>
+        <w:rPr>
+          <w:rFonts w:eastAsia="Calibri"/>
+          <w:b/>
+          <w:color w:val="003399"/>
+        </w:rPr>
+        <w:t xml:space="preserve">Backspace </w:t>
+      </w:r>
+      <w:r>
+        <w:t xml:space="preserve">in macOS) to insert and delete order list entries. </w:t>
+      </w:r>
+      <w:r>
+        <w:rPr>
+          <w:b/>
+          <w:color w:val="003399"/>
+        </w:rPr>
+        <w:t>Backspace</w:t>
+      </w:r>
+      <w:r>
+        <w:t xml:space="preserve"> also works in Windows for deleting the previous entry.</w:t>
       </w:r>
     </w:p>
     <w:p>
@@ -6443,19 +6311,27 @@
           <w:ilvl w:val="0"/>
           <w:numId w:val="1"/>
         </w:numPr>
-      </w:pPr>
-      <w:r>
-        <w:rPr>
-          <w:b/>
-          <w:color w:val="003399"/>
-        </w:rPr>
-        <w:t>Ctrl+D</w:t>
-      </w:r>
-      <w:r>
-        <w:t xml:space="preserve"> to duplicate and replace the currently edited s</w:t>
-      </w:r>
-      <w:r>
-        <w:t>equence.</w:t>
+        <w:spacing w:before="360"/>
+      </w:pPr>
+      <w:r>
+        <w:rPr>
+          <w:b/>
+          <w:color w:val="003399"/>
+        </w:rPr>
+        <w:t>Ctrl+C</w:t>
+      </w:r>
+      <w:r>
+        <w:t xml:space="preserve"> and </w:t>
+      </w:r>
+      <w:r>
+        <w:rPr>
+          <w:b/>
+          <w:color w:val="003399"/>
+        </w:rPr>
+        <w:t>Ctrl+V</w:t>
+      </w:r>
+      <w:r>
+        <w:t xml:space="preserve"> will copy and paste the entire sequence.</w:t>
       </w:r>
     </w:p>
     <w:p>
@@ -6471,6 +6347,81 @@
           <w:b/>
           <w:color w:val="003399"/>
         </w:rPr>
+        <w:t>Ctrl+F</w:t>
+      </w:r>
+      <w:r>
+        <w:t xml:space="preserve"> to insert the next unused sequence (whether it </w:t>
+      </w:r>
+      <w:r>
+        <w:rPr>
+          <w:i/>
+        </w:rPr>
+        <w:t>has</w:t>
+      </w:r>
+      <w:r>
+        <w:t xml:space="preserve"> data in it is ignored).</w:t>
+      </w:r>
+    </w:p>
+    <w:p>
+      <w:pPr>
+        <w:pStyle w:val="ListParagraph"/>
+        <w:numPr>
+          <w:ilvl w:val="0"/>
+          <w:numId w:val="1"/>
+        </w:numPr>
+      </w:pPr>
+      <w:r>
+        <w:rPr>
+          <w:b/>
+          <w:color w:val="003399"/>
+        </w:rPr>
+        <w:t>Ctrl+Shift+F</w:t>
+      </w:r>
+      <w:r>
+        <w:t xml:space="preserve"> to insert the next unused </w:t>
+      </w:r>
+      <w:r>
+        <w:rPr>
+          <w:i/>
+        </w:rPr>
+        <w:t>empty</w:t>
+      </w:r>
+      <w:r>
+        <w:t xml:space="preserve"> sequence.</w:t>
+      </w:r>
+    </w:p>
+    <w:p>
+      <w:pPr>
+        <w:pStyle w:val="ListParagraph"/>
+        <w:numPr>
+          <w:ilvl w:val="0"/>
+          <w:numId w:val="1"/>
+        </w:numPr>
+      </w:pPr>
+      <w:r>
+        <w:rPr>
+          <w:b/>
+          <w:color w:val="003399"/>
+        </w:rPr>
+        <w:t>Ctrl+D</w:t>
+      </w:r>
+      <w:r>
+        <w:t xml:space="preserve"> to duplicate and replace the currently edited sequence.</w:t>
+      </w:r>
+    </w:p>
+    <w:p>
+      <w:pPr>
+        <w:pStyle w:val="ListParagraph"/>
+        <w:numPr>
+          <w:ilvl w:val="0"/>
+          <w:numId w:val="1"/>
+        </w:numPr>
+      </w:pPr>
+      <w:r>
+        <w:rPr>
+          <w:b/>
+          <w:color w:val="003399"/>
+        </w:rPr>
         <w:t>Ctrl+Shift+D</w:t>
       </w:r>
       <w:r>
@@ -6481,21 +6432,18 @@
       <w:pPr>
         <w:pStyle w:val="Heading2"/>
       </w:pPr>
-      <w:bookmarkStart w:id="27" w:name="_Toc61784182"/>
+      <w:bookmarkStart w:id="28" w:name="_Toc61784182"/>
       <w:r>
         <w:t>Sequences</w:t>
       </w:r>
-      <w:bookmarkEnd w:id="27"/>
+      <w:bookmarkEnd w:id="28"/>
     </w:p>
     <w:p>
       <w:pPr>
         <w:spacing w:after="360"/>
       </w:pPr>
       <w:r>
-        <w:t>Notes are entered in the right-most column by hitting one of the many standard letter and number keys on the keyboard. They match the keys on a piano like th</w:t>
-      </w:r>
-      <w:r>
-        <w:t>is:</w:t>
+        <w:t>Notes are entered in the right-most column by hitting one of the many standard letter and number keys on the keyboard. They match the keys on a piano like this:</w:t>
       </w:r>
     </w:p>
     <w:p>
@@ -6597,6 +6545,7 @@
           <w:b/>
           <w:color w:val="003399"/>
         </w:rPr>
+        <w:lastRenderedPageBreak/>
         <w:t>Ctrl+Left</w:t>
       </w:r>
       <w:r>
@@ -6632,10 +6581,7 @@
         <w:t>Cmd+Right</w:t>
       </w:r>
       <w:r>
-        <w:t xml:space="preserve"> in macOS) moves between the thr</w:t>
-      </w:r>
-      <w:r>
-        <w:t>ee columns in the sequence.</w:t>
+        <w:t xml:space="preserve"> in macOS) moves between the three columns in the sequence.</w:t>
       </w:r>
     </w:p>
     <w:p>
@@ -6652,7 +6598,6 @@
           <w:b/>
           <w:color w:val="003399"/>
         </w:rPr>
-        <w:lastRenderedPageBreak/>
         <w:t>Insert</w:t>
       </w:r>
       <w:r>
@@ -6762,10 +6707,7 @@
         <w:t>Ctrl+Backspace</w:t>
       </w:r>
       <w:r>
-        <w:t xml:space="preserve"> also works in Windows for deleting the previous row while also altering the size of the sequenc</w:t>
-      </w:r>
-      <w:r>
-        <w:t>e.</w:t>
+        <w:t xml:space="preserve"> also works in Windows for deleting the previous row while also altering the size of the sequence.</w:t>
       </w:r>
     </w:p>
     <w:p>
@@ -6892,10 +6834,7 @@
         <w:t>Ctrl+I</w:t>
       </w:r>
       <w:r>
-        <w:t xml:space="preserve"> adds the</w:t>
-      </w:r>
-      <w:r>
-        <w:t xml:space="preserve"> value for the current instrument (hit it again to remove it).</w:t>
+        <w:t xml:space="preserve"> adds the value for the current instrument (hit it again to remove it).</w:t>
       </w:r>
     </w:p>
     <w:p>
@@ -6965,10 +6904,7 @@
         <w:t>F5</w:t>
       </w:r>
       <w:r>
-        <w:t xml:space="preserve"> resizes a sequence to a specific number of </w:t>
-      </w:r>
-      <w:r>
-        <w:t>rows (preserves data unless truncated).</w:t>
+        <w:t xml:space="preserve"> resizes a sequence to a specific number of rows (preserves data unless truncated).</w:t>
       </w:r>
     </w:p>
     <w:p>
@@ -7015,11 +6951,11 @@
       <w:pPr>
         <w:pStyle w:val="Heading2"/>
       </w:pPr>
-      <w:bookmarkStart w:id="28" w:name="_Toc61784183"/>
+      <w:bookmarkStart w:id="29" w:name="_Toc61784183"/>
       <w:r>
         <w:t>Tables</w:t>
       </w:r>
-      <w:bookmarkEnd w:id="28"/>
+      <w:bookmarkEnd w:id="29"/>
     </w:p>
     <w:p>
       <w:pPr>
@@ -7037,10 +6973,7 @@
         <w:t>Alt+[Letter]</w:t>
       </w:r>
       <w:r>
-        <w:t xml:space="preserve"> to jump to or from that table. Us</w:t>
-      </w:r>
-      <w:r>
-        <w:t>e the highlighted letter in the table name.</w:t>
+        <w:t xml:space="preserve"> to jump to or from that table. Use the highlighted letter in the table name.</w:t>
       </w:r>
     </w:p>
     <w:p>
@@ -7136,10 +7069,7 @@
         <w:t>actual data</w:t>
       </w:r>
       <w:r>
-        <w:t xml:space="preserve"> in the table. Hit it again for jumping to the absolute bo</w:t>
-      </w:r>
-      <w:r>
-        <w:t>ttom of the table.</w:t>
+        <w:t xml:space="preserve"> in the table. Hit it again for jumping to the absolute bottom of the table.</w:t>
       </w:r>
     </w:p>
     <w:p>
@@ -7316,10 +7246,7 @@
         <w:t>Space</w:t>
       </w:r>
       <w:r>
-        <w:t xml:space="preserve"> plays the</w:t>
-      </w:r>
-      <w:r>
-        <w:t xml:space="preserve"> last instrument you played while holding down </w:t>
+        <w:t xml:space="preserve"> plays the last instrument you played while holding down </w:t>
       </w:r>
       <w:r>
         <w:rPr>
@@ -7445,14 +7372,7 @@
           <w:b/>
           <w:color w:val="003399"/>
         </w:rPr>
-        <w:t>Ctrl+</w:t>
-      </w:r>
-      <w:r>
-        <w:rPr>
-          <w:b/>
-          <w:color w:val="003399"/>
-        </w:rPr>
-        <w:t xml:space="preserve">Numpad </w:t>
+        <w:t xml:space="preserve">Ctrl+Numpad </w:t>
       </w:r>
       <w:r>
         <w:t>(</w:t>
@@ -7513,18 +7433,15 @@
       <w:pPr>
         <w:pStyle w:val="Heading2"/>
       </w:pPr>
-      <w:bookmarkStart w:id="29" w:name="_Toc61784184"/>
+      <w:bookmarkStart w:id="30" w:name="_Toc61784184"/>
       <w:r>
         <w:t>Options</w:t>
       </w:r>
-      <w:bookmarkEnd w:id="29"/>
-    </w:p>
-    <w:p>
-      <w:r>
-        <w:t>You can left-click most options in the status bar, except PAL/NTSC. Use left- and right-click on the oc</w:t>
-      </w:r>
-      <w:r>
-        <w:t xml:space="preserve">tave field to increase and decrease it (or use </w:t>
+      <w:bookmarkEnd w:id="30"/>
+    </w:p>
+    <w:p>
+      <w:r>
+        <w:t xml:space="preserve">You can left-click most options in the status bar, except PAL/NTSC. Use left- and right-click on the octave field to increase and decrease it (or use </w:t>
       </w:r>
       <w:r>
         <w:rPr>
@@ -7579,6 +7496,7 @@
           <w:b/>
           <w:color w:val="003399"/>
         </w:rPr>
+        <w:lastRenderedPageBreak/>
         <w:t>Shift+F9</w:t>
       </w:r>
       <w:r>
@@ -7617,7 +7535,6 @@
           <w:b/>
           <w:color w:val="003399"/>
         </w:rPr>
-        <w:lastRenderedPageBreak/>
         <w:t>Ctrl+F7</w:t>
       </w:r>
       <w:r>
@@ -7647,15 +7564,15 @@
       <w:pPr>
         <w:pStyle w:val="Heading2"/>
       </w:pPr>
-      <w:bookmarkStart w:id="30" w:name="_Toc61784185"/>
+      <w:bookmarkStart w:id="31" w:name="_Toc61784185"/>
       <w:r>
         <w:t>Song list</w:t>
       </w:r>
-      <w:bookmarkEnd w:id="30"/>
-    </w:p>
-    <w:p>
-      <w:r>
-        <w:t>This is the gray box located in the left side of the SID Factory II. This overview only serves as information and quick navigation; you cannot edit values there.</w:t>
+      <w:bookmarkEnd w:id="31"/>
+    </w:p>
+    <w:p>
+      <w:r>
+        <w:t>This is the gray box located in the left side of the SID Factory II.</w:t>
       </w:r>
     </w:p>
     <w:p>
@@ -7693,10 +7610,7 @@
         <w:t>Ctrl+Enter</w:t>
       </w:r>
       <w:r>
-        <w:t xml:space="preserve"> (or double-c</w:t>
-      </w:r>
-      <w:r>
-        <w:t>lick) a row jumps to that spot in the song and plays from it.</w:t>
+        <w:t xml:space="preserve"> (or double-click) a row jumps to that spot in the song and plays from it.</w:t>
       </w:r>
     </w:p>
     <w:p>
@@ -7754,23 +7668,8 @@
         <w:t>Fn+Right</w:t>
       </w:r>
       <w:r>
-        <w:t xml:space="preserve"> in macOS) for jumping to the bottom without scrolling the </w:t>
-      </w:r>
-      <w:bookmarkStart w:id="31" w:name="_GoBack"/>
-      <w:bookmarkEnd w:id="31"/>
-      <w:r>
-        <w:t>list. Hit it again for jumping to the absolute bottom.</w:t>
-      </w:r>
-    </w:p>
-    <w:p>
-      <w:pPr>
-        <w:pStyle w:val="Heading2"/>
-      </w:pPr>
-      <w:bookmarkStart w:id="32" w:name="_Toc61784186"/>
-      <w:r>
-        <w:t>Bookmarks</w:t>
-      </w:r>
-      <w:bookmarkEnd w:id="32"/>
+        <w:t xml:space="preserve"> in macOS) for jumping to the bottom without scrolling the list. Hit it again for jumping to the absolute bottom.</w:t>
+      </w:r>
     </w:p>
     <w:p>
       <w:pPr>
@@ -7779,26 +7678,39 @@
           <w:ilvl w:val="0"/>
           <w:numId w:val="1"/>
         </w:numPr>
-      </w:pPr>
-      <w:r>
-        <w:rPr>
-          <w:b/>
-          <w:color w:val="003399"/>
-        </w:rPr>
-        <w:t>Alt+1</w:t>
-      </w:r>
-      <w:r>
-        <w:t xml:space="preserve"> to </w:t>
-      </w:r>
-      <w:r>
-        <w:rPr>
-          <w:b/>
-          <w:color w:val="003399"/>
-        </w:rPr>
-        <w:t>Alt+8</w:t>
-      </w:r>
-      <w:r>
-        <w:t xml:space="preserve"> selects one of the eight bookmark slots.</w:t>
+        <w:spacing w:before="360"/>
+      </w:pPr>
+      <w:r>
+        <w:rPr>
+          <w:b/>
+          <w:color w:val="003399"/>
+        </w:rPr>
+        <w:t xml:space="preserve">Shift+Up/Down </w:t>
+      </w:r>
+      <w:r>
+        <w:t xml:space="preserve">in mark </w:t>
+      </w:r>
+      <w:r>
+        <w:t>a range of sequences</w:t>
+      </w:r>
+      <w:r>
+        <w:t xml:space="preserve">, then </w:t>
+      </w:r>
+      <w:r>
+        <w:rPr>
+          <w:b/>
+          <w:color w:val="003399"/>
+        </w:rPr>
+        <w:t>Ctrl+C</w:t>
+      </w:r>
+      <w:r>
+        <w:t xml:space="preserve"> to copy the</w:t>
+      </w:r>
+      <w:r>
+        <w:t xml:space="preserve"> range</w:t>
+      </w:r>
+      <w:r>
+        <w:t>.</w:t>
       </w:r>
     </w:p>
     <w:p>
@@ -7808,17 +7720,55 @@
           <w:ilvl w:val="0"/>
           <w:numId w:val="1"/>
         </w:numPr>
-      </w:pPr>
-      <w:r>
-        <w:rPr>
-          <w:b/>
-          <w:color w:val="003399"/>
-        </w:rPr>
-        <w:t>Ctrl+M</w:t>
-      </w:r>
-      <w:r>
-        <w:t xml:space="preserve"> stores the current track position in the current bookmark slot.</w:t>
-      </w:r>
+        <w:spacing w:before="360"/>
+      </w:pPr>
+      <w:r>
+        <w:rPr>
+          <w:b/>
+          <w:color w:val="003399"/>
+        </w:rPr>
+        <w:t>Ctrl+V</w:t>
+      </w:r>
+      <w:r>
+        <w:t xml:space="preserve"> to </w:t>
+      </w:r>
+      <w:r>
+        <w:t>insert</w:t>
+      </w:r>
+      <w:r>
+        <w:t xml:space="preserve"> a previously marked </w:t>
+      </w:r>
+      <w:r>
+        <w:t>range</w:t>
+      </w:r>
+      <w:r>
+        <w:t xml:space="preserve"> thereby</w:t>
+      </w:r>
+      <w:r>
+        <w:t xml:space="preserve"> </w:t>
+      </w:r>
+      <w:r>
+        <w:t>mak</w:t>
+      </w:r>
+      <w:r>
+        <w:t>ing</w:t>
+      </w:r>
+      <w:r>
+        <w:t xml:space="preserve"> the order list longer</w:t>
+      </w:r>
+      <w:r>
+        <w:t>.</w:t>
+      </w:r>
+    </w:p>
+    <w:p>
+      <w:pPr>
+        <w:pStyle w:val="Heading2"/>
+      </w:pPr>
+      <w:bookmarkStart w:id="32" w:name="_Toc61784186"/>
+      <w:r>
+        <w:t>Bookmarks</w:t>
+      </w:r>
+      <w:bookmarkEnd w:id="32"/>
     </w:p>
     <w:p>
       <w:pPr>
@@ -7833,17 +7783,20 @@
           <w:b/>
           <w:color w:val="003399"/>
         </w:rPr>
-        <w:t>Ctrl+</w:t>
-      </w:r>
-      <w:r>
-        <w:rPr>
-          <w:b/>
-          <w:color w:val="003399"/>
-        </w:rPr>
-        <w:t>G</w:t>
-      </w:r>
-      <w:r>
-        <w:t xml:space="preserve"> goes to the position indicated by the current bookmark slot.</w:t>
+        <w:t>Alt+1</w:t>
+      </w:r>
+      <w:r>
+        <w:t xml:space="preserve"> to </w:t>
+      </w:r>
+      <w:r>
+        <w:rPr>
+          <w:b/>
+          <w:color w:val="003399"/>
+        </w:rPr>
+        <w:t>Alt+8</w:t>
+      </w:r>
+      <w:r>
+        <w:t xml:space="preserve"> selects one of the eight bookmark slots.</w:t>
       </w:r>
     </w:p>
     <w:p>
@@ -7859,10 +7812,10 @@
           <w:b/>
           <w:color w:val="003399"/>
         </w:rPr>
-        <w:t>F2</w:t>
-      </w:r>
-      <w:r>
-        <w:t xml:space="preserve"> plays from the position indicated by the current bookmark slot.</w:t>
+        <w:t>Ctrl+M</w:t>
+      </w:r>
+      <w:r>
+        <w:t xml:space="preserve"> stores the current track position in the current bookmark slot.</w:t>
       </w:r>
     </w:p>
     <w:p>
@@ -7878,10 +7831,10 @@
           <w:b/>
           <w:color w:val="003399"/>
         </w:rPr>
-        <w:t>Enter</w:t>
-      </w:r>
-      <w:r>
-        <w:t xml:space="preserve"> (or left-click) a row jumps to that spot in the song.</w:t>
+        <w:t>Ctrl+G</w:t>
+      </w:r>
+      <w:r>
+        <w:t xml:space="preserve"> goes to the position indicated by the current bookmark slot.</w:t>
       </w:r>
     </w:p>
     <w:p>
@@ -7897,13 +7850,48 @@
           <w:b/>
           <w:color w:val="003399"/>
         </w:rPr>
+        <w:t>F2</w:t>
+      </w:r>
+      <w:r>
+        <w:t xml:space="preserve"> plays from the position indicated by the current bookmark slot.</w:t>
+      </w:r>
+    </w:p>
+    <w:p>
+      <w:pPr>
+        <w:pStyle w:val="ListParagraph"/>
+        <w:numPr>
+          <w:ilvl w:val="0"/>
+          <w:numId w:val="1"/>
+        </w:numPr>
+      </w:pPr>
+      <w:r>
+        <w:rPr>
+          <w:b/>
+          <w:color w:val="003399"/>
+        </w:rPr>
+        <w:t>Enter</w:t>
+      </w:r>
+      <w:r>
+        <w:t xml:space="preserve"> (or left-click) a row jumps to that spot in the song.</w:t>
+      </w:r>
+    </w:p>
+    <w:p>
+      <w:pPr>
+        <w:pStyle w:val="ListParagraph"/>
+        <w:numPr>
+          <w:ilvl w:val="0"/>
+          <w:numId w:val="1"/>
+        </w:numPr>
+      </w:pPr>
+      <w:r>
+        <w:rPr>
+          <w:b/>
+          <w:color w:val="003399"/>
+        </w:rPr>
         <w:t>Ctrl+Enter</w:t>
       </w:r>
       <w:r>
-        <w:t xml:space="preserve"> (or double-click) a row jumps to that spot in the song </w:t>
-      </w:r>
-      <w:r>
-        <w:t>and plays from it.</w:t>
+        <w:t xml:space="preserve"> (or double-click) a row jumps to that spot in the song and plays from it.</w:t>
       </w:r>
     </w:p>
     <w:p>
@@ -9442,7 +9430,7 @@
 </file>
 
 <file path=customXml/itemProps1.xml><?xml version="1.0" encoding="utf-8"?>
-<ds:datastoreItem xmlns:ds="http://schemas.openxmlformats.org/officeDocument/2006/customXml" ds:itemID="{D15F4370-0290-4CF7-9EDE-38D5BC60E463}">
+<ds:datastoreItem xmlns:ds="http://schemas.openxmlformats.org/officeDocument/2006/customXml" ds:itemID="{093D8578-AA58-4C94-84C8-80C7E023E3E6}">
   <ds:schemaRefs>
     <ds:schemaRef ds:uri="http://schemas.openxmlformats.org/officeDocument/2006/bibliography"/>
   </ds:schemaRefs>

</xml_diff>

<commit_message>
Updated all documentation with the multi-song feature
</commit_message>
<xml_diff>
--- a/resources/user_manual.docx
+++ b/resources/user_manual.docx
@@ -199,6 +199,7 @@
       </w:sdtPr>
       <w:sdtEndPr/>
       <w:sdtContent>
+        <w:bookmarkStart w:id="0" w:name="_Toc112586724" w:displacedByCustomXml="prev"/>
         <w:p>
           <w:pPr>
             <w:pStyle w:val="TOCHeading"/>
@@ -210,6 +211,7 @@
             <w:lastRenderedPageBreak/>
             <w:t>Contents</w:t>
           </w:r>
+          <w:bookmarkEnd w:id="0"/>
         </w:p>
         <w:p>
           <w:pPr>
@@ -219,6 +221,7 @@
             </w:tabs>
             <w:rPr>
               <w:rFonts w:eastAsiaTheme="minorEastAsia"/>
+              <w:noProof/>
             </w:rPr>
           </w:pPr>
           <w:r>
@@ -237,46 +240,127 @@
             </w:rPr>
             <w:fldChar w:fldCharType="separate"/>
           </w:r>
-          <w:hyperlink w:anchor="_Toc61784155">
-            <w:r>
-              <w:rPr>
-                <w:rStyle w:val="IndexLink"/>
-                <w:webHidden/>
+          <w:hyperlink w:anchor="_Toc112586724" w:history="1">
+            <w:r>
+              <w:rPr>
+                <w:rStyle w:val="Hyperlink"/>
+                <w:noProof/>
+              </w:rPr>
+              <w:t>Contents</w:t>
+            </w:r>
+            <w:r>
+              <w:rPr>
+                <w:noProof/>
+                <w:webHidden/>
+              </w:rPr>
+              <w:tab/>
+            </w:r>
+            <w:r>
+              <w:rPr>
+                <w:noProof/>
+                <w:webHidden/>
+              </w:rPr>
+              <w:fldChar w:fldCharType="begin"/>
+            </w:r>
+            <w:r>
+              <w:rPr>
+                <w:noProof/>
+                <w:webHidden/>
+              </w:rPr>
+              <w:instrText xml:space="preserve"> PAGEREF _Toc112586724 \h </w:instrText>
+            </w:r>
+            <w:r>
+              <w:rPr>
+                <w:noProof/>
+                <w:webHidden/>
+              </w:rPr>
+            </w:r>
+            <w:r>
+              <w:rPr>
+                <w:noProof/>
+                <w:webHidden/>
+              </w:rPr>
+              <w:fldChar w:fldCharType="separate"/>
+            </w:r>
+            <w:r>
+              <w:rPr>
+                <w:noProof/>
+                <w:webHidden/>
+              </w:rPr>
+              <w:t>2</w:t>
+            </w:r>
+            <w:r>
+              <w:rPr>
+                <w:noProof/>
+                <w:webHidden/>
+              </w:rPr>
+              <w:fldChar w:fldCharType="end"/>
+            </w:r>
+          </w:hyperlink>
+        </w:p>
+        <w:p>
+          <w:pPr>
+            <w:pStyle w:val="TOC1"/>
+            <w:tabs>
+              <w:tab w:val="right" w:leader="dot" w:pos="9350"/>
+            </w:tabs>
+            <w:rPr>
+              <w:rFonts w:eastAsiaTheme="minorEastAsia"/>
+              <w:noProof/>
+            </w:rPr>
+          </w:pPr>
+          <w:hyperlink w:anchor="_Toc112586725" w:history="1">
+            <w:r>
+              <w:rPr>
+                <w:rStyle w:val="Hyperlink"/>
+                <w:noProof/>
               </w:rPr>
               <w:t>Introduction</w:t>
             </w:r>
             <w:r>
               <w:rPr>
+                <w:noProof/>
+                <w:webHidden/>
+              </w:rPr>
+              <w:tab/>
+            </w:r>
+            <w:r>
+              <w:rPr>
+                <w:noProof/>
                 <w:webHidden/>
               </w:rPr>
               <w:fldChar w:fldCharType="begin"/>
             </w:r>
             <w:r>
               <w:rPr>
-                <w:webHidden/>
-              </w:rPr>
-              <w:instrText>PAGEREF _Toc61784155 \h</w:instrText>
-            </w:r>
-            <w:r>
-              <w:rPr>
-                <w:webHidden/>
-              </w:rPr>
-            </w:r>
-            <w:r>
-              <w:rPr>
+                <w:noProof/>
+                <w:webHidden/>
+              </w:rPr>
+              <w:instrText xml:space="preserve"> PAGEREF _Toc112586725 \h </w:instrText>
+            </w:r>
+            <w:r>
+              <w:rPr>
+                <w:noProof/>
+                <w:webHidden/>
+              </w:rPr>
+            </w:r>
+            <w:r>
+              <w:rPr>
+                <w:noProof/>
                 <w:webHidden/>
               </w:rPr>
               <w:fldChar w:fldCharType="separate"/>
             </w:r>
             <w:r>
               <w:rPr>
-                <w:rStyle w:val="IndexLink"/>
-              </w:rPr>
-              <w:tab/>
+                <w:noProof/>
+                <w:webHidden/>
+              </w:rPr>
               <w:t>3</w:t>
             </w:r>
             <w:r>
               <w:rPr>
+                <w:noProof/>
                 <w:webHidden/>
               </w:rPr>
               <w:fldChar w:fldCharType="end"/>
@@ -291,48 +375,61 @@
             </w:tabs>
             <w:rPr>
               <w:rFonts w:eastAsiaTheme="minorEastAsia"/>
+              <w:noProof/>
             </w:rPr>
           </w:pPr>
-          <w:hyperlink w:anchor="_Toc61784156">
-            <w:r>
-              <w:rPr>
-                <w:rStyle w:val="IndexLink"/>
-                <w:webHidden/>
+          <w:hyperlink w:anchor="_Toc112586726" w:history="1">
+            <w:r>
+              <w:rPr>
+                <w:rStyle w:val="Hyperlink"/>
+                <w:noProof/>
               </w:rPr>
               <w:t>Noteworthy features</w:t>
             </w:r>
             <w:r>
               <w:rPr>
+                <w:noProof/>
+                <w:webHidden/>
+              </w:rPr>
+              <w:tab/>
+            </w:r>
+            <w:r>
+              <w:rPr>
+                <w:noProof/>
                 <w:webHidden/>
               </w:rPr>
               <w:fldChar w:fldCharType="begin"/>
             </w:r>
             <w:r>
               <w:rPr>
-                <w:webHidden/>
-              </w:rPr>
-              <w:instrText>PAGEREF _Toc61784156 \h</w:instrText>
-            </w:r>
-            <w:r>
-              <w:rPr>
-                <w:webHidden/>
-              </w:rPr>
-            </w:r>
-            <w:r>
-              <w:rPr>
+                <w:noProof/>
+                <w:webHidden/>
+              </w:rPr>
+              <w:instrText xml:space="preserve"> PAGEREF _Toc112586726 \h </w:instrText>
+            </w:r>
+            <w:r>
+              <w:rPr>
+                <w:noProof/>
+                <w:webHidden/>
+              </w:rPr>
+            </w:r>
+            <w:r>
+              <w:rPr>
+                <w:noProof/>
                 <w:webHidden/>
               </w:rPr>
               <w:fldChar w:fldCharType="separate"/>
             </w:r>
             <w:r>
               <w:rPr>
-                <w:rStyle w:val="IndexLink"/>
-              </w:rPr>
-              <w:tab/>
+                <w:noProof/>
+                <w:webHidden/>
+              </w:rPr>
               <w:t>3</w:t>
             </w:r>
             <w:r>
               <w:rPr>
+                <w:noProof/>
                 <w:webHidden/>
               </w:rPr>
               <w:fldChar w:fldCharType="end"/>
@@ -347,48 +444,61 @@
             </w:tabs>
             <w:rPr>
               <w:rFonts w:eastAsiaTheme="minorEastAsia"/>
+              <w:noProof/>
             </w:rPr>
           </w:pPr>
-          <w:hyperlink w:anchor="_Toc61784157">
-            <w:r>
-              <w:rPr>
-                <w:rStyle w:val="IndexLink"/>
-                <w:webHidden/>
+          <w:hyperlink w:anchor="_Toc112586727" w:history="1">
+            <w:r>
+              <w:rPr>
+                <w:rStyle w:val="Hyperlink"/>
+                <w:noProof/>
               </w:rPr>
               <w:t>The Basics</w:t>
             </w:r>
             <w:r>
               <w:rPr>
+                <w:noProof/>
+                <w:webHidden/>
+              </w:rPr>
+              <w:tab/>
+            </w:r>
+            <w:r>
+              <w:rPr>
+                <w:noProof/>
                 <w:webHidden/>
               </w:rPr>
               <w:fldChar w:fldCharType="begin"/>
             </w:r>
             <w:r>
               <w:rPr>
-                <w:webHidden/>
-              </w:rPr>
-              <w:instrText>PAGEREF _Toc61784157 \h</w:instrText>
-            </w:r>
-            <w:r>
-              <w:rPr>
-                <w:webHidden/>
-              </w:rPr>
-            </w:r>
-            <w:r>
-              <w:rPr>
+                <w:noProof/>
+                <w:webHidden/>
+              </w:rPr>
+              <w:instrText xml:space="preserve"> PAGEREF _Toc112586727 \h </w:instrText>
+            </w:r>
+            <w:r>
+              <w:rPr>
+                <w:noProof/>
+                <w:webHidden/>
+              </w:rPr>
+            </w:r>
+            <w:r>
+              <w:rPr>
+                <w:noProof/>
                 <w:webHidden/>
               </w:rPr>
               <w:fldChar w:fldCharType="separate"/>
             </w:r>
             <w:r>
               <w:rPr>
-                <w:rStyle w:val="IndexLink"/>
-              </w:rPr>
-              <w:tab/>
+                <w:noProof/>
+                <w:webHidden/>
+              </w:rPr>
               <w:t>4</w:t>
             </w:r>
             <w:r>
               <w:rPr>
+                <w:noProof/>
                 <w:webHidden/>
               </w:rPr>
               <w:fldChar w:fldCharType="end"/>
@@ -403,48 +513,61 @@
             </w:tabs>
             <w:rPr>
               <w:rFonts w:eastAsiaTheme="minorEastAsia"/>
+              <w:noProof/>
             </w:rPr>
           </w:pPr>
-          <w:hyperlink w:anchor="_Toc61784158">
-            <w:r>
-              <w:rPr>
-                <w:rStyle w:val="IndexLink"/>
-                <w:webHidden/>
+          <w:hyperlink w:anchor="_Toc112586728" w:history="1">
+            <w:r>
+              <w:rPr>
+                <w:rStyle w:val="Hyperlink"/>
+                <w:noProof/>
               </w:rPr>
               <w:t>Editor</w:t>
             </w:r>
             <w:r>
               <w:rPr>
+                <w:noProof/>
+                <w:webHidden/>
+              </w:rPr>
+              <w:tab/>
+            </w:r>
+            <w:r>
+              <w:rPr>
+                <w:noProof/>
                 <w:webHidden/>
               </w:rPr>
               <w:fldChar w:fldCharType="begin"/>
             </w:r>
             <w:r>
               <w:rPr>
-                <w:webHidden/>
-              </w:rPr>
-              <w:instrText>PAGEREF _Toc61784158 \h</w:instrText>
-            </w:r>
-            <w:r>
-              <w:rPr>
-                <w:webHidden/>
-              </w:rPr>
-            </w:r>
-            <w:r>
-              <w:rPr>
+                <w:noProof/>
+                <w:webHidden/>
+              </w:rPr>
+              <w:instrText xml:space="preserve"> PAGEREF _Toc112586728 \h </w:instrText>
+            </w:r>
+            <w:r>
+              <w:rPr>
+                <w:noProof/>
+                <w:webHidden/>
+              </w:rPr>
+            </w:r>
+            <w:r>
+              <w:rPr>
+                <w:noProof/>
                 <w:webHidden/>
               </w:rPr>
               <w:fldChar w:fldCharType="separate"/>
             </w:r>
             <w:r>
               <w:rPr>
-                <w:rStyle w:val="IndexLink"/>
-              </w:rPr>
-              <w:tab/>
+                <w:noProof/>
+                <w:webHidden/>
+              </w:rPr>
               <w:t>4</w:t>
             </w:r>
             <w:r>
               <w:rPr>
+                <w:noProof/>
                 <w:webHidden/>
               </w:rPr>
               <w:fldChar w:fldCharType="end"/>
@@ -459,48 +582,61 @@
             </w:tabs>
             <w:rPr>
               <w:rFonts w:eastAsiaTheme="minorEastAsia"/>
+              <w:noProof/>
             </w:rPr>
           </w:pPr>
-          <w:hyperlink w:anchor="_Toc61784159">
-            <w:r>
-              <w:rPr>
-                <w:rStyle w:val="IndexLink"/>
-                <w:webHidden/>
+          <w:hyperlink w:anchor="_Toc112586729" w:history="1">
+            <w:r>
+              <w:rPr>
+                <w:rStyle w:val="Hyperlink"/>
+                <w:noProof/>
               </w:rPr>
               <w:t>Options</w:t>
             </w:r>
             <w:r>
               <w:rPr>
+                <w:noProof/>
+                <w:webHidden/>
+              </w:rPr>
+              <w:tab/>
+            </w:r>
+            <w:r>
+              <w:rPr>
+                <w:noProof/>
                 <w:webHidden/>
               </w:rPr>
               <w:fldChar w:fldCharType="begin"/>
             </w:r>
             <w:r>
               <w:rPr>
-                <w:webHidden/>
-              </w:rPr>
-              <w:instrText>PAGEREF _Toc61784159 \h</w:instrText>
-            </w:r>
-            <w:r>
-              <w:rPr>
-                <w:webHidden/>
-              </w:rPr>
-            </w:r>
-            <w:r>
-              <w:rPr>
+                <w:noProof/>
+                <w:webHidden/>
+              </w:rPr>
+              <w:instrText xml:space="preserve"> PAGEREF _Toc112586729 \h </w:instrText>
+            </w:r>
+            <w:r>
+              <w:rPr>
+                <w:noProof/>
+                <w:webHidden/>
+              </w:rPr>
+            </w:r>
+            <w:r>
+              <w:rPr>
+                <w:noProof/>
                 <w:webHidden/>
               </w:rPr>
               <w:fldChar w:fldCharType="separate"/>
             </w:r>
             <w:r>
               <w:rPr>
-                <w:rStyle w:val="IndexLink"/>
-              </w:rPr>
-              <w:tab/>
+                <w:noProof/>
+                <w:webHidden/>
+              </w:rPr>
               <w:t>5</w:t>
             </w:r>
             <w:r>
               <w:rPr>
+                <w:noProof/>
                 <w:webHidden/>
               </w:rPr>
               <w:fldChar w:fldCharType="end"/>
@@ -515,48 +651,61 @@
             </w:tabs>
             <w:rPr>
               <w:rFonts w:eastAsiaTheme="minorEastAsia"/>
+              <w:noProof/>
             </w:rPr>
           </w:pPr>
-          <w:hyperlink w:anchor="_Toc61784160">
-            <w:r>
-              <w:rPr>
-                <w:rStyle w:val="IndexLink"/>
-                <w:webHidden/>
+          <w:hyperlink w:anchor="_Toc112586730" w:history="1">
+            <w:r>
+              <w:rPr>
+                <w:rStyle w:val="Hyperlink"/>
+                <w:noProof/>
               </w:rPr>
               <w:t>Tracks</w:t>
             </w:r>
             <w:r>
               <w:rPr>
+                <w:noProof/>
+                <w:webHidden/>
+              </w:rPr>
+              <w:tab/>
+            </w:r>
+            <w:r>
+              <w:rPr>
+                <w:noProof/>
                 <w:webHidden/>
               </w:rPr>
               <w:fldChar w:fldCharType="begin"/>
             </w:r>
             <w:r>
               <w:rPr>
-                <w:webHidden/>
-              </w:rPr>
-              <w:instrText>PAGEREF _Toc61784160 \h</w:instrText>
-            </w:r>
-            <w:r>
-              <w:rPr>
-                <w:webHidden/>
-              </w:rPr>
-            </w:r>
-            <w:r>
-              <w:rPr>
+                <w:noProof/>
+                <w:webHidden/>
+              </w:rPr>
+              <w:instrText xml:space="preserve"> PAGEREF _Toc112586730 \h </w:instrText>
+            </w:r>
+            <w:r>
+              <w:rPr>
+                <w:noProof/>
+                <w:webHidden/>
+              </w:rPr>
+            </w:r>
+            <w:r>
+              <w:rPr>
+                <w:noProof/>
                 <w:webHidden/>
               </w:rPr>
               <w:fldChar w:fldCharType="separate"/>
             </w:r>
             <w:r>
               <w:rPr>
-                <w:rStyle w:val="IndexLink"/>
-              </w:rPr>
-              <w:tab/>
-              <w:t>5</w:t>
-            </w:r>
-            <w:r>
-              <w:rPr>
+                <w:noProof/>
+                <w:webHidden/>
+              </w:rPr>
+              <w:t>6</w:t>
+            </w:r>
+            <w:r>
+              <w:rPr>
+                <w:noProof/>
                 <w:webHidden/>
               </w:rPr>
               <w:fldChar w:fldCharType="end"/>
@@ -571,48 +720,61 @@
             </w:tabs>
             <w:rPr>
               <w:rFonts w:eastAsiaTheme="minorEastAsia"/>
+              <w:noProof/>
             </w:rPr>
           </w:pPr>
-          <w:hyperlink w:anchor="_Toc61784161">
-            <w:r>
-              <w:rPr>
-                <w:rStyle w:val="IndexLink"/>
-                <w:webHidden/>
+          <w:hyperlink w:anchor="_Toc112586731" w:history="1">
+            <w:r>
+              <w:rPr>
+                <w:rStyle w:val="Hyperlink"/>
+                <w:noProof/>
               </w:rPr>
               <w:t>Song list</w:t>
             </w:r>
             <w:r>
               <w:rPr>
+                <w:noProof/>
+                <w:webHidden/>
+              </w:rPr>
+              <w:tab/>
+            </w:r>
+            <w:r>
+              <w:rPr>
+                <w:noProof/>
                 <w:webHidden/>
               </w:rPr>
               <w:fldChar w:fldCharType="begin"/>
             </w:r>
             <w:r>
               <w:rPr>
-                <w:webHidden/>
-              </w:rPr>
-              <w:instrText>PAGEREF _Toc61784161 \h</w:instrText>
-            </w:r>
-            <w:r>
-              <w:rPr>
-                <w:webHidden/>
-              </w:rPr>
-            </w:r>
-            <w:r>
-              <w:rPr>
+                <w:noProof/>
+                <w:webHidden/>
+              </w:rPr>
+              <w:instrText xml:space="preserve"> PAGEREF _Toc112586731 \h </w:instrText>
+            </w:r>
+            <w:r>
+              <w:rPr>
+                <w:noProof/>
+                <w:webHidden/>
+              </w:rPr>
+            </w:r>
+            <w:r>
+              <w:rPr>
+                <w:noProof/>
                 <w:webHidden/>
               </w:rPr>
               <w:fldChar w:fldCharType="separate"/>
             </w:r>
             <w:r>
               <w:rPr>
-                <w:rStyle w:val="IndexLink"/>
-              </w:rPr>
-              <w:tab/>
-              <w:t>7</w:t>
-            </w:r>
-            <w:r>
-              <w:rPr>
+                <w:noProof/>
+                <w:webHidden/>
+              </w:rPr>
+              <w:t>8</w:t>
+            </w:r>
+            <w:r>
+              <w:rPr>
+                <w:noProof/>
                 <w:webHidden/>
               </w:rPr>
               <w:fldChar w:fldCharType="end"/>
@@ -627,48 +789,61 @@
             </w:tabs>
             <w:rPr>
               <w:rFonts w:eastAsiaTheme="minorEastAsia"/>
+              <w:noProof/>
             </w:rPr>
           </w:pPr>
-          <w:hyperlink w:anchor="_Toc61784162">
-            <w:r>
-              <w:rPr>
-                <w:rStyle w:val="IndexLink"/>
-                <w:webHidden/>
+          <w:hyperlink w:anchor="_Toc112586732" w:history="1">
+            <w:r>
+              <w:rPr>
+                <w:rStyle w:val="Hyperlink"/>
+                <w:noProof/>
               </w:rPr>
               <w:t>Bookmarks</w:t>
             </w:r>
             <w:r>
               <w:rPr>
+                <w:noProof/>
+                <w:webHidden/>
+              </w:rPr>
+              <w:tab/>
+            </w:r>
+            <w:r>
+              <w:rPr>
+                <w:noProof/>
                 <w:webHidden/>
               </w:rPr>
               <w:fldChar w:fldCharType="begin"/>
             </w:r>
             <w:r>
               <w:rPr>
-                <w:webHidden/>
-              </w:rPr>
-              <w:instrText>PAGEREF _Toc61784162 \h</w:instrText>
-            </w:r>
-            <w:r>
-              <w:rPr>
-                <w:webHidden/>
-              </w:rPr>
-            </w:r>
-            <w:r>
-              <w:rPr>
+                <w:noProof/>
+                <w:webHidden/>
+              </w:rPr>
+              <w:instrText xml:space="preserve"> PAGEREF _Toc112586732 \h </w:instrText>
+            </w:r>
+            <w:r>
+              <w:rPr>
+                <w:noProof/>
+                <w:webHidden/>
+              </w:rPr>
+            </w:r>
+            <w:r>
+              <w:rPr>
+                <w:noProof/>
                 <w:webHidden/>
               </w:rPr>
               <w:fldChar w:fldCharType="separate"/>
             </w:r>
             <w:r>
               <w:rPr>
-                <w:rStyle w:val="IndexLink"/>
-              </w:rPr>
-              <w:tab/>
+                <w:noProof/>
+                <w:webHidden/>
+              </w:rPr>
               <w:t>8</w:t>
             </w:r>
             <w:r>
               <w:rPr>
+                <w:noProof/>
                 <w:webHidden/>
               </w:rPr>
               <w:fldChar w:fldCharType="end"/>
@@ -683,48 +858,61 @@
             </w:tabs>
             <w:rPr>
               <w:rFonts w:eastAsiaTheme="minorEastAsia"/>
+              <w:noProof/>
             </w:rPr>
           </w:pPr>
-          <w:hyperlink w:anchor="_Toc61784163">
-            <w:r>
-              <w:rPr>
-                <w:rStyle w:val="IndexLink"/>
-                <w:webHidden/>
+          <w:hyperlink w:anchor="_Toc112586733" w:history="1">
+            <w:r>
+              <w:rPr>
+                <w:rStyle w:val="Hyperlink"/>
+                <w:noProof/>
               </w:rPr>
               <w:t>Tables</w:t>
             </w:r>
             <w:r>
               <w:rPr>
+                <w:noProof/>
+                <w:webHidden/>
+              </w:rPr>
+              <w:tab/>
+            </w:r>
+            <w:r>
+              <w:rPr>
+                <w:noProof/>
                 <w:webHidden/>
               </w:rPr>
               <w:fldChar w:fldCharType="begin"/>
             </w:r>
             <w:r>
               <w:rPr>
-                <w:webHidden/>
-              </w:rPr>
-              <w:instrText>PAGEREF _Toc61784163 \h</w:instrText>
-            </w:r>
-            <w:r>
-              <w:rPr>
-                <w:webHidden/>
-              </w:rPr>
-            </w:r>
-            <w:r>
-              <w:rPr>
+                <w:noProof/>
+                <w:webHidden/>
+              </w:rPr>
+              <w:instrText xml:space="preserve"> PAGEREF _Toc112586733 \h </w:instrText>
+            </w:r>
+            <w:r>
+              <w:rPr>
+                <w:noProof/>
+                <w:webHidden/>
+              </w:rPr>
+            </w:r>
+            <w:r>
+              <w:rPr>
+                <w:noProof/>
                 <w:webHidden/>
               </w:rPr>
               <w:fldChar w:fldCharType="separate"/>
             </w:r>
             <w:r>
               <w:rPr>
-                <w:rStyle w:val="IndexLink"/>
-              </w:rPr>
-              <w:tab/>
-              <w:t>8</w:t>
-            </w:r>
-            <w:r>
-              <w:rPr>
+                <w:noProof/>
+                <w:webHidden/>
+              </w:rPr>
+              <w:t>9</w:t>
+            </w:r>
+            <w:r>
+              <w:rPr>
+                <w:noProof/>
                 <w:webHidden/>
               </w:rPr>
               <w:fldChar w:fldCharType="end"/>
@@ -739,48 +927,61 @@
             </w:tabs>
             <w:rPr>
               <w:rFonts w:eastAsiaTheme="minorEastAsia"/>
+              <w:noProof/>
             </w:rPr>
           </w:pPr>
-          <w:hyperlink w:anchor="_Toc61784164">
-            <w:r>
-              <w:rPr>
-                <w:rStyle w:val="IndexLink"/>
-                <w:webHidden/>
+          <w:hyperlink w:anchor="_Toc112586734" w:history="1">
+            <w:r>
+              <w:rPr>
+                <w:rStyle w:val="Hyperlink"/>
+                <w:noProof/>
               </w:rPr>
               <w:t>Commands</w:t>
             </w:r>
             <w:r>
               <w:rPr>
+                <w:noProof/>
+                <w:webHidden/>
+              </w:rPr>
+              <w:tab/>
+            </w:r>
+            <w:r>
+              <w:rPr>
+                <w:noProof/>
                 <w:webHidden/>
               </w:rPr>
               <w:fldChar w:fldCharType="begin"/>
             </w:r>
             <w:r>
               <w:rPr>
-                <w:webHidden/>
-              </w:rPr>
-              <w:instrText>PAGEREF _Toc61784164 \h</w:instrText>
-            </w:r>
-            <w:r>
-              <w:rPr>
-                <w:webHidden/>
-              </w:rPr>
-            </w:r>
-            <w:r>
-              <w:rPr>
+                <w:noProof/>
+                <w:webHidden/>
+              </w:rPr>
+              <w:instrText xml:space="preserve"> PAGEREF _Toc112586734 \h </w:instrText>
+            </w:r>
+            <w:r>
+              <w:rPr>
+                <w:noProof/>
+                <w:webHidden/>
+              </w:rPr>
+            </w:r>
+            <w:r>
+              <w:rPr>
+                <w:noProof/>
                 <w:webHidden/>
               </w:rPr>
               <w:fldChar w:fldCharType="separate"/>
             </w:r>
             <w:r>
               <w:rPr>
-                <w:rStyle w:val="IndexLink"/>
-              </w:rPr>
-              <w:tab/>
+                <w:noProof/>
+                <w:webHidden/>
+              </w:rPr>
               <w:t>9</w:t>
             </w:r>
             <w:r>
               <w:rPr>
+                <w:noProof/>
                 <w:webHidden/>
               </w:rPr>
               <w:fldChar w:fldCharType="end"/>
@@ -795,48 +996,61 @@
             </w:tabs>
             <w:rPr>
               <w:rFonts w:eastAsiaTheme="minorEastAsia"/>
+              <w:noProof/>
             </w:rPr>
           </w:pPr>
-          <w:hyperlink w:anchor="_Toc61784165">
-            <w:r>
-              <w:rPr>
-                <w:rStyle w:val="IndexLink"/>
-                <w:webHidden/>
+          <w:hyperlink w:anchor="_Toc112586735" w:history="1">
+            <w:r>
+              <w:rPr>
+                <w:rStyle w:val="Hyperlink"/>
+                <w:noProof/>
               </w:rPr>
               <w:t>Instruments</w:t>
             </w:r>
             <w:r>
               <w:rPr>
+                <w:noProof/>
+                <w:webHidden/>
+              </w:rPr>
+              <w:tab/>
+            </w:r>
+            <w:r>
+              <w:rPr>
+                <w:noProof/>
                 <w:webHidden/>
               </w:rPr>
               <w:fldChar w:fldCharType="begin"/>
             </w:r>
             <w:r>
               <w:rPr>
-                <w:webHidden/>
-              </w:rPr>
-              <w:instrText>PAGEREF _Toc61784165 \h</w:instrText>
-            </w:r>
-            <w:r>
-              <w:rPr>
-                <w:webHidden/>
-              </w:rPr>
-            </w:r>
-            <w:r>
-              <w:rPr>
+                <w:noProof/>
+                <w:webHidden/>
+              </w:rPr>
+              <w:instrText xml:space="preserve"> PAGEREF _Toc112586735 \h </w:instrText>
+            </w:r>
+            <w:r>
+              <w:rPr>
+                <w:noProof/>
+                <w:webHidden/>
+              </w:rPr>
+            </w:r>
+            <w:r>
+              <w:rPr>
+                <w:noProof/>
                 <w:webHidden/>
               </w:rPr>
               <w:fldChar w:fldCharType="separate"/>
             </w:r>
             <w:r>
               <w:rPr>
-                <w:rStyle w:val="IndexLink"/>
-              </w:rPr>
-              <w:tab/>
-              <w:t>9</w:t>
-            </w:r>
-            <w:r>
-              <w:rPr>
+                <w:noProof/>
+                <w:webHidden/>
+              </w:rPr>
+              <w:t>10</w:t>
+            </w:r>
+            <w:r>
+              <w:rPr>
+                <w:noProof/>
                 <w:webHidden/>
               </w:rPr>
               <w:fldChar w:fldCharType="end"/>
@@ -851,48 +1065,61 @@
             </w:tabs>
             <w:rPr>
               <w:rFonts w:eastAsiaTheme="minorEastAsia"/>
+              <w:noProof/>
             </w:rPr>
           </w:pPr>
-          <w:hyperlink w:anchor="_Toc61784166">
-            <w:r>
-              <w:rPr>
-                <w:rStyle w:val="IndexLink"/>
-                <w:webHidden/>
+          <w:hyperlink w:anchor="_Toc112586736" w:history="1">
+            <w:r>
+              <w:rPr>
+                <w:rStyle w:val="Hyperlink"/>
+                <w:noProof/>
               </w:rPr>
               <w:t>Wave</w:t>
             </w:r>
             <w:r>
               <w:rPr>
+                <w:noProof/>
+                <w:webHidden/>
+              </w:rPr>
+              <w:tab/>
+            </w:r>
+            <w:r>
+              <w:rPr>
+                <w:noProof/>
                 <w:webHidden/>
               </w:rPr>
               <w:fldChar w:fldCharType="begin"/>
             </w:r>
             <w:r>
               <w:rPr>
-                <w:webHidden/>
-              </w:rPr>
-              <w:instrText>PAGEREF _Toc61784166 \h</w:instrText>
-            </w:r>
-            <w:r>
-              <w:rPr>
-                <w:webHidden/>
-              </w:rPr>
-            </w:r>
-            <w:r>
-              <w:rPr>
+                <w:noProof/>
+                <w:webHidden/>
+              </w:rPr>
+              <w:instrText xml:space="preserve"> PAGEREF _Toc112586736 \h </w:instrText>
+            </w:r>
+            <w:r>
+              <w:rPr>
+                <w:noProof/>
+                <w:webHidden/>
+              </w:rPr>
+            </w:r>
+            <w:r>
+              <w:rPr>
+                <w:noProof/>
                 <w:webHidden/>
               </w:rPr>
               <w:fldChar w:fldCharType="separate"/>
             </w:r>
             <w:r>
               <w:rPr>
-                <w:rStyle w:val="IndexLink"/>
-              </w:rPr>
-              <w:tab/>
+                <w:noProof/>
+                <w:webHidden/>
+              </w:rPr>
               <w:t>10</w:t>
             </w:r>
             <w:r>
               <w:rPr>
+                <w:noProof/>
                 <w:webHidden/>
               </w:rPr>
               <w:fldChar w:fldCharType="end"/>
@@ -907,48 +1134,61 @@
             </w:tabs>
             <w:rPr>
               <w:rFonts w:eastAsiaTheme="minorEastAsia"/>
+              <w:noProof/>
             </w:rPr>
           </w:pPr>
-          <w:hyperlink w:anchor="_Toc61784167">
-            <w:r>
-              <w:rPr>
-                <w:rStyle w:val="IndexLink"/>
-                <w:webHidden/>
+          <w:hyperlink w:anchor="_Toc112586737" w:history="1">
+            <w:r>
+              <w:rPr>
+                <w:rStyle w:val="Hyperlink"/>
+                <w:noProof/>
               </w:rPr>
               <w:t>Pulse</w:t>
             </w:r>
             <w:r>
               <w:rPr>
+                <w:noProof/>
+                <w:webHidden/>
+              </w:rPr>
+              <w:tab/>
+            </w:r>
+            <w:r>
+              <w:rPr>
+                <w:noProof/>
                 <w:webHidden/>
               </w:rPr>
               <w:fldChar w:fldCharType="begin"/>
             </w:r>
             <w:r>
               <w:rPr>
-                <w:webHidden/>
-              </w:rPr>
-              <w:instrText>PAGEREF _Toc61784167 \h</w:instrText>
-            </w:r>
-            <w:r>
-              <w:rPr>
-                <w:webHidden/>
-              </w:rPr>
-            </w:r>
-            <w:r>
-              <w:rPr>
+                <w:noProof/>
+                <w:webHidden/>
+              </w:rPr>
+              <w:instrText xml:space="preserve"> PAGEREF _Toc112586737 \h </w:instrText>
+            </w:r>
+            <w:r>
+              <w:rPr>
+                <w:noProof/>
+                <w:webHidden/>
+              </w:rPr>
+            </w:r>
+            <w:r>
+              <w:rPr>
+                <w:noProof/>
                 <w:webHidden/>
               </w:rPr>
               <w:fldChar w:fldCharType="separate"/>
             </w:r>
             <w:r>
               <w:rPr>
-                <w:rStyle w:val="IndexLink"/>
-              </w:rPr>
-              <w:tab/>
-              <w:t>10</w:t>
-            </w:r>
-            <w:r>
-              <w:rPr>
+                <w:noProof/>
+                <w:webHidden/>
+              </w:rPr>
+              <w:t>11</w:t>
+            </w:r>
+            <w:r>
+              <w:rPr>
+                <w:noProof/>
                 <w:webHidden/>
               </w:rPr>
               <w:fldChar w:fldCharType="end"/>
@@ -963,48 +1203,61 @@
             </w:tabs>
             <w:rPr>
               <w:rFonts w:eastAsiaTheme="minorEastAsia"/>
+              <w:noProof/>
             </w:rPr>
           </w:pPr>
-          <w:hyperlink w:anchor="_Toc61784168">
-            <w:r>
-              <w:rPr>
-                <w:rStyle w:val="IndexLink"/>
-                <w:webHidden/>
+          <w:hyperlink w:anchor="_Toc112586738" w:history="1">
+            <w:r>
+              <w:rPr>
+                <w:rStyle w:val="Hyperlink"/>
+                <w:noProof/>
               </w:rPr>
               <w:t>Filter</w:t>
             </w:r>
             <w:r>
               <w:rPr>
+                <w:noProof/>
+                <w:webHidden/>
+              </w:rPr>
+              <w:tab/>
+            </w:r>
+            <w:r>
+              <w:rPr>
+                <w:noProof/>
                 <w:webHidden/>
               </w:rPr>
               <w:fldChar w:fldCharType="begin"/>
             </w:r>
             <w:r>
               <w:rPr>
-                <w:webHidden/>
-              </w:rPr>
-              <w:instrText>PAGEREF _Toc61784168 \h</w:instrText>
-            </w:r>
-            <w:r>
-              <w:rPr>
-                <w:webHidden/>
-              </w:rPr>
-            </w:r>
-            <w:r>
-              <w:rPr>
+                <w:noProof/>
+                <w:webHidden/>
+              </w:rPr>
+              <w:instrText xml:space="preserve"> PAGEREF _Toc112586738 \h </w:instrText>
+            </w:r>
+            <w:r>
+              <w:rPr>
+                <w:noProof/>
+                <w:webHidden/>
+              </w:rPr>
+            </w:r>
+            <w:r>
+              <w:rPr>
+                <w:noProof/>
                 <w:webHidden/>
               </w:rPr>
               <w:fldChar w:fldCharType="separate"/>
             </w:r>
             <w:r>
               <w:rPr>
-                <w:rStyle w:val="IndexLink"/>
-              </w:rPr>
-              <w:tab/>
-              <w:t>10</w:t>
-            </w:r>
-            <w:r>
-              <w:rPr>
+                <w:noProof/>
+                <w:webHidden/>
+              </w:rPr>
+              <w:t>11</w:t>
+            </w:r>
+            <w:r>
+              <w:rPr>
+                <w:noProof/>
                 <w:webHidden/>
               </w:rPr>
               <w:fldChar w:fldCharType="end"/>
@@ -1019,48 +1272,61 @@
             </w:tabs>
             <w:rPr>
               <w:rFonts w:eastAsiaTheme="minorEastAsia"/>
+              <w:noProof/>
             </w:rPr>
           </w:pPr>
-          <w:hyperlink w:anchor="_Toc61784169">
-            <w:r>
-              <w:rPr>
-                <w:rStyle w:val="IndexLink"/>
-                <w:webHidden/>
+          <w:hyperlink w:anchor="_Toc112586739" w:history="1">
+            <w:r>
+              <w:rPr>
+                <w:rStyle w:val="Hyperlink"/>
+                <w:noProof/>
               </w:rPr>
               <w:t>Arp</w:t>
             </w:r>
             <w:r>
               <w:rPr>
+                <w:noProof/>
+                <w:webHidden/>
+              </w:rPr>
+              <w:tab/>
+            </w:r>
+            <w:r>
+              <w:rPr>
+                <w:noProof/>
                 <w:webHidden/>
               </w:rPr>
               <w:fldChar w:fldCharType="begin"/>
             </w:r>
             <w:r>
               <w:rPr>
-                <w:webHidden/>
-              </w:rPr>
-              <w:instrText>PAGEREF _Toc61784169 \h</w:instrText>
-            </w:r>
-            <w:r>
-              <w:rPr>
-                <w:webHidden/>
-              </w:rPr>
-            </w:r>
-            <w:r>
-              <w:rPr>
+                <w:noProof/>
+                <w:webHidden/>
+              </w:rPr>
+              <w:instrText xml:space="preserve"> PAGEREF _Toc112586739 \h </w:instrText>
+            </w:r>
+            <w:r>
+              <w:rPr>
+                <w:noProof/>
+                <w:webHidden/>
+              </w:rPr>
+            </w:r>
+            <w:r>
+              <w:rPr>
+                <w:noProof/>
                 <w:webHidden/>
               </w:rPr>
               <w:fldChar w:fldCharType="separate"/>
             </w:r>
             <w:r>
               <w:rPr>
-                <w:rStyle w:val="IndexLink"/>
-              </w:rPr>
-              <w:tab/>
-              <w:t>10</w:t>
-            </w:r>
-            <w:r>
-              <w:rPr>
+                <w:noProof/>
+                <w:webHidden/>
+              </w:rPr>
+              <w:t>11</w:t>
+            </w:r>
+            <w:r>
+              <w:rPr>
+                <w:noProof/>
                 <w:webHidden/>
               </w:rPr>
               <w:fldChar w:fldCharType="end"/>
@@ -1075,48 +1341,61 @@
             </w:tabs>
             <w:rPr>
               <w:rFonts w:eastAsiaTheme="minorEastAsia"/>
+              <w:noProof/>
             </w:rPr>
           </w:pPr>
-          <w:hyperlink w:anchor="_Toc61784170">
-            <w:r>
-              <w:rPr>
-                <w:rStyle w:val="IndexLink"/>
-                <w:webHidden/>
+          <w:hyperlink w:anchor="_Toc112586740" w:history="1">
+            <w:r>
+              <w:rPr>
+                <w:rStyle w:val="Hyperlink"/>
+                <w:noProof/>
               </w:rPr>
               <w:t>Init</w:t>
             </w:r>
             <w:r>
               <w:rPr>
+                <w:noProof/>
+                <w:webHidden/>
+              </w:rPr>
+              <w:tab/>
+            </w:r>
+            <w:r>
+              <w:rPr>
+                <w:noProof/>
                 <w:webHidden/>
               </w:rPr>
               <w:fldChar w:fldCharType="begin"/>
             </w:r>
             <w:r>
               <w:rPr>
-                <w:webHidden/>
-              </w:rPr>
-              <w:instrText>PAGEREF _Toc61784170 \h</w:instrText>
-            </w:r>
-            <w:r>
-              <w:rPr>
-                <w:webHidden/>
-              </w:rPr>
-            </w:r>
-            <w:r>
-              <w:rPr>
+                <w:noProof/>
+                <w:webHidden/>
+              </w:rPr>
+              <w:instrText xml:space="preserve"> PAGEREF _Toc112586740 \h </w:instrText>
+            </w:r>
+            <w:r>
+              <w:rPr>
+                <w:noProof/>
+                <w:webHidden/>
+              </w:rPr>
+            </w:r>
+            <w:r>
+              <w:rPr>
+                <w:noProof/>
                 <w:webHidden/>
               </w:rPr>
               <w:fldChar w:fldCharType="separate"/>
             </w:r>
             <w:r>
               <w:rPr>
-                <w:rStyle w:val="IndexLink"/>
-              </w:rPr>
-              <w:tab/>
+                <w:noProof/>
+                <w:webHidden/>
+              </w:rPr>
               <w:t>11</w:t>
             </w:r>
             <w:r>
               <w:rPr>
+                <w:noProof/>
                 <w:webHidden/>
               </w:rPr>
               <w:fldChar w:fldCharType="end"/>
@@ -1131,48 +1410,61 @@
             </w:tabs>
             <w:rPr>
               <w:rFonts w:eastAsiaTheme="minorEastAsia"/>
+              <w:noProof/>
             </w:rPr>
           </w:pPr>
-          <w:hyperlink w:anchor="_Toc61784171">
-            <w:r>
-              <w:rPr>
-                <w:rStyle w:val="IndexLink"/>
-                <w:webHidden/>
+          <w:hyperlink w:anchor="_Toc112586741" w:history="1">
+            <w:r>
+              <w:rPr>
+                <w:rStyle w:val="Hyperlink"/>
+                <w:noProof/>
               </w:rPr>
               <w:t>HR</w:t>
             </w:r>
             <w:r>
               <w:rPr>
+                <w:noProof/>
+                <w:webHidden/>
+              </w:rPr>
+              <w:tab/>
+            </w:r>
+            <w:r>
+              <w:rPr>
+                <w:noProof/>
                 <w:webHidden/>
               </w:rPr>
               <w:fldChar w:fldCharType="begin"/>
             </w:r>
             <w:r>
               <w:rPr>
-                <w:webHidden/>
-              </w:rPr>
-              <w:instrText>PAGEREF _Toc61784171 \h</w:instrText>
-            </w:r>
-            <w:r>
-              <w:rPr>
-                <w:webHidden/>
-              </w:rPr>
-            </w:r>
-            <w:r>
-              <w:rPr>
+                <w:noProof/>
+                <w:webHidden/>
+              </w:rPr>
+              <w:instrText xml:space="preserve"> PAGEREF _Toc112586741 \h </w:instrText>
+            </w:r>
+            <w:r>
+              <w:rPr>
+                <w:noProof/>
+                <w:webHidden/>
+              </w:rPr>
+            </w:r>
+            <w:r>
+              <w:rPr>
+                <w:noProof/>
                 <w:webHidden/>
               </w:rPr>
               <w:fldChar w:fldCharType="separate"/>
             </w:r>
             <w:r>
               <w:rPr>
-                <w:rStyle w:val="IndexLink"/>
-              </w:rPr>
-              <w:tab/>
-              <w:t>11</w:t>
-            </w:r>
-            <w:r>
-              <w:rPr>
+                <w:noProof/>
+                <w:webHidden/>
+              </w:rPr>
+              <w:t>12</w:t>
+            </w:r>
+            <w:r>
+              <w:rPr>
+                <w:noProof/>
                 <w:webHidden/>
               </w:rPr>
               <w:fldChar w:fldCharType="end"/>
@@ -1187,48 +1479,61 @@
             </w:tabs>
             <w:rPr>
               <w:rFonts w:eastAsiaTheme="minorEastAsia"/>
+              <w:noProof/>
             </w:rPr>
           </w:pPr>
-          <w:hyperlink w:anchor="_Toc61784172">
-            <w:r>
-              <w:rPr>
-                <w:rStyle w:val="IndexLink"/>
-                <w:webHidden/>
+          <w:hyperlink w:anchor="_Toc112586742" w:history="1">
+            <w:r>
+              <w:rPr>
+                <w:rStyle w:val="Hyperlink"/>
+                <w:noProof/>
               </w:rPr>
               <w:t>Tempo</w:t>
             </w:r>
             <w:r>
               <w:rPr>
+                <w:noProof/>
+                <w:webHidden/>
+              </w:rPr>
+              <w:tab/>
+            </w:r>
+            <w:r>
+              <w:rPr>
+                <w:noProof/>
                 <w:webHidden/>
               </w:rPr>
               <w:fldChar w:fldCharType="begin"/>
             </w:r>
             <w:r>
               <w:rPr>
-                <w:webHidden/>
-              </w:rPr>
-              <w:instrText>PAGEREF _Toc61784172 \h</w:instrText>
-            </w:r>
-            <w:r>
-              <w:rPr>
-                <w:webHidden/>
-              </w:rPr>
-            </w:r>
-            <w:r>
-              <w:rPr>
+                <w:noProof/>
+                <w:webHidden/>
+              </w:rPr>
+              <w:instrText xml:space="preserve"> PAGEREF _Toc112586742 \h </w:instrText>
+            </w:r>
+            <w:r>
+              <w:rPr>
+                <w:noProof/>
+                <w:webHidden/>
+              </w:rPr>
+            </w:r>
+            <w:r>
+              <w:rPr>
+                <w:noProof/>
                 <w:webHidden/>
               </w:rPr>
               <w:fldChar w:fldCharType="separate"/>
             </w:r>
             <w:r>
               <w:rPr>
-                <w:rStyle w:val="IndexLink"/>
-              </w:rPr>
-              <w:tab/>
+                <w:noProof/>
+                <w:webHidden/>
+              </w:rPr>
               <w:t>12</w:t>
             </w:r>
             <w:r>
               <w:rPr>
+                <w:noProof/>
                 <w:webHidden/>
               </w:rPr>
               <w:fldChar w:fldCharType="end"/>
@@ -1243,48 +1548,61 @@
             </w:tabs>
             <w:rPr>
               <w:rFonts w:eastAsiaTheme="minorEastAsia"/>
+              <w:noProof/>
             </w:rPr>
           </w:pPr>
-          <w:hyperlink w:anchor="_Toc61784173">
-            <w:r>
-              <w:rPr>
-                <w:rStyle w:val="IndexLink"/>
-                <w:webHidden/>
-              </w:rPr>
-              <w:t>Changing drivers</w:t>
-            </w:r>
-            <w:r>
-              <w:rPr>
+          <w:hyperlink w:anchor="_Toc112586743" w:history="1">
+            <w:r>
+              <w:rPr>
+                <w:rStyle w:val="Hyperlink"/>
+                <w:noProof/>
+              </w:rPr>
+              <w:t>Multiple songs</w:t>
+            </w:r>
+            <w:r>
+              <w:rPr>
+                <w:noProof/>
+                <w:webHidden/>
+              </w:rPr>
+              <w:tab/>
+            </w:r>
+            <w:r>
+              <w:rPr>
+                <w:noProof/>
                 <w:webHidden/>
               </w:rPr>
               <w:fldChar w:fldCharType="begin"/>
             </w:r>
             <w:r>
               <w:rPr>
-                <w:webHidden/>
-              </w:rPr>
-              <w:instrText>PAGEREF _Toc61784173 \h</w:instrText>
-            </w:r>
-            <w:r>
-              <w:rPr>
-                <w:webHidden/>
-              </w:rPr>
-            </w:r>
-            <w:r>
-              <w:rPr>
+                <w:noProof/>
+                <w:webHidden/>
+              </w:rPr>
+              <w:instrText xml:space="preserve"> PAGEREF _Toc112586743 \h </w:instrText>
+            </w:r>
+            <w:r>
+              <w:rPr>
+                <w:noProof/>
+                <w:webHidden/>
+              </w:rPr>
+            </w:r>
+            <w:r>
+              <w:rPr>
+                <w:noProof/>
                 <w:webHidden/>
               </w:rPr>
               <w:fldChar w:fldCharType="separate"/>
             </w:r>
             <w:r>
               <w:rPr>
-                <w:rStyle w:val="IndexLink"/>
-              </w:rPr>
-              <w:tab/>
-              <w:t>12</w:t>
-            </w:r>
-            <w:r>
-              <w:rPr>
+                <w:noProof/>
+                <w:webHidden/>
+              </w:rPr>
+              <w:t>13</w:t>
+            </w:r>
+            <w:r>
+              <w:rPr>
+                <w:noProof/>
                 <w:webHidden/>
               </w:rPr>
               <w:fldChar w:fldCharType="end"/>
@@ -1299,48 +1617,61 @@
             </w:tabs>
             <w:rPr>
               <w:rFonts w:eastAsiaTheme="minorEastAsia"/>
+              <w:noProof/>
             </w:rPr>
           </w:pPr>
-          <w:hyperlink w:anchor="_Toc61784174">
-            <w:r>
-              <w:rPr>
-                <w:rStyle w:val="IndexLink"/>
-                <w:webHidden/>
-              </w:rPr>
-              <w:t>Changing the settings</w:t>
-            </w:r>
-            <w:r>
-              <w:rPr>
+          <w:hyperlink w:anchor="_Toc112586744" w:history="1">
+            <w:r>
+              <w:rPr>
+                <w:rStyle w:val="Hyperlink"/>
+                <w:noProof/>
+              </w:rPr>
+              <w:t>Changing drivers</w:t>
+            </w:r>
+            <w:r>
+              <w:rPr>
+                <w:noProof/>
+                <w:webHidden/>
+              </w:rPr>
+              <w:tab/>
+            </w:r>
+            <w:r>
+              <w:rPr>
+                <w:noProof/>
                 <w:webHidden/>
               </w:rPr>
               <w:fldChar w:fldCharType="begin"/>
             </w:r>
             <w:r>
               <w:rPr>
-                <w:webHidden/>
-              </w:rPr>
-              <w:instrText>PAGEREF _Toc61784174 \h</w:instrText>
-            </w:r>
-            <w:r>
-              <w:rPr>
-                <w:webHidden/>
-              </w:rPr>
-            </w:r>
-            <w:r>
-              <w:rPr>
+                <w:noProof/>
+                <w:webHidden/>
+              </w:rPr>
+              <w:instrText xml:space="preserve"> PAGEREF _Toc112586744 \h </w:instrText>
+            </w:r>
+            <w:r>
+              <w:rPr>
+                <w:noProof/>
+                <w:webHidden/>
+              </w:rPr>
+            </w:r>
+            <w:r>
+              <w:rPr>
+                <w:noProof/>
                 <w:webHidden/>
               </w:rPr>
               <w:fldChar w:fldCharType="separate"/>
             </w:r>
             <w:r>
               <w:rPr>
-                <w:rStyle w:val="IndexLink"/>
-              </w:rPr>
-              <w:tab/>
+                <w:noProof/>
+                <w:webHidden/>
+              </w:rPr>
               <w:t>13</w:t>
             </w:r>
             <w:r>
               <w:rPr>
+                <w:noProof/>
                 <w:webHidden/>
               </w:rPr>
               <w:fldChar w:fldCharType="end"/>
@@ -1355,48 +1686,61 @@
             </w:tabs>
             <w:rPr>
               <w:rFonts w:eastAsiaTheme="minorEastAsia"/>
+              <w:noProof/>
             </w:rPr>
           </w:pPr>
-          <w:hyperlink w:anchor="_Toc61784175">
-            <w:r>
-              <w:rPr>
-                <w:rStyle w:val="IndexLink"/>
-                <w:webHidden/>
-              </w:rPr>
-              <w:t>Converting</w:t>
-            </w:r>
-            <w:r>
-              <w:rPr>
+          <w:hyperlink w:anchor="_Toc112586745" w:history="1">
+            <w:r>
+              <w:rPr>
+                <w:rStyle w:val="Hyperlink"/>
+                <w:noProof/>
+              </w:rPr>
+              <w:t>Changing the settings</w:t>
+            </w:r>
+            <w:r>
+              <w:rPr>
+                <w:noProof/>
+                <w:webHidden/>
+              </w:rPr>
+              <w:tab/>
+            </w:r>
+            <w:r>
+              <w:rPr>
+                <w:noProof/>
                 <w:webHidden/>
               </w:rPr>
               <w:fldChar w:fldCharType="begin"/>
             </w:r>
             <w:r>
               <w:rPr>
-                <w:webHidden/>
-              </w:rPr>
-              <w:instrText>PAGEREF _Toc61784175 \h</w:instrText>
-            </w:r>
-            <w:r>
-              <w:rPr>
-                <w:webHidden/>
-              </w:rPr>
-            </w:r>
-            <w:r>
-              <w:rPr>
+                <w:noProof/>
+                <w:webHidden/>
+              </w:rPr>
+              <w:instrText xml:space="preserve"> PAGEREF _Toc112586745 \h </w:instrText>
+            </w:r>
+            <w:r>
+              <w:rPr>
+                <w:noProof/>
+                <w:webHidden/>
+              </w:rPr>
+            </w:r>
+            <w:r>
+              <w:rPr>
+                <w:noProof/>
                 <w:webHidden/>
               </w:rPr>
               <w:fldChar w:fldCharType="separate"/>
             </w:r>
             <w:r>
               <w:rPr>
-                <w:rStyle w:val="IndexLink"/>
-              </w:rPr>
-              <w:tab/>
-              <w:t>13</w:t>
-            </w:r>
-            <w:r>
-              <w:rPr>
+                <w:noProof/>
+                <w:webHidden/>
+              </w:rPr>
+              <w:t>14</w:t>
+            </w:r>
+            <w:r>
+              <w:rPr>
+                <w:noProof/>
                 <w:webHidden/>
               </w:rPr>
               <w:fldChar w:fldCharType="end"/>
@@ -1411,48 +1755,130 @@
             </w:tabs>
             <w:rPr>
               <w:rFonts w:eastAsiaTheme="minorEastAsia"/>
+              <w:noProof/>
             </w:rPr>
           </w:pPr>
-          <w:hyperlink w:anchor="_Toc61784176">
-            <w:r>
-              <w:rPr>
-                <w:rStyle w:val="IndexLink"/>
-                <w:webHidden/>
+          <w:hyperlink w:anchor="_Toc112586746" w:history="1">
+            <w:r>
+              <w:rPr>
+                <w:rStyle w:val="Hyperlink"/>
+                <w:noProof/>
+              </w:rPr>
+              <w:t>Converting</w:t>
+            </w:r>
+            <w:r>
+              <w:rPr>
+                <w:noProof/>
+                <w:webHidden/>
+              </w:rPr>
+              <w:tab/>
+            </w:r>
+            <w:r>
+              <w:rPr>
+                <w:noProof/>
+                <w:webHidden/>
+              </w:rPr>
+              <w:fldChar w:fldCharType="begin"/>
+            </w:r>
+            <w:r>
+              <w:rPr>
+                <w:noProof/>
+                <w:webHidden/>
+              </w:rPr>
+              <w:instrText xml:space="preserve"> PAGEREF _Toc112586746 \h </w:instrText>
+            </w:r>
+            <w:r>
+              <w:rPr>
+                <w:noProof/>
+                <w:webHidden/>
+              </w:rPr>
+            </w:r>
+            <w:r>
+              <w:rPr>
+                <w:noProof/>
+                <w:webHidden/>
+              </w:rPr>
+              <w:fldChar w:fldCharType="separate"/>
+            </w:r>
+            <w:r>
+              <w:rPr>
+                <w:noProof/>
+                <w:webHidden/>
+              </w:rPr>
+              <w:t>14</w:t>
+            </w:r>
+            <w:r>
+              <w:rPr>
+                <w:noProof/>
+                <w:webHidden/>
+              </w:rPr>
+              <w:fldChar w:fldCharType="end"/>
+            </w:r>
+          </w:hyperlink>
+        </w:p>
+        <w:p>
+          <w:pPr>
+            <w:pStyle w:val="TOC2"/>
+            <w:tabs>
+              <w:tab w:val="right" w:leader="dot" w:pos="9350"/>
+            </w:tabs>
+            <w:rPr>
+              <w:rFonts w:eastAsiaTheme="minorEastAsia"/>
+              <w:noProof/>
+            </w:rPr>
+          </w:pPr>
+          <w:hyperlink w:anchor="_Toc112586747" w:history="1">
+            <w:r>
+              <w:rPr>
+                <w:rStyle w:val="Hyperlink"/>
+                <w:noProof/>
               </w:rPr>
               <w:t>Packing</w:t>
             </w:r>
             <w:r>
               <w:rPr>
+                <w:noProof/>
+                <w:webHidden/>
+              </w:rPr>
+              <w:tab/>
+            </w:r>
+            <w:r>
+              <w:rPr>
+                <w:noProof/>
                 <w:webHidden/>
               </w:rPr>
               <w:fldChar w:fldCharType="begin"/>
             </w:r>
             <w:r>
               <w:rPr>
-                <w:webHidden/>
-              </w:rPr>
-              <w:instrText>PAGEREF _Toc61784176 \h</w:instrText>
-            </w:r>
-            <w:r>
-              <w:rPr>
-                <w:webHidden/>
-              </w:rPr>
-            </w:r>
-            <w:r>
-              <w:rPr>
+                <w:noProof/>
+                <w:webHidden/>
+              </w:rPr>
+              <w:instrText xml:space="preserve"> PAGEREF _Toc112586747 \h </w:instrText>
+            </w:r>
+            <w:r>
+              <w:rPr>
+                <w:noProof/>
+                <w:webHidden/>
+              </w:rPr>
+            </w:r>
+            <w:r>
+              <w:rPr>
+                <w:noProof/>
                 <w:webHidden/>
               </w:rPr>
               <w:fldChar w:fldCharType="separate"/>
             </w:r>
             <w:r>
               <w:rPr>
-                <w:rStyle w:val="IndexLink"/>
-              </w:rPr>
-              <w:tab/>
-              <w:t>13</w:t>
-            </w:r>
-            <w:r>
-              <w:rPr>
+                <w:noProof/>
+                <w:webHidden/>
+              </w:rPr>
+              <w:t>15</w:t>
+            </w:r>
+            <w:r>
+              <w:rPr>
+                <w:noProof/>
                 <w:webHidden/>
               </w:rPr>
               <w:fldChar w:fldCharType="end"/>
@@ -1467,48 +1893,61 @@
             </w:tabs>
             <w:rPr>
               <w:rFonts w:eastAsiaTheme="minorEastAsia"/>
+              <w:noProof/>
             </w:rPr>
           </w:pPr>
-          <w:hyperlink w:anchor="_Toc61784177">
-            <w:r>
-              <w:rPr>
-                <w:rStyle w:val="IndexLink"/>
-                <w:webHidden/>
+          <w:hyperlink w:anchor="_Toc112586748" w:history="1">
+            <w:r>
+              <w:rPr>
+                <w:rStyle w:val="Hyperlink"/>
+                <w:noProof/>
               </w:rPr>
               <w:t>Controls</w:t>
             </w:r>
             <w:r>
               <w:rPr>
+                <w:noProof/>
+                <w:webHidden/>
+              </w:rPr>
+              <w:tab/>
+            </w:r>
+            <w:r>
+              <w:rPr>
+                <w:noProof/>
                 <w:webHidden/>
               </w:rPr>
               <w:fldChar w:fldCharType="begin"/>
             </w:r>
             <w:r>
               <w:rPr>
-                <w:webHidden/>
-              </w:rPr>
-              <w:instrText>PAGEREF _Toc61784177 \h</w:instrText>
-            </w:r>
-            <w:r>
-              <w:rPr>
-                <w:webHidden/>
-              </w:rPr>
-            </w:r>
-            <w:r>
-              <w:rPr>
+                <w:noProof/>
+                <w:webHidden/>
+              </w:rPr>
+              <w:instrText xml:space="preserve"> PAGEREF _Toc112586748 \h </w:instrText>
+            </w:r>
+            <w:r>
+              <w:rPr>
+                <w:noProof/>
+                <w:webHidden/>
+              </w:rPr>
+            </w:r>
+            <w:r>
+              <w:rPr>
+                <w:noProof/>
                 <w:webHidden/>
               </w:rPr>
               <w:fldChar w:fldCharType="separate"/>
             </w:r>
             <w:r>
               <w:rPr>
-                <w:rStyle w:val="IndexLink"/>
-              </w:rPr>
-              <w:tab/>
-              <w:t>15</w:t>
-            </w:r>
-            <w:r>
-              <w:rPr>
+                <w:noProof/>
+                <w:webHidden/>
+              </w:rPr>
+              <w:t>17</w:t>
+            </w:r>
+            <w:r>
+              <w:rPr>
+                <w:noProof/>
                 <w:webHidden/>
               </w:rPr>
               <w:fldChar w:fldCharType="end"/>
@@ -1523,48 +1962,61 @@
             </w:tabs>
             <w:rPr>
               <w:rFonts w:eastAsiaTheme="minorEastAsia"/>
+              <w:noProof/>
             </w:rPr>
           </w:pPr>
-          <w:hyperlink w:anchor="_Toc61784178">
-            <w:r>
-              <w:rPr>
-                <w:rStyle w:val="IndexLink"/>
-                <w:webHidden/>
+          <w:hyperlink w:anchor="_Toc112586749" w:history="1">
+            <w:r>
+              <w:rPr>
+                <w:rStyle w:val="Hyperlink"/>
+                <w:noProof/>
               </w:rPr>
               <w:t>Files</w:t>
             </w:r>
             <w:r>
               <w:rPr>
+                <w:noProof/>
+                <w:webHidden/>
+              </w:rPr>
+              <w:tab/>
+            </w:r>
+            <w:r>
+              <w:rPr>
+                <w:noProof/>
                 <w:webHidden/>
               </w:rPr>
               <w:fldChar w:fldCharType="begin"/>
             </w:r>
             <w:r>
               <w:rPr>
-                <w:webHidden/>
-              </w:rPr>
-              <w:instrText>PAGEREF _Toc61784178 \h</w:instrText>
-            </w:r>
-            <w:r>
-              <w:rPr>
-                <w:webHidden/>
-              </w:rPr>
-            </w:r>
-            <w:r>
-              <w:rPr>
+                <w:noProof/>
+                <w:webHidden/>
+              </w:rPr>
+              <w:instrText xml:space="preserve"> PAGEREF _Toc112586749 \h </w:instrText>
+            </w:r>
+            <w:r>
+              <w:rPr>
+                <w:noProof/>
+                <w:webHidden/>
+              </w:rPr>
+            </w:r>
+            <w:r>
+              <w:rPr>
+                <w:noProof/>
                 <w:webHidden/>
               </w:rPr>
               <w:fldChar w:fldCharType="separate"/>
             </w:r>
             <w:r>
               <w:rPr>
-                <w:rStyle w:val="IndexLink"/>
-              </w:rPr>
-              <w:tab/>
-              <w:t>15</w:t>
-            </w:r>
-            <w:r>
-              <w:rPr>
+                <w:noProof/>
+                <w:webHidden/>
+              </w:rPr>
+              <w:t>17</w:t>
+            </w:r>
+            <w:r>
+              <w:rPr>
+                <w:noProof/>
                 <w:webHidden/>
               </w:rPr>
               <w:fldChar w:fldCharType="end"/>
@@ -1579,48 +2031,61 @@
             </w:tabs>
             <w:rPr>
               <w:rFonts w:eastAsiaTheme="minorEastAsia"/>
+              <w:noProof/>
             </w:rPr>
           </w:pPr>
-          <w:hyperlink w:anchor="_Toc61784179">
-            <w:r>
-              <w:rPr>
-                <w:rStyle w:val="IndexLink"/>
-                <w:webHidden/>
+          <w:hyperlink w:anchor="_Toc112586750" w:history="1">
+            <w:r>
+              <w:rPr>
+                <w:rStyle w:val="Hyperlink"/>
+                <w:noProof/>
               </w:rPr>
               <w:t>Playing</w:t>
             </w:r>
             <w:r>
               <w:rPr>
+                <w:noProof/>
+                <w:webHidden/>
+              </w:rPr>
+              <w:tab/>
+            </w:r>
+            <w:r>
+              <w:rPr>
+                <w:noProof/>
                 <w:webHidden/>
               </w:rPr>
               <w:fldChar w:fldCharType="begin"/>
             </w:r>
             <w:r>
               <w:rPr>
-                <w:webHidden/>
-              </w:rPr>
-              <w:instrText>PAGEREF _Toc61784179 \h</w:instrText>
-            </w:r>
-            <w:r>
-              <w:rPr>
-                <w:webHidden/>
-              </w:rPr>
-            </w:r>
-            <w:r>
-              <w:rPr>
+                <w:noProof/>
+                <w:webHidden/>
+              </w:rPr>
+              <w:instrText xml:space="preserve"> PAGEREF _Toc112586750 \h </w:instrText>
+            </w:r>
+            <w:r>
+              <w:rPr>
+                <w:noProof/>
+                <w:webHidden/>
+              </w:rPr>
+            </w:r>
+            <w:r>
+              <w:rPr>
+                <w:noProof/>
                 <w:webHidden/>
               </w:rPr>
               <w:fldChar w:fldCharType="separate"/>
             </w:r>
             <w:r>
               <w:rPr>
-                <w:rStyle w:val="IndexLink"/>
-              </w:rPr>
-              <w:tab/>
-              <w:t>15</w:t>
-            </w:r>
-            <w:r>
-              <w:rPr>
+                <w:noProof/>
+                <w:webHidden/>
+              </w:rPr>
+              <w:t>17</w:t>
+            </w:r>
+            <w:r>
+              <w:rPr>
+                <w:noProof/>
                 <w:webHidden/>
               </w:rPr>
               <w:fldChar w:fldCharType="end"/>
@@ -1635,48 +2100,61 @@
             </w:tabs>
             <w:rPr>
               <w:rFonts w:eastAsiaTheme="minorEastAsia"/>
+              <w:noProof/>
             </w:rPr>
           </w:pPr>
-          <w:hyperlink w:anchor="_Toc61784180">
-            <w:r>
-              <w:rPr>
-                <w:rStyle w:val="IndexLink"/>
-                <w:webHidden/>
+          <w:hyperlink w:anchor="_Toc112586751" w:history="1">
+            <w:r>
+              <w:rPr>
+                <w:rStyle w:val="Hyperlink"/>
+                <w:noProof/>
               </w:rPr>
               <w:t>Tracks</w:t>
             </w:r>
             <w:r>
               <w:rPr>
+                <w:noProof/>
+                <w:webHidden/>
+              </w:rPr>
+              <w:tab/>
+            </w:r>
+            <w:r>
+              <w:rPr>
+                <w:noProof/>
                 <w:webHidden/>
               </w:rPr>
               <w:fldChar w:fldCharType="begin"/>
             </w:r>
             <w:r>
               <w:rPr>
-                <w:webHidden/>
-              </w:rPr>
-              <w:instrText>PAGEREF _Toc61784180 \h</w:instrText>
-            </w:r>
-            <w:r>
-              <w:rPr>
-                <w:webHidden/>
-              </w:rPr>
-            </w:r>
-            <w:r>
-              <w:rPr>
+                <w:noProof/>
+                <w:webHidden/>
+              </w:rPr>
+              <w:instrText xml:space="preserve"> PAGEREF _Toc112586751 \h </w:instrText>
+            </w:r>
+            <w:r>
+              <w:rPr>
+                <w:noProof/>
+                <w:webHidden/>
+              </w:rPr>
+            </w:r>
+            <w:r>
+              <w:rPr>
+                <w:noProof/>
                 <w:webHidden/>
               </w:rPr>
               <w:fldChar w:fldCharType="separate"/>
             </w:r>
             <w:r>
               <w:rPr>
-                <w:rStyle w:val="IndexLink"/>
-              </w:rPr>
-              <w:tab/>
-              <w:t>15</w:t>
-            </w:r>
-            <w:r>
-              <w:rPr>
+                <w:noProof/>
+                <w:webHidden/>
+              </w:rPr>
+              <w:t>17</w:t>
+            </w:r>
+            <w:r>
+              <w:rPr>
+                <w:noProof/>
                 <w:webHidden/>
               </w:rPr>
               <w:fldChar w:fldCharType="end"/>
@@ -1691,48 +2169,61 @@
             </w:tabs>
             <w:rPr>
               <w:rFonts w:eastAsiaTheme="minorEastAsia"/>
+              <w:noProof/>
             </w:rPr>
           </w:pPr>
-          <w:hyperlink w:anchor="_Toc61784181">
-            <w:r>
-              <w:rPr>
-                <w:rStyle w:val="IndexLink"/>
-                <w:webHidden/>
+          <w:hyperlink w:anchor="_Toc112586752" w:history="1">
+            <w:r>
+              <w:rPr>
+                <w:rStyle w:val="Hyperlink"/>
+                <w:noProof/>
               </w:rPr>
               <w:t>Order list</w:t>
             </w:r>
             <w:r>
               <w:rPr>
+                <w:noProof/>
+                <w:webHidden/>
+              </w:rPr>
+              <w:tab/>
+            </w:r>
+            <w:r>
+              <w:rPr>
+                <w:noProof/>
                 <w:webHidden/>
               </w:rPr>
               <w:fldChar w:fldCharType="begin"/>
             </w:r>
             <w:r>
               <w:rPr>
-                <w:webHidden/>
-              </w:rPr>
-              <w:instrText>PAGEREF _Toc61784181 \h</w:instrText>
-            </w:r>
-            <w:r>
-              <w:rPr>
-                <w:webHidden/>
-              </w:rPr>
-            </w:r>
-            <w:r>
-              <w:rPr>
+                <w:noProof/>
+                <w:webHidden/>
+              </w:rPr>
+              <w:instrText xml:space="preserve"> PAGEREF _Toc112586752 \h </w:instrText>
+            </w:r>
+            <w:r>
+              <w:rPr>
+                <w:noProof/>
+                <w:webHidden/>
+              </w:rPr>
+            </w:r>
+            <w:r>
+              <w:rPr>
+                <w:noProof/>
                 <w:webHidden/>
               </w:rPr>
               <w:fldChar w:fldCharType="separate"/>
             </w:r>
             <w:r>
               <w:rPr>
-                <w:rStyle w:val="IndexLink"/>
-              </w:rPr>
-              <w:tab/>
-              <w:t>16</w:t>
-            </w:r>
-            <w:r>
-              <w:rPr>
+                <w:noProof/>
+                <w:webHidden/>
+              </w:rPr>
+              <w:t>18</w:t>
+            </w:r>
+            <w:r>
+              <w:rPr>
+                <w:noProof/>
                 <w:webHidden/>
               </w:rPr>
               <w:fldChar w:fldCharType="end"/>
@@ -1747,48 +2238,61 @@
             </w:tabs>
             <w:rPr>
               <w:rFonts w:eastAsiaTheme="minorEastAsia"/>
+              <w:noProof/>
             </w:rPr>
           </w:pPr>
-          <w:hyperlink w:anchor="_Toc61784182">
-            <w:r>
-              <w:rPr>
-                <w:rStyle w:val="IndexLink"/>
-                <w:webHidden/>
+          <w:hyperlink w:anchor="_Toc112586753" w:history="1">
+            <w:r>
+              <w:rPr>
+                <w:rStyle w:val="Hyperlink"/>
+                <w:noProof/>
               </w:rPr>
               <w:t>Sequences</w:t>
             </w:r>
             <w:r>
               <w:rPr>
+                <w:noProof/>
+                <w:webHidden/>
+              </w:rPr>
+              <w:tab/>
+            </w:r>
+            <w:r>
+              <w:rPr>
+                <w:noProof/>
                 <w:webHidden/>
               </w:rPr>
               <w:fldChar w:fldCharType="begin"/>
             </w:r>
             <w:r>
               <w:rPr>
-                <w:webHidden/>
-              </w:rPr>
-              <w:instrText>PAGEREF _Toc61784182 \h</w:instrText>
-            </w:r>
-            <w:r>
-              <w:rPr>
-                <w:webHidden/>
-              </w:rPr>
-            </w:r>
-            <w:r>
-              <w:rPr>
+                <w:noProof/>
+                <w:webHidden/>
+              </w:rPr>
+              <w:instrText xml:space="preserve"> PAGEREF _Toc112586753 \h </w:instrText>
+            </w:r>
+            <w:r>
+              <w:rPr>
+                <w:noProof/>
+                <w:webHidden/>
+              </w:rPr>
+            </w:r>
+            <w:r>
+              <w:rPr>
+                <w:noProof/>
                 <w:webHidden/>
               </w:rPr>
               <w:fldChar w:fldCharType="separate"/>
             </w:r>
             <w:r>
               <w:rPr>
-                <w:rStyle w:val="IndexLink"/>
-              </w:rPr>
-              <w:tab/>
-              <w:t>16</w:t>
-            </w:r>
-            <w:r>
-              <w:rPr>
+                <w:noProof/>
+                <w:webHidden/>
+              </w:rPr>
+              <w:t>18</w:t>
+            </w:r>
+            <w:r>
+              <w:rPr>
+                <w:noProof/>
                 <w:webHidden/>
               </w:rPr>
               <w:fldChar w:fldCharType="end"/>
@@ -1803,48 +2307,61 @@
             </w:tabs>
             <w:rPr>
               <w:rFonts w:eastAsiaTheme="minorEastAsia"/>
+              <w:noProof/>
             </w:rPr>
           </w:pPr>
-          <w:hyperlink w:anchor="_Toc61784183">
-            <w:r>
-              <w:rPr>
-                <w:rStyle w:val="IndexLink"/>
-                <w:webHidden/>
+          <w:hyperlink w:anchor="_Toc112586754" w:history="1">
+            <w:r>
+              <w:rPr>
+                <w:rStyle w:val="Hyperlink"/>
+                <w:noProof/>
               </w:rPr>
               <w:t>Tables</w:t>
             </w:r>
             <w:r>
               <w:rPr>
+                <w:noProof/>
+                <w:webHidden/>
+              </w:rPr>
+              <w:tab/>
+            </w:r>
+            <w:r>
+              <w:rPr>
+                <w:noProof/>
                 <w:webHidden/>
               </w:rPr>
               <w:fldChar w:fldCharType="begin"/>
             </w:r>
             <w:r>
               <w:rPr>
-                <w:webHidden/>
-              </w:rPr>
-              <w:instrText>PAGEREF _Toc61784183 \h</w:instrText>
-            </w:r>
-            <w:r>
-              <w:rPr>
-                <w:webHidden/>
-              </w:rPr>
-            </w:r>
-            <w:r>
-              <w:rPr>
+                <w:noProof/>
+                <w:webHidden/>
+              </w:rPr>
+              <w:instrText xml:space="preserve"> PAGEREF _Toc112586754 \h </w:instrText>
+            </w:r>
+            <w:r>
+              <w:rPr>
+                <w:noProof/>
+                <w:webHidden/>
+              </w:rPr>
+            </w:r>
+            <w:r>
+              <w:rPr>
+                <w:noProof/>
                 <w:webHidden/>
               </w:rPr>
               <w:fldChar w:fldCharType="separate"/>
             </w:r>
             <w:r>
               <w:rPr>
-                <w:rStyle w:val="IndexLink"/>
-              </w:rPr>
-              <w:tab/>
-              <w:t>17</w:t>
-            </w:r>
-            <w:r>
-              <w:rPr>
+                <w:noProof/>
+                <w:webHidden/>
+              </w:rPr>
+              <w:t>19</w:t>
+            </w:r>
+            <w:r>
+              <w:rPr>
+                <w:noProof/>
                 <w:webHidden/>
               </w:rPr>
               <w:fldChar w:fldCharType="end"/>
@@ -1859,48 +2376,61 @@
             </w:tabs>
             <w:rPr>
               <w:rFonts w:eastAsiaTheme="minorEastAsia"/>
+              <w:noProof/>
             </w:rPr>
           </w:pPr>
-          <w:hyperlink w:anchor="_Toc61784184">
-            <w:r>
-              <w:rPr>
-                <w:rStyle w:val="IndexLink"/>
-                <w:webHidden/>
+          <w:hyperlink w:anchor="_Toc112586755" w:history="1">
+            <w:r>
+              <w:rPr>
+                <w:rStyle w:val="Hyperlink"/>
+                <w:noProof/>
               </w:rPr>
               <w:t>Options</w:t>
             </w:r>
             <w:r>
               <w:rPr>
+                <w:noProof/>
+                <w:webHidden/>
+              </w:rPr>
+              <w:tab/>
+            </w:r>
+            <w:r>
+              <w:rPr>
+                <w:noProof/>
                 <w:webHidden/>
               </w:rPr>
               <w:fldChar w:fldCharType="begin"/>
             </w:r>
             <w:r>
               <w:rPr>
-                <w:webHidden/>
-              </w:rPr>
-              <w:instrText>PAGEREF _Toc61784184 \h</w:instrText>
-            </w:r>
-            <w:r>
-              <w:rPr>
-                <w:webHidden/>
-              </w:rPr>
-            </w:r>
-            <w:r>
-              <w:rPr>
+                <w:noProof/>
+                <w:webHidden/>
+              </w:rPr>
+              <w:instrText xml:space="preserve"> PAGEREF _Toc112586755 \h </w:instrText>
+            </w:r>
+            <w:r>
+              <w:rPr>
+                <w:noProof/>
+                <w:webHidden/>
+              </w:rPr>
+            </w:r>
+            <w:r>
+              <w:rPr>
+                <w:noProof/>
                 <w:webHidden/>
               </w:rPr>
               <w:fldChar w:fldCharType="separate"/>
             </w:r>
             <w:r>
               <w:rPr>
-                <w:rStyle w:val="IndexLink"/>
-              </w:rPr>
-              <w:tab/>
-              <w:t>17</w:t>
-            </w:r>
-            <w:r>
-              <w:rPr>
+                <w:noProof/>
+                <w:webHidden/>
+              </w:rPr>
+              <w:t>19</w:t>
+            </w:r>
+            <w:r>
+              <w:rPr>
+                <w:noProof/>
                 <w:webHidden/>
               </w:rPr>
               <w:fldChar w:fldCharType="end"/>
@@ -1915,48 +2445,61 @@
             </w:tabs>
             <w:rPr>
               <w:rFonts w:eastAsiaTheme="minorEastAsia"/>
+              <w:noProof/>
             </w:rPr>
           </w:pPr>
-          <w:hyperlink w:anchor="_Toc61784185">
-            <w:r>
-              <w:rPr>
-                <w:rStyle w:val="IndexLink"/>
-                <w:webHidden/>
+          <w:hyperlink w:anchor="_Toc112586756" w:history="1">
+            <w:r>
+              <w:rPr>
+                <w:rStyle w:val="Hyperlink"/>
+                <w:noProof/>
               </w:rPr>
               <w:t>Song list</w:t>
             </w:r>
             <w:r>
               <w:rPr>
+                <w:noProof/>
+                <w:webHidden/>
+              </w:rPr>
+              <w:tab/>
+            </w:r>
+            <w:r>
+              <w:rPr>
+                <w:noProof/>
                 <w:webHidden/>
               </w:rPr>
               <w:fldChar w:fldCharType="begin"/>
             </w:r>
             <w:r>
               <w:rPr>
-                <w:webHidden/>
-              </w:rPr>
-              <w:instrText>PAGEREF _Toc61784185 \h</w:instrText>
-            </w:r>
-            <w:r>
-              <w:rPr>
-                <w:webHidden/>
-              </w:rPr>
-            </w:r>
-            <w:r>
-              <w:rPr>
+                <w:noProof/>
+                <w:webHidden/>
+              </w:rPr>
+              <w:instrText xml:space="preserve"> PAGEREF _Toc112586756 \h </w:instrText>
+            </w:r>
+            <w:r>
+              <w:rPr>
+                <w:noProof/>
+                <w:webHidden/>
+              </w:rPr>
+            </w:r>
+            <w:r>
+              <w:rPr>
+                <w:noProof/>
                 <w:webHidden/>
               </w:rPr>
               <w:fldChar w:fldCharType="separate"/>
             </w:r>
             <w:r>
               <w:rPr>
-                <w:rStyle w:val="IndexLink"/>
-              </w:rPr>
-              <w:tab/>
-              <w:t>18</w:t>
-            </w:r>
-            <w:r>
-              <w:rPr>
+                <w:noProof/>
+                <w:webHidden/>
+              </w:rPr>
+              <w:t>20</w:t>
+            </w:r>
+            <w:r>
+              <w:rPr>
+                <w:noProof/>
                 <w:webHidden/>
               </w:rPr>
               <w:fldChar w:fldCharType="end"/>
@@ -1971,48 +2514,61 @@
             </w:tabs>
             <w:rPr>
               <w:rFonts w:eastAsiaTheme="minorEastAsia"/>
+              <w:noProof/>
             </w:rPr>
           </w:pPr>
-          <w:hyperlink w:anchor="_Toc61784186">
-            <w:r>
-              <w:rPr>
-                <w:rStyle w:val="IndexLink"/>
-                <w:webHidden/>
+          <w:hyperlink w:anchor="_Toc112586757" w:history="1">
+            <w:r>
+              <w:rPr>
+                <w:rStyle w:val="Hyperlink"/>
+                <w:noProof/>
               </w:rPr>
               <w:t>Bookmarks</w:t>
             </w:r>
             <w:r>
               <w:rPr>
+                <w:noProof/>
+                <w:webHidden/>
+              </w:rPr>
+              <w:tab/>
+            </w:r>
+            <w:r>
+              <w:rPr>
+                <w:noProof/>
                 <w:webHidden/>
               </w:rPr>
               <w:fldChar w:fldCharType="begin"/>
             </w:r>
             <w:r>
               <w:rPr>
-                <w:webHidden/>
-              </w:rPr>
-              <w:instrText>PAGEREF _Toc61784186 \h</w:instrText>
-            </w:r>
-            <w:r>
-              <w:rPr>
-                <w:webHidden/>
-              </w:rPr>
-            </w:r>
-            <w:r>
-              <w:rPr>
+                <w:noProof/>
+                <w:webHidden/>
+              </w:rPr>
+              <w:instrText xml:space="preserve"> PAGEREF _Toc112586757 \h </w:instrText>
+            </w:r>
+            <w:r>
+              <w:rPr>
+                <w:noProof/>
+                <w:webHidden/>
+              </w:rPr>
+            </w:r>
+            <w:r>
+              <w:rPr>
+                <w:noProof/>
                 <w:webHidden/>
               </w:rPr>
               <w:fldChar w:fldCharType="separate"/>
             </w:r>
             <w:r>
               <w:rPr>
-                <w:rStyle w:val="IndexLink"/>
-              </w:rPr>
-              <w:tab/>
-              <w:t>18</w:t>
-            </w:r>
-            <w:r>
-              <w:rPr>
+                <w:noProof/>
+                <w:webHidden/>
+              </w:rPr>
+              <w:t>20</w:t>
+            </w:r>
+            <w:r>
+              <w:rPr>
+                <w:noProof/>
                 <w:webHidden/>
               </w:rPr>
               <w:fldChar w:fldCharType="end"/>
@@ -2021,7 +2577,6 @@
         </w:p>
         <w:p>
           <w:r>
-            <w:lastRenderedPageBreak/>
             <w:fldChar w:fldCharType="end"/>
           </w:r>
         </w:p>
@@ -2029,13 +2584,28 @@
     </w:sdt>
     <w:p>
       <w:pPr>
+        <w:spacing w:after="0" w:line="240" w:lineRule="auto"/>
+        <w:rPr>
+          <w:rFonts w:eastAsiaTheme="majorEastAsia" w:cstheme="minorHAnsi"/>
+          <w:color w:val="003399"/>
+          <w:sz w:val="48"/>
+          <w:szCs w:val="48"/>
+        </w:rPr>
+      </w:pPr>
+      <w:bookmarkStart w:id="1" w:name="_Toc112586725"/>
+      <w:r>
+        <w:br w:type="page"/>
+      </w:r>
+    </w:p>
+    <w:p>
+      <w:pPr>
         <w:pStyle w:val="Heading1"/>
       </w:pPr>
-      <w:bookmarkStart w:id="0" w:name="_Toc61784155"/>
-      <w:r>
+      <w:r>
+        <w:lastRenderedPageBreak/>
         <w:t>Introduction</w:t>
       </w:r>
-      <w:bookmarkEnd w:id="0"/>
+      <w:bookmarkEnd w:id="1"/>
     </w:p>
     <w:p>
       <w:hyperlink r:id="rId6">
@@ -2085,7 +2655,13 @@
         <w:t>BETA</w:t>
       </w:r>
       <w:r>
-        <w:t xml:space="preserve"> and may still be missing essential features.</w:t>
+        <w:t xml:space="preserve"> and may still be missing </w:t>
+      </w:r>
+      <w:r>
+        <w:t>some</w:t>
+      </w:r>
+      <w:r>
+        <w:t xml:space="preserve"> features.</w:t>
       </w:r>
     </w:p>
     <w:p>
@@ -2130,11 +2706,11 @@
       <w:pPr>
         <w:pStyle w:val="Heading2"/>
       </w:pPr>
-      <w:bookmarkStart w:id="1" w:name="_Toc61784156"/>
+      <w:bookmarkStart w:id="2" w:name="_Toc112586726"/>
       <w:r>
         <w:t>Noteworthy features</w:t>
       </w:r>
-      <w:bookmarkEnd w:id="1"/>
+      <w:bookmarkEnd w:id="2"/>
     </w:p>
     <w:p>
       <w:r>
@@ -2219,7 +2795,19 @@
         </w:numPr>
       </w:pPr>
       <w:r>
-        <w:t>The standard driver 11 (loaded as you start the editor) features both 12-bit pulse and filter control as well as a separate arpeggio table for chords only.</w:t>
+        <w:t xml:space="preserve">Multi-song support for making game tracks. You can loop songs and stop jingles. </w:t>
+      </w:r>
+      <w:r>
+        <w:t>A</w:t>
+      </w:r>
+      <w:r>
+        <w:t xml:space="preserve">ll </w:t>
+      </w:r>
+      <w:r>
+        <w:t>songs</w:t>
+      </w:r>
+      <w:r>
+        <w:t xml:space="preserve"> share the same sequences and instruments.</w:t>
       </w:r>
     </w:p>
     <w:p>
@@ -2231,7 +2819,7 @@
         </w:numPr>
       </w:pPr>
       <w:r>
-        <w:t>The colors of the editor and the key definitions used can be modified in a configuration file to fit how you want the editor to look as well as the keys you are most comfortable with.</w:t>
+        <w:t>The standard driver 11 (loaded as you start the editor) features both 12-bit pulse and filter control as well as a separate arpeggio table for chords only.</w:t>
       </w:r>
     </w:p>
     <w:p>
@@ -2243,6 +2831,18 @@
         </w:numPr>
       </w:pPr>
       <w:r>
+        <w:t>The colors of the editor and the key definitions used can be modified in a configuration file to fit how you want the editor to look as well as the keys you are most comfortable with.</w:t>
+      </w:r>
+    </w:p>
+    <w:p>
+      <w:pPr>
+        <w:pStyle w:val="ListParagraph"/>
+        <w:numPr>
+          <w:ilvl w:val="0"/>
+          <w:numId w:val="2"/>
+        </w:numPr>
+      </w:pPr>
+      <w:r>
         <w:t>The editor can convert from MOD (Amiga), SNG (GoatTracker 2) and CT (CheeseCutter) when loading a tune as always</w:t>
       </w:r>
     </w:p>
@@ -2256,11 +2856,11 @@
       <w:pPr>
         <w:pStyle w:val="Heading1"/>
       </w:pPr>
-      <w:bookmarkStart w:id="2" w:name="_Toc61784157"/>
+      <w:bookmarkStart w:id="3" w:name="_Toc112586727"/>
       <w:r>
         <w:t>The Basics</w:t>
       </w:r>
-      <w:bookmarkEnd w:id="2"/>
+      <w:bookmarkEnd w:id="3"/>
     </w:p>
     <w:p>
       <w:r>
@@ -2327,11 +2927,11 @@
       <w:pPr>
         <w:pStyle w:val="Heading2"/>
       </w:pPr>
-      <w:bookmarkStart w:id="3" w:name="_Toc61784158"/>
+      <w:bookmarkStart w:id="4" w:name="_Toc112586728"/>
       <w:r>
         <w:t>Editor</w:t>
       </w:r>
-      <w:bookmarkEnd w:id="3"/>
+      <w:bookmarkEnd w:id="4"/>
     </w:p>
     <w:p>
       <w:r>
@@ -2441,11 +3041,11 @@
       <w:pPr>
         <w:pStyle w:val="Heading2"/>
       </w:pPr>
-      <w:bookmarkStart w:id="4" w:name="_Toc61784159"/>
+      <w:bookmarkStart w:id="5" w:name="_Toc112586729"/>
       <w:r>
         <w:t>Options</w:t>
       </w:r>
-      <w:bookmarkEnd w:id="4"/>
+      <w:bookmarkEnd w:id="5"/>
     </w:p>
     <w:p>
       <w:r>
@@ -2547,11 +3147,11 @@
       <w:pPr>
         <w:pStyle w:val="Heading2"/>
       </w:pPr>
-      <w:bookmarkStart w:id="5" w:name="_Toc61784160"/>
+      <w:bookmarkStart w:id="6" w:name="_Toc112586730"/>
       <w:r>
         <w:t>Tracks</w:t>
       </w:r>
-      <w:bookmarkEnd w:id="5"/>
+      <w:bookmarkEnd w:id="6"/>
     </w:p>
     <w:p>
       <w:r>
@@ -3080,14 +3680,7 @@
           <w:b/>
           <w:color w:val="003399"/>
         </w:rPr>
-        <w:t>Ctrl+</w:t>
-      </w:r>
-      <w:r>
-        <w:rPr>
-          <w:b/>
-          <w:color w:val="003399"/>
-        </w:rPr>
-        <w:t xml:space="preserve">C </w:t>
+        <w:t xml:space="preserve">Ctrl+C </w:t>
       </w:r>
       <w:r>
         <w:t xml:space="preserve">to copy the marked area, then move to another place (even in another track) and then </w:t>
@@ -3100,27 +3693,10 @@
           <w:b/>
           <w:color w:val="003399"/>
         </w:rPr>
-        <w:t>Ctrl+</w:t>
-      </w:r>
-      <w:r>
-        <w:rPr>
-          <w:b/>
-          <w:color w:val="003399"/>
-        </w:rPr>
-        <w:t>V</w:t>
-      </w:r>
-      <w:r>
-        <w:rPr>
-          <w:b/>
-          <w:color w:val="003399"/>
-        </w:rPr>
-        <w:t xml:space="preserve"> </w:t>
-      </w:r>
-      <w:r>
-        <w:t>to</w:t>
-      </w:r>
-      <w:r>
-        <w:t xml:space="preserve"> overwrite </w:t>
+        <w:t xml:space="preserve">Ctrl+V </w:t>
+      </w:r>
+      <w:r>
+        <w:t xml:space="preserve">to overwrite </w:t>
       </w:r>
       <w:r>
         <w:t xml:space="preserve">the area. If you want to insert instead, hit </w:t>
@@ -3130,21 +3706,7 @@
           <w:b/>
           <w:color w:val="003399"/>
         </w:rPr>
-        <w:t>Ctrl+</w:t>
-      </w:r>
-      <w:r>
-        <w:rPr>
-          <w:b/>
-          <w:color w:val="003399"/>
-        </w:rPr>
-        <w:t>Shift+</w:t>
-      </w:r>
-      <w:r>
-        <w:rPr>
-          <w:b/>
-          <w:color w:val="003399"/>
-        </w:rPr>
-        <w:t>V</w:t>
+        <w:t>Ctrl+Shift+V</w:t>
       </w:r>
       <w:r>
         <w:t>.</w:t>
@@ -3256,11 +3818,11 @@
       <w:pPr>
         <w:pStyle w:val="Heading2"/>
       </w:pPr>
-      <w:bookmarkStart w:id="6" w:name="_Toc61784161"/>
+      <w:bookmarkStart w:id="7" w:name="_Toc112586731"/>
       <w:r>
         <w:t>Song list</w:t>
       </w:r>
-      <w:bookmarkEnd w:id="6"/>
+      <w:bookmarkEnd w:id="7"/>
     </w:p>
     <w:p>
       <w:r>
@@ -3349,12 +3911,7 @@
         <w:t>Shift</w:t>
       </w:r>
       <w:r>
-        <w:t xml:space="preserve"> and move the cursor to </w:t>
-      </w:r>
-      <w:bookmarkStart w:id="7" w:name="_GoBack"/>
-      <w:bookmarkEnd w:id="7"/>
-      <w:r>
-        <w:t xml:space="preserve">mark several sequences, copy with </w:t>
+        <w:t xml:space="preserve"> and move the cursor to mark several sequences, copy with </w:t>
       </w:r>
       <w:r>
         <w:rPr>
@@ -3374,10 +3931,7 @@
         <w:t>Ctrl+V</w:t>
       </w:r>
       <w:r>
-        <w:t>.</w:t>
-      </w:r>
-      <w:r>
-        <w:t xml:space="preserve"> This will always insert the range thereby making the order list longer.</w:t>
+        <w:t>. This will always insert the range thereby making the order list longer.</w:t>
       </w:r>
     </w:p>
     <w:p>
@@ -3401,7 +3955,7 @@
       <w:pPr>
         <w:pStyle w:val="Heading2"/>
       </w:pPr>
-      <w:bookmarkStart w:id="8" w:name="_Toc61784162"/>
+      <w:bookmarkStart w:id="8" w:name="_Toc112586732"/>
       <w:r>
         <w:t>Bookmarks</w:t>
       </w:r>
@@ -3529,7 +4083,7 @@
       <w:pPr>
         <w:pStyle w:val="Heading2"/>
       </w:pPr>
-      <w:bookmarkStart w:id="9" w:name="_Toc61784163"/>
+      <w:bookmarkStart w:id="9" w:name="_Toc112586733"/>
       <w:r>
         <w:t>Tables</w:t>
       </w:r>
@@ -3873,7 +4427,7 @@
       <w:pPr>
         <w:pStyle w:val="Heading3"/>
       </w:pPr>
-      <w:bookmarkStart w:id="10" w:name="_Toc61784164"/>
+      <w:bookmarkStart w:id="10" w:name="_Toc112586734"/>
       <w:r>
         <w:t>Commands</w:t>
       </w:r>
@@ -3947,7 +4501,7 @@
       <w:pPr>
         <w:pStyle w:val="Heading3"/>
       </w:pPr>
-      <w:bookmarkStart w:id="11" w:name="_Toc61784165"/>
+      <w:bookmarkStart w:id="11" w:name="_Toc112586735"/>
       <w:r>
         <w:t>Instruments</w:t>
       </w:r>
@@ -4022,7 +4576,7 @@
       <w:pPr>
         <w:pStyle w:val="Heading3"/>
       </w:pPr>
-      <w:bookmarkStart w:id="12" w:name="_Toc61784166"/>
+      <w:bookmarkStart w:id="12" w:name="_Toc112586736"/>
       <w:r>
         <w:t>Wave</w:t>
       </w:r>
@@ -4083,7 +4637,7 @@
       <w:pPr>
         <w:pStyle w:val="Heading3"/>
       </w:pPr>
-      <w:bookmarkStart w:id="13" w:name="_Toc61784167"/>
+      <w:bookmarkStart w:id="13" w:name="_Toc112586737"/>
       <w:r>
         <w:t>Pulse</w:t>
       </w:r>
@@ -4122,7 +4676,7 @@
       <w:pPr>
         <w:pStyle w:val="Heading3"/>
       </w:pPr>
-      <w:bookmarkStart w:id="14" w:name="_Toc61784168"/>
+      <w:bookmarkStart w:id="14" w:name="_Toc112586738"/>
       <w:r>
         <w:t>Filter</w:t>
       </w:r>
@@ -4166,7 +4720,7 @@
       <w:pPr>
         <w:pStyle w:val="Heading3"/>
       </w:pPr>
-      <w:bookmarkStart w:id="15" w:name="_Toc61784169"/>
+      <w:bookmarkStart w:id="15" w:name="_Toc112586739"/>
       <w:r>
         <w:t>Arp</w:t>
       </w:r>
@@ -4214,7 +4768,7 @@
       <w:pPr>
         <w:pStyle w:val="Heading3"/>
       </w:pPr>
-      <w:bookmarkStart w:id="16" w:name="_Toc61784170"/>
+      <w:bookmarkStart w:id="16" w:name="_Toc112586740"/>
       <w:r>
         <w:t>Init</w:t>
       </w:r>
@@ -4231,7 +4785,16 @@
         <w:t>00 0f</w:t>
       </w:r>
       <w:r>
-        <w:t xml:space="preserve"> (the latter is the loudest volume possible in the SID chip). If you hit </w:t>
+        <w:t xml:space="preserve"> (the latter is the loudest volume possible in the SID chip). </w:t>
+      </w:r>
+      <w:r>
+        <w:t>Multiple entries here are used for multi-songs.</w:t>
+      </w:r>
+      <w:r>
+        <w:t xml:space="preserve"> </w:t>
+      </w:r>
+      <w:r>
+        <w:t xml:space="preserve">If you hit </w:t>
       </w:r>
       <w:r>
         <w:rPr>
@@ -4246,23 +4809,9 @@
     </w:p>
     <w:p>
       <w:pPr>
-        <w:pStyle w:val="IntenseQuote"/>
-      </w:pPr>
-      <w:r>
-        <w:rPr>
-          <w:b/>
-        </w:rPr>
-        <w:t>NOTE:</w:t>
-      </w:r>
-      <w:r>
-        <w:t xml:space="preserve"> Multiple sub tunes are not yet supported and thus only the first row is used.</w:t>
-      </w:r>
-    </w:p>
-    <w:p>
-      <w:pPr>
         <w:pStyle w:val="Heading3"/>
       </w:pPr>
-      <w:bookmarkStart w:id="17" w:name="_Toc61784171"/>
+      <w:bookmarkStart w:id="17" w:name="_Toc112586741"/>
       <w:r>
         <w:t>HR</w:t>
       </w:r>
@@ -4325,7 +4874,12 @@
     </w:p>
     <w:p>
       <w:r>
-        <w:t>While ADSR is definitely one of the best features of the SID chip, it is not perfect. If you were to, say, play a sequence full of smaller note durations, each kept gated on until the next note, then played it over and over without enabling hard restart in the instrument, you would probably hear the ADSR kind of stumble here and there. Of course this depends on what values you put into the ADSR registers and some values may also alleviate it, but it’s easy to keep running into this problem. The renowned C64 composer Martin Galway called this “the school band effect” which is as apt a description as any.</w:t>
+        <w:t xml:space="preserve">While ADSR is definitely one of the best features of the SID chip, it is not perfect. If you were to, say, play a sequence full of smaller note durations, each kept gated on until the next note, then played it over and over without enabling hard restart in the instrument, you would probably hear the ADSR kind of stumble here and there. Of course this depends on what values you put into the ADSR registers and some values </w:t>
+      </w:r>
+      <w:bookmarkStart w:id="18" w:name="_GoBack"/>
+      <w:bookmarkEnd w:id="18"/>
+      <w:r>
+        <w:t>may also alleviate it, but it’s easy to keep running into this problem. The renowned C64 composer Martin Galway called this “the school band effect” which is as apt a description as any.</w:t>
       </w:r>
     </w:p>
     <w:p>
@@ -4344,15 +4898,12 @@
         <w:t>+++</w:t>
       </w:r>
       <w:r>
-        <w:t xml:space="preserve"> rows for a few rows, adding up to a total of 15 frames. The note is first triggered with the ADSR defined in the instrument. After 13 of its 15 frames have passed, the hard </w:t>
-      </w:r>
+        <w:t xml:space="preserve"> rows for a few rows, adding up to a total of 15 frames. The note is first triggered with the ADSR defined in the instrument. After 13 of its 15 frames have passed, the hard restart takes over. It gates off and applies a different set of ADSR. Depending on this new set of ADSR, it may cut off the remainder of the note, making it sound a tiny bit staccato. However, this also stabilizes the ADSR and makes sure the next note always triggers perfectly. No more stumbling.</w:t>
+      </w:r>
+    </w:p>
+    <w:p>
       <w:r>
         <w:lastRenderedPageBreak/>
-        <w:t>restart takes over. It gates off and applies a different set of ADSR. Depending on this new set of ADSR, it may cut off the remainder of the note, making it sound a tiny bit staccato. However, this also stabilizes the ADSR and makes sure the next note always triggers perfectly. No more stumbling.</w:t>
-      </w:r>
-    </w:p>
-    <w:p>
-      <w:r>
         <w:t xml:space="preserve">Defining this new ADSR is where the HR table comes in. In the default driver that loads when SID Factory II starts (driver 11) you can enable hard restart with a flag in the instrument and also point to an ADSR value in the HR table. This is typically </w:t>
       </w:r>
       <w:r>
@@ -4379,11 +4930,11 @@
       <w:pPr>
         <w:pStyle w:val="Heading3"/>
       </w:pPr>
-      <w:bookmarkStart w:id="18" w:name="_Toc61784172"/>
+      <w:bookmarkStart w:id="19" w:name="_Toc112586742"/>
       <w:r>
         <w:t>Tempo</w:t>
       </w:r>
-      <w:bookmarkEnd w:id="18"/>
+      <w:bookmarkEnd w:id="19"/>
     </w:p>
     <w:p>
       <w:r>
@@ -4436,11 +4987,188 @@
       <w:pPr>
         <w:pStyle w:val="Heading2"/>
       </w:pPr>
-      <w:bookmarkStart w:id="19" w:name="_Toc61784173"/>
-      <w:r>
+      <w:bookmarkStart w:id="20" w:name="_Toc112586743"/>
+      <w:r>
+        <w:t>Multiple songs</w:t>
+      </w:r>
+      <w:bookmarkEnd w:id="20"/>
+    </w:p>
+    <w:p>
+      <w:r>
+        <w:t xml:space="preserve">Press the </w:t>
+      </w:r>
+      <w:r>
+        <w:rPr>
+          <w:b/>
+          <w:color w:val="003399"/>
+        </w:rPr>
+        <w:t>F</w:t>
+      </w:r>
+      <w:r>
+        <w:rPr>
+          <w:b/>
+          <w:color w:val="003399"/>
+        </w:rPr>
+        <w:t xml:space="preserve">7 </w:t>
+      </w:r>
+      <w:r>
+        <w:t>key at any time to show a dialog box where you can manage multiple songs. You can select, rename, move, add, or delete songs. This is especially useful when making music for a game.</w:t>
+      </w:r>
+    </w:p>
+    <w:p>
+      <w:r>
+        <w:drawing>
+          <wp:inline distT="0" distB="0" distL="0" distR="0" wp14:anchorId="6154615C" wp14:editId="5E7123FD">
+            <wp:extent cx="5943600" cy="1499235"/>
+            <wp:effectExtent l="0" t="0" r="0" b="5715"/>
+            <wp:docPr id="12" name="Picture 12"/>
+            <wp:cNvGraphicFramePr>
+              <a:graphicFrameLocks xmlns:a="http://schemas.openxmlformats.org/drawingml/2006/main" noChangeAspect="1"/>
+            </wp:cNvGraphicFramePr>
+            <a:graphic xmlns:a="http://schemas.openxmlformats.org/drawingml/2006/main">
+              <a:graphicData uri="http://schemas.openxmlformats.org/drawingml/2006/picture">
+                <pic:pic xmlns:pic="http://schemas.openxmlformats.org/drawingml/2006/picture">
+                  <pic:nvPicPr>
+                    <pic:cNvPr id="1" name=""/>
+                    <pic:cNvPicPr/>
+                  </pic:nvPicPr>
+                  <pic:blipFill>
+                    <a:blip r:embed="rId21"/>
+                    <a:stretch>
+                      <a:fillRect/>
+                    </a:stretch>
+                  </pic:blipFill>
+                  <pic:spPr>
+                    <a:xfrm>
+                      <a:off x="0" y="0"/>
+                      <a:ext cx="5943600" cy="1499235"/>
+                    </a:xfrm>
+                    <a:prstGeom prst="rect">
+                      <a:avLst/>
+                    </a:prstGeom>
+                  </pic:spPr>
+                </pic:pic>
+              </a:graphicData>
+            </a:graphic>
+          </wp:inline>
+        </w:drawing>
+      </w:r>
+    </w:p>
+    <w:p>
+      <w:r>
+        <w:t>After having selected a song, the gray information box in the bottom right corner should show you what is currently being edited.</w:t>
+      </w:r>
+    </w:p>
+    <w:p>
+      <w:r>
+        <w:t xml:space="preserve">Individual songs have their own bookmarks, and you can set a different speed and volume in the </w:t>
+      </w:r>
+      <w:r>
+        <w:rPr>
+          <w:b/>
+        </w:rPr>
+        <w:t>Init</w:t>
+      </w:r>
+      <w:r>
+        <w:t xml:space="preserve"> table. However, all songs do share the same sequences and table data.</w:t>
+      </w:r>
+    </w:p>
+    <w:p>
+      <w:r>
+        <w:t xml:space="preserve">The end of a song can have a </w:t>
+      </w:r>
+      <w:r>
+        <w:rPr>
+          <w:b/>
+        </w:rPr>
+        <w:t>loop</w:t>
+      </w:r>
+      <w:r>
+        <w:t xml:space="preserve"> (the default) or an </w:t>
+      </w:r>
+      <w:r>
+        <w:rPr>
+          <w:b/>
+        </w:rPr>
+        <w:t>end</w:t>
+      </w:r>
+      <w:r>
+        <w:t xml:space="preserve"> marker. </w:t>
+      </w:r>
+      <w:r>
+        <w:t xml:space="preserve">With the cursor on </w:t>
+      </w:r>
+      <w:r>
+        <w:t xml:space="preserve">the </w:t>
+      </w:r>
+      <w:r>
+        <w:rPr>
+          <w:b/>
+        </w:rPr>
+        <w:t>loop</w:t>
+      </w:r>
+      <w:r>
+        <w:t xml:space="preserve"> marker, you can change it to </w:t>
+      </w:r>
+      <w:r>
+        <w:rPr>
+          <w:b/>
+        </w:rPr>
+        <w:t>end</w:t>
+      </w:r>
+      <w:r>
+        <w:t xml:space="preserve"> by hitting </w:t>
+      </w:r>
+      <w:r>
+        <w:rPr>
+          <w:b/>
+          <w:color w:val="003399"/>
+        </w:rPr>
+        <w:t>Ctrl+L</w:t>
+      </w:r>
+      <w:r>
+        <w:t>.</w:t>
+      </w:r>
+      <w:r>
+        <w:t xml:space="preserve"> Hit it again to toggle back to </w:t>
+      </w:r>
+      <w:r>
+        <w:rPr>
+          <w:b/>
+        </w:rPr>
+        <w:t>loop</w:t>
+      </w:r>
+      <w:r>
+        <w:t xml:space="preserve"> with the loop point set to the beginning of the song. You can also just set a loop point somewhere earlier with </w:t>
+      </w:r>
+      <w:r>
+        <w:rPr>
+          <w:b/>
+          <w:color w:val="003399"/>
+        </w:rPr>
+        <w:t>Ctrl+L</w:t>
+      </w:r>
+      <w:r>
+        <w:rPr>
+          <w:b/>
+          <w:color w:val="003399"/>
+        </w:rPr>
+        <w:t xml:space="preserve"> </w:t>
+      </w:r>
+      <w:r>
+        <w:t>too.</w:t>
+      </w:r>
+    </w:p>
+    <w:p>
+      <w:pPr>
+        <w:pStyle w:val="Heading2"/>
+      </w:pPr>
+      <w:bookmarkStart w:id="21" w:name="_Toc112586744"/>
+      <w:r>
+        <w:lastRenderedPageBreak/>
         <w:t>Changing drivers</w:t>
       </w:r>
-      <w:bookmarkEnd w:id="19"/>
+      <w:bookmarkEnd w:id="21"/>
     </w:p>
     <w:p>
       <w:r>
@@ -4550,11 +5278,7 @@
         <w:t>11.01</w:t>
       </w:r>
       <w:r>
-        <w:t xml:space="preserve">. Pulse index, tempo change and main </w:t>
-      </w:r>
-      <w:r>
-        <w:lastRenderedPageBreak/>
-        <w:t xml:space="preserve">volume commands were added in </w:t>
+        <w:t xml:space="preserve">. Pulse index, tempo change and main volume commands were added in </w:t>
       </w:r>
       <w:r>
         <w:rPr>
@@ -4585,6 +5309,26 @@
           <w:color w:val="003399"/>
         </w:rPr>
         <w:t>11.04</w:t>
+      </w:r>
+      <w:r>
+        <w:t>.</w:t>
+      </w:r>
+      <w:r>
+        <w:t xml:space="preserve"> End markers were added in </w:t>
+      </w:r>
+      <w:r>
+        <w:rPr>
+          <w:b/>
+          <w:color w:val="003399"/>
+        </w:rPr>
+        <w:t>11.0</w:t>
+      </w:r>
+      <w:r>
+        <w:rPr>
+          <w:b/>
+          <w:color w:val="003399"/>
+        </w:rPr>
+        <w:t>5</w:t>
       </w:r>
       <w:r>
         <w:t>.</w:t>
@@ -4714,11 +5458,11 @@
       <w:pPr>
         <w:pStyle w:val="Heading2"/>
       </w:pPr>
-      <w:bookmarkStart w:id="20" w:name="_Toc61784174"/>
+      <w:bookmarkStart w:id="22" w:name="_Toc112586745"/>
       <w:r>
         <w:t>Changing the settings</w:t>
       </w:r>
-      <w:bookmarkEnd w:id="20"/>
+      <w:bookmarkEnd w:id="22"/>
     </w:p>
     <w:p>
       <w:r>
@@ -4835,6 +5579,7 @@
         <w:rPr>
           <w:b/>
         </w:rPr>
+        <w:lastRenderedPageBreak/>
         <w:t>NOTE:</w:t>
       </w:r>
       <w:r>
@@ -4892,7 +5637,13 @@
         <w:rPr>
           <w:i/>
         </w:rPr>
-        <w:t>If you manage to create a nice color scheme, consider sending it to us for future inclusion!</w:t>
+        <w:t>If you manage to create a nice color scheme, consider sendin</w:t>
+      </w:r>
+      <w:r>
+        <w:rPr>
+          <w:i/>
+        </w:rPr>
+        <w:t>g it to us for future inclusion.</w:t>
       </w:r>
     </w:p>
     <w:p>
@@ -4908,24 +5659,44 @@
           <w:bCs/>
           <w:i/>
         </w:rPr>
-        <w:t xml:space="preserve">N.B. </w:t>
-      </w:r>
-      <w:r>
-        <w:rPr>
+        <w:t>Note:</w:t>
+      </w:r>
+      <w:r>
+        <w:rPr>
+          <w:b/>
+          <w:bCs/>
           <w:i/>
         </w:rPr>
-        <w:t>custom color schemes are not supported on macOS yet.</w:t>
+        <w:t xml:space="preserve"> </w:t>
+      </w:r>
+      <w:r>
+        <w:rPr>
+          <w:i/>
+        </w:rPr>
+        <w:t>C</w:t>
+      </w:r>
+      <w:r>
+        <w:rPr>
+          <w:i/>
+        </w:rPr>
+        <w:t>ustom color schemes are not suppor</w:t>
+      </w:r>
+      <w:r>
+        <w:rPr>
+          <w:i/>
+        </w:rPr>
+        <w:t>ted on macOS yet!</w:t>
       </w:r>
     </w:p>
     <w:p>
       <w:pPr>
         <w:pStyle w:val="Heading2"/>
       </w:pPr>
-      <w:bookmarkStart w:id="21" w:name="_Toc61784175"/>
+      <w:bookmarkStart w:id="23" w:name="_Toc112586746"/>
       <w:r>
         <w:t>Converting</w:t>
       </w:r>
-      <w:bookmarkEnd w:id="21"/>
+      <w:bookmarkEnd w:id="23"/>
     </w:p>
     <w:p>
       <w:r>
@@ -4944,7 +5715,6 @@
     </w:p>
     <w:p>
       <w:r>
-        <w:lastRenderedPageBreak/>
         <w:t>Since the cat is out of the bag, we might as well also tell you that you can load source tunes from JCH’s old NewPlayer 20.G4. It will be converted into a special driver that works almost exactly like it.</w:t>
       </w:r>
     </w:p>
@@ -4971,11 +5741,11 @@
       <w:pPr>
         <w:pStyle w:val="Heading2"/>
       </w:pPr>
-      <w:bookmarkStart w:id="22" w:name="_Toc61784176"/>
+      <w:bookmarkStart w:id="24" w:name="_Toc112586747"/>
       <w:r>
         <w:t>Packing</w:t>
       </w:r>
-      <w:bookmarkEnd w:id="22"/>
+      <w:bookmarkEnd w:id="24"/>
     </w:p>
     <w:p>
       <w:r>
@@ -5015,7 +5785,7 @@
                     </pic:cNvPicPr>
                   </pic:nvPicPr>
                   <pic:blipFill>
-                    <a:blip r:embed="rId21"/>
+                    <a:blip r:embed="rId22"/>
                     <a:stretch>
                       <a:fillRect/>
                     </a:stretch>
@@ -5038,6 +5808,7 @@
     </w:p>
     <w:p>
       <w:r>
+        <w:lastRenderedPageBreak/>
         <w:t>You can pack your song immediately using the dedicated menu item, but perhaps you should consider optimizing it first. This will remove unused instruments, commands and sequences while moving things closer together, taking up less memory.</w:t>
       </w:r>
     </w:p>
@@ -5139,7 +5910,6 @@
         </w:rPr>
       </w:pPr>
       <w:r>
-        <w:lastRenderedPageBreak/>
         <w:t xml:space="preserve">If you type a filename without an extension, it will actually save to a PRG file as the default. But if you want to save it as a SID file, you have to specify the </w:t>
       </w:r>
       <w:r>
@@ -5170,12 +5940,12 @@
       <w:pPr>
         <w:pStyle w:val="Heading1"/>
       </w:pPr>
-      <w:bookmarkStart w:id="23" w:name="_Toc61784177"/>
+      <w:bookmarkStart w:id="25" w:name="_Toc112586748"/>
       <w:r>
         <w:lastRenderedPageBreak/>
         <w:t>Controls</w:t>
       </w:r>
-      <w:bookmarkEnd w:id="23"/>
+      <w:bookmarkEnd w:id="25"/>
     </w:p>
     <w:p>
       <w:r>
@@ -5296,11 +6066,11 @@
       <w:pPr>
         <w:pStyle w:val="Heading2"/>
       </w:pPr>
-      <w:bookmarkStart w:id="24" w:name="_Toc61784178"/>
+      <w:bookmarkStart w:id="26" w:name="_Toc112586749"/>
       <w:r>
         <w:t>Files</w:t>
       </w:r>
-      <w:bookmarkEnd w:id="24"/>
+      <w:bookmarkEnd w:id="26"/>
     </w:p>
     <w:p>
       <w:pPr>
@@ -5591,11 +6361,11 @@
       <w:pPr>
         <w:pStyle w:val="Heading2"/>
       </w:pPr>
-      <w:bookmarkStart w:id="25" w:name="_Toc61784179"/>
+      <w:bookmarkStart w:id="27" w:name="_Toc112586750"/>
       <w:r>
         <w:t>Playing</w:t>
       </w:r>
-      <w:bookmarkEnd w:id="25"/>
+      <w:bookmarkEnd w:id="27"/>
     </w:p>
     <w:p>
       <w:r>
@@ -5764,11 +6534,11 @@
       <w:pPr>
         <w:pStyle w:val="Heading2"/>
       </w:pPr>
-      <w:bookmarkStart w:id="26" w:name="_Toc61784180"/>
+      <w:bookmarkStart w:id="28" w:name="_Toc112586751"/>
       <w:r>
         <w:t>Tracks</w:t>
       </w:r>
-      <w:bookmarkEnd w:id="26"/>
+      <w:bookmarkEnd w:id="28"/>
     </w:p>
     <w:p>
       <w:r>
@@ -5993,21 +6763,7 @@
           <w:b/>
           <w:color w:val="003399"/>
         </w:rPr>
-        <w:t>Ctrl+</w:t>
-      </w:r>
-      <w:r>
-        <w:rPr>
-          <w:b/>
-          <w:color w:val="003399"/>
-        </w:rPr>
-        <w:t>Shift+</w:t>
-      </w:r>
-      <w:r>
-        <w:rPr>
-          <w:b/>
-          <w:color w:val="003399"/>
-        </w:rPr>
-        <w:t>V</w:t>
+        <w:t>Ctrl+Shift+V</w:t>
       </w:r>
       <w:r>
         <w:t xml:space="preserve"> to</w:t>
@@ -6016,13 +6772,7 @@
         <w:t xml:space="preserve"> </w:t>
       </w:r>
       <w:r>
-        <w:t xml:space="preserve">paste a previously marked area, </w:t>
-      </w:r>
-      <w:r>
-        <w:t>inserting it to make the sequence longer</w:t>
-      </w:r>
-      <w:r>
-        <w:t>.</w:t>
+        <w:t>paste a previously marked area, inserting it to make the sequence longer.</w:t>
       </w:r>
     </w:p>
     <w:p>
@@ -6044,6 +6794,27 @@
       <w:r>
         <w:t>sets the song loop position (the order list values then turn green).</w:t>
       </w:r>
+      <w:r>
+        <w:t xml:space="preserve"> It also toggles between </w:t>
+      </w:r>
+      <w:r>
+        <w:rPr>
+          <w:b/>
+        </w:rPr>
+        <w:t>loop</w:t>
+      </w:r>
+      <w:r>
+        <w:t xml:space="preserve"> and </w:t>
+      </w:r>
+      <w:r>
+        <w:rPr>
+          <w:b/>
+        </w:rPr>
+        <w:t>end</w:t>
+      </w:r>
+      <w:r>
+        <w:t xml:space="preserve"> marker when the cursor is at the end of a song.</w:t>
+      </w:r>
     </w:p>
     <w:p>
       <w:pPr>
@@ -6189,11 +6960,11 @@
       <w:pPr>
         <w:pStyle w:val="Heading2"/>
       </w:pPr>
-      <w:bookmarkStart w:id="27" w:name="_Toc61784181"/>
+      <w:bookmarkStart w:id="29" w:name="_Toc112586752"/>
       <w:r>
         <w:t>Order list</w:t>
       </w:r>
-      <w:bookmarkEnd w:id="27"/>
+      <w:bookmarkEnd w:id="29"/>
     </w:p>
     <w:p>
       <w:r>
@@ -6432,11 +7203,11 @@
       <w:pPr>
         <w:pStyle w:val="Heading2"/>
       </w:pPr>
-      <w:bookmarkStart w:id="28" w:name="_Toc61784182"/>
+      <w:bookmarkStart w:id="30" w:name="_Toc112586753"/>
       <w:r>
         <w:t>Sequences</w:t>
       </w:r>
-      <w:bookmarkEnd w:id="28"/>
+      <w:bookmarkEnd w:id="30"/>
     </w:p>
     <w:p>
       <w:pPr>
@@ -6951,11 +7722,11 @@
       <w:pPr>
         <w:pStyle w:val="Heading2"/>
       </w:pPr>
-      <w:bookmarkStart w:id="29" w:name="_Toc61784183"/>
+      <w:bookmarkStart w:id="31" w:name="_Toc112586754"/>
       <w:r>
         <w:t>Tables</w:t>
       </w:r>
-      <w:bookmarkEnd w:id="29"/>
+      <w:bookmarkEnd w:id="31"/>
     </w:p>
     <w:p>
       <w:pPr>
@@ -7433,11 +8204,11 @@
       <w:pPr>
         <w:pStyle w:val="Heading2"/>
       </w:pPr>
-      <w:bookmarkStart w:id="30" w:name="_Toc61784184"/>
+      <w:bookmarkStart w:id="32" w:name="_Toc112586755"/>
       <w:r>
         <w:t>Options</w:t>
       </w:r>
-      <w:bookmarkEnd w:id="30"/>
+      <w:bookmarkEnd w:id="32"/>
     </w:p>
     <w:p>
       <w:r>
@@ -7562,13 +8333,42 @@
     </w:p>
     <w:p>
       <w:pPr>
+        <w:pStyle w:val="ListParagraph"/>
+        <w:numPr>
+          <w:ilvl w:val="0"/>
+          <w:numId w:val="1"/>
+        </w:numPr>
+      </w:pPr>
+      <w:r>
+        <w:rPr>
+          <w:b/>
+          <w:color w:val="003399"/>
+        </w:rPr>
+        <w:t>F</w:t>
+      </w:r>
+      <w:r>
+        <w:rPr>
+          <w:b/>
+          <w:color w:val="003399"/>
+        </w:rPr>
+        <w:t>7</w:t>
+      </w:r>
+      <w:r>
+        <w:t xml:space="preserve"> opens the</w:t>
+      </w:r>
+      <w:r>
+        <w:t xml:space="preserve"> songs menu.</w:t>
+      </w:r>
+    </w:p>
+    <w:p>
+      <w:pPr>
         <w:pStyle w:val="Heading2"/>
       </w:pPr>
-      <w:bookmarkStart w:id="31" w:name="_Toc61784185"/>
+      <w:bookmarkStart w:id="33" w:name="_Toc112586756"/>
       <w:r>
         <w:t>Song list</w:t>
       </w:r>
-      <w:bookmarkEnd w:id="31"/>
+      <w:bookmarkEnd w:id="33"/>
     </w:p>
     <w:p>
       <w:r>
@@ -7688,13 +8488,7 @@
         <w:t xml:space="preserve">Shift+Up/Down </w:t>
       </w:r>
       <w:r>
-        <w:t xml:space="preserve">in mark </w:t>
-      </w:r>
-      <w:r>
-        <w:t>a range of sequences</w:t>
-      </w:r>
-      <w:r>
-        <w:t xml:space="preserve">, then </w:t>
+        <w:t xml:space="preserve">in mark a range of sequences, then </w:t>
       </w:r>
       <w:r>
         <w:rPr>
@@ -7704,13 +8498,7 @@
         <w:t>Ctrl+C</w:t>
       </w:r>
       <w:r>
-        <w:t xml:space="preserve"> to copy the</w:t>
-      </w:r>
-      <w:r>
-        <w:t xml:space="preserve"> range</w:t>
-      </w:r>
-      <w:r>
-        <w:t>.</w:t>
+        <w:t xml:space="preserve"> to copy the range.</w:t>
       </w:r>
     </w:p>
     <w:p>
@@ -7736,39 +8524,30 @@
         <w:t>insert</w:t>
       </w:r>
       <w:r>
-        <w:t xml:space="preserve"> a previously marked </w:t>
-      </w:r>
-      <w:r>
-        <w:t>range</w:t>
+        <w:t xml:space="preserve"> a previously marked range</w:t>
       </w:r>
       <w:r>
         <w:t xml:space="preserve"> thereby</w:t>
       </w:r>
       <w:r>
-        <w:t xml:space="preserve"> </w:t>
-      </w:r>
-      <w:r>
-        <w:t>mak</w:t>
+        <w:t xml:space="preserve"> mak</w:t>
       </w:r>
       <w:r>
         <w:t>ing</w:t>
       </w:r>
       <w:r>
-        <w:t xml:space="preserve"> the order list longer</w:t>
-      </w:r>
-      <w:r>
-        <w:t>.</w:t>
+        <w:t xml:space="preserve"> the order list longer.</w:t>
       </w:r>
     </w:p>
     <w:p>
       <w:pPr>
         <w:pStyle w:val="Heading2"/>
       </w:pPr>
-      <w:bookmarkStart w:id="32" w:name="_Toc61784186"/>
+      <w:bookmarkStart w:id="34" w:name="_Toc112586757"/>
       <w:r>
         <w:t>Bookmarks</w:t>
       </w:r>
-      <w:bookmarkEnd w:id="32"/>
+      <w:bookmarkEnd w:id="34"/>
     </w:p>
     <w:p>
       <w:pPr>
@@ -9430,7 +10209,7 @@
 </file>
 
 <file path=customXml/itemProps1.xml><?xml version="1.0" encoding="utf-8"?>
-<ds:datastoreItem xmlns:ds="http://schemas.openxmlformats.org/officeDocument/2006/customXml" ds:itemID="{093D8578-AA58-4C94-84C8-80C7E023E3E6}">
+<ds:datastoreItem xmlns:ds="http://schemas.openxmlformats.org/officeDocument/2006/customXml" ds:itemID="{A94027EE-5EF6-4990-A017-8671D65A687D}">
   <ds:schemaRefs>
     <ds:schemaRef ds:uri="http://schemas.openxmlformats.org/officeDocument/2006/bibliography"/>
   </ds:schemaRefs>

</xml_diff>

<commit_message>
Rolled back minor driver version in all documentation
</commit_message>
<xml_diff>
--- a/resources/user_manual.docx
+++ b/resources/user_manual.docx
@@ -6,6 +6,8 @@
       <w:pPr>
         <w:pStyle w:val="Title"/>
       </w:pPr>
+      <w:bookmarkStart w:id="0" w:name="_GoBack"/>
+      <w:bookmarkEnd w:id="0"/>
     </w:p>
     <w:p>
       <w:pPr>
@@ -86,7 +88,7 @@
           <w:sz w:val="32"/>
           <w:szCs w:val="32"/>
         </w:rPr>
-        <w:t>08</w:t>
+        <w:t>0</w:t>
       </w:r>
       <w:r>
         <w:rPr>
@@ -94,7 +96,7 @@
           <w:sz w:val="32"/>
           <w:szCs w:val="32"/>
         </w:rPr>
-        <w:t>-</w:t>
+        <w:t>9</w:t>
       </w:r>
       <w:r>
         <w:rPr>
@@ -102,7 +104,7 @@
           <w:sz w:val="32"/>
           <w:szCs w:val="32"/>
         </w:rPr>
-        <w:t>2</w:t>
+        <w:t>-</w:t>
       </w:r>
       <w:r>
         <w:rPr>
@@ -110,7 +112,7 @@
           <w:sz w:val="32"/>
           <w:szCs w:val="32"/>
         </w:rPr>
-        <w:t>8</w:t>
+        <w:t>14</w:t>
       </w:r>
     </w:p>
     <w:p>
@@ -199,7 +201,7 @@
       </w:sdtPr>
       <w:sdtEndPr/>
       <w:sdtContent>
-        <w:bookmarkStart w:id="0" w:name="_Toc112586724" w:displacedByCustomXml="prev"/>
+        <w:bookmarkStart w:id="1" w:name="_Toc112586724" w:displacedByCustomXml="prev"/>
         <w:p>
           <w:pPr>
             <w:pStyle w:val="TOCHeading"/>
@@ -211,7 +213,7 @@
             <w:lastRenderedPageBreak/>
             <w:t>Contents</w:t>
           </w:r>
-          <w:bookmarkEnd w:id="0"/>
+          <w:bookmarkEnd w:id="1"/>
         </w:p>
         <w:p>
           <w:pPr>
@@ -2592,7 +2594,7 @@
           <w:szCs w:val="48"/>
         </w:rPr>
       </w:pPr>
-      <w:bookmarkStart w:id="1" w:name="_Toc112586725"/>
+      <w:bookmarkStart w:id="2" w:name="_Toc112586725"/>
       <w:r>
         <w:br w:type="page"/>
       </w:r>
@@ -2605,7 +2607,7 @@
         <w:lastRenderedPageBreak/>
         <w:t>Introduction</w:t>
       </w:r>
-      <w:bookmarkEnd w:id="1"/>
+      <w:bookmarkEnd w:id="2"/>
     </w:p>
     <w:p>
       <w:hyperlink r:id="rId6">
@@ -2706,11 +2708,11 @@
       <w:pPr>
         <w:pStyle w:val="Heading2"/>
       </w:pPr>
-      <w:bookmarkStart w:id="2" w:name="_Toc112586726"/>
+      <w:bookmarkStart w:id="3" w:name="_Toc112586726"/>
       <w:r>
         <w:t>Noteworthy features</w:t>
       </w:r>
-      <w:bookmarkEnd w:id="2"/>
+      <w:bookmarkEnd w:id="3"/>
     </w:p>
     <w:p>
       <w:r>
@@ -2856,11 +2858,11 @@
       <w:pPr>
         <w:pStyle w:val="Heading1"/>
       </w:pPr>
-      <w:bookmarkStart w:id="3" w:name="_Toc112586727"/>
+      <w:bookmarkStart w:id="4" w:name="_Toc112586727"/>
       <w:r>
         <w:t>The Basics</w:t>
       </w:r>
-      <w:bookmarkEnd w:id="3"/>
+      <w:bookmarkEnd w:id="4"/>
     </w:p>
     <w:p>
       <w:r>
@@ -2927,11 +2929,11 @@
       <w:pPr>
         <w:pStyle w:val="Heading2"/>
       </w:pPr>
-      <w:bookmarkStart w:id="4" w:name="_Toc112586728"/>
+      <w:bookmarkStart w:id="5" w:name="_Toc112586728"/>
       <w:r>
         <w:t>Editor</w:t>
       </w:r>
-      <w:bookmarkEnd w:id="4"/>
+      <w:bookmarkEnd w:id="5"/>
     </w:p>
     <w:p>
       <w:r>
@@ -3041,11 +3043,11 @@
       <w:pPr>
         <w:pStyle w:val="Heading2"/>
       </w:pPr>
-      <w:bookmarkStart w:id="5" w:name="_Toc112586729"/>
+      <w:bookmarkStart w:id="6" w:name="_Toc112586729"/>
       <w:r>
         <w:t>Options</w:t>
       </w:r>
-      <w:bookmarkEnd w:id="5"/>
+      <w:bookmarkEnd w:id="6"/>
     </w:p>
     <w:p>
       <w:r>
@@ -3147,11 +3149,11 @@
       <w:pPr>
         <w:pStyle w:val="Heading2"/>
       </w:pPr>
-      <w:bookmarkStart w:id="6" w:name="_Toc112586730"/>
+      <w:bookmarkStart w:id="7" w:name="_Toc112586730"/>
       <w:r>
         <w:t>Tracks</w:t>
       </w:r>
-      <w:bookmarkEnd w:id="6"/>
+      <w:bookmarkEnd w:id="7"/>
     </w:p>
     <w:p>
       <w:r>
@@ -3818,11 +3820,11 @@
       <w:pPr>
         <w:pStyle w:val="Heading2"/>
       </w:pPr>
-      <w:bookmarkStart w:id="7" w:name="_Toc112586731"/>
+      <w:bookmarkStart w:id="8" w:name="_Toc112586731"/>
       <w:r>
         <w:t>Song list</w:t>
       </w:r>
-      <w:bookmarkEnd w:id="7"/>
+      <w:bookmarkEnd w:id="8"/>
     </w:p>
     <w:p>
       <w:r>
@@ -3955,11 +3957,11 @@
       <w:pPr>
         <w:pStyle w:val="Heading2"/>
       </w:pPr>
-      <w:bookmarkStart w:id="8" w:name="_Toc112586732"/>
+      <w:bookmarkStart w:id="9" w:name="_Toc112586732"/>
       <w:r>
         <w:t>Bookmarks</w:t>
       </w:r>
-      <w:bookmarkEnd w:id="8"/>
+      <w:bookmarkEnd w:id="9"/>
     </w:p>
     <w:p>
       <w:r>
@@ -4083,11 +4085,11 @@
       <w:pPr>
         <w:pStyle w:val="Heading2"/>
       </w:pPr>
-      <w:bookmarkStart w:id="9" w:name="_Toc112586733"/>
+      <w:bookmarkStart w:id="10" w:name="_Toc112586733"/>
       <w:r>
         <w:t>Tables</w:t>
       </w:r>
-      <w:bookmarkEnd w:id="9"/>
+      <w:bookmarkEnd w:id="10"/>
     </w:p>
     <w:p>
       <w:r>
@@ -4427,11 +4429,11 @@
       <w:pPr>
         <w:pStyle w:val="Heading3"/>
       </w:pPr>
-      <w:bookmarkStart w:id="10" w:name="_Toc112586734"/>
+      <w:bookmarkStart w:id="11" w:name="_Toc112586734"/>
       <w:r>
         <w:t>Commands</w:t>
       </w:r>
-      <w:bookmarkEnd w:id="10"/>
+      <w:bookmarkEnd w:id="11"/>
     </w:p>
     <w:p>
       <w:r>
@@ -4501,11 +4503,11 @@
       <w:pPr>
         <w:pStyle w:val="Heading3"/>
       </w:pPr>
-      <w:bookmarkStart w:id="11" w:name="_Toc112586735"/>
+      <w:bookmarkStart w:id="12" w:name="_Toc112586735"/>
       <w:r>
         <w:t>Instruments</w:t>
       </w:r>
-      <w:bookmarkEnd w:id="11"/>
+      <w:bookmarkEnd w:id="12"/>
     </w:p>
     <w:p>
       <w:r>
@@ -4576,11 +4578,11 @@
       <w:pPr>
         <w:pStyle w:val="Heading3"/>
       </w:pPr>
-      <w:bookmarkStart w:id="12" w:name="_Toc112586736"/>
+      <w:bookmarkStart w:id="13" w:name="_Toc112586736"/>
       <w:r>
         <w:t>Wave</w:t>
       </w:r>
-      <w:bookmarkEnd w:id="12"/>
+      <w:bookmarkEnd w:id="13"/>
     </w:p>
     <w:p>
       <w:r>
@@ -4637,11 +4639,11 @@
       <w:pPr>
         <w:pStyle w:val="Heading3"/>
       </w:pPr>
-      <w:bookmarkStart w:id="13" w:name="_Toc112586737"/>
+      <w:bookmarkStart w:id="14" w:name="_Toc112586737"/>
       <w:r>
         <w:t>Pulse</w:t>
       </w:r>
-      <w:bookmarkEnd w:id="13"/>
+      <w:bookmarkEnd w:id="14"/>
     </w:p>
     <w:p>
       <w:r>
@@ -4676,11 +4678,11 @@
       <w:pPr>
         <w:pStyle w:val="Heading3"/>
       </w:pPr>
-      <w:bookmarkStart w:id="14" w:name="_Toc112586738"/>
+      <w:bookmarkStart w:id="15" w:name="_Toc112586738"/>
       <w:r>
         <w:t>Filter</w:t>
       </w:r>
-      <w:bookmarkEnd w:id="14"/>
+      <w:bookmarkEnd w:id="15"/>
     </w:p>
     <w:p>
       <w:r>
@@ -4720,11 +4722,11 @@
       <w:pPr>
         <w:pStyle w:val="Heading3"/>
       </w:pPr>
-      <w:bookmarkStart w:id="15" w:name="_Toc112586739"/>
+      <w:bookmarkStart w:id="16" w:name="_Toc112586739"/>
       <w:r>
         <w:t>Arp</w:t>
       </w:r>
-      <w:bookmarkEnd w:id="15"/>
+      <w:bookmarkEnd w:id="16"/>
     </w:p>
     <w:p>
       <w:r>
@@ -4768,11 +4770,11 @@
       <w:pPr>
         <w:pStyle w:val="Heading3"/>
       </w:pPr>
-      <w:bookmarkStart w:id="16" w:name="_Toc112586740"/>
+      <w:bookmarkStart w:id="17" w:name="_Toc112586740"/>
       <w:r>
         <w:t>Init</w:t>
       </w:r>
-      <w:bookmarkEnd w:id="16"/>
+      <w:bookmarkEnd w:id="17"/>
     </w:p>
     <w:p>
       <w:r>
@@ -4788,10 +4790,7 @@
         <w:t xml:space="preserve"> (the latter is the loudest volume possible in the SID chip). </w:t>
       </w:r>
       <w:r>
-        <w:t>Multiple entries here are used for multi-songs.</w:t>
-      </w:r>
-      <w:r>
-        <w:t xml:space="preserve"> </w:t>
+        <w:t xml:space="preserve">Multiple entries here are used for multi-songs. </w:t>
       </w:r>
       <w:r>
         <w:t xml:space="preserve">If you hit </w:t>
@@ -4811,11 +4810,11 @@
       <w:pPr>
         <w:pStyle w:val="Heading3"/>
       </w:pPr>
-      <w:bookmarkStart w:id="17" w:name="_Toc112586741"/>
+      <w:bookmarkStart w:id="18" w:name="_Toc112586741"/>
       <w:r>
         <w:t>HR</w:t>
       </w:r>
-      <w:bookmarkEnd w:id="17"/>
+      <w:bookmarkEnd w:id="18"/>
     </w:p>
     <w:p>
       <w:r>
@@ -4874,12 +4873,7 @@
     </w:p>
     <w:p>
       <w:r>
-        <w:t xml:space="preserve">While ADSR is definitely one of the best features of the SID chip, it is not perfect. If you were to, say, play a sequence full of smaller note durations, each kept gated on until the next note, then played it over and over without enabling hard restart in the instrument, you would probably hear the ADSR kind of stumble here and there. Of course this depends on what values you put into the ADSR registers and some values </w:t>
-      </w:r>
-      <w:bookmarkStart w:id="18" w:name="_GoBack"/>
-      <w:bookmarkEnd w:id="18"/>
-      <w:r>
-        <w:t>may also alleviate it, but it’s easy to keep running into this problem. The renowned C64 composer Martin Galway called this “the school band effect” which is as apt a description as any.</w:t>
+        <w:t>While ADSR is definitely one of the best features of the SID chip, it is not perfect. If you were to, say, play a sequence full of smaller note durations, each kept gated on until the next note, then played it over and over without enabling hard restart in the instrument, you would probably hear the ADSR kind of stumble here and there. Of course this depends on what values you put into the ADSR registers and some values may also alleviate it, but it’s easy to keep running into this problem. The renowned C64 composer Martin Galway called this “the school band effect” which is as apt a description as any.</w:t>
       </w:r>
     </w:p>
     <w:p>
@@ -5002,14 +4996,7 @@
           <w:b/>
           <w:color w:val="003399"/>
         </w:rPr>
-        <w:t>F</w:t>
-      </w:r>
-      <w:r>
-        <w:rPr>
-          <w:b/>
-          <w:color w:val="003399"/>
-        </w:rPr>
-        <w:t xml:space="preserve">7 </w:t>
+        <w:t xml:space="preserve">F7 </w:t>
       </w:r>
       <w:r>
         <w:t>key at any time to show a dialog box where you can manage multiple songs. You can select, rename, move, add, or delete songs. This is especially useful when making music for a game.</w:t>
@@ -5017,6 +5004,9 @@
     </w:p>
     <w:p>
       <w:r>
+        <w:rPr>
+          <w:noProof/>
+        </w:rPr>
         <w:drawing>
           <wp:inline distT="0" distB="0" distL="0" distR="0" wp14:anchorId="6154615C" wp14:editId="5E7123FD">
             <wp:extent cx="5943600" cy="1499235"/>
@@ -5146,14 +5136,7 @@
           <w:b/>
           <w:color w:val="003399"/>
         </w:rPr>
-        <w:t>Ctrl+L</w:t>
-      </w:r>
-      <w:r>
-        <w:rPr>
-          <w:b/>
-          <w:color w:val="003399"/>
-        </w:rPr>
-        <w:t xml:space="preserve"> </w:t>
+        <w:t xml:space="preserve">Ctrl+L </w:t>
       </w:r>
       <w:r>
         <w:t>too.</w:t>
@@ -5309,26 +5292,6 @@
           <w:color w:val="003399"/>
         </w:rPr>
         <w:t>11.04</w:t>
-      </w:r>
-      <w:r>
-        <w:t>.</w:t>
-      </w:r>
-      <w:r>
-        <w:t xml:space="preserve"> End markers were added in </w:t>
-      </w:r>
-      <w:r>
-        <w:rPr>
-          <w:b/>
-          <w:color w:val="003399"/>
-        </w:rPr>
-        <w:t>11.0</w:t>
-      </w:r>
-      <w:r>
-        <w:rPr>
-          <w:b/>
-          <w:color w:val="003399"/>
-        </w:rPr>
-        <w:t>5</w:t>
       </w:r>
       <w:r>
         <w:t>.</w:t>
@@ -8344,20 +8307,10 @@
           <w:b/>
           <w:color w:val="003399"/>
         </w:rPr>
-        <w:t>F</w:t>
-      </w:r>
-      <w:r>
-        <w:rPr>
-          <w:b/>
-          <w:color w:val="003399"/>
-        </w:rPr>
-        <w:t>7</w:t>
-      </w:r>
-      <w:r>
-        <w:t xml:space="preserve"> opens the</w:t>
-      </w:r>
-      <w:r>
-        <w:t xml:space="preserve"> songs menu.</w:t>
+        <w:t>F7</w:t>
+      </w:r>
+      <w:r>
+        <w:t xml:space="preserve"> opens the songs menu.</w:t>
       </w:r>
     </w:p>
     <w:p>
@@ -10209,7 +10162,7 @@
 </file>
 
 <file path=customXml/itemProps1.xml><?xml version="1.0" encoding="utf-8"?>
-<ds:datastoreItem xmlns:ds="http://schemas.openxmlformats.org/officeDocument/2006/customXml" ds:itemID="{A94027EE-5EF6-4990-A017-8671D65A687D}">
+<ds:datastoreItem xmlns:ds="http://schemas.openxmlformats.org/officeDocument/2006/customXml" ds:itemID="{B3B4CD05-3201-4A49-8AE0-8B6D61C2B70A}">
   <ds:schemaRefs>
     <ds:schemaRef ds:uri="http://schemas.openxmlformats.org/officeDocument/2006/bibliography"/>
   </ds:schemaRefs>

</xml_diff>

<commit_message>
Removed mentions of driver 11.0x sub-versions in manual
</commit_message>
<xml_diff>
--- a/resources/user_manual.docx
+++ b/resources/user_manual.docx
@@ -6,8 +6,6 @@
       <w:pPr>
         <w:pStyle w:val="Title"/>
       </w:pPr>
-      <w:bookmarkStart w:id="0" w:name="_GoBack"/>
-      <w:bookmarkEnd w:id="0"/>
     </w:p>
     <w:p>
       <w:pPr>
@@ -72,7 +70,7 @@
           <w:sz w:val="32"/>
           <w:szCs w:val="32"/>
         </w:rPr>
-        <w:t>2</w:t>
+        <w:t>3</w:t>
       </w:r>
       <w:r>
         <w:rPr>
@@ -112,7 +110,7 @@
           <w:sz w:val="32"/>
           <w:szCs w:val="32"/>
         </w:rPr>
-        <w:t>14</w:t>
+        <w:t>21</w:t>
       </w:r>
     </w:p>
     <w:p>
@@ -201,7 +199,7 @@
       </w:sdtPr>
       <w:sdtEndPr/>
       <w:sdtContent>
-        <w:bookmarkStart w:id="1" w:name="_Toc112586724" w:displacedByCustomXml="prev"/>
+        <w:bookmarkStart w:id="0" w:name="_Toc112586724" w:displacedByCustomXml="prev"/>
         <w:p>
           <w:pPr>
             <w:pStyle w:val="TOCHeading"/>
@@ -213,7 +211,7 @@
             <w:lastRenderedPageBreak/>
             <w:t>Contents</w:t>
           </w:r>
-          <w:bookmarkEnd w:id="1"/>
+          <w:bookmarkEnd w:id="0"/>
         </w:p>
         <w:p>
           <w:pPr>
@@ -2594,7 +2592,7 @@
           <w:szCs w:val="48"/>
         </w:rPr>
       </w:pPr>
-      <w:bookmarkStart w:id="2" w:name="_Toc112586725"/>
+      <w:bookmarkStart w:id="1" w:name="_Toc112586725"/>
       <w:r>
         <w:br w:type="page"/>
       </w:r>
@@ -2607,7 +2605,7 @@
         <w:lastRenderedPageBreak/>
         <w:t>Introduction</w:t>
       </w:r>
-      <w:bookmarkEnd w:id="2"/>
+      <w:bookmarkEnd w:id="1"/>
     </w:p>
     <w:p>
       <w:hyperlink r:id="rId6">
@@ -2708,11 +2706,11 @@
       <w:pPr>
         <w:pStyle w:val="Heading2"/>
       </w:pPr>
-      <w:bookmarkStart w:id="3" w:name="_Toc112586726"/>
+      <w:bookmarkStart w:id="2" w:name="_Toc112586726"/>
       <w:r>
         <w:t>Noteworthy features</w:t>
       </w:r>
-      <w:bookmarkEnd w:id="3"/>
+      <w:bookmarkEnd w:id="2"/>
     </w:p>
     <w:p>
       <w:r>
@@ -2858,82 +2856,82 @@
       <w:pPr>
         <w:pStyle w:val="Heading1"/>
       </w:pPr>
-      <w:bookmarkStart w:id="4" w:name="_Toc112586727"/>
+      <w:bookmarkStart w:id="3" w:name="_Toc112586727"/>
       <w:r>
         <w:t>The Basics</w:t>
       </w:r>
+      <w:bookmarkEnd w:id="3"/>
+    </w:p>
+    <w:p>
+      <w:r>
+        <w:t xml:space="preserve">Let us take you on a brief tour through the editor and show the areas. To make this easier, start out by loading a tune. Hit </w:t>
+      </w:r>
+      <w:r>
+        <w:rPr>
+          <w:b/>
+          <w:color w:val="003399"/>
+        </w:rPr>
+        <w:t>F10</w:t>
+      </w:r>
+      <w:r>
+        <w:t>, enter the music folder, and open an SF2 file. (This is the file extension SID Factory II uses for its source tunes.)</w:t>
+      </w:r>
+    </w:p>
+    <w:p>
+      <w:pPr>
+        <w:pStyle w:val="IntenseQuote"/>
+      </w:pPr>
+      <w:r>
+        <w:rPr>
+          <w:b/>
+        </w:rPr>
+        <w:t>TIP:</w:t>
+      </w:r>
+      <w:r>
+        <w:t xml:space="preserve"> When a confirmation dialog box pops up, you can also hit </w:t>
+      </w:r>
+      <w:r>
+        <w:rPr>
+          <w:b/>
+        </w:rPr>
+        <w:t>y</w:t>
+      </w:r>
+      <w:r>
+        <w:t xml:space="preserve"> or </w:t>
+      </w:r>
+      <w:r>
+        <w:rPr>
+          <w:b/>
+        </w:rPr>
+        <w:t>n</w:t>
+      </w:r>
+      <w:r>
+        <w:t xml:space="preserve"> to select.</w:t>
+      </w:r>
+    </w:p>
+    <w:p>
+      <w:r>
+        <w:t xml:space="preserve">SF2 files are actually PRG files in disguise. You can open e.g. the VICE emulator and drag-and-drop an SF2 file there. It even has a small interrupt driver. Just type </w:t>
+      </w:r>
+      <w:r>
+        <w:rPr>
+          <w:rFonts w:ascii="Courier New" w:hAnsi="Courier New" w:cs="Courier New"/>
+        </w:rPr>
+        <w:t>SYS4093</w:t>
+      </w:r>
+      <w:r>
+        <w:t xml:space="preserve"> and your source tune should play, showing the rastertime it uses.</w:t>
+      </w:r>
+    </w:p>
+    <w:p>
+      <w:pPr>
+        <w:pStyle w:val="Heading2"/>
+      </w:pPr>
+      <w:bookmarkStart w:id="4" w:name="_Toc112586728"/>
+      <w:r>
+        <w:t>Editor</w:t>
+      </w:r>
       <w:bookmarkEnd w:id="4"/>
-    </w:p>
-    <w:p>
-      <w:r>
-        <w:t xml:space="preserve">Let us take you on a brief tour through the editor and show the areas. To make this easier, start out by loading a tune. Hit </w:t>
-      </w:r>
-      <w:r>
-        <w:rPr>
-          <w:b/>
-          <w:color w:val="003399"/>
-        </w:rPr>
-        <w:t>F10</w:t>
-      </w:r>
-      <w:r>
-        <w:t>, enter the music folder, and open an SF2 file. (This is the file extension SID Factory II uses for its source tunes.)</w:t>
-      </w:r>
-    </w:p>
-    <w:p>
-      <w:pPr>
-        <w:pStyle w:val="IntenseQuote"/>
-      </w:pPr>
-      <w:r>
-        <w:rPr>
-          <w:b/>
-        </w:rPr>
-        <w:t>TIP:</w:t>
-      </w:r>
-      <w:r>
-        <w:t xml:space="preserve"> When a confirmation dialog box pops up, you can also hit </w:t>
-      </w:r>
-      <w:r>
-        <w:rPr>
-          <w:b/>
-        </w:rPr>
-        <w:t>y</w:t>
-      </w:r>
-      <w:r>
-        <w:t xml:space="preserve"> or </w:t>
-      </w:r>
-      <w:r>
-        <w:rPr>
-          <w:b/>
-        </w:rPr>
-        <w:t>n</w:t>
-      </w:r>
-      <w:r>
-        <w:t xml:space="preserve"> to select.</w:t>
-      </w:r>
-    </w:p>
-    <w:p>
-      <w:r>
-        <w:t xml:space="preserve">SF2 files are actually PRG files in disguise. You can open e.g. the VICE emulator and drag-and-drop an SF2 file there. It even has a small interrupt driver. Just type </w:t>
-      </w:r>
-      <w:r>
-        <w:rPr>
-          <w:rFonts w:ascii="Courier New" w:hAnsi="Courier New" w:cs="Courier New"/>
-        </w:rPr>
-        <w:t>SYS4093</w:t>
-      </w:r>
-      <w:r>
-        <w:t xml:space="preserve"> and your source tune should play, showing the rastertime it uses.</w:t>
-      </w:r>
-    </w:p>
-    <w:p>
-      <w:pPr>
-        <w:pStyle w:val="Heading2"/>
-      </w:pPr>
-      <w:bookmarkStart w:id="5" w:name="_Toc112586728"/>
-      <w:r>
-        <w:t>Editor</w:t>
-      </w:r>
-      <w:bookmarkEnd w:id="5"/>
     </w:p>
     <w:p>
       <w:r>
@@ -3043,11 +3041,11 @@
       <w:pPr>
         <w:pStyle w:val="Heading2"/>
       </w:pPr>
-      <w:bookmarkStart w:id="6" w:name="_Toc112586729"/>
+      <w:bookmarkStart w:id="5" w:name="_Toc112586729"/>
       <w:r>
         <w:t>Options</w:t>
       </w:r>
-      <w:bookmarkEnd w:id="6"/>
+      <w:bookmarkEnd w:id="5"/>
     </w:p>
     <w:p>
       <w:r>
@@ -3149,11 +3147,11 @@
       <w:pPr>
         <w:pStyle w:val="Heading2"/>
       </w:pPr>
-      <w:bookmarkStart w:id="7" w:name="_Toc112586730"/>
+      <w:bookmarkStart w:id="6" w:name="_Toc112586730"/>
       <w:r>
         <w:t>Tracks</w:t>
       </w:r>
-      <w:bookmarkEnd w:id="7"/>
+      <w:bookmarkEnd w:id="6"/>
     </w:p>
     <w:p>
       <w:r>
@@ -3820,11 +3818,11 @@
       <w:pPr>
         <w:pStyle w:val="Heading2"/>
       </w:pPr>
-      <w:bookmarkStart w:id="8" w:name="_Toc112586731"/>
+      <w:bookmarkStart w:id="7" w:name="_Toc112586731"/>
       <w:r>
         <w:t>Song list</w:t>
       </w:r>
-      <w:bookmarkEnd w:id="8"/>
+      <w:bookmarkEnd w:id="7"/>
     </w:p>
     <w:p>
       <w:r>
@@ -3957,11 +3955,11 @@
       <w:pPr>
         <w:pStyle w:val="Heading2"/>
       </w:pPr>
-      <w:bookmarkStart w:id="9" w:name="_Toc112586732"/>
+      <w:bookmarkStart w:id="8" w:name="_Toc112586732"/>
       <w:r>
         <w:t>Bookmarks</w:t>
       </w:r>
-      <w:bookmarkEnd w:id="9"/>
+      <w:bookmarkEnd w:id="8"/>
     </w:p>
     <w:p>
       <w:r>
@@ -4085,11 +4083,11 @@
       <w:pPr>
         <w:pStyle w:val="Heading2"/>
       </w:pPr>
-      <w:bookmarkStart w:id="10" w:name="_Toc112586733"/>
+      <w:bookmarkStart w:id="9" w:name="_Toc112586733"/>
       <w:r>
         <w:t>Tables</w:t>
       </w:r>
-      <w:bookmarkEnd w:id="10"/>
+      <w:bookmarkEnd w:id="9"/>
     </w:p>
     <w:p>
       <w:r>
@@ -4429,11 +4427,11 @@
       <w:pPr>
         <w:pStyle w:val="Heading3"/>
       </w:pPr>
-      <w:bookmarkStart w:id="11" w:name="_Toc112586734"/>
+      <w:bookmarkStart w:id="10" w:name="_Toc112586734"/>
       <w:r>
         <w:t>Commands</w:t>
       </w:r>
-      <w:bookmarkEnd w:id="11"/>
+      <w:bookmarkEnd w:id="10"/>
     </w:p>
     <w:p>
       <w:r>
@@ -4503,11 +4501,11 @@
       <w:pPr>
         <w:pStyle w:val="Heading3"/>
       </w:pPr>
-      <w:bookmarkStart w:id="12" w:name="_Toc112586735"/>
+      <w:bookmarkStart w:id="11" w:name="_Toc112586735"/>
       <w:r>
         <w:t>Instruments</w:t>
       </w:r>
-      <w:bookmarkEnd w:id="12"/>
+      <w:bookmarkEnd w:id="11"/>
     </w:p>
     <w:p>
       <w:r>
@@ -4578,111 +4576,111 @@
       <w:pPr>
         <w:pStyle w:val="Heading3"/>
       </w:pPr>
-      <w:bookmarkStart w:id="13" w:name="_Toc112586736"/>
+      <w:bookmarkStart w:id="12" w:name="_Toc112586736"/>
       <w:r>
         <w:t>Wave</w:t>
       </w:r>
+      <w:bookmarkEnd w:id="12"/>
+    </w:p>
+    <w:p>
+      <w:r>
+        <w:t xml:space="preserve">If the driver offers a wave table, it usually sets the waveform in the left column and the semitones add value in the right. For example, </w:t>
+      </w:r>
+      <w:r>
+        <w:rPr>
+          <w:rFonts w:ascii="Courier New" w:hAnsi="Courier New" w:cs="Courier New"/>
+        </w:rPr>
+        <w:t>11 0c</w:t>
+      </w:r>
+      <w:r>
+        <w:t xml:space="preserve"> means use the triangle waveform and play it one octave higher than what the note in the sequence states. However, if you add </w:t>
+      </w:r>
+      <w:r>
+        <w:rPr>
+          <w:rFonts w:ascii="Courier New" w:hAnsi="Courier New" w:cs="Courier New"/>
+        </w:rPr>
+        <w:t>80</w:t>
+      </w:r>
+      <w:r>
+        <w:t xml:space="preserve"> to the right value, it will be a static note chosen directly from the table of frequency values. This is great for e.g. drums.</w:t>
+      </w:r>
+    </w:p>
+    <w:p>
+      <w:r>
+        <w:t xml:space="preserve">A left value of </w:t>
+      </w:r>
+      <w:r>
+        <w:rPr>
+          <w:rFonts w:ascii="Courier New" w:hAnsi="Courier New" w:cs="Courier New"/>
+        </w:rPr>
+        <w:t>7f</w:t>
+      </w:r>
+      <w:r>
+        <w:t xml:space="preserve"> expects the right value to be an absolute pointer to a different row. For example, </w:t>
+      </w:r>
+      <w:r>
+        <w:rPr>
+          <w:rFonts w:ascii="Courier New" w:hAnsi="Courier New" w:cs="Courier New"/>
+        </w:rPr>
+        <w:t>7f 02</w:t>
+      </w:r>
+      <w:r>
+        <w:t xml:space="preserve"> means that it should wrap back to the third row in the table.</w:t>
+      </w:r>
+    </w:p>
+    <w:p>
+      <w:r>
+        <w:t>The above rules are common but might change when a different driver is loaded.</w:t>
+      </w:r>
+    </w:p>
+    <w:p>
+      <w:pPr>
+        <w:pStyle w:val="Heading3"/>
+      </w:pPr>
+      <w:bookmarkStart w:id="13" w:name="_Toc112586737"/>
+      <w:r>
+        <w:t>Pulse</w:t>
+      </w:r>
       <w:bookmarkEnd w:id="13"/>
     </w:p>
     <w:p>
       <w:r>
-        <w:t xml:space="preserve">If the driver offers a wave table, it usually sets the waveform in the left column and the semitones add value in the right. For example, </w:t>
+        <w:t xml:space="preserve">If the driver offers a pulse table, it is used to define the range and speeds of which the pulse travels to produce the swooping effects of waveform </w:t>
       </w:r>
       <w:r>
         <w:rPr>
           <w:rFonts w:ascii="Courier New" w:hAnsi="Courier New" w:cs="Courier New"/>
         </w:rPr>
-        <w:t>11 0c</w:t>
-      </w:r>
-      <w:r>
-        <w:t xml:space="preserve"> means use the triangle waveform and play it one octave higher than what the note in the sequence states. However, if you add </w:t>
-      </w:r>
-      <w:r>
-        <w:rPr>
-          <w:rFonts w:ascii="Courier New" w:hAnsi="Courier New" w:cs="Courier New"/>
-        </w:rPr>
-        <w:t>80</w:t>
-      </w:r>
-      <w:r>
-        <w:t xml:space="preserve"> to the right value, it will be a static note chosen directly from the table of frequency values. This is great for e.g. drums.</w:t>
-      </w:r>
-    </w:p>
-    <w:p>
-      <w:r>
-        <w:t xml:space="preserve">A left value of </w:t>
-      </w:r>
-      <w:r>
-        <w:rPr>
-          <w:rFonts w:ascii="Courier New" w:hAnsi="Courier New" w:cs="Courier New"/>
-        </w:rPr>
-        <w:t>7f</w:t>
-      </w:r>
-      <w:r>
-        <w:t xml:space="preserve"> expects the right value to be an absolute pointer to a different row. For example, </w:t>
-      </w:r>
-      <w:r>
-        <w:rPr>
-          <w:rFonts w:ascii="Courier New" w:hAnsi="Courier New" w:cs="Courier New"/>
-        </w:rPr>
-        <w:t>7f 02</w:t>
-      </w:r>
-      <w:r>
-        <w:t xml:space="preserve"> means that it should wrap back to the third row in the table.</w:t>
-      </w:r>
-    </w:p>
-    <w:p>
-      <w:r>
-        <w:t>The above rules are common but might change when a different driver is loaded.</w:t>
+        <w:t>41</w:t>
+      </w:r>
+      <w:r>
+        <w:t xml:space="preserve"> as well as a few combined waveforms. Hit </w:t>
+      </w:r>
+      <w:r>
+        <w:rPr>
+          <w:b/>
+          <w:color w:val="003399"/>
+        </w:rPr>
+        <w:t>F12</w:t>
+      </w:r>
+      <w:r>
+        <w:t xml:space="preserve"> to open an expanded overlay that explains the commands in this table. Look for the pink color.</w:t>
+      </w:r>
+    </w:p>
+    <w:p>
+      <w:r>
+        <w:t>In some drivers, a more simple pulsating effect is defined in one or two bytes in the instrument.</w:t>
       </w:r>
     </w:p>
     <w:p>
       <w:pPr>
         <w:pStyle w:val="Heading3"/>
       </w:pPr>
-      <w:bookmarkStart w:id="14" w:name="_Toc112586737"/>
-      <w:r>
-        <w:t>Pulse</w:t>
+      <w:bookmarkStart w:id="14" w:name="_Toc112586738"/>
+      <w:r>
+        <w:t>Filter</w:t>
       </w:r>
       <w:bookmarkEnd w:id="14"/>
-    </w:p>
-    <w:p>
-      <w:r>
-        <w:t xml:space="preserve">If the driver offers a pulse table, it is used to define the range and speeds of which the pulse travels to produce the swooping effects of waveform </w:t>
-      </w:r>
-      <w:r>
-        <w:rPr>
-          <w:rFonts w:ascii="Courier New" w:hAnsi="Courier New" w:cs="Courier New"/>
-        </w:rPr>
-        <w:t>41</w:t>
-      </w:r>
-      <w:r>
-        <w:t xml:space="preserve"> as well as a few combined waveforms. Hit </w:t>
-      </w:r>
-      <w:r>
-        <w:rPr>
-          <w:b/>
-          <w:color w:val="003399"/>
-        </w:rPr>
-        <w:t>F12</w:t>
-      </w:r>
-      <w:r>
-        <w:t xml:space="preserve"> to open an expanded overlay that explains the commands in this table. Look for the pink color.</w:t>
-      </w:r>
-    </w:p>
-    <w:p>
-      <w:r>
-        <w:t>In some drivers, a more simple pulsating effect is defined in one or two bytes in the instrument.</w:t>
-      </w:r>
-    </w:p>
-    <w:p>
-      <w:pPr>
-        <w:pStyle w:val="Heading3"/>
-      </w:pPr>
-      <w:bookmarkStart w:id="15" w:name="_Toc112586738"/>
-      <w:r>
-        <w:t>Filter</w:t>
-      </w:r>
-      <w:bookmarkEnd w:id="15"/>
     </w:p>
     <w:p>
       <w:r>
@@ -4722,99 +4720,99 @@
       <w:pPr>
         <w:pStyle w:val="Heading3"/>
       </w:pPr>
-      <w:bookmarkStart w:id="16" w:name="_Toc112586739"/>
+      <w:bookmarkStart w:id="15" w:name="_Toc112586739"/>
       <w:r>
         <w:t>Arp</w:t>
       </w:r>
+      <w:bookmarkEnd w:id="15"/>
+    </w:p>
+    <w:p>
+      <w:r>
+        <w:t>Some drivers have an arpeggio table that is separate from the wave table. This is primarily used to make arpeggio chords, typically referred to from the command table. The values are added as semitones to the note in the sequence. A value in the command may even set the speed of the arpeggio. Hit</w:t>
+      </w:r>
+      <w:r>
+        <w:rPr>
+          <w:b/>
+          <w:color w:val="003399"/>
+        </w:rPr>
+        <w:t xml:space="preserve"> F12</w:t>
+      </w:r>
+      <w:r>
+        <w:t xml:space="preserve"> to open an expanded overlay that explains the table. Look for the green color. </w:t>
+      </w:r>
+    </w:p>
+    <w:p>
+      <w:r>
+        <w:t xml:space="preserve">In the default driver that loads when SID Factory II starts (driver 11) the arpeggio only affect the values in the </w:t>
+      </w:r>
+      <w:r>
+        <w:rPr>
+          <w:i/>
+        </w:rPr>
+        <w:t>wave table</w:t>
+      </w:r>
+      <w:r>
+        <w:t xml:space="preserve"> where semitone add values are set to </w:t>
+      </w:r>
+      <w:r>
+        <w:rPr>
+          <w:rFonts w:ascii="Courier New" w:hAnsi="Courier New" w:cs="Courier New"/>
+        </w:rPr>
+        <w:t>00</w:t>
+      </w:r>
+      <w:r>
+        <w:t>. Other add values ignore the arpeggio.</w:t>
+      </w:r>
+    </w:p>
+    <w:p>
+      <w:pPr>
+        <w:pStyle w:val="Heading3"/>
+      </w:pPr>
+      <w:bookmarkStart w:id="16" w:name="_Toc112586740"/>
+      <w:r>
+        <w:t>Init</w:t>
+      </w:r>
       <w:bookmarkEnd w:id="16"/>
     </w:p>
     <w:p>
       <w:r>
-        <w:t>Some drivers have an arpeggio table that is separate from the wave table. This is primarily used to make arpeggio chords, typically referred to from the command table. The values are added as semitones to the note in the sequence. A value in the command may even set the speed of the arpeggio. Hit</w:t>
-      </w:r>
-      <w:r>
-        <w:rPr>
-          <w:b/>
-          <w:color w:val="003399"/>
-        </w:rPr>
-        <w:t xml:space="preserve"> F12</w:t>
-      </w:r>
-      <w:r>
-        <w:t xml:space="preserve"> to open an expanded overlay that explains the table. Look for the green color. </w:t>
-      </w:r>
-    </w:p>
-    <w:p>
-      <w:r>
-        <w:t xml:space="preserve">In the default driver that loads when SID Factory II starts (driver 11) the arpeggio only affect the values in the </w:t>
-      </w:r>
-      <w:r>
-        <w:rPr>
-          <w:i/>
-        </w:rPr>
-        <w:t>wave table</w:t>
-      </w:r>
-      <w:r>
-        <w:t xml:space="preserve"> where semitone add values are set to </w:t>
+        <w:t xml:space="preserve">If the init table is present in the current driver, it points to a tempo table row and sets the main volume with </w:t>
       </w:r>
       <w:r>
         <w:rPr>
           <w:rFonts w:ascii="Courier New" w:hAnsi="Courier New" w:cs="Courier New"/>
         </w:rPr>
-        <w:t>00</w:t>
-      </w:r>
-      <w:r>
-        <w:t>. Other add values ignore the arpeggio.</w:t>
+        <w:t>00 0f</w:t>
+      </w:r>
+      <w:r>
+        <w:t xml:space="preserve"> (the latter is the loudest volume possible in the SID chip). </w:t>
+      </w:r>
+      <w:r>
+        <w:t xml:space="preserve">Multiple entries here are used for multi-songs. </w:t>
+      </w:r>
+      <w:r>
+        <w:t xml:space="preserve">If you hit </w:t>
+      </w:r>
+      <w:r>
+        <w:rPr>
+          <w:b/>
+          <w:color w:val="003399"/>
+        </w:rPr>
+        <w:t>F12</w:t>
+      </w:r>
+      <w:r>
+        <w:t xml:space="preserve"> to open the overlay you can find its details in the box outlined in white.</w:t>
       </w:r>
     </w:p>
     <w:p>
       <w:pPr>
         <w:pStyle w:val="Heading3"/>
       </w:pPr>
-      <w:bookmarkStart w:id="17" w:name="_Toc112586740"/>
-      <w:r>
-        <w:t>Init</w:t>
+      <w:bookmarkStart w:id="17" w:name="_Toc112586741"/>
+      <w:r>
+        <w:t>HR</w:t>
       </w:r>
       <w:bookmarkEnd w:id="17"/>
-    </w:p>
-    <w:p>
-      <w:r>
-        <w:t xml:space="preserve">If the init table is present in the current driver, it points to a tempo table row and sets the main volume with </w:t>
-      </w:r>
-      <w:r>
-        <w:rPr>
-          <w:rFonts w:ascii="Courier New" w:hAnsi="Courier New" w:cs="Courier New"/>
-        </w:rPr>
-        <w:t>00 0f</w:t>
-      </w:r>
-      <w:r>
-        <w:t xml:space="preserve"> (the latter is the loudest volume possible in the SID chip). </w:t>
-      </w:r>
-      <w:r>
-        <w:t xml:space="preserve">Multiple entries here are used for multi-songs. </w:t>
-      </w:r>
-      <w:r>
-        <w:t xml:space="preserve">If you hit </w:t>
-      </w:r>
-      <w:r>
-        <w:rPr>
-          <w:b/>
-          <w:color w:val="003399"/>
-        </w:rPr>
-        <w:t>F12</w:t>
-      </w:r>
-      <w:r>
-        <w:t xml:space="preserve"> to open the overlay you can find its details in the box outlined in white.</w:t>
-      </w:r>
-    </w:p>
-    <w:p>
-      <w:pPr>
-        <w:pStyle w:val="Heading3"/>
-      </w:pPr>
-      <w:bookmarkStart w:id="18" w:name="_Toc112586741"/>
-      <w:r>
-        <w:t>HR</w:t>
-      </w:r>
-      <w:bookmarkEnd w:id="18"/>
     </w:p>
     <w:p>
       <w:r>
@@ -4924,68 +4922,68 @@
       <w:pPr>
         <w:pStyle w:val="Heading3"/>
       </w:pPr>
-      <w:bookmarkStart w:id="19" w:name="_Toc112586742"/>
+      <w:bookmarkStart w:id="18" w:name="_Toc112586742"/>
       <w:r>
         <w:t>Tempo</w:t>
       </w:r>
+      <w:bookmarkEnd w:id="18"/>
+    </w:p>
+    <w:p>
+      <w:r>
+        <w:t>If the current driver supports a tempo table, this is where the pace of the song is defined. In the default driver that loads when SID Factory II starts (driver 11) the accompanying init table points to it.</w:t>
+      </w:r>
+    </w:p>
+    <w:p>
+      <w:r>
+        <w:t>A value in the tempo table defines the number of frames one row (or the smallest possible note) in a sequence lasts. Frames is the fastest possible update of the driver and is typically 50 times a second on PAL and 60 times a second on NTSC.</w:t>
+      </w:r>
+    </w:p>
+    <w:p>
+      <w:r>
+        <w:t xml:space="preserve">Smaller values means a faster tune. Depending on whether the driver uses hard restart and how this is set up, there may be a minimum value that works well with the driver. Usually this is </w:t>
+      </w:r>
+      <w:r>
+        <w:rPr>
+          <w:rFonts w:ascii="Courier New" w:hAnsi="Courier New" w:cs="Courier New"/>
+        </w:rPr>
+        <w:t>02</w:t>
+      </w:r>
+      <w:r>
+        <w:t xml:space="preserve">, but if you are using a driver that doesn’t have hard restart (or uses a tight model of it) it may be smaller. The table won’t prevent you from trying small values, however, and sometimes they </w:t>
+      </w:r>
+      <w:r>
+        <w:rPr>
+          <w:i/>
+        </w:rPr>
+        <w:t>may</w:t>
+      </w:r>
+      <w:r>
+        <w:t xml:space="preserve"> work in a chain.</w:t>
+      </w:r>
+    </w:p>
+    <w:p>
+      <w:r>
+        <w:t xml:space="preserve">You may have a chain of tempo values until the wrap byte </w:t>
+      </w:r>
+      <w:r>
+        <w:rPr>
+          <w:rFonts w:ascii="Courier New" w:hAnsi="Courier New" w:cs="Courier New"/>
+        </w:rPr>
+        <w:t>7f</w:t>
+      </w:r>
+      <w:r>
+        <w:t xml:space="preserve"> restarts it. Every time the driver exhausts a tempo value, it will count down on the next one. This makes it possible to make funky shuffle rhythms or e.g. 2½ speeds. Sometimes it can also be handy to match the speed of a real song you’re covering.</w:t>
+      </w:r>
+    </w:p>
+    <w:p>
+      <w:pPr>
+        <w:pStyle w:val="Heading2"/>
+      </w:pPr>
+      <w:bookmarkStart w:id="19" w:name="_Toc112586743"/>
+      <w:r>
+        <w:t>Multiple songs</w:t>
+      </w:r>
       <w:bookmarkEnd w:id="19"/>
-    </w:p>
-    <w:p>
-      <w:r>
-        <w:t>If the current driver supports a tempo table, this is where the pace of the song is defined. In the default driver that loads when SID Factory II starts (driver 11) the accompanying init table points to it.</w:t>
-      </w:r>
-    </w:p>
-    <w:p>
-      <w:r>
-        <w:t>A value in the tempo table defines the number of frames one row (or the smallest possible note) in a sequence lasts. Frames is the fastest possible update of the driver and is typically 50 times a second on PAL and 60 times a second on NTSC.</w:t>
-      </w:r>
-    </w:p>
-    <w:p>
-      <w:r>
-        <w:t xml:space="preserve">Smaller values means a faster tune. Depending on whether the driver uses hard restart and how this is set up, there may be a minimum value that works well with the driver. Usually this is </w:t>
-      </w:r>
-      <w:r>
-        <w:rPr>
-          <w:rFonts w:ascii="Courier New" w:hAnsi="Courier New" w:cs="Courier New"/>
-        </w:rPr>
-        <w:t>02</w:t>
-      </w:r>
-      <w:r>
-        <w:t xml:space="preserve">, but if you are using a driver that doesn’t have hard restart (or uses a tight model of it) it may be smaller. The table won’t prevent you from trying small values, however, and sometimes they </w:t>
-      </w:r>
-      <w:r>
-        <w:rPr>
-          <w:i/>
-        </w:rPr>
-        <w:t>may</w:t>
-      </w:r>
-      <w:r>
-        <w:t xml:space="preserve"> work in a chain.</w:t>
-      </w:r>
-    </w:p>
-    <w:p>
-      <w:r>
-        <w:t xml:space="preserve">You may have a chain of tempo values until the wrap byte </w:t>
-      </w:r>
-      <w:r>
-        <w:rPr>
-          <w:rFonts w:ascii="Courier New" w:hAnsi="Courier New" w:cs="Courier New"/>
-        </w:rPr>
-        <w:t>7f</w:t>
-      </w:r>
-      <w:r>
-        <w:t xml:space="preserve"> restarts it. Every time the driver exhausts a tempo value, it will count down on the next one. This makes it possible to make funky shuffle rhythms or e.g. 2½ speeds. Sometimes it can also be handy to match the speed of a real song you’re covering.</w:t>
-      </w:r>
-    </w:p>
-    <w:p>
-      <w:pPr>
-        <w:pStyle w:val="Heading2"/>
-      </w:pPr>
-      <w:bookmarkStart w:id="20" w:name="_Toc112586743"/>
-      <w:r>
-        <w:t>Multiple songs</w:t>
-      </w:r>
-      <w:bookmarkEnd w:id="20"/>
     </w:p>
     <w:p>
       <w:r>
@@ -5146,12 +5144,12 @@
       <w:pPr>
         <w:pStyle w:val="Heading2"/>
       </w:pPr>
-      <w:bookmarkStart w:id="21" w:name="_Toc112586744"/>
+      <w:bookmarkStart w:id="20" w:name="_Toc112586744"/>
       <w:r>
         <w:lastRenderedPageBreak/>
         <w:t>Changing drivers</w:t>
       </w:r>
-      <w:bookmarkEnd w:id="21"/>
+      <w:bookmarkEnd w:id="20"/>
     </w:p>
     <w:p>
       <w:r>
@@ -5251,50 +5249,7 @@
         <w:t>Driver 11</w:t>
       </w:r>
       <w:r>
-        <w:t xml:space="preserve"> – this is the standard driver loaded as the default. It is the luxury driver with the most features and table data. Fret slide was added in </w:t>
-      </w:r>
-      <w:r>
-        <w:rPr>
-          <w:b/>
-          <w:color w:val="003399"/>
-        </w:rPr>
-        <w:t>11.01</w:t>
-      </w:r>
-      <w:r>
-        <w:t xml:space="preserve">. Pulse index, tempo change and main volume commands were added in </w:t>
-      </w:r>
-      <w:r>
-        <w:rPr>
-          <w:b/>
-          <w:color w:val="003399"/>
-        </w:rPr>
-        <w:t>11.02</w:t>
-      </w:r>
-      <w:r>
-        <w:t xml:space="preserve">. Filter enable flag in instrument was added in </w:t>
-      </w:r>
-      <w:r>
-        <w:rPr>
-          <w:b/>
-          <w:color w:val="003399"/>
-        </w:rPr>
-        <w:t>11.03</w:t>
-      </w:r>
-      <w:r>
-        <w:t>.</w:t>
-      </w:r>
-      <w:r>
-        <w:t xml:space="preserve"> Note event delays were added in </w:t>
-      </w:r>
-      <w:r>
-        <w:rPr>
-          <w:b/>
-          <w:color w:val="003399"/>
-        </w:rPr>
-        <w:t>11.04</w:t>
-      </w:r>
-      <w:r>
-        <w:t>.</w:t>
+        <w:t xml:space="preserve"> – this is the standard driver loaded as the default. It is the luxury driver with the most features and table data.</w:t>
       </w:r>
     </w:p>
     <w:p>
@@ -5370,7 +5325,12 @@
         <w:t>Driver 15</w:t>
       </w:r>
       <w:r>
-        <w:t xml:space="preserve"> – this tiny driver (mark I) is a slightly expanded version of driver 12 with a few more effects, but it also uses more of the zero page area.</w:t>
+        <w:t xml:space="preserve"> – this tiny driver (mark I) is a slightly expanded version of driver 12 with a few more effects, but it also uses </w:t>
+      </w:r>
+      <w:bookmarkStart w:id="21" w:name="_GoBack"/>
+      <w:bookmarkEnd w:id="21"/>
+      <w:r>
+        <w:t>more of the zero page area.</w:t>
       </w:r>
     </w:p>
     <w:p>
@@ -10162,7 +10122,7 @@
 </file>
 
 <file path=customXml/itemProps1.xml><?xml version="1.0" encoding="utf-8"?>
-<ds:datastoreItem xmlns:ds="http://schemas.openxmlformats.org/officeDocument/2006/customXml" ds:itemID="{B3B4CD05-3201-4A49-8AE0-8B6D61C2B70A}">
+<ds:datastoreItem xmlns:ds="http://schemas.openxmlformats.org/officeDocument/2006/customXml" ds:itemID="{CEA38212-B72A-4F32-A5D8-A10C0F087E7D}">
   <ds:schemaRefs>
     <ds:schemaRef ds:uri="http://schemas.openxmlformats.org/officeDocument/2006/bibliography"/>
   </ds:schemaRefs>

</xml_diff>

<commit_message>
Updated user manual with a visualizers chapter
</commit_message>
<xml_diff>
--- a/resources/user_manual.docx
+++ b/resources/user_manual.docx
@@ -110,7 +110,7 @@
           <w:sz w:val="32"/>
           <w:szCs w:val="32"/>
         </w:rPr>
-        <w:t>21</w:t>
+        <w:t>30</w:t>
       </w:r>
     </w:p>
     <w:p>
@@ -199,7 +199,7 @@
       </w:sdtPr>
       <w:sdtEndPr/>
       <w:sdtContent>
-        <w:bookmarkStart w:id="0" w:name="_Toc112586724" w:displacedByCustomXml="prev"/>
+        <w:bookmarkStart w:id="0" w:name="_Toc146975035" w:displacedByCustomXml="prev"/>
         <w:p>
           <w:pPr>
             <w:pStyle w:val="TOCHeading"/>
@@ -240,7 +240,7 @@
             </w:rPr>
             <w:fldChar w:fldCharType="separate"/>
           </w:r>
-          <w:hyperlink w:anchor="_Toc112586724" w:history="1">
+          <w:hyperlink w:anchor="_Toc146975035" w:history="1">
             <w:r>
               <w:rPr>
                 <w:rStyle w:val="Hyperlink"/>
@@ -267,7 +267,7 @@
                 <w:noProof/>
                 <w:webHidden/>
               </w:rPr>
-              <w:instrText xml:space="preserve"> PAGEREF _Toc112586724 \h </w:instrText>
+              <w:instrText xml:space="preserve"> PAGEREF _Toc146975035 \h </w:instrText>
             </w:r>
             <w:r>
               <w:rPr>
@@ -309,7 +309,7 @@
               <w:noProof/>
             </w:rPr>
           </w:pPr>
-          <w:hyperlink w:anchor="_Toc112586725" w:history="1">
+          <w:hyperlink w:anchor="_Toc146975036" w:history="1">
             <w:r>
               <w:rPr>
                 <w:rStyle w:val="Hyperlink"/>
@@ -336,7 +336,7 @@
                 <w:noProof/>
                 <w:webHidden/>
               </w:rPr>
-              <w:instrText xml:space="preserve"> PAGEREF _Toc112586725 \h </w:instrText>
+              <w:instrText xml:space="preserve"> PAGEREF _Toc146975036 \h </w:instrText>
             </w:r>
             <w:r>
               <w:rPr>
@@ -356,7 +356,7 @@
                 <w:noProof/>
                 <w:webHidden/>
               </w:rPr>
-              <w:t>3</w:t>
+              <w:t>4</w:t>
             </w:r>
             <w:r>
               <w:rPr>
@@ -378,7 +378,7 @@
               <w:noProof/>
             </w:rPr>
           </w:pPr>
-          <w:hyperlink w:anchor="_Toc112586726" w:history="1">
+          <w:hyperlink w:anchor="_Toc146975037" w:history="1">
             <w:r>
               <w:rPr>
                 <w:rStyle w:val="Hyperlink"/>
@@ -405,7 +405,7 @@
                 <w:noProof/>
                 <w:webHidden/>
               </w:rPr>
-              <w:instrText xml:space="preserve"> PAGEREF _Toc112586726 \h </w:instrText>
+              <w:instrText xml:space="preserve"> PAGEREF _Toc146975037 \h </w:instrText>
             </w:r>
             <w:r>
               <w:rPr>
@@ -425,7 +425,7 @@
                 <w:noProof/>
                 <w:webHidden/>
               </w:rPr>
-              <w:t>3</w:t>
+              <w:t>4</w:t>
             </w:r>
             <w:r>
               <w:rPr>
@@ -447,7 +447,7 @@
               <w:noProof/>
             </w:rPr>
           </w:pPr>
-          <w:hyperlink w:anchor="_Toc112586727" w:history="1">
+          <w:hyperlink w:anchor="_Toc146975038" w:history="1">
             <w:r>
               <w:rPr>
                 <w:rStyle w:val="Hyperlink"/>
@@ -474,7 +474,7 @@
                 <w:noProof/>
                 <w:webHidden/>
               </w:rPr>
-              <w:instrText xml:space="preserve"> PAGEREF _Toc112586727 \h </w:instrText>
+              <w:instrText xml:space="preserve"> PAGEREF _Toc146975038 \h </w:instrText>
             </w:r>
             <w:r>
               <w:rPr>
@@ -494,7 +494,7 @@
                 <w:noProof/>
                 <w:webHidden/>
               </w:rPr>
-              <w:t>4</w:t>
+              <w:t>5</w:t>
             </w:r>
             <w:r>
               <w:rPr>
@@ -516,7 +516,7 @@
               <w:noProof/>
             </w:rPr>
           </w:pPr>
-          <w:hyperlink w:anchor="_Toc112586728" w:history="1">
+          <w:hyperlink w:anchor="_Toc146975039" w:history="1">
             <w:r>
               <w:rPr>
                 <w:rStyle w:val="Hyperlink"/>
@@ -543,7 +543,7 @@
                 <w:noProof/>
                 <w:webHidden/>
               </w:rPr>
-              <w:instrText xml:space="preserve"> PAGEREF _Toc112586728 \h </w:instrText>
+              <w:instrText xml:space="preserve"> PAGEREF _Toc146975039 \h </w:instrText>
             </w:r>
             <w:r>
               <w:rPr>
@@ -563,7 +563,7 @@
                 <w:noProof/>
                 <w:webHidden/>
               </w:rPr>
-              <w:t>4</w:t>
+              <w:t>5</w:t>
             </w:r>
             <w:r>
               <w:rPr>
@@ -585,7 +585,7 @@
               <w:noProof/>
             </w:rPr>
           </w:pPr>
-          <w:hyperlink w:anchor="_Toc112586729" w:history="1">
+          <w:hyperlink w:anchor="_Toc146975040" w:history="1">
             <w:r>
               <w:rPr>
                 <w:rStyle w:val="Hyperlink"/>
@@ -612,7 +612,7 @@
                 <w:noProof/>
                 <w:webHidden/>
               </w:rPr>
-              <w:instrText xml:space="preserve"> PAGEREF _Toc112586729 \h </w:instrText>
+              <w:instrText xml:space="preserve"> PAGEREF _Toc146975040 \h </w:instrText>
             </w:r>
             <w:r>
               <w:rPr>
@@ -632,7 +632,7 @@
                 <w:noProof/>
                 <w:webHidden/>
               </w:rPr>
-              <w:t>5</w:t>
+              <w:t>6</w:t>
             </w:r>
             <w:r>
               <w:rPr>
@@ -654,7 +654,7 @@
               <w:noProof/>
             </w:rPr>
           </w:pPr>
-          <w:hyperlink w:anchor="_Toc112586730" w:history="1">
+          <w:hyperlink w:anchor="_Toc146975041" w:history="1">
             <w:r>
               <w:rPr>
                 <w:rStyle w:val="Hyperlink"/>
@@ -681,7 +681,7 @@
                 <w:noProof/>
                 <w:webHidden/>
               </w:rPr>
-              <w:instrText xml:space="preserve"> PAGEREF _Toc112586730 \h </w:instrText>
+              <w:instrText xml:space="preserve"> PAGEREF _Toc146975041 \h </w:instrText>
             </w:r>
             <w:r>
               <w:rPr>
@@ -723,7 +723,7 @@
               <w:noProof/>
             </w:rPr>
           </w:pPr>
-          <w:hyperlink w:anchor="_Toc112586731" w:history="1">
+          <w:hyperlink w:anchor="_Toc146975042" w:history="1">
             <w:r>
               <w:rPr>
                 <w:rStyle w:val="Hyperlink"/>
@@ -750,7 +750,7 @@
                 <w:noProof/>
                 <w:webHidden/>
               </w:rPr>
-              <w:instrText xml:space="preserve"> PAGEREF _Toc112586731 \h </w:instrText>
+              <w:instrText xml:space="preserve"> PAGEREF _Toc146975042 \h </w:instrText>
             </w:r>
             <w:r>
               <w:rPr>
@@ -792,7 +792,7 @@
               <w:noProof/>
             </w:rPr>
           </w:pPr>
-          <w:hyperlink w:anchor="_Toc112586732" w:history="1">
+          <w:hyperlink w:anchor="_Toc146975043" w:history="1">
             <w:r>
               <w:rPr>
                 <w:rStyle w:val="Hyperlink"/>
@@ -819,7 +819,7 @@
                 <w:noProof/>
                 <w:webHidden/>
               </w:rPr>
-              <w:instrText xml:space="preserve"> PAGEREF _Toc112586732 \h </w:instrText>
+              <w:instrText xml:space="preserve"> PAGEREF _Toc146975043 \h </w:instrText>
             </w:r>
             <w:r>
               <w:rPr>
@@ -839,7 +839,7 @@
                 <w:noProof/>
                 <w:webHidden/>
               </w:rPr>
-              <w:t>8</w:t>
+              <w:t>9</w:t>
             </w:r>
             <w:r>
               <w:rPr>
@@ -861,12 +861,81 @@
               <w:noProof/>
             </w:rPr>
           </w:pPr>
-          <w:hyperlink w:anchor="_Toc112586733" w:history="1">
+          <w:hyperlink w:anchor="_Toc146975044" w:history="1">
             <w:r>
               <w:rPr>
                 <w:rStyle w:val="Hyperlink"/>
                 <w:noProof/>
               </w:rPr>
+              <w:t>Visualizers</w:t>
+            </w:r>
+            <w:r>
+              <w:rPr>
+                <w:noProof/>
+                <w:webHidden/>
+              </w:rPr>
+              <w:tab/>
+            </w:r>
+            <w:r>
+              <w:rPr>
+                <w:noProof/>
+                <w:webHidden/>
+              </w:rPr>
+              <w:fldChar w:fldCharType="begin"/>
+            </w:r>
+            <w:r>
+              <w:rPr>
+                <w:noProof/>
+                <w:webHidden/>
+              </w:rPr>
+              <w:instrText xml:space="preserve"> PAGEREF _Toc146975044 \h </w:instrText>
+            </w:r>
+            <w:r>
+              <w:rPr>
+                <w:noProof/>
+                <w:webHidden/>
+              </w:rPr>
+            </w:r>
+            <w:r>
+              <w:rPr>
+                <w:noProof/>
+                <w:webHidden/>
+              </w:rPr>
+              <w:fldChar w:fldCharType="separate"/>
+            </w:r>
+            <w:r>
+              <w:rPr>
+                <w:noProof/>
+                <w:webHidden/>
+              </w:rPr>
+              <w:t>9</w:t>
+            </w:r>
+            <w:r>
+              <w:rPr>
+                <w:noProof/>
+                <w:webHidden/>
+              </w:rPr>
+              <w:fldChar w:fldCharType="end"/>
+            </w:r>
+          </w:hyperlink>
+        </w:p>
+        <w:p>
+          <w:pPr>
+            <w:pStyle w:val="TOC2"/>
+            <w:tabs>
+              <w:tab w:val="right" w:leader="dot" w:pos="9350"/>
+            </w:tabs>
+            <w:rPr>
+              <w:rFonts w:eastAsiaTheme="minorEastAsia"/>
+              <w:noProof/>
+            </w:rPr>
+          </w:pPr>
+          <w:hyperlink w:anchor="_Toc146975045" w:history="1">
+            <w:r>
+              <w:rPr>
+                <w:rStyle w:val="Hyperlink"/>
+                <w:noProof/>
+              </w:rPr>
               <w:t>Tables</w:t>
             </w:r>
             <w:r>
@@ -888,7 +957,7 @@
                 <w:noProof/>
                 <w:webHidden/>
               </w:rPr>
-              <w:instrText xml:space="preserve"> PAGEREF _Toc112586733 \h </w:instrText>
+              <w:instrText xml:space="preserve"> PAGEREF _Toc146975045 \h </w:instrText>
             </w:r>
             <w:r>
               <w:rPr>
@@ -908,7 +977,7 @@
                 <w:noProof/>
                 <w:webHidden/>
               </w:rPr>
-              <w:t>9</w:t>
+              <w:t>10</w:t>
             </w:r>
             <w:r>
               <w:rPr>
@@ -930,7 +999,7 @@
               <w:noProof/>
             </w:rPr>
           </w:pPr>
-          <w:hyperlink w:anchor="_Toc112586734" w:history="1">
+          <w:hyperlink w:anchor="_Toc146975046" w:history="1">
             <w:r>
               <w:rPr>
                 <w:rStyle w:val="Hyperlink"/>
@@ -957,7 +1026,7 @@
                 <w:noProof/>
                 <w:webHidden/>
               </w:rPr>
-              <w:instrText xml:space="preserve"> PAGEREF _Toc112586734 \h </w:instrText>
+              <w:instrText xml:space="preserve"> PAGEREF _Toc146975046 \h </w:instrText>
             </w:r>
             <w:r>
               <w:rPr>
@@ -977,7 +1046,7 @@
                 <w:noProof/>
                 <w:webHidden/>
               </w:rPr>
-              <w:t>9</w:t>
+              <w:t>11</w:t>
             </w:r>
             <w:r>
               <w:rPr>
@@ -999,7 +1068,7 @@
               <w:noProof/>
             </w:rPr>
           </w:pPr>
-          <w:hyperlink w:anchor="_Toc112586735" w:history="1">
+          <w:hyperlink w:anchor="_Toc146975047" w:history="1">
             <w:r>
               <w:rPr>
                 <w:rStyle w:val="Hyperlink"/>
@@ -1026,7 +1095,7 @@
                 <w:noProof/>
                 <w:webHidden/>
               </w:rPr>
-              <w:instrText xml:space="preserve"> PAGEREF _Toc112586735 \h </w:instrText>
+              <w:instrText xml:space="preserve"> PAGEREF _Toc146975047 \h </w:instrText>
             </w:r>
             <w:r>
               <w:rPr>
@@ -1046,7 +1115,7 @@
                 <w:noProof/>
                 <w:webHidden/>
               </w:rPr>
-              <w:t>10</w:t>
+              <w:t>11</w:t>
             </w:r>
             <w:r>
               <w:rPr>
@@ -1068,7 +1137,7 @@
               <w:noProof/>
             </w:rPr>
           </w:pPr>
-          <w:hyperlink w:anchor="_Toc112586736" w:history="1">
+          <w:hyperlink w:anchor="_Toc146975048" w:history="1">
             <w:r>
               <w:rPr>
                 <w:rStyle w:val="Hyperlink"/>
@@ -1095,7 +1164,7 @@
                 <w:noProof/>
                 <w:webHidden/>
               </w:rPr>
-              <w:instrText xml:space="preserve"> PAGEREF _Toc112586736 \h </w:instrText>
+              <w:instrText xml:space="preserve"> PAGEREF _Toc146975048 \h </w:instrText>
             </w:r>
             <w:r>
               <w:rPr>
@@ -1115,7 +1184,7 @@
                 <w:noProof/>
                 <w:webHidden/>
               </w:rPr>
-              <w:t>10</w:t>
+              <w:t>12</w:t>
             </w:r>
             <w:r>
               <w:rPr>
@@ -1137,7 +1206,7 @@
               <w:noProof/>
             </w:rPr>
           </w:pPr>
-          <w:hyperlink w:anchor="_Toc112586737" w:history="1">
+          <w:hyperlink w:anchor="_Toc146975049" w:history="1">
             <w:r>
               <w:rPr>
                 <w:rStyle w:val="Hyperlink"/>
@@ -1164,7 +1233,7 @@
                 <w:noProof/>
                 <w:webHidden/>
               </w:rPr>
-              <w:instrText xml:space="preserve"> PAGEREF _Toc112586737 \h </w:instrText>
+              <w:instrText xml:space="preserve"> PAGEREF _Toc146975049 \h </w:instrText>
             </w:r>
             <w:r>
               <w:rPr>
@@ -1184,7 +1253,7 @@
                 <w:noProof/>
                 <w:webHidden/>
               </w:rPr>
-              <w:t>11</w:t>
+              <w:t>12</w:t>
             </w:r>
             <w:r>
               <w:rPr>
@@ -1206,7 +1275,7 @@
               <w:noProof/>
             </w:rPr>
           </w:pPr>
-          <w:hyperlink w:anchor="_Toc112586738" w:history="1">
+          <w:hyperlink w:anchor="_Toc146975050" w:history="1">
             <w:r>
               <w:rPr>
                 <w:rStyle w:val="Hyperlink"/>
@@ -1233,7 +1302,7 @@
                 <w:noProof/>
                 <w:webHidden/>
               </w:rPr>
-              <w:instrText xml:space="preserve"> PAGEREF _Toc112586738 \h </w:instrText>
+              <w:instrText xml:space="preserve"> PAGEREF _Toc146975050 \h </w:instrText>
             </w:r>
             <w:r>
               <w:rPr>
@@ -1253,7 +1322,7 @@
                 <w:noProof/>
                 <w:webHidden/>
               </w:rPr>
-              <w:t>11</w:t>
+              <w:t>12</w:t>
             </w:r>
             <w:r>
               <w:rPr>
@@ -1275,7 +1344,7 @@
               <w:noProof/>
             </w:rPr>
           </w:pPr>
-          <w:hyperlink w:anchor="_Toc112586739" w:history="1">
+          <w:hyperlink w:anchor="_Toc146975051" w:history="1">
             <w:r>
               <w:rPr>
                 <w:rStyle w:val="Hyperlink"/>
@@ -1302,7 +1371,7 @@
                 <w:noProof/>
                 <w:webHidden/>
               </w:rPr>
-              <w:instrText xml:space="preserve"> PAGEREF _Toc112586739 \h </w:instrText>
+              <w:instrText xml:space="preserve"> PAGEREF _Toc146975051 \h </w:instrText>
             </w:r>
             <w:r>
               <w:rPr>
@@ -1322,7 +1391,7 @@
                 <w:noProof/>
                 <w:webHidden/>
               </w:rPr>
-              <w:t>11</w:t>
+              <w:t>13</w:t>
             </w:r>
             <w:r>
               <w:rPr>
@@ -1344,7 +1413,7 @@
               <w:noProof/>
             </w:rPr>
           </w:pPr>
-          <w:hyperlink w:anchor="_Toc112586740" w:history="1">
+          <w:hyperlink w:anchor="_Toc146975052" w:history="1">
             <w:r>
               <w:rPr>
                 <w:rStyle w:val="Hyperlink"/>
@@ -1371,7 +1440,7 @@
                 <w:noProof/>
                 <w:webHidden/>
               </w:rPr>
-              <w:instrText xml:space="preserve"> PAGEREF _Toc112586740 \h </w:instrText>
+              <w:instrText xml:space="preserve"> PAGEREF _Toc146975052 \h </w:instrText>
             </w:r>
             <w:r>
               <w:rPr>
@@ -1391,7 +1460,7 @@
                 <w:noProof/>
                 <w:webHidden/>
               </w:rPr>
-              <w:t>11</w:t>
+              <w:t>13</w:t>
             </w:r>
             <w:r>
               <w:rPr>
@@ -1413,7 +1482,7 @@
               <w:noProof/>
             </w:rPr>
           </w:pPr>
-          <w:hyperlink w:anchor="_Toc112586741" w:history="1">
+          <w:hyperlink w:anchor="_Toc146975053" w:history="1">
             <w:r>
               <w:rPr>
                 <w:rStyle w:val="Hyperlink"/>
@@ -1440,7 +1509,7 @@
                 <w:noProof/>
                 <w:webHidden/>
               </w:rPr>
-              <w:instrText xml:space="preserve"> PAGEREF _Toc112586741 \h </w:instrText>
+              <w:instrText xml:space="preserve"> PAGEREF _Toc146975053 \h </w:instrText>
             </w:r>
             <w:r>
               <w:rPr>
@@ -1460,7 +1529,7 @@
                 <w:noProof/>
                 <w:webHidden/>
               </w:rPr>
-              <w:t>12</w:t>
+              <w:t>13</w:t>
             </w:r>
             <w:r>
               <w:rPr>
@@ -1482,7 +1551,7 @@
               <w:noProof/>
             </w:rPr>
           </w:pPr>
-          <w:hyperlink w:anchor="_Toc112586742" w:history="1">
+          <w:hyperlink w:anchor="_Toc146975054" w:history="1">
             <w:r>
               <w:rPr>
                 <w:rStyle w:val="Hyperlink"/>
@@ -1509,7 +1578,7 @@
                 <w:noProof/>
                 <w:webHidden/>
               </w:rPr>
-              <w:instrText xml:space="preserve"> PAGEREF _Toc112586742 \h </w:instrText>
+              <w:instrText xml:space="preserve"> PAGEREF _Toc146975054 \h </w:instrText>
             </w:r>
             <w:r>
               <w:rPr>
@@ -1529,7 +1598,7 @@
                 <w:noProof/>
                 <w:webHidden/>
               </w:rPr>
-              <w:t>12</w:t>
+              <w:t>14</w:t>
             </w:r>
             <w:r>
               <w:rPr>
@@ -1551,7 +1620,7 @@
               <w:noProof/>
             </w:rPr>
           </w:pPr>
-          <w:hyperlink w:anchor="_Toc112586743" w:history="1">
+          <w:hyperlink w:anchor="_Toc146975055" w:history="1">
             <w:r>
               <w:rPr>
                 <w:rStyle w:val="Hyperlink"/>
@@ -1578,7 +1647,7 @@
                 <w:noProof/>
                 <w:webHidden/>
               </w:rPr>
-              <w:instrText xml:space="preserve"> PAGEREF _Toc112586743 \h </w:instrText>
+              <w:instrText xml:space="preserve"> PAGEREF _Toc146975055 \h </w:instrText>
             </w:r>
             <w:r>
               <w:rPr>
@@ -1598,7 +1667,7 @@
                 <w:noProof/>
                 <w:webHidden/>
               </w:rPr>
-              <w:t>13</w:t>
+              <w:t>14</w:t>
             </w:r>
             <w:r>
               <w:rPr>
@@ -1620,7 +1689,7 @@
               <w:noProof/>
             </w:rPr>
           </w:pPr>
-          <w:hyperlink w:anchor="_Toc112586744" w:history="1">
+          <w:hyperlink w:anchor="_Toc146975056" w:history="1">
             <w:r>
               <w:rPr>
                 <w:rStyle w:val="Hyperlink"/>
@@ -1647,7 +1716,7 @@
                 <w:noProof/>
                 <w:webHidden/>
               </w:rPr>
-              <w:instrText xml:space="preserve"> PAGEREF _Toc112586744 \h </w:instrText>
+              <w:instrText xml:space="preserve"> PAGEREF _Toc146975056 \h </w:instrText>
             </w:r>
             <w:r>
               <w:rPr>
@@ -1667,7 +1736,7 @@
                 <w:noProof/>
                 <w:webHidden/>
               </w:rPr>
-              <w:t>13</w:t>
+              <w:t>15</w:t>
             </w:r>
             <w:r>
               <w:rPr>
@@ -1689,7 +1758,7 @@
               <w:noProof/>
             </w:rPr>
           </w:pPr>
-          <w:hyperlink w:anchor="_Toc112586745" w:history="1">
+          <w:hyperlink w:anchor="_Toc146975057" w:history="1">
             <w:r>
               <w:rPr>
                 <w:rStyle w:val="Hyperlink"/>
@@ -1716,7 +1785,7 @@
                 <w:noProof/>
                 <w:webHidden/>
               </w:rPr>
-              <w:instrText xml:space="preserve"> PAGEREF _Toc112586745 \h </w:instrText>
+              <w:instrText xml:space="preserve"> PAGEREF _Toc146975057 \h </w:instrText>
             </w:r>
             <w:r>
               <w:rPr>
@@ -1736,7 +1805,7 @@
                 <w:noProof/>
                 <w:webHidden/>
               </w:rPr>
-              <w:t>14</w:t>
+              <w:t>15</w:t>
             </w:r>
             <w:r>
               <w:rPr>
@@ -1758,7 +1827,7 @@
               <w:noProof/>
             </w:rPr>
           </w:pPr>
-          <w:hyperlink w:anchor="_Toc112586746" w:history="1">
+          <w:hyperlink w:anchor="_Toc146975058" w:history="1">
             <w:r>
               <w:rPr>
                 <w:rStyle w:val="Hyperlink"/>
@@ -1785,7 +1854,7 @@
                 <w:noProof/>
                 <w:webHidden/>
               </w:rPr>
-              <w:instrText xml:space="preserve"> PAGEREF _Toc112586746 \h </w:instrText>
+              <w:instrText xml:space="preserve"> PAGEREF _Toc146975058 \h </w:instrText>
             </w:r>
             <w:r>
               <w:rPr>
@@ -1805,7 +1874,7 @@
                 <w:noProof/>
                 <w:webHidden/>
               </w:rPr>
-              <w:t>14</w:t>
+              <w:t>16</w:t>
             </w:r>
             <w:r>
               <w:rPr>
@@ -1827,7 +1896,7 @@
               <w:noProof/>
             </w:rPr>
           </w:pPr>
-          <w:hyperlink w:anchor="_Toc112586747" w:history="1">
+          <w:hyperlink w:anchor="_Toc146975059" w:history="1">
             <w:r>
               <w:rPr>
                 <w:rStyle w:val="Hyperlink"/>
@@ -1854,7 +1923,7 @@
                 <w:noProof/>
                 <w:webHidden/>
               </w:rPr>
-              <w:instrText xml:space="preserve"> PAGEREF _Toc112586747 \h </w:instrText>
+              <w:instrText xml:space="preserve"> PAGEREF _Toc146975059 \h </w:instrText>
             </w:r>
             <w:r>
               <w:rPr>
@@ -1874,7 +1943,7 @@
                 <w:noProof/>
                 <w:webHidden/>
               </w:rPr>
-              <w:t>15</w:t>
+              <w:t>16</w:t>
             </w:r>
             <w:r>
               <w:rPr>
@@ -1896,7 +1965,7 @@
               <w:noProof/>
             </w:rPr>
           </w:pPr>
-          <w:hyperlink w:anchor="_Toc112586748" w:history="1">
+          <w:hyperlink w:anchor="_Toc146975060" w:history="1">
             <w:r>
               <w:rPr>
                 <w:rStyle w:val="Hyperlink"/>
@@ -1923,7 +1992,7 @@
                 <w:noProof/>
                 <w:webHidden/>
               </w:rPr>
-              <w:instrText xml:space="preserve"> PAGEREF _Toc112586748 \h </w:instrText>
+              <w:instrText xml:space="preserve"> PAGEREF _Toc146975060 \h </w:instrText>
             </w:r>
             <w:r>
               <w:rPr>
@@ -1943,7 +2012,7 @@
                 <w:noProof/>
                 <w:webHidden/>
               </w:rPr>
-              <w:t>17</w:t>
+              <w:t>18</w:t>
             </w:r>
             <w:r>
               <w:rPr>
@@ -1965,7 +2034,7 @@
               <w:noProof/>
             </w:rPr>
           </w:pPr>
-          <w:hyperlink w:anchor="_Toc112586749" w:history="1">
+          <w:hyperlink w:anchor="_Toc146975061" w:history="1">
             <w:r>
               <w:rPr>
                 <w:rStyle w:val="Hyperlink"/>
@@ -1992,7 +2061,7 @@
                 <w:noProof/>
                 <w:webHidden/>
               </w:rPr>
-              <w:instrText xml:space="preserve"> PAGEREF _Toc112586749 \h </w:instrText>
+              <w:instrText xml:space="preserve"> PAGEREF _Toc146975061 \h </w:instrText>
             </w:r>
             <w:r>
               <w:rPr>
@@ -2012,7 +2081,7 @@
                 <w:noProof/>
                 <w:webHidden/>
               </w:rPr>
-              <w:t>17</w:t>
+              <w:t>18</w:t>
             </w:r>
             <w:r>
               <w:rPr>
@@ -2034,7 +2103,7 @@
               <w:noProof/>
             </w:rPr>
           </w:pPr>
-          <w:hyperlink w:anchor="_Toc112586750" w:history="1">
+          <w:hyperlink w:anchor="_Toc146975062" w:history="1">
             <w:r>
               <w:rPr>
                 <w:rStyle w:val="Hyperlink"/>
@@ -2061,7 +2130,7 @@
                 <w:noProof/>
                 <w:webHidden/>
               </w:rPr>
-              <w:instrText xml:space="preserve"> PAGEREF _Toc112586750 \h </w:instrText>
+              <w:instrText xml:space="preserve"> PAGEREF _Toc146975062 \h </w:instrText>
             </w:r>
             <w:r>
               <w:rPr>
@@ -2081,7 +2150,7 @@
                 <w:noProof/>
                 <w:webHidden/>
               </w:rPr>
-              <w:t>17</w:t>
+              <w:t>18</w:t>
             </w:r>
             <w:r>
               <w:rPr>
@@ -2103,7 +2172,7 @@
               <w:noProof/>
             </w:rPr>
           </w:pPr>
-          <w:hyperlink w:anchor="_Toc112586751" w:history="1">
+          <w:hyperlink w:anchor="_Toc146975063" w:history="1">
             <w:r>
               <w:rPr>
                 <w:rStyle w:val="Hyperlink"/>
@@ -2130,7 +2199,7 @@
                 <w:noProof/>
                 <w:webHidden/>
               </w:rPr>
-              <w:instrText xml:space="preserve"> PAGEREF _Toc112586751 \h </w:instrText>
+              <w:instrText xml:space="preserve"> PAGEREF _Toc146975063 \h </w:instrText>
             </w:r>
             <w:r>
               <w:rPr>
@@ -2150,7 +2219,7 @@
                 <w:noProof/>
                 <w:webHidden/>
               </w:rPr>
-              <w:t>17</w:t>
+              <w:t>18</w:t>
             </w:r>
             <w:r>
               <w:rPr>
@@ -2172,7 +2241,7 @@
               <w:noProof/>
             </w:rPr>
           </w:pPr>
-          <w:hyperlink w:anchor="_Toc112586752" w:history="1">
+          <w:hyperlink w:anchor="_Toc146975064" w:history="1">
             <w:r>
               <w:rPr>
                 <w:rStyle w:val="Hyperlink"/>
@@ -2199,7 +2268,7 @@
                 <w:noProof/>
                 <w:webHidden/>
               </w:rPr>
-              <w:instrText xml:space="preserve"> PAGEREF _Toc112586752 \h </w:instrText>
+              <w:instrText xml:space="preserve"> PAGEREF _Toc146975064 \h </w:instrText>
             </w:r>
             <w:r>
               <w:rPr>
@@ -2219,7 +2288,7 @@
                 <w:noProof/>
                 <w:webHidden/>
               </w:rPr>
-              <w:t>18</w:t>
+              <w:t>19</w:t>
             </w:r>
             <w:r>
               <w:rPr>
@@ -2241,7 +2310,7 @@
               <w:noProof/>
             </w:rPr>
           </w:pPr>
-          <w:hyperlink w:anchor="_Toc112586753" w:history="1">
+          <w:hyperlink w:anchor="_Toc146975065" w:history="1">
             <w:r>
               <w:rPr>
                 <w:rStyle w:val="Hyperlink"/>
@@ -2268,7 +2337,7 @@
                 <w:noProof/>
                 <w:webHidden/>
               </w:rPr>
-              <w:instrText xml:space="preserve"> PAGEREF _Toc112586753 \h </w:instrText>
+              <w:instrText xml:space="preserve"> PAGEREF _Toc146975065 \h </w:instrText>
             </w:r>
             <w:r>
               <w:rPr>
@@ -2288,7 +2357,7 @@
                 <w:noProof/>
                 <w:webHidden/>
               </w:rPr>
-              <w:t>18</w:t>
+              <w:t>19</w:t>
             </w:r>
             <w:r>
               <w:rPr>
@@ -2310,7 +2379,7 @@
               <w:noProof/>
             </w:rPr>
           </w:pPr>
-          <w:hyperlink w:anchor="_Toc112586754" w:history="1">
+          <w:hyperlink w:anchor="_Toc146975066" w:history="1">
             <w:r>
               <w:rPr>
                 <w:rStyle w:val="Hyperlink"/>
@@ -2337,7 +2406,7 @@
                 <w:noProof/>
                 <w:webHidden/>
               </w:rPr>
-              <w:instrText xml:space="preserve"> PAGEREF _Toc112586754 \h </w:instrText>
+              <w:instrText xml:space="preserve"> PAGEREF _Toc146975066 \h </w:instrText>
             </w:r>
             <w:r>
               <w:rPr>
@@ -2357,7 +2426,7 @@
                 <w:noProof/>
                 <w:webHidden/>
               </w:rPr>
-              <w:t>19</w:t>
+              <w:t>20</w:t>
             </w:r>
             <w:r>
               <w:rPr>
@@ -2379,7 +2448,7 @@
               <w:noProof/>
             </w:rPr>
           </w:pPr>
-          <w:hyperlink w:anchor="_Toc112586755" w:history="1">
+          <w:hyperlink w:anchor="_Toc146975067" w:history="1">
             <w:r>
               <w:rPr>
                 <w:rStyle w:val="Hyperlink"/>
@@ -2406,7 +2475,7 @@
                 <w:noProof/>
                 <w:webHidden/>
               </w:rPr>
-              <w:instrText xml:space="preserve"> PAGEREF _Toc112586755 \h </w:instrText>
+              <w:instrText xml:space="preserve"> PAGEREF _Toc146975067 \h </w:instrText>
             </w:r>
             <w:r>
               <w:rPr>
@@ -2426,7 +2495,7 @@
                 <w:noProof/>
                 <w:webHidden/>
               </w:rPr>
-              <w:t>19</w:t>
+              <w:t>20</w:t>
             </w:r>
             <w:r>
               <w:rPr>
@@ -2448,7 +2517,7 @@
               <w:noProof/>
             </w:rPr>
           </w:pPr>
-          <w:hyperlink w:anchor="_Toc112586756" w:history="1">
+          <w:hyperlink w:anchor="_Toc146975068" w:history="1">
             <w:r>
               <w:rPr>
                 <w:rStyle w:val="Hyperlink"/>
@@ -2475,7 +2544,7 @@
                 <w:noProof/>
                 <w:webHidden/>
               </w:rPr>
-              <w:instrText xml:space="preserve"> PAGEREF _Toc112586756 \h </w:instrText>
+              <w:instrText xml:space="preserve"> PAGEREF _Toc146975068 \h </w:instrText>
             </w:r>
             <w:r>
               <w:rPr>
@@ -2495,7 +2564,7 @@
                 <w:noProof/>
                 <w:webHidden/>
               </w:rPr>
-              <w:t>20</w:t>
+              <w:t>21</w:t>
             </w:r>
             <w:r>
               <w:rPr>
@@ -2517,7 +2586,7 @@
               <w:noProof/>
             </w:rPr>
           </w:pPr>
-          <w:hyperlink w:anchor="_Toc112586757" w:history="1">
+          <w:hyperlink w:anchor="_Toc146975069" w:history="1">
             <w:r>
               <w:rPr>
                 <w:rStyle w:val="Hyperlink"/>
@@ -2544,7 +2613,7 @@
                 <w:noProof/>
                 <w:webHidden/>
               </w:rPr>
-              <w:instrText xml:space="preserve"> PAGEREF _Toc112586757 \h </w:instrText>
+              <w:instrText xml:space="preserve"> PAGEREF _Toc146975069 \h </w:instrText>
             </w:r>
             <w:r>
               <w:rPr>
@@ -2564,7 +2633,7 @@
                 <w:noProof/>
                 <w:webHidden/>
               </w:rPr>
-              <w:t>20</w:t>
+              <w:t>21</w:t>
             </w:r>
             <w:r>
               <w:rPr>
@@ -2592,7 +2661,6 @@
           <w:szCs w:val="48"/>
         </w:rPr>
       </w:pPr>
-      <w:bookmarkStart w:id="1" w:name="_Toc112586725"/>
       <w:r>
         <w:br w:type="page"/>
       </w:r>
@@ -2601,6 +2669,7 @@
       <w:pPr>
         <w:pStyle w:val="Heading1"/>
       </w:pPr>
+      <w:bookmarkStart w:id="1" w:name="_Toc146975036"/>
       <w:r>
         <w:lastRenderedPageBreak/>
         <w:t>Introduction</w:t>
@@ -2617,7 +2686,12 @@
         </w:r>
       </w:hyperlink>
       <w:r>
-        <w:t xml:space="preserve"> is a cross-platform music editor for editing SID music that can be played on a Commodore 64. The project was started by Thomas Egeskov Petersen (also known as Laxity) with the ambition of combining the emulation of MOS6510 code and SID sound with an editing environment that will provide close to full consistency between the work in progress and the final product.</w:t>
+        <w:t xml:space="preserve"> is a cross-platform music editor for editing SID music that can be played on a Commodore 64. The project was started by Thomas Egeskov Petersen (also known as Laxity) with the ambition of combining the emulation of MOS6510 code and SID sou</w:t>
+      </w:r>
+      <w:bookmarkStart w:id="2" w:name="_GoBack"/>
+      <w:bookmarkEnd w:id="2"/>
+      <w:r>
+        <w:t>nd with an editing environment that will provide close to full consistency between the work in progress and the final product.</w:t>
       </w:r>
     </w:p>
     <w:p>
@@ -2706,11 +2780,11 @@
       <w:pPr>
         <w:pStyle w:val="Heading2"/>
       </w:pPr>
-      <w:bookmarkStart w:id="2" w:name="_Toc112586726"/>
+      <w:bookmarkStart w:id="3" w:name="_Toc146975037"/>
       <w:r>
         <w:t>Noteworthy features</w:t>
       </w:r>
-      <w:bookmarkEnd w:id="2"/>
+      <w:bookmarkEnd w:id="3"/>
     </w:p>
     <w:p>
       <w:r>
@@ -2856,11 +2930,11 @@
       <w:pPr>
         <w:pStyle w:val="Heading1"/>
       </w:pPr>
-      <w:bookmarkStart w:id="3" w:name="_Toc112586727"/>
+      <w:bookmarkStart w:id="4" w:name="_Toc146975038"/>
       <w:r>
         <w:t>The Basics</w:t>
       </w:r>
-      <w:bookmarkEnd w:id="3"/>
+      <w:bookmarkEnd w:id="4"/>
     </w:p>
     <w:p>
       <w:r>
@@ -2927,11 +3001,11 @@
       <w:pPr>
         <w:pStyle w:val="Heading2"/>
       </w:pPr>
-      <w:bookmarkStart w:id="4" w:name="_Toc112586728"/>
+      <w:bookmarkStart w:id="5" w:name="_Toc146975039"/>
       <w:r>
         <w:t>Editor</w:t>
       </w:r>
-      <w:bookmarkEnd w:id="4"/>
+      <w:bookmarkEnd w:id="5"/>
     </w:p>
     <w:p>
       <w:r>
@@ -2946,8 +3020,8 @@
         <w:drawing>
           <wp:inline distT="0" distB="0" distL="0" distR="0">
             <wp:extent cx="5943600" cy="3823335"/>
-            <wp:effectExtent l="0" t="0" r="0" b="0"/>
-            <wp:docPr id="1" name="Picture 3"/>
+            <wp:effectExtent l="0" t="0" r="0" b="5715"/>
+            <wp:docPr id="15" name="Picture 15"/>
             <wp:cNvGraphicFramePr>
               <a:graphicFrameLocks xmlns:a="http://schemas.openxmlformats.org/drawingml/2006/main" noChangeAspect="1"/>
             </wp:cNvGraphicFramePr>
@@ -2955,18 +3029,22 @@
               <a:graphicData uri="http://schemas.openxmlformats.org/drawingml/2006/picture">
                 <pic:pic xmlns:pic="http://schemas.openxmlformats.org/drawingml/2006/picture">
                   <pic:nvPicPr>
-                    <pic:cNvPr id="1" name="Picture 3"/>
-                    <pic:cNvPicPr>
-                      <a:picLocks noChangeAspect="1" noChangeArrowheads="1"/>
-                    </pic:cNvPicPr>
+                    <pic:cNvPr id="15" name="sf2_20230930_outlined_02.png"/>
+                    <pic:cNvPicPr/>
                   </pic:nvPicPr>
                   <pic:blipFill>
-                    <a:blip r:embed="rId11"/>
+                    <a:blip r:embed="rId11" cstate="print">
+                      <a:extLst>
+                        <a:ext uri="{28A0092B-C50C-407E-A947-70E740481C1C}">
+                          <a14:useLocalDpi xmlns:a14="http://schemas.microsoft.com/office/drawing/2010/main" val="0"/>
+                        </a:ext>
+                      </a:extLst>
+                    </a:blip>
                     <a:stretch>
                       <a:fillRect/>
                     </a:stretch>
                   </pic:blipFill>
-                  <pic:spPr bwMode="auto">
+                  <pic:spPr>
                     <a:xfrm>
                       <a:off x="0" y="0"/>
                       <a:ext cx="5943600" cy="3823335"/>
@@ -2982,9 +3060,9 @@
         </w:drawing>
       </w:r>
     </w:p>
-    <w:p>
-      <w:r>
-        <w:lastRenderedPageBreak/>
+    <w:p/>
+    <w:p>
+      <w:r>
         <w:t>In the left side, the song list provides an overview of the entire song. It show the sequence</w:t>
       </w:r>
       <w:r>
@@ -3041,11 +3119,11 @@
       <w:pPr>
         <w:pStyle w:val="Heading2"/>
       </w:pPr>
-      <w:bookmarkStart w:id="5" w:name="_Toc112586729"/>
+      <w:bookmarkStart w:id="6" w:name="_Toc146975040"/>
       <w:r>
         <w:t>Options</w:t>
       </w:r>
-      <w:bookmarkEnd w:id="5"/>
+      <w:bookmarkEnd w:id="6"/>
     </w:p>
     <w:p>
       <w:r>
@@ -3147,11 +3225,11 @@
       <w:pPr>
         <w:pStyle w:val="Heading2"/>
       </w:pPr>
-      <w:bookmarkStart w:id="6" w:name="_Toc112586730"/>
+      <w:bookmarkStart w:id="7" w:name="_Toc146975041"/>
       <w:r>
         <w:t>Tracks</w:t>
       </w:r>
-      <w:bookmarkEnd w:id="6"/>
+      <w:bookmarkEnd w:id="7"/>
     </w:p>
     <w:p>
       <w:r>
@@ -3236,6 +3314,7 @@
         <w:rPr>
           <w:noProof/>
         </w:rPr>
+        <w:lastRenderedPageBreak/>
         <w:drawing>
           <wp:inline distT="0" distB="0" distL="0" distR="0">
             <wp:extent cx="5664835" cy="1530350"/>
@@ -3277,7 +3356,6 @@
     </w:p>
     <w:p>
       <w:r>
-        <w:lastRenderedPageBreak/>
         <w:t>SID Factory II uses the same contiguous sequence stacking system as JCH’s original native C64 editor did. CheeseCutter also uses this. It means that all the sequences in each voice can be in various lengths independently from the neighbor tracks. The sequences are simply stacked on top of each other, like a game of perfect Tetris.</w:t>
       </w:r>
     </w:p>
@@ -3486,6 +3564,7 @@
     </w:p>
     <w:p>
       <w:r>
+        <w:lastRenderedPageBreak/>
         <w:t>Using this gate system can sometimes be more work than the simpler gate off indicator used by most other modern C64 editors, but it does have its advantages. You have more control over continuous gating on and off during the lifetime of a note, and it’s visually logical.</w:t>
       </w:r>
     </w:p>
@@ -3523,317 +3602,317 @@
     </w:p>
     <w:p>
       <w:r>
+        <w:t xml:space="preserve">SID Factory II is normally silent as you type in notes. However, if you hold down </w:t>
+      </w:r>
+      <w:r>
+        <w:rPr>
+          <w:b/>
+          <w:color w:val="003399"/>
+        </w:rPr>
+        <w:t>Shift</w:t>
+      </w:r>
+      <w:r>
+        <w:t xml:space="preserve"> while typing the notes, you can hear the currently chosen instrument playing. This also temporarily stops all editing, making it suitable for quickly testing a melody or an instrument. If you want to be able to hear the instrument as you type in the notes, click the </w:t>
+      </w:r>
+      <w:r>
+        <w:rPr>
+          <w:b/>
+          <w:color w:val="003399"/>
+        </w:rPr>
+        <w:t>Caps Lock</w:t>
+      </w:r>
+      <w:r>
+        <w:t xml:space="preserve"> key first.</w:t>
+      </w:r>
+    </w:p>
+    <w:p>
+      <w:r>
+        <w:t xml:space="preserve">Use </w:t>
+      </w:r>
+      <w:r>
+        <w:rPr>
+          <w:b/>
+          <w:color w:val="003399"/>
+        </w:rPr>
+        <w:t>F3</w:t>
+      </w:r>
+      <w:r>
+        <w:t xml:space="preserve"> to decrease the octave or </w:t>
+      </w:r>
+      <w:r>
+        <w:rPr>
+          <w:b/>
+          <w:color w:val="003399"/>
+        </w:rPr>
+        <w:t>F4</w:t>
+      </w:r>
+      <w:r>
+        <w:t xml:space="preserve"> to increase the octave of the note you are typing. It is also possible to transpose all of the notes in the entire sequence directly. To transpose it one semitone, use </w:t>
+      </w:r>
+      <w:r>
+        <w:rPr>
+          <w:b/>
+          <w:color w:val="003399"/>
+        </w:rPr>
+        <w:t>Shift+F3</w:t>
+      </w:r>
+      <w:r>
+        <w:t xml:space="preserve"> and </w:t>
+      </w:r>
+      <w:r>
+        <w:rPr>
+          <w:b/>
+          <w:color w:val="003399"/>
+        </w:rPr>
+        <w:t>Shift+F4</w:t>
+      </w:r>
+      <w:r>
+        <w:t xml:space="preserve">; for one octave use </w:t>
+      </w:r>
+      <w:r>
+        <w:rPr>
+          <w:b/>
+          <w:color w:val="003399"/>
+        </w:rPr>
+        <w:t>Ctrl+F3</w:t>
+      </w:r>
+      <w:r>
+        <w:t xml:space="preserve"> and </w:t>
+      </w:r>
+      <w:r>
+        <w:rPr>
+          <w:b/>
+          <w:color w:val="003399"/>
+        </w:rPr>
+        <w:t>Ctrl+F4</w:t>
+      </w:r>
+      <w:r>
+        <w:t xml:space="preserve"> (</w:t>
+      </w:r>
+      <w:r>
+        <w:rPr>
+          <w:rFonts w:eastAsia="Calibri"/>
+          <w:b/>
+          <w:color w:val="003399"/>
+        </w:rPr>
+        <w:t>Shift+Cmd+F3</w:t>
+      </w:r>
+      <w:r>
+        <w:t xml:space="preserve"> and </w:t>
+      </w:r>
+      <w:r>
+        <w:rPr>
+          <w:rFonts w:eastAsia="Calibri"/>
+          <w:b/>
+          <w:color w:val="003399"/>
+        </w:rPr>
+        <w:t xml:space="preserve">Shift+Cmd+F4 </w:t>
+      </w:r>
+      <w:r>
+        <w:t>in macOS).</w:t>
+      </w:r>
+    </w:p>
+    <w:p>
+      <w:r>
+        <w:t xml:space="preserve">Deleting and inserting in a sequence moves the notes up or down, but it does not change the length of the sequence. If you want to do that too, you need to hold down </w:t>
+      </w:r>
+      <w:r>
+        <w:rPr>
+          <w:b/>
+          <w:color w:val="003399"/>
+        </w:rPr>
+        <w:t>Ctrl</w:t>
+      </w:r>
+      <w:r>
+        <w:t xml:space="preserve"> as well.</w:t>
+      </w:r>
+    </w:p>
+    <w:p>
+      <w:r>
+        <w:t xml:space="preserve">It’s also possible to mark and copy parts of a sequence. Simply hold down </w:t>
+      </w:r>
+      <w:r>
+        <w:rPr>
+          <w:b/>
+          <w:color w:val="003399"/>
+        </w:rPr>
+        <w:t>Shift</w:t>
+      </w:r>
+      <w:r>
+        <w:t xml:space="preserve"> and move up or down to start marking an area. You can even mark </w:t>
+      </w:r>
+      <w:r>
+        <w:t xml:space="preserve">across boundaries, </w:t>
+      </w:r>
+      <w:r>
+        <w:t>into another sequence</w:t>
+      </w:r>
+      <w:r>
+        <w:t>.</w:t>
+      </w:r>
+      <w:r>
+        <w:t xml:space="preserve"> Hit </w:t>
+      </w:r>
+      <w:r>
+        <w:rPr>
+          <w:b/>
+          <w:color w:val="003399"/>
+        </w:rPr>
+        <w:t xml:space="preserve">Ctrl+C </w:t>
+      </w:r>
+      <w:r>
+        <w:t xml:space="preserve">to copy the marked area, then move to another place (even in another track) and then </w:t>
+      </w:r>
+      <w:r>
+        <w:t xml:space="preserve">hit </w:t>
+      </w:r>
+      <w:r>
+        <w:rPr>
+          <w:b/>
+          <w:color w:val="003399"/>
+        </w:rPr>
+        <w:t xml:space="preserve">Ctrl+V </w:t>
+      </w:r>
+      <w:r>
+        <w:t xml:space="preserve">to overwrite </w:t>
+      </w:r>
+      <w:r>
+        <w:t xml:space="preserve">the area. If you want to insert instead, hit </w:t>
+      </w:r>
+      <w:r>
+        <w:rPr>
+          <w:b/>
+          <w:color w:val="003399"/>
+        </w:rPr>
+        <w:t>Ctrl+Shift+V</w:t>
+      </w:r>
+      <w:r>
+        <w:t>.</w:t>
+      </w:r>
+    </w:p>
+    <w:p>
+      <w:pPr>
+        <w:pStyle w:val="IntenseQuote"/>
+      </w:pPr>
+      <w:r>
+        <w:rPr>
+          <w:b/>
+        </w:rPr>
+        <w:t>TIP:</w:t>
+      </w:r>
+      <w:r>
+        <w:t xml:space="preserve"> Hit </w:t>
+      </w:r>
+      <w:r>
+        <w:rPr>
+          <w:b/>
+        </w:rPr>
+        <w:t>F5</w:t>
+      </w:r>
+      <w:r>
+        <w:t xml:space="preserve"> to prepare a new sequence with many lines, or </w:t>
+      </w:r>
+      <w:r>
+        <w:rPr>
+          <w:b/>
+        </w:rPr>
+        <w:t>Shift+F5</w:t>
+      </w:r>
+      <w:r>
+        <w:t xml:space="preserve"> to insert lines.</w:t>
+      </w:r>
+    </w:p>
+    <w:p>
+      <w:r>
+        <w:t xml:space="preserve">Hit </w:t>
+      </w:r>
+      <w:r>
+        <w:rPr>
+          <w:b/>
+          <w:color w:val="003399"/>
+        </w:rPr>
+        <w:t>Enter</w:t>
+      </w:r>
+      <w:r>
+        <w:t xml:space="preserve"> again to return to the sequence number. You can also insert and delete here too, and you can hit </w:t>
+      </w:r>
+      <w:r>
+        <w:rPr>
+          <w:b/>
+          <w:color w:val="003399"/>
+        </w:rPr>
+        <w:t>Ctrl+F</w:t>
+      </w:r>
+      <w:r>
+        <w:t xml:space="preserve"> to insert the next unused sequence where old data is ignored. (If you want the next truly empty unused sequence, hit </w:t>
+      </w:r>
+      <w:r>
+        <w:rPr>
+          <w:b/>
+          <w:color w:val="003399"/>
+        </w:rPr>
+        <w:t>Ctrl+Shift+F</w:t>
+      </w:r>
+      <w:r>
+        <w:t xml:space="preserve"> instead.)</w:t>
+      </w:r>
+    </w:p>
+    <w:p>
+      <w:r>
+        <w:t xml:space="preserve">To mute and unmute channels, use </w:t>
+      </w:r>
+      <w:r>
+        <w:rPr>
+          <w:b/>
+          <w:color w:val="003399"/>
+        </w:rPr>
+        <w:t>Ctrl+1</w:t>
+      </w:r>
+      <w:r>
+        <w:t xml:space="preserve">, </w:t>
+      </w:r>
+      <w:r>
+        <w:rPr>
+          <w:b/>
+          <w:color w:val="003399"/>
+        </w:rPr>
+        <w:t>Ctrl+2</w:t>
+      </w:r>
+      <w:r>
+        <w:t xml:space="preserve"> or </w:t>
+      </w:r>
+      <w:r>
+        <w:rPr>
+          <w:b/>
+          <w:color w:val="003399"/>
+        </w:rPr>
+        <w:t>Ctrl+3</w:t>
+      </w:r>
+      <w:r>
+        <w:t>.</w:t>
+      </w:r>
+    </w:p>
+    <w:p>
+      <w:pPr>
+        <w:pStyle w:val="Heading2"/>
+      </w:pPr>
+      <w:bookmarkStart w:id="8" w:name="_Toc146975042"/>
+      <w:r>
+        <w:t>Song list</w:t>
+      </w:r>
+      <w:bookmarkEnd w:id="8"/>
+    </w:p>
+    <w:p>
+      <w:r>
+        <w:t>While inserting and deleting sequence positions or inside the sequences themselves, you may have noticed that things changed in the gray box in the left side of the editor. This is the song list overview. It shows the same sequence numbers as in the tracks, only without the transpositions and contents. This condenses it down for a nice overview of the entire song.</w:t>
+      </w:r>
+    </w:p>
+    <w:p>
+      <w:r>
+        <w:rPr>
+          <w:noProof/>
+        </w:rPr>
         <w:lastRenderedPageBreak/>
-        <w:t xml:space="preserve">SID Factory II is normally silent as you type in notes. However, if you hold down </w:t>
-      </w:r>
-      <w:r>
-        <w:rPr>
-          <w:b/>
-          <w:color w:val="003399"/>
-        </w:rPr>
-        <w:t>Shift</w:t>
-      </w:r>
-      <w:r>
-        <w:t xml:space="preserve"> while typing the notes, you can hear the currently chosen instrument playing. This also temporarily stops all editing, making it suitable for quickly testing a melody or an instrument. If you want to be able to hear the instrument as you type in the notes, click the </w:t>
-      </w:r>
-      <w:r>
-        <w:rPr>
-          <w:b/>
-          <w:color w:val="003399"/>
-        </w:rPr>
-        <w:t>Caps Lock</w:t>
-      </w:r>
-      <w:r>
-        <w:t xml:space="preserve"> key first.</w:t>
-      </w:r>
-    </w:p>
-    <w:p>
-      <w:r>
-        <w:t xml:space="preserve">Use </w:t>
-      </w:r>
-      <w:r>
-        <w:rPr>
-          <w:b/>
-          <w:color w:val="003399"/>
-        </w:rPr>
-        <w:t>F3</w:t>
-      </w:r>
-      <w:r>
-        <w:t xml:space="preserve"> to decrease the octave or </w:t>
-      </w:r>
-      <w:r>
-        <w:rPr>
-          <w:b/>
-          <w:color w:val="003399"/>
-        </w:rPr>
-        <w:t>F4</w:t>
-      </w:r>
-      <w:r>
-        <w:t xml:space="preserve"> to increase the octave of the note you are typing. It is also possible to transpose all of the notes in the entire sequence directly. To transpose it one semitone, use </w:t>
-      </w:r>
-      <w:r>
-        <w:rPr>
-          <w:b/>
-          <w:color w:val="003399"/>
-        </w:rPr>
-        <w:t>Shift+F3</w:t>
-      </w:r>
-      <w:r>
-        <w:t xml:space="preserve"> and </w:t>
-      </w:r>
-      <w:r>
-        <w:rPr>
-          <w:b/>
-          <w:color w:val="003399"/>
-        </w:rPr>
-        <w:t>Shift+F4</w:t>
-      </w:r>
-      <w:r>
-        <w:t xml:space="preserve">; for one octave use </w:t>
-      </w:r>
-      <w:r>
-        <w:rPr>
-          <w:b/>
-          <w:color w:val="003399"/>
-        </w:rPr>
-        <w:t>Ctrl+F3</w:t>
-      </w:r>
-      <w:r>
-        <w:t xml:space="preserve"> and </w:t>
-      </w:r>
-      <w:r>
-        <w:rPr>
-          <w:b/>
-          <w:color w:val="003399"/>
-        </w:rPr>
-        <w:t>Ctrl+F4</w:t>
-      </w:r>
-      <w:r>
-        <w:t xml:space="preserve"> (</w:t>
-      </w:r>
-      <w:r>
-        <w:rPr>
-          <w:rFonts w:eastAsia="Calibri"/>
-          <w:b/>
-          <w:color w:val="003399"/>
-        </w:rPr>
-        <w:t>Shift+Cmd+F3</w:t>
-      </w:r>
-      <w:r>
-        <w:t xml:space="preserve"> and </w:t>
-      </w:r>
-      <w:r>
-        <w:rPr>
-          <w:rFonts w:eastAsia="Calibri"/>
-          <w:b/>
-          <w:color w:val="003399"/>
-        </w:rPr>
-        <w:t xml:space="preserve">Shift+Cmd+F4 </w:t>
-      </w:r>
-      <w:r>
-        <w:t>in macOS).</w:t>
-      </w:r>
-    </w:p>
-    <w:p>
-      <w:r>
-        <w:t xml:space="preserve">Deleting and inserting in a sequence moves the notes up or down, but it does not change the length of the sequence. If you want to do that too, you need to hold down </w:t>
-      </w:r>
-      <w:r>
-        <w:rPr>
-          <w:b/>
-          <w:color w:val="003399"/>
-        </w:rPr>
-        <w:t>Ctrl</w:t>
-      </w:r>
-      <w:r>
-        <w:t xml:space="preserve"> as well.</w:t>
-      </w:r>
-    </w:p>
-    <w:p>
-      <w:r>
-        <w:t xml:space="preserve">It’s also possible to mark and copy parts of a sequence. Simply hold down </w:t>
-      </w:r>
-      <w:r>
-        <w:rPr>
-          <w:b/>
-          <w:color w:val="003399"/>
-        </w:rPr>
-        <w:t>Shift</w:t>
-      </w:r>
-      <w:r>
-        <w:t xml:space="preserve"> and move up or down to start marking an area. You can even mark </w:t>
-      </w:r>
-      <w:r>
-        <w:t xml:space="preserve">across boundaries, </w:t>
-      </w:r>
-      <w:r>
-        <w:t>into another sequence</w:t>
-      </w:r>
-      <w:r>
-        <w:t>.</w:t>
-      </w:r>
-      <w:r>
-        <w:t xml:space="preserve"> Hit </w:t>
-      </w:r>
-      <w:r>
-        <w:rPr>
-          <w:b/>
-          <w:color w:val="003399"/>
-        </w:rPr>
-        <w:t xml:space="preserve">Ctrl+C </w:t>
-      </w:r>
-      <w:r>
-        <w:t xml:space="preserve">to copy the marked area, then move to another place (even in another track) and then </w:t>
-      </w:r>
-      <w:r>
-        <w:t xml:space="preserve">hit </w:t>
-      </w:r>
-      <w:r>
-        <w:rPr>
-          <w:b/>
-          <w:color w:val="003399"/>
-        </w:rPr>
-        <w:t xml:space="preserve">Ctrl+V </w:t>
-      </w:r>
-      <w:r>
-        <w:t xml:space="preserve">to overwrite </w:t>
-      </w:r>
-      <w:r>
-        <w:t xml:space="preserve">the area. If you want to insert instead, hit </w:t>
-      </w:r>
-      <w:r>
-        <w:rPr>
-          <w:b/>
-          <w:color w:val="003399"/>
-        </w:rPr>
-        <w:t>Ctrl+Shift+V</w:t>
-      </w:r>
-      <w:r>
-        <w:t>.</w:t>
-      </w:r>
-    </w:p>
-    <w:p>
-      <w:pPr>
-        <w:pStyle w:val="IntenseQuote"/>
-      </w:pPr>
-      <w:r>
-        <w:rPr>
-          <w:b/>
-        </w:rPr>
-        <w:t>TIP:</w:t>
-      </w:r>
-      <w:r>
-        <w:t xml:space="preserve"> Hit </w:t>
-      </w:r>
-      <w:r>
-        <w:rPr>
-          <w:b/>
-        </w:rPr>
-        <w:t>F5</w:t>
-      </w:r>
-      <w:r>
-        <w:t xml:space="preserve"> to prepare a new sequence with many lines, or </w:t>
-      </w:r>
-      <w:r>
-        <w:rPr>
-          <w:b/>
-        </w:rPr>
-        <w:t>Shift+F5</w:t>
-      </w:r>
-      <w:r>
-        <w:t xml:space="preserve"> to insert lines.</w:t>
-      </w:r>
-    </w:p>
-    <w:p>
-      <w:r>
-        <w:t xml:space="preserve">Hit </w:t>
-      </w:r>
-      <w:r>
-        <w:rPr>
-          <w:b/>
-          <w:color w:val="003399"/>
-        </w:rPr>
-        <w:t>Enter</w:t>
-      </w:r>
-      <w:r>
-        <w:t xml:space="preserve"> again to return to the sequence number. You can also insert and delete here too, and you can hit </w:t>
-      </w:r>
-      <w:r>
-        <w:rPr>
-          <w:b/>
-          <w:color w:val="003399"/>
-        </w:rPr>
-        <w:t>Ctrl+F</w:t>
-      </w:r>
-      <w:r>
-        <w:t xml:space="preserve"> to insert the next unused sequence where old data is ignored. (If you want the next truly empty unused sequence, hit </w:t>
-      </w:r>
-      <w:r>
-        <w:rPr>
-          <w:b/>
-          <w:color w:val="003399"/>
-        </w:rPr>
-        <w:t>Ctrl+Shift+F</w:t>
-      </w:r>
-      <w:r>
-        <w:t xml:space="preserve"> instead.)</w:t>
-      </w:r>
-    </w:p>
-    <w:p>
-      <w:r>
-        <w:t xml:space="preserve">To mute and unmute channels, use </w:t>
-      </w:r>
-      <w:r>
-        <w:rPr>
-          <w:b/>
-          <w:color w:val="003399"/>
-        </w:rPr>
-        <w:t>Ctrl+1</w:t>
-      </w:r>
-      <w:r>
-        <w:t xml:space="preserve">, </w:t>
-      </w:r>
-      <w:r>
-        <w:rPr>
-          <w:b/>
-          <w:color w:val="003399"/>
-        </w:rPr>
-        <w:t>Ctrl+2</w:t>
-      </w:r>
-      <w:r>
-        <w:t xml:space="preserve"> or </w:t>
-      </w:r>
-      <w:r>
-        <w:rPr>
-          <w:b/>
-          <w:color w:val="003399"/>
-        </w:rPr>
-        <w:t>Ctrl+3</w:t>
-      </w:r>
-      <w:r>
-        <w:t>.</w:t>
-      </w:r>
-    </w:p>
-    <w:p>
-      <w:pPr>
-        <w:pStyle w:val="Heading2"/>
-      </w:pPr>
-      <w:bookmarkStart w:id="7" w:name="_Toc112586731"/>
-      <w:r>
-        <w:t>Song list</w:t>
-      </w:r>
-      <w:bookmarkEnd w:id="7"/>
-    </w:p>
-    <w:p>
-      <w:r>
-        <w:t>While inserting and deleting sequence positions or inside the sequences themselves, you may have noticed that things changed in the gray box in the left side of the editor. This is the song list overview. It shows the same sequence numbers as in the tracks, only without the transpositions and contents. This condenses it down for a nice overview of the entire song.</w:t>
-      </w:r>
-    </w:p>
-    <w:p>
-      <w:r>
-        <w:rPr>
-          <w:noProof/>
-        </w:rPr>
         <w:drawing>
           <wp:inline distT="0" distB="0" distL="0" distR="0">
             <wp:extent cx="5309235" cy="1530350"/>
@@ -3900,7 +3979,6 @@
     </w:p>
     <w:p>
       <w:r>
-        <w:lastRenderedPageBreak/>
         <w:t xml:space="preserve">It’s also possible to copy and paste several sequences in a row. Hold down </w:t>
       </w:r>
       <w:r>
@@ -3955,27 +4033,36 @@
       <w:pPr>
         <w:pStyle w:val="Heading2"/>
       </w:pPr>
-      <w:bookmarkStart w:id="8" w:name="_Toc112586732"/>
+      <w:bookmarkStart w:id="9" w:name="_Toc146975043"/>
       <w:r>
         <w:t>Bookmarks</w:t>
       </w:r>
-      <w:bookmarkEnd w:id="8"/>
-    </w:p>
-    <w:p>
-      <w:r>
-        <w:t>The small blue box in the bottom left corner is the list of bookmarks.</w:t>
-      </w:r>
-    </w:p>
-    <w:p>
+      <w:bookmarkEnd w:id="9"/>
+    </w:p>
+    <w:p>
+      <w:r>
+        <w:t xml:space="preserve">The small blue box </w:t>
+      </w:r>
+      <w:r>
+        <w:t xml:space="preserve">towards </w:t>
+      </w:r>
+      <w:r>
+        <w:t>the bottom left corner is the list of bookmarks.</w:t>
+      </w:r>
+    </w:p>
+    <w:p>
+      <w:pPr>
+        <w:jc w:val="center"/>
+      </w:pPr>
       <w:r>
         <w:rPr>
           <w:noProof/>
         </w:rPr>
         <w:drawing>
           <wp:inline distT="0" distB="0" distL="0" distR="0">
-            <wp:extent cx="5328285" cy="1384300"/>
+            <wp:extent cx="2787793" cy="781090"/>
             <wp:effectExtent l="0" t="0" r="0" b="0"/>
-            <wp:docPr id="7" name="Picture 19"/>
+            <wp:docPr id="16" name="Picture 16"/>
             <wp:cNvGraphicFramePr>
               <a:graphicFrameLocks xmlns:a="http://schemas.openxmlformats.org/drawingml/2006/main" noChangeAspect="1"/>
             </wp:cNvGraphicFramePr>
@@ -3983,21 +4070,25 @@
               <a:graphicData uri="http://schemas.openxmlformats.org/drawingml/2006/picture">
                 <pic:pic xmlns:pic="http://schemas.openxmlformats.org/drawingml/2006/picture">
                   <pic:nvPicPr>
-                    <pic:cNvPr id="7" name="Picture 19"/>
-                    <pic:cNvPicPr>
-                      <a:picLocks noChangeAspect="1" noChangeArrowheads="1"/>
-                    </pic:cNvPicPr>
+                    <pic:cNvPr id="16" name="sf2_bookmarks_02.png"/>
+                    <pic:cNvPicPr/>
                   </pic:nvPicPr>
                   <pic:blipFill>
-                    <a:blip r:embed="rId18"/>
+                    <a:blip r:embed="rId18">
+                      <a:extLst>
+                        <a:ext uri="{28A0092B-C50C-407E-A947-70E740481C1C}">
+                          <a14:useLocalDpi xmlns:a14="http://schemas.microsoft.com/office/drawing/2010/main" val="0"/>
+                        </a:ext>
+                      </a:extLst>
+                    </a:blip>
                     <a:stretch>
                       <a:fillRect/>
                     </a:stretch>
                   </pic:blipFill>
-                  <pic:spPr bwMode="auto">
+                  <pic:spPr>
                     <a:xfrm>
                       <a:off x="0" y="0"/>
-                      <a:ext cx="5328285" cy="1384300"/>
+                      <a:ext cx="2787793" cy="781090"/>
                     </a:xfrm>
                     <a:prstGeom prst="rect">
                       <a:avLst/>
@@ -4083,11 +4174,227 @@
       <w:pPr>
         <w:pStyle w:val="Heading2"/>
       </w:pPr>
-      <w:bookmarkStart w:id="9" w:name="_Toc112586733"/>
+      <w:bookmarkStart w:id="10" w:name="_Toc146975044"/>
+      <w:r>
+        <w:t>Visualizers</w:t>
+      </w:r>
+      <w:bookmarkEnd w:id="10"/>
+    </w:p>
+    <w:p>
+      <w:r>
+        <w:t>Below the box with bookmarks, in the bottom left corner, there’s a column of horizontal bars.</w:t>
+      </w:r>
+    </w:p>
+    <w:p>
+      <w:pPr>
+        <w:jc w:val="center"/>
+      </w:pPr>
+      <w:r>
+        <w:rPr>
+          <w:noProof/>
+        </w:rPr>
+        <w:drawing>
+          <wp:inline distT="0" distB="0" distL="0" distR="0">
+            <wp:extent cx="2844000" cy="824400"/>
+            <wp:effectExtent l="0" t="0" r="0" b="0"/>
+            <wp:docPr id="14" name="Picture 14"/>
+            <wp:cNvGraphicFramePr>
+              <a:graphicFrameLocks xmlns:a="http://schemas.openxmlformats.org/drawingml/2006/main" noChangeAspect="1"/>
+            </wp:cNvGraphicFramePr>
+            <a:graphic xmlns:a="http://schemas.openxmlformats.org/drawingml/2006/main">
+              <a:graphicData uri="http://schemas.openxmlformats.org/drawingml/2006/picture">
+                <pic:pic xmlns:pic="http://schemas.openxmlformats.org/drawingml/2006/picture">
+                  <pic:nvPicPr>
+                    <pic:cNvPr id="14" name="sf2_visualizer.png"/>
+                    <pic:cNvPicPr/>
+                  </pic:nvPicPr>
+                  <pic:blipFill>
+                    <a:blip r:embed="rId19">
+                      <a:extLst>
+                        <a:ext uri="{28A0092B-C50C-407E-A947-70E740481C1C}">
+                          <a14:useLocalDpi xmlns:a14="http://schemas.microsoft.com/office/drawing/2010/main" val="0"/>
+                        </a:ext>
+                      </a:extLst>
+                    </a:blip>
+                    <a:stretch>
+                      <a:fillRect/>
+                    </a:stretch>
+                  </pic:blipFill>
+                  <pic:spPr>
+                    <a:xfrm>
+                      <a:off x="0" y="0"/>
+                      <a:ext cx="2844000" cy="824400"/>
+                    </a:xfrm>
+                    <a:prstGeom prst="rect">
+                      <a:avLst/>
+                    </a:prstGeom>
+                  </pic:spPr>
+                </pic:pic>
+              </a:graphicData>
+            </a:graphic>
+          </wp:inline>
+        </w:drawing>
+      </w:r>
+    </w:p>
+    <w:p>
+      <w:r>
+        <w:t xml:space="preserve">The top three bars with the same colors represent the pulse values. When the pulse registers of the SID chip are changed each frame, it produces pulsating and this is represented by these bars shrinking or </w:t>
+      </w:r>
+      <w:r>
+        <w:lastRenderedPageBreak/>
+        <w:t>growing</w:t>
+      </w:r>
+      <w:r>
+        <w:t xml:space="preserve"> as the music plays</w:t>
+      </w:r>
+      <w:r>
+        <w:t xml:space="preserve">. Each of the three voices have their own individual pulse registers, and the width of </w:t>
+      </w:r>
+      <w:r>
+        <w:t xml:space="preserve">each register </w:t>
+      </w:r>
+      <w:r>
+        <w:t xml:space="preserve">is 12 bits, </w:t>
+      </w:r>
+      <w:r>
+        <w:t>which is a range</w:t>
+      </w:r>
+      <w:r>
+        <w:t xml:space="preserve"> from 0 to 4095.</w:t>
+      </w:r>
+    </w:p>
+    <w:p>
+      <w:r>
+        <w:t>However, the pulsating is not unique all the way.</w:t>
+      </w:r>
+    </w:p>
+    <w:p>
+      <w:r>
+        <w:t xml:space="preserve">It sounds thinnest at 0 and becomes more pronounced as you </w:t>
+      </w:r>
+      <w:r>
+        <w:t xml:space="preserve">approach </w:t>
+      </w:r>
+      <w:r>
+        <w:t xml:space="preserve">halfway, i.e. </w:t>
+      </w:r>
+      <w:r>
+        <w:t>2048</w:t>
+      </w:r>
+      <w:r>
+        <w:t>. Then, as the pulsating grows from 2049 to 4095, it diminishes again</w:t>
+      </w:r>
+      <w:r>
+        <w:t xml:space="preserve">. It’s </w:t>
+      </w:r>
+      <w:r>
+        <w:t xml:space="preserve">exactly as if you were going backwards from 2048 to 0. In other words, 0 and 4095, 10 and 4085, 1000 and 3095 all sound exactly the same. This is the reason the bars have a center line. It indicates </w:t>
+      </w:r>
+      <w:r>
+        <w:t>t</w:t>
+      </w:r>
+      <w:r>
+        <w:t>his is where the pulse is most pronounced.</w:t>
+      </w:r>
+    </w:p>
+    <w:p>
+      <w:r>
+        <w:t xml:space="preserve">The bottom </w:t>
+      </w:r>
+      <w:r>
+        <w:t xml:space="preserve">(darker gray) </w:t>
+      </w:r>
+      <w:r>
+        <w:t>bar</w:t>
+      </w:r>
+      <w:r>
+        <w:t xml:space="preserve"> shows the filtering of the SID chip. Its single register is 11 bits and goes from 0 to 2047. Unlike the pulse regis</w:t>
+      </w:r>
+      <w:r>
+        <w:t>ters, it doesn’t repeat itself – a</w:t>
+      </w:r>
+      <w:r>
+        <w:t xml:space="preserve">ll of the 2048 bits </w:t>
+      </w:r>
+      <w:r>
+        <w:t xml:space="preserve">there </w:t>
+      </w:r>
+      <w:r>
+        <w:t>are unique. Unfortunately, there is only one filter</w:t>
+      </w:r>
+      <w:r>
+        <w:t xml:space="preserve"> register for the entire SID chip, although you can at least control which voices you want to be affected by the filtering. In fact, this can be seen in the pulse bars.</w:t>
+      </w:r>
+    </w:p>
+    <w:p>
+      <w:r>
+        <w:t xml:space="preserve">The pulse bars represent voice one to three from top to bottom, and the background color of these bars change whenever filtering is turned on for that voice. Note that the filtering is not directly </w:t>
+      </w:r>
+      <w:r>
+        <w:t>tied</w:t>
+      </w:r>
+      <w:r>
+        <w:t xml:space="preserve"> </w:t>
+      </w:r>
+      <w:r>
+        <w:t xml:space="preserve">to </w:t>
+      </w:r>
+      <w:r>
+        <w:t>the pulsating, it’s just a visual detail to help you know what voices are currently being filtered.</w:t>
+      </w:r>
+    </w:p>
+    <w:p>
+      <w:r>
+        <w:t xml:space="preserve">In the image above, you can see that the gray color of the bottom filter bar is visible as the background color on voice one and two. This indicates that those voices are currently filtered while the third is not. How to control this depends on the player. In the default player, you can turn it on and off for voices </w:t>
+      </w:r>
+      <w:r>
+        <w:t xml:space="preserve">either </w:t>
+      </w:r>
+      <w:r>
+        <w:t xml:space="preserve">in the filter table </w:t>
+      </w:r>
+      <w:r>
+        <w:t xml:space="preserve">or </w:t>
+      </w:r>
+      <w:r>
+        <w:t>by setting flags in the instrument table.</w:t>
+      </w:r>
+    </w:p>
+    <w:p>
+      <w:r>
+        <w:t xml:space="preserve">You can see where when you press </w:t>
+      </w:r>
+      <w:r>
+        <w:rPr>
+          <w:b/>
+          <w:color w:val="003399"/>
+        </w:rPr>
+        <w:t xml:space="preserve">F12 </w:t>
+      </w:r>
+      <w:r>
+        <w:t>to open the help overlay.</w:t>
+      </w:r>
+    </w:p>
+    <w:p>
+      <w:r>
+        <w:t>Observing the bars is not only useful when adjusting the pulse and filter programming of the player, it also makes it clear when the left or right boundary is crossed. If you’re composing for the older 6581 SID chip, cr</w:t>
+      </w:r>
+      <w:r>
+        <w:t xml:space="preserve">ossing a boundary may produce an audible </w:t>
+      </w:r>
+      <w:r>
+        <w:t xml:space="preserve"> click. This is something you would want to avoid.</w:t>
+      </w:r>
+    </w:p>
+    <w:p>
+      <w:pPr>
+        <w:pStyle w:val="Heading2"/>
+      </w:pPr>
+      <w:bookmarkStart w:id="11" w:name="_Toc146975045"/>
       <w:r>
         <w:t>Tables</w:t>
       </w:r>
-      <w:bookmarkEnd w:id="9"/>
+      <w:bookmarkEnd w:id="11"/>
     </w:p>
     <w:p>
       <w:r>
@@ -4279,7 +4586,11 @@
     </w:p>
     <w:p>
       <w:r>
-        <w:t xml:space="preserve">Some table bytes may have one or more bits for controlling minor details. For example, the standard driver 11 has a byte with flags in an instrument row. Normally you would have to add the bit values together in your head, like e.g. </w:t>
+        <w:t xml:space="preserve">Some table bytes may have one or more bits for controlling minor details. For example, the standard driver 11 has a byte with flags in an instrument row. Normally you would have to add the bit values </w:t>
+      </w:r>
+      <w:r>
+        <w:lastRenderedPageBreak/>
+        <w:t xml:space="preserve">together in your head, like e.g. </w:t>
       </w:r>
       <w:r>
         <w:rPr>
@@ -4306,11 +4617,7 @@
         <w:t>C0</w:t>
       </w:r>
       <w:r>
-        <w:t xml:space="preserve">, but you don’t have to do that in SID Factory II. It has a </w:t>
-      </w:r>
-      <w:r>
-        <w:lastRenderedPageBreak/>
-        <w:t xml:space="preserve">bit selector built in. Just hit </w:t>
+        <w:t xml:space="preserve">, but you don’t have to do that in SID Factory II. It has a bit selector built in. Just hit </w:t>
       </w:r>
       <w:r>
         <w:rPr>
@@ -4427,11 +4734,11 @@
       <w:pPr>
         <w:pStyle w:val="Heading3"/>
       </w:pPr>
-      <w:bookmarkStart w:id="10" w:name="_Toc112586734"/>
+      <w:bookmarkStart w:id="12" w:name="_Toc146975046"/>
       <w:r>
         <w:t>Commands</w:t>
       </w:r>
-      <w:bookmarkEnd w:id="10"/>
+      <w:bookmarkEnd w:id="12"/>
     </w:p>
     <w:p>
       <w:r>
@@ -4461,7 +4768,7 @@
                     </pic:cNvPicPr>
                   </pic:nvPicPr>
                   <pic:blipFill>
-                    <a:blip r:embed="rId19"/>
+                    <a:blip r:embed="rId20"/>
                     <a:stretch>
                       <a:fillRect/>
                     </a:stretch>
@@ -4501,11 +4808,11 @@
       <w:pPr>
         <w:pStyle w:val="Heading3"/>
       </w:pPr>
-      <w:bookmarkStart w:id="11" w:name="_Toc112586735"/>
+      <w:bookmarkStart w:id="13" w:name="_Toc146975047"/>
       <w:r>
         <w:t>Instruments</w:t>
       </w:r>
-      <w:bookmarkEnd w:id="11"/>
+      <w:bookmarkEnd w:id="13"/>
     </w:p>
     <w:p>
       <w:r>
@@ -4536,7 +4843,7 @@
                     </pic:cNvPicPr>
                   </pic:nvPicPr>
                   <pic:blipFill>
-                    <a:blip r:embed="rId20"/>
+                    <a:blip r:embed="rId21"/>
                     <a:stretch>
                       <a:fillRect/>
                     </a:stretch>
@@ -4576,11 +4883,11 @@
       <w:pPr>
         <w:pStyle w:val="Heading3"/>
       </w:pPr>
-      <w:bookmarkStart w:id="12" w:name="_Toc112586736"/>
+      <w:bookmarkStart w:id="14" w:name="_Toc146975048"/>
       <w:r>
         <w:t>Wave</w:t>
       </w:r>
-      <w:bookmarkEnd w:id="12"/>
+      <w:bookmarkEnd w:id="14"/>
     </w:p>
     <w:p>
       <w:r>
@@ -4637,11 +4944,11 @@
       <w:pPr>
         <w:pStyle w:val="Heading3"/>
       </w:pPr>
-      <w:bookmarkStart w:id="13" w:name="_Toc112586737"/>
+      <w:bookmarkStart w:id="15" w:name="_Toc146975049"/>
       <w:r>
         <w:t>Pulse</w:t>
       </w:r>
-      <w:bookmarkEnd w:id="13"/>
+      <w:bookmarkEnd w:id="15"/>
     </w:p>
     <w:p>
       <w:r>
@@ -4676,11 +4983,11 @@
       <w:pPr>
         <w:pStyle w:val="Heading3"/>
       </w:pPr>
-      <w:bookmarkStart w:id="14" w:name="_Toc112586738"/>
+      <w:bookmarkStart w:id="16" w:name="_Toc146975050"/>
       <w:r>
         <w:t>Filter</w:t>
       </w:r>
-      <w:bookmarkEnd w:id="14"/>
+      <w:bookmarkEnd w:id="16"/>
     </w:p>
     <w:p>
       <w:r>
@@ -4720,11 +5027,11 @@
       <w:pPr>
         <w:pStyle w:val="Heading3"/>
       </w:pPr>
-      <w:bookmarkStart w:id="15" w:name="_Toc112586739"/>
+      <w:bookmarkStart w:id="17" w:name="_Toc146975051"/>
       <w:r>
         <w:t>Arp</w:t>
       </w:r>
-      <w:bookmarkEnd w:id="15"/>
+      <w:bookmarkEnd w:id="17"/>
     </w:p>
     <w:p>
       <w:r>
@@ -4768,11 +5075,11 @@
       <w:pPr>
         <w:pStyle w:val="Heading3"/>
       </w:pPr>
-      <w:bookmarkStart w:id="16" w:name="_Toc112586740"/>
+      <w:bookmarkStart w:id="18" w:name="_Toc146975052"/>
       <w:r>
         <w:t>Init</w:t>
       </w:r>
-      <w:bookmarkEnd w:id="16"/>
+      <w:bookmarkEnd w:id="18"/>
     </w:p>
     <w:p>
       <w:r>
@@ -4808,11 +5115,11 @@
       <w:pPr>
         <w:pStyle w:val="Heading3"/>
       </w:pPr>
-      <w:bookmarkStart w:id="17" w:name="_Toc112586741"/>
+      <w:bookmarkStart w:id="19" w:name="_Toc146975053"/>
       <w:r>
         <w:t>HR</w:t>
       </w:r>
-      <w:bookmarkEnd w:id="17"/>
+      <w:bookmarkEnd w:id="19"/>
     </w:p>
     <w:p>
       <w:r>
@@ -4922,11 +5229,11 @@
       <w:pPr>
         <w:pStyle w:val="Heading3"/>
       </w:pPr>
-      <w:bookmarkStart w:id="18" w:name="_Toc112586742"/>
+      <w:bookmarkStart w:id="20" w:name="_Toc146975054"/>
       <w:r>
         <w:t>Tempo</w:t>
       </w:r>
-      <w:bookmarkEnd w:id="18"/>
+      <w:bookmarkEnd w:id="20"/>
     </w:p>
     <w:p>
       <w:r>
@@ -4979,11 +5286,11 @@
       <w:pPr>
         <w:pStyle w:val="Heading2"/>
       </w:pPr>
-      <w:bookmarkStart w:id="19" w:name="_Toc112586743"/>
+      <w:bookmarkStart w:id="21" w:name="_Toc146975055"/>
       <w:r>
         <w:t>Multiple songs</w:t>
       </w:r>
-      <w:bookmarkEnd w:id="19"/>
+      <w:bookmarkEnd w:id="21"/>
     </w:p>
     <w:p>
       <w:r>
@@ -5021,7 +5328,7 @@
                     <pic:cNvPicPr/>
                   </pic:nvPicPr>
                   <pic:blipFill>
-                    <a:blip r:embed="rId21"/>
+                    <a:blip r:embed="rId22"/>
                     <a:stretch>
                       <a:fillRect/>
                     </a:stretch>
@@ -5144,12 +5451,12 @@
       <w:pPr>
         <w:pStyle w:val="Heading2"/>
       </w:pPr>
-      <w:bookmarkStart w:id="20" w:name="_Toc112586744"/>
+      <w:bookmarkStart w:id="22" w:name="_Toc146975056"/>
       <w:r>
         <w:lastRenderedPageBreak/>
         <w:t>Changing drivers</w:t>
       </w:r>
-      <w:bookmarkEnd w:id="20"/>
+      <w:bookmarkEnd w:id="22"/>
     </w:p>
     <w:p>
       <w:r>
@@ -5325,12 +5632,7 @@
         <w:t>Driver 15</w:t>
       </w:r>
       <w:r>
-        <w:t xml:space="preserve"> – this tiny driver (mark I) is a slightly expanded version of driver 12 with a few more effects, but it also uses </w:t>
-      </w:r>
-      <w:bookmarkStart w:id="21" w:name="_GoBack"/>
-      <w:bookmarkEnd w:id="21"/>
-      <w:r>
-        <w:t>more of the zero page area.</w:t>
+        <w:t xml:space="preserve"> – this tiny driver (mark I) is a slightly expanded version of driver 12 with a few more effects, but it also uses more of the zero page area.</w:t>
       </w:r>
     </w:p>
     <w:p>
@@ -5381,11 +5683,11 @@
       <w:pPr>
         <w:pStyle w:val="Heading2"/>
       </w:pPr>
-      <w:bookmarkStart w:id="22" w:name="_Toc112586745"/>
+      <w:bookmarkStart w:id="23" w:name="_Toc146975057"/>
       <w:r>
         <w:t>Changing the settings</w:t>
       </w:r>
-      <w:bookmarkEnd w:id="22"/>
+      <w:bookmarkEnd w:id="23"/>
     </w:p>
     <w:p>
       <w:r>
@@ -5615,11 +5917,11 @@
       <w:pPr>
         <w:pStyle w:val="Heading2"/>
       </w:pPr>
-      <w:bookmarkStart w:id="23" w:name="_Toc112586746"/>
+      <w:bookmarkStart w:id="24" w:name="_Toc146975058"/>
       <w:r>
         <w:t>Converting</w:t>
       </w:r>
-      <w:bookmarkEnd w:id="23"/>
+      <w:bookmarkEnd w:id="24"/>
     </w:p>
     <w:p>
       <w:r>
@@ -5664,11 +5966,11 @@
       <w:pPr>
         <w:pStyle w:val="Heading2"/>
       </w:pPr>
-      <w:bookmarkStart w:id="24" w:name="_Toc112586747"/>
+      <w:bookmarkStart w:id="25" w:name="_Toc146975059"/>
       <w:r>
         <w:t>Packing</w:t>
       </w:r>
-      <w:bookmarkEnd w:id="24"/>
+      <w:bookmarkEnd w:id="25"/>
     </w:p>
     <w:p>
       <w:r>
@@ -5708,7 +6010,7 @@
                     </pic:cNvPicPr>
                   </pic:nvPicPr>
                   <pic:blipFill>
-                    <a:blip r:embed="rId22"/>
+                    <a:blip r:embed="rId23"/>
                     <a:stretch>
                       <a:fillRect/>
                     </a:stretch>
@@ -5863,12 +6165,12 @@
       <w:pPr>
         <w:pStyle w:val="Heading1"/>
       </w:pPr>
-      <w:bookmarkStart w:id="25" w:name="_Toc112586748"/>
+      <w:bookmarkStart w:id="26" w:name="_Toc146975060"/>
       <w:r>
         <w:lastRenderedPageBreak/>
         <w:t>Controls</w:t>
       </w:r>
-      <w:bookmarkEnd w:id="25"/>
+      <w:bookmarkEnd w:id="26"/>
     </w:p>
     <w:p>
       <w:r>
@@ -5989,11 +6291,11 @@
       <w:pPr>
         <w:pStyle w:val="Heading2"/>
       </w:pPr>
-      <w:bookmarkStart w:id="26" w:name="_Toc112586749"/>
+      <w:bookmarkStart w:id="27" w:name="_Toc146975061"/>
       <w:r>
         <w:t>Files</w:t>
       </w:r>
-      <w:bookmarkEnd w:id="26"/>
+      <w:bookmarkEnd w:id="27"/>
     </w:p>
     <w:p>
       <w:pPr>
@@ -6284,11 +6586,11 @@
       <w:pPr>
         <w:pStyle w:val="Heading2"/>
       </w:pPr>
-      <w:bookmarkStart w:id="27" w:name="_Toc112586750"/>
+      <w:bookmarkStart w:id="28" w:name="_Toc146975062"/>
       <w:r>
         <w:t>Playing</w:t>
       </w:r>
-      <w:bookmarkEnd w:id="27"/>
+      <w:bookmarkEnd w:id="28"/>
     </w:p>
     <w:p>
       <w:r>
@@ -6457,11 +6759,11 @@
       <w:pPr>
         <w:pStyle w:val="Heading2"/>
       </w:pPr>
-      <w:bookmarkStart w:id="28" w:name="_Toc112586751"/>
+      <w:bookmarkStart w:id="29" w:name="_Toc146975063"/>
       <w:r>
         <w:t>Tracks</w:t>
       </w:r>
-      <w:bookmarkEnd w:id="28"/>
+      <w:bookmarkEnd w:id="29"/>
     </w:p>
     <w:p>
       <w:r>
@@ -6883,11 +7185,11 @@
       <w:pPr>
         <w:pStyle w:val="Heading2"/>
       </w:pPr>
-      <w:bookmarkStart w:id="29" w:name="_Toc112586752"/>
+      <w:bookmarkStart w:id="30" w:name="_Toc146975064"/>
       <w:r>
         <w:t>Order list</w:t>
       </w:r>
-      <w:bookmarkEnd w:id="29"/>
+      <w:bookmarkEnd w:id="30"/>
     </w:p>
     <w:p>
       <w:r>
@@ -7126,11 +7428,11 @@
       <w:pPr>
         <w:pStyle w:val="Heading2"/>
       </w:pPr>
-      <w:bookmarkStart w:id="30" w:name="_Toc112586753"/>
+      <w:bookmarkStart w:id="31" w:name="_Toc146975065"/>
       <w:r>
         <w:t>Sequences</w:t>
       </w:r>
-      <w:bookmarkEnd w:id="30"/>
+      <w:bookmarkEnd w:id="31"/>
     </w:p>
     <w:p>
       <w:pPr>
@@ -7645,11 +7947,11 @@
       <w:pPr>
         <w:pStyle w:val="Heading2"/>
       </w:pPr>
-      <w:bookmarkStart w:id="31" w:name="_Toc112586754"/>
+      <w:bookmarkStart w:id="32" w:name="_Toc146975066"/>
       <w:r>
         <w:t>Tables</w:t>
       </w:r>
-      <w:bookmarkEnd w:id="31"/>
+      <w:bookmarkEnd w:id="32"/>
     </w:p>
     <w:p>
       <w:pPr>
@@ -8127,11 +8429,11 @@
       <w:pPr>
         <w:pStyle w:val="Heading2"/>
       </w:pPr>
-      <w:bookmarkStart w:id="32" w:name="_Toc112586755"/>
+      <w:bookmarkStart w:id="33" w:name="_Toc146975067"/>
       <w:r>
         <w:t>Options</w:t>
       </w:r>
-      <w:bookmarkEnd w:id="32"/>
+      <w:bookmarkEnd w:id="33"/>
     </w:p>
     <w:p>
       <w:r>
@@ -8277,11 +8579,11 @@
       <w:pPr>
         <w:pStyle w:val="Heading2"/>
       </w:pPr>
-      <w:bookmarkStart w:id="33" w:name="_Toc112586756"/>
+      <w:bookmarkStart w:id="34" w:name="_Toc146975068"/>
       <w:r>
         <w:t>Song list</w:t>
       </w:r>
-      <w:bookmarkEnd w:id="33"/>
+      <w:bookmarkEnd w:id="34"/>
     </w:p>
     <w:p>
       <w:r>
@@ -8456,11 +8758,11 @@
       <w:pPr>
         <w:pStyle w:val="Heading2"/>
       </w:pPr>
-      <w:bookmarkStart w:id="34" w:name="_Toc112586757"/>
+      <w:bookmarkStart w:id="35" w:name="_Toc146975069"/>
       <w:r>
         <w:t>Bookmarks</w:t>
       </w:r>
-      <w:bookmarkEnd w:id="34"/>
+      <w:bookmarkEnd w:id="35"/>
     </w:p>
     <w:p>
       <w:pPr>
@@ -10122,7 +10424,7 @@
 </file>
 
 <file path=customXml/itemProps1.xml><?xml version="1.0" encoding="utf-8"?>
-<ds:datastoreItem xmlns:ds="http://schemas.openxmlformats.org/officeDocument/2006/customXml" ds:itemID="{CEA38212-B72A-4F32-A5D8-A10C0F087E7D}">
+<ds:datastoreItem xmlns:ds="http://schemas.openxmlformats.org/officeDocument/2006/customXml" ds:itemID="{637F6980-316D-46FE-A6C9-43FC1A5E5511}">
   <ds:schemaRefs>
     <ds:schemaRef ds:uri="http://schemas.openxmlformats.org/officeDocument/2006/bibliography"/>
   </ds:schemaRefs>

</xml_diff>